<commit_message>
Updated scrum sheeet week 2 wednesday
</commit_message>
<xml_diff>
--- a/Scrum Management1.docx
+++ b/Scrum Management1.docx
@@ -1,6 +1,6 @@
 
 <file path=word/document.xml><?xml version="1.0" encoding="utf-8"?>
-<w:document xmlns:wpc="http://schemas.microsoft.com/office/word/2010/wordprocessingCanvas" xmlns:mo="http://schemas.microsoft.com/office/mac/office/2008/main" xmlns:mc="http://schemas.openxmlformats.org/markup-compatibility/2006" xmlns:mv="urn:schemas-microsoft-com:mac:vml" xmlns:o="urn:schemas-microsoft-com:office:office" xmlns:r="http://schemas.openxmlformats.org/officeDocument/2006/relationships" xmlns:m="http://schemas.openxmlformats.org/officeDocument/2006/math" xmlns:v="urn:schemas-microsoft-com:vml" xmlns:wp14="http://schemas.microsoft.com/office/word/2010/wordprocessingDrawing" xmlns:wp="http://schemas.openxmlformats.org/drawingml/2006/wordprocessingDrawing" xmlns:w10="urn:schemas-microsoft-com:office:word" xmlns:w="http://schemas.openxmlformats.org/wordprocessingml/2006/main" xmlns:w14="http://schemas.microsoft.com/office/word/2010/wordml" xmlns:wpg="http://schemas.microsoft.com/office/word/2010/wordprocessingGroup" xmlns:wpi="http://schemas.microsoft.com/office/word/2010/wordprocessingInk" xmlns:wne="http://schemas.microsoft.com/office/word/2006/wordml" xmlns:wps="http://schemas.microsoft.com/office/word/2010/wordprocessingShape" mc:Ignorable="w14 wp14">
+<w:document xmlns:wpc="http://schemas.microsoft.com/office/word/2010/wordprocessingCanvas" xmlns:cx="http://schemas.microsoft.com/office/drawing/2014/chartex" xmlns:cx1="http://schemas.microsoft.com/office/drawing/2015/9/8/chartex" xmlns:cx2="http://schemas.microsoft.com/office/drawing/2015/10/21/chartex" xmlns:mc="http://schemas.openxmlformats.org/markup-compatibility/2006" xmlns:o="urn:schemas-microsoft-com:office:office" xmlns:r="http://schemas.openxmlformats.org/officeDocument/2006/relationships" xmlns:m="http://schemas.openxmlformats.org/officeDocument/2006/math" xmlns:v="urn:schemas-microsoft-com:vml" xmlns:wp14="http://schemas.microsoft.com/office/word/2010/wordprocessingDrawing" xmlns:wp="http://schemas.openxmlformats.org/drawingml/2006/wordprocessingDrawing" xmlns:w10="urn:schemas-microsoft-com:office:word" xmlns:w="http://schemas.openxmlformats.org/wordprocessingml/2006/main" xmlns:w14="http://schemas.microsoft.com/office/word/2010/wordml" xmlns:w15="http://schemas.microsoft.com/office/word/2012/wordml" xmlns:w16se="http://schemas.microsoft.com/office/word/2015/wordml/symex" xmlns:wpg="http://schemas.microsoft.com/office/word/2010/wordprocessingGroup" xmlns:wpi="http://schemas.microsoft.com/office/word/2010/wordprocessingInk" xmlns:wne="http://schemas.microsoft.com/office/word/2006/wordml" xmlns:wps="http://schemas.microsoft.com/office/word/2010/wordprocessingShape" mc:Ignorable="w14 w15 w16se wp14">
   <w:body>
     <w:p>
       <w:pPr>
@@ -8,8 +8,6 @@
           <w:rFonts w:ascii="Times New Roman" w:hAnsi="Times New Roman" w:cs="Times New Roman"/>
         </w:rPr>
       </w:pPr>
-      <w:bookmarkStart w:id="0" w:name="_GoBack"/>
-      <w:bookmarkEnd w:id="0"/>
       <w:r>
         <w:rPr>
           <w:rFonts w:ascii="Times New Roman" w:hAnsi="Times New Roman" w:cs="Times New Roman"/>
@@ -1977,6 +1975,60 @@
                 <w:rFonts w:ascii="Times New Roman" w:hAnsi="Times New Roman" w:cs="Times New Roman"/>
               </w:rPr>
             </w:pPr>
+            <w:r>
+              <w:rPr>
+                <w:rFonts w:ascii="Times New Roman" w:hAnsi="Times New Roman" w:cs="Times New Roman"/>
+              </w:rPr>
+              <w:t>-Integrated own code for shopping list and food cupboard with main project</w:t>
+            </w:r>
+          </w:p>
+          <w:p>
+            <w:pPr>
+              <w:rPr>
+                <w:rFonts w:ascii="Times New Roman" w:hAnsi="Times New Roman" w:cs="Times New Roman"/>
+              </w:rPr>
+            </w:pPr>
+            <w:r>
+              <w:rPr>
+                <w:rFonts w:ascii="Times New Roman" w:hAnsi="Times New Roman" w:cs="Times New Roman"/>
+              </w:rPr>
+              <w:t>-Designed interfaces (new) for SL</w:t>
+            </w:r>
+            <w:bookmarkStart w:id="0" w:name="_GoBack"/>
+            <w:bookmarkEnd w:id="0"/>
+            <w:r>
+              <w:rPr>
+                <w:rFonts w:ascii="Times New Roman" w:hAnsi="Times New Roman" w:cs="Times New Roman"/>
+              </w:rPr>
+              <w:t>/FC to be implemented tomorrow</w:t>
+            </w:r>
+          </w:p>
+          <w:p>
+            <w:pPr>
+              <w:rPr>
+                <w:rFonts w:ascii="Times New Roman" w:hAnsi="Times New Roman" w:cs="Times New Roman"/>
+              </w:rPr>
+            </w:pPr>
+            <w:r>
+              <w:rPr>
+                <w:rFonts w:ascii="Times New Roman" w:hAnsi="Times New Roman" w:cs="Times New Roman"/>
+              </w:rPr>
+              <w:t xml:space="preserve">-Will also see how </w:t>
+            </w:r>
+            <w:proofErr w:type="spellStart"/>
+            <w:r>
+              <w:rPr>
+                <w:rFonts w:ascii="Times New Roman" w:hAnsi="Times New Roman" w:cs="Times New Roman"/>
+              </w:rPr>
+              <w:t>nav</w:t>
+            </w:r>
+            <w:proofErr w:type="spellEnd"/>
+            <w:r>
+              <w:rPr>
+                <w:rFonts w:ascii="Times New Roman" w:hAnsi="Times New Roman" w:cs="Times New Roman"/>
+              </w:rPr>
+              <w:t xml:space="preserve"> drawer can be added to new activities</w:t>
+            </w:r>
           </w:p>
         </w:tc>
         <w:tc>
@@ -5725,8 +5777,8 @@
 </file>
 
 <file path=word/numbering.xml><?xml version="1.0" encoding="utf-8"?>
-<w:numbering xmlns:wpc="http://schemas.microsoft.com/office/word/2010/wordprocessingCanvas" xmlns:mo="http://schemas.microsoft.com/office/mac/office/2008/main" xmlns:mc="http://schemas.openxmlformats.org/markup-compatibility/2006" xmlns:mv="urn:schemas-microsoft-com:mac:vml" xmlns:o="urn:schemas-microsoft-com:office:office" xmlns:r="http://schemas.openxmlformats.org/officeDocument/2006/relationships" xmlns:m="http://schemas.openxmlformats.org/officeDocument/2006/math" xmlns:v="urn:schemas-microsoft-com:vml" xmlns:wp14="http://schemas.microsoft.com/office/word/2010/wordprocessingDrawing" xmlns:wp="http://schemas.openxmlformats.org/drawingml/2006/wordprocessingDrawing" xmlns:w10="urn:schemas-microsoft-com:office:word" xmlns:w="http://schemas.openxmlformats.org/wordprocessingml/2006/main" xmlns:w14="http://schemas.microsoft.com/office/word/2010/wordml" xmlns:wpg="http://schemas.microsoft.com/office/word/2010/wordprocessingGroup" xmlns:wpi="http://schemas.microsoft.com/office/word/2010/wordprocessingInk" xmlns:wne="http://schemas.microsoft.com/office/word/2006/wordml" xmlns:wps="http://schemas.microsoft.com/office/word/2010/wordprocessingShape" mc:Ignorable="w14 wp14">
-  <w:abstractNum w:abstractNumId="0">
+<w:numbering xmlns:wpc="http://schemas.microsoft.com/office/word/2010/wordprocessingCanvas" xmlns:cx="http://schemas.microsoft.com/office/drawing/2014/chartex" xmlns:cx1="http://schemas.microsoft.com/office/drawing/2015/9/8/chartex" xmlns:cx2="http://schemas.microsoft.com/office/drawing/2015/10/21/chartex" xmlns:mc="http://schemas.openxmlformats.org/markup-compatibility/2006" xmlns:o="urn:schemas-microsoft-com:office:office" xmlns:r="http://schemas.openxmlformats.org/officeDocument/2006/relationships" xmlns:m="http://schemas.openxmlformats.org/officeDocument/2006/math" xmlns:v="urn:schemas-microsoft-com:vml" xmlns:wp14="http://schemas.microsoft.com/office/word/2010/wordprocessingDrawing" xmlns:wp="http://schemas.openxmlformats.org/drawingml/2006/wordprocessingDrawing" xmlns:w10="urn:schemas-microsoft-com:office:word" xmlns:w="http://schemas.openxmlformats.org/wordprocessingml/2006/main" xmlns:w14="http://schemas.microsoft.com/office/word/2010/wordml" xmlns:w15="http://schemas.microsoft.com/office/word/2012/wordml" xmlns:w16se="http://schemas.microsoft.com/office/word/2015/wordml/symex" xmlns:wpg="http://schemas.microsoft.com/office/word/2010/wordprocessingGroup" xmlns:wpi="http://schemas.microsoft.com/office/word/2010/wordprocessingInk" xmlns:wne="http://schemas.microsoft.com/office/word/2006/wordml" xmlns:wps="http://schemas.microsoft.com/office/word/2010/wordprocessingShape" mc:Ignorable="w14 w15 w16se wp14">
+  <w:abstractNum w:abstractNumId="0" w15:restartNumberingAfterBreak="0">
     <w:nsid w:val="53C27A68"/>
     <w:multiLevelType w:val="hybridMultilevel"/>
     <w:tmpl w:val="6A4A11EE"/>
@@ -5846,7 +5898,7 @@
 </file>
 
 <file path=word/styles.xml><?xml version="1.0" encoding="utf-8"?>
-<w:styles xmlns:mc="http://schemas.openxmlformats.org/markup-compatibility/2006" xmlns:r="http://schemas.openxmlformats.org/officeDocument/2006/relationships" xmlns:w="http://schemas.openxmlformats.org/wordprocessingml/2006/main" xmlns:w14="http://schemas.microsoft.com/office/word/2010/wordml" mc:Ignorable="w14">
+<w:styles xmlns:mc="http://schemas.openxmlformats.org/markup-compatibility/2006" xmlns:r="http://schemas.openxmlformats.org/officeDocument/2006/relationships" xmlns:w="http://schemas.openxmlformats.org/wordprocessingml/2006/main" xmlns:w14="http://schemas.microsoft.com/office/word/2010/wordml" xmlns:w15="http://schemas.microsoft.com/office/word/2012/wordml" xmlns:w16se="http://schemas.microsoft.com/office/word/2015/wordml/symex" mc:Ignorable="w14 w15 w16se">
   <w:docDefaults>
     <w:rPrDefault>
       <w:rPr>
@@ -5862,153 +5914,371 @@
       </w:pPr>
     </w:pPrDefault>
   </w:docDefaults>
-  <w:latentStyles w:defLockedState="0" w:defUIPriority="99" w:defSemiHidden="1" w:defUnhideWhenUsed="1" w:defQFormat="0" w:count="276">
-    <w:lsdException w:name="Normal" w:semiHidden="0" w:uiPriority="0" w:unhideWhenUsed="0" w:qFormat="1"/>
-    <w:lsdException w:name="heading 1" w:semiHidden="0" w:uiPriority="9" w:unhideWhenUsed="0" w:qFormat="1"/>
-    <w:lsdException w:name="heading 2" w:uiPriority="9" w:qFormat="1"/>
-    <w:lsdException w:name="heading 3" w:uiPriority="9" w:qFormat="1"/>
-    <w:lsdException w:name="heading 4" w:uiPriority="9" w:qFormat="1"/>
-    <w:lsdException w:name="heading 5" w:uiPriority="9" w:qFormat="1"/>
-    <w:lsdException w:name="heading 6" w:uiPriority="9" w:qFormat="1"/>
-    <w:lsdException w:name="heading 7" w:uiPriority="9" w:qFormat="1"/>
-    <w:lsdException w:name="heading 8" w:uiPriority="9" w:qFormat="1"/>
-    <w:lsdException w:name="heading 9" w:uiPriority="9" w:qFormat="1"/>
-    <w:lsdException w:name="toc 1" w:uiPriority="39"/>
-    <w:lsdException w:name="toc 2" w:uiPriority="39"/>
-    <w:lsdException w:name="toc 3" w:uiPriority="39"/>
-    <w:lsdException w:name="toc 4" w:uiPriority="39"/>
-    <w:lsdException w:name="toc 5" w:uiPriority="39"/>
-    <w:lsdException w:name="toc 6" w:uiPriority="39"/>
-    <w:lsdException w:name="toc 7" w:uiPriority="39"/>
-    <w:lsdException w:name="toc 8" w:uiPriority="39"/>
-    <w:lsdException w:name="toc 9" w:uiPriority="39"/>
-    <w:lsdException w:name="caption" w:uiPriority="35" w:qFormat="1"/>
-    <w:lsdException w:name="Title" w:semiHidden="0" w:uiPriority="10" w:unhideWhenUsed="0" w:qFormat="1"/>
-    <w:lsdException w:name="Default Paragraph Font" w:uiPriority="1"/>
-    <w:lsdException w:name="Subtitle" w:semiHidden="0" w:uiPriority="11" w:unhideWhenUsed="0" w:qFormat="1"/>
-    <w:lsdException w:name="Strong" w:semiHidden="0" w:uiPriority="22" w:unhideWhenUsed="0" w:qFormat="1"/>
-    <w:lsdException w:name="Emphasis" w:semiHidden="0" w:uiPriority="20" w:unhideWhenUsed="0" w:qFormat="1"/>
-    <w:lsdException w:name="Table Grid" w:semiHidden="0" w:uiPriority="39" w:unhideWhenUsed="0"/>
-    <w:lsdException w:name="Note Level 1" w:semiHidden="0" w:unhideWhenUsed="0"/>
-    <w:lsdException w:name="Note Level 2" w:semiHidden="0" w:unhideWhenUsed="0"/>
-    <w:lsdException w:name="Note Level 3" w:semiHidden="0" w:unhideWhenUsed="0"/>
-    <w:lsdException w:name="Note Level 4" w:semiHidden="0" w:unhideWhenUsed="0"/>
-    <w:lsdException w:name="Note Level 5" w:semiHidden="0" w:unhideWhenUsed="0"/>
-    <w:lsdException w:name="Note Level 6" w:semiHidden="0" w:unhideWhenUsed="0"/>
-    <w:lsdException w:name="Note Level 7" w:semiHidden="0" w:unhideWhenUsed="0"/>
-    <w:lsdException w:name="Note Level 8" w:semiHidden="0" w:unhideWhenUsed="0"/>
-    <w:lsdException w:name="Note Level 9" w:semiHidden="0" w:unhideWhenUsed="0"/>
-    <w:lsdException w:name="Placeholder Text" w:unhideWhenUsed="0"/>
-    <w:lsdException w:name="No Spacing" w:semiHidden="0" w:uiPriority="1" w:unhideWhenUsed="0" w:qFormat="1"/>
-    <w:lsdException w:name="Light Shading" w:semiHidden="0" w:uiPriority="60" w:unhideWhenUsed="0"/>
-    <w:lsdException w:name="Light List" w:semiHidden="0" w:uiPriority="61" w:unhideWhenUsed="0"/>
-    <w:lsdException w:name="Light Grid" w:semiHidden="0" w:uiPriority="62" w:unhideWhenUsed="0"/>
-    <w:lsdException w:name="Medium Shading 1" w:semiHidden="0" w:uiPriority="63" w:unhideWhenUsed="0"/>
-    <w:lsdException w:name="Medium Shading 2" w:semiHidden="0" w:uiPriority="64" w:unhideWhenUsed="0"/>
-    <w:lsdException w:name="Medium List 1" w:semiHidden="0" w:uiPriority="65" w:unhideWhenUsed="0"/>
-    <w:lsdException w:name="Medium List 2" w:semiHidden="0" w:uiPriority="66" w:unhideWhenUsed="0"/>
-    <w:lsdException w:name="Medium Grid 1" w:semiHidden="0" w:uiPriority="67" w:unhideWhenUsed="0"/>
-    <w:lsdException w:name="Medium Grid 2" w:semiHidden="0" w:uiPriority="68" w:unhideWhenUsed="0"/>
-    <w:lsdException w:name="Medium Grid 3" w:semiHidden="0" w:uiPriority="69" w:unhideWhenUsed="0"/>
-    <w:lsdException w:name="Dark List" w:semiHidden="0" w:uiPriority="70" w:unhideWhenUsed="0"/>
-    <w:lsdException w:name="Colorful Shading" w:semiHidden="0" w:uiPriority="71" w:unhideWhenUsed="0"/>
-    <w:lsdException w:name="Colorful List" w:semiHidden="0" w:uiPriority="72" w:unhideWhenUsed="0"/>
-    <w:lsdException w:name="Colorful Grid" w:semiHidden="0" w:uiPriority="73" w:unhideWhenUsed="0"/>
-    <w:lsdException w:name="Light Shading Accent 1" w:semiHidden="0" w:uiPriority="60" w:unhideWhenUsed="0"/>
-    <w:lsdException w:name="Light List Accent 1" w:semiHidden="0" w:uiPriority="61" w:unhideWhenUsed="0"/>
-    <w:lsdException w:name="Light Grid Accent 1" w:semiHidden="0" w:uiPriority="62" w:unhideWhenUsed="0"/>
-    <w:lsdException w:name="Medium Shading 1 Accent 1" w:semiHidden="0" w:uiPriority="63" w:unhideWhenUsed="0"/>
-    <w:lsdException w:name="Medium Shading 2 Accent 1" w:semiHidden="0" w:uiPriority="64" w:unhideWhenUsed="0"/>
-    <w:lsdException w:name="Medium List 1 Accent 1" w:semiHidden="0" w:uiPriority="65" w:unhideWhenUsed="0"/>
-    <w:lsdException w:name="Revision" w:unhideWhenUsed="0"/>
-    <w:lsdException w:name="List Paragraph" w:semiHidden="0" w:uiPriority="34" w:unhideWhenUsed="0" w:qFormat="1"/>
-    <w:lsdException w:name="Quote" w:semiHidden="0" w:uiPriority="29" w:unhideWhenUsed="0" w:qFormat="1"/>
-    <w:lsdException w:name="Intense Quote" w:semiHidden="0" w:uiPriority="30" w:unhideWhenUsed="0" w:qFormat="1"/>
-    <w:lsdException w:name="Medium List 2 Accent 1" w:semiHidden="0" w:uiPriority="66" w:unhideWhenUsed="0"/>
-    <w:lsdException w:name="Medium Grid 1 Accent 1" w:semiHidden="0" w:uiPriority="67" w:unhideWhenUsed="0"/>
-    <w:lsdException w:name="Medium Grid 2 Accent 1" w:semiHidden="0" w:uiPriority="68" w:unhideWhenUsed="0"/>
-    <w:lsdException w:name="Medium Grid 3 Accent 1" w:semiHidden="0" w:uiPriority="69" w:unhideWhenUsed="0"/>
-    <w:lsdException w:name="Dark List Accent 1" w:semiHidden="0" w:uiPriority="70" w:unhideWhenUsed="0"/>
-    <w:lsdException w:name="Colorful Shading Accent 1" w:semiHidden="0" w:uiPriority="71" w:unhideWhenUsed="0"/>
-    <w:lsdException w:name="Colorful List Accent 1" w:semiHidden="0" w:uiPriority="72" w:unhideWhenUsed="0"/>
-    <w:lsdException w:name="Colorful Grid Accent 1" w:semiHidden="0" w:uiPriority="73" w:unhideWhenUsed="0"/>
-    <w:lsdException w:name="Light Shading Accent 2" w:semiHidden="0" w:uiPriority="60" w:unhideWhenUsed="0"/>
-    <w:lsdException w:name="Light List Accent 2" w:semiHidden="0" w:uiPriority="61" w:unhideWhenUsed="0"/>
-    <w:lsdException w:name="Light Grid Accent 2" w:semiHidden="0" w:uiPriority="62" w:unhideWhenUsed="0"/>
-    <w:lsdException w:name="Medium Shading 1 Accent 2" w:semiHidden="0" w:uiPriority="63" w:unhideWhenUsed="0"/>
-    <w:lsdException w:name="Medium Shading 2 Accent 2" w:semiHidden="0" w:uiPriority="64" w:unhideWhenUsed="0"/>
-    <w:lsdException w:name="Medium List 1 Accent 2" w:semiHidden="0" w:uiPriority="65" w:unhideWhenUsed="0"/>
-    <w:lsdException w:name="Medium List 2 Accent 2" w:semiHidden="0" w:uiPriority="66" w:unhideWhenUsed="0"/>
-    <w:lsdException w:name="Medium Grid 1 Accent 2" w:semiHidden="0" w:uiPriority="67" w:unhideWhenUsed="0"/>
-    <w:lsdException w:name="Medium Grid 2 Accent 2" w:semiHidden="0" w:uiPriority="68" w:unhideWhenUsed="0"/>
-    <w:lsdException w:name="Medium Grid 3 Accent 2" w:semiHidden="0" w:uiPriority="69" w:unhideWhenUsed="0"/>
-    <w:lsdException w:name="Dark List Accent 2" w:semiHidden="0" w:uiPriority="70" w:unhideWhenUsed="0"/>
-    <w:lsdException w:name="Colorful Shading Accent 2" w:semiHidden="0" w:uiPriority="71" w:unhideWhenUsed="0"/>
-    <w:lsdException w:name="Colorful List Accent 2" w:semiHidden="0" w:uiPriority="72" w:unhideWhenUsed="0"/>
-    <w:lsdException w:name="Colorful Grid Accent 2" w:semiHidden="0" w:uiPriority="73" w:unhideWhenUsed="0"/>
-    <w:lsdException w:name="Light Shading Accent 3" w:semiHidden="0" w:uiPriority="60" w:unhideWhenUsed="0"/>
-    <w:lsdException w:name="Light List Accent 3" w:semiHidden="0" w:uiPriority="61" w:unhideWhenUsed="0"/>
-    <w:lsdException w:name="Light Grid Accent 3" w:semiHidden="0" w:uiPriority="62" w:unhideWhenUsed="0"/>
-    <w:lsdException w:name="Medium Shading 1 Accent 3" w:semiHidden="0" w:uiPriority="63" w:unhideWhenUsed="0"/>
-    <w:lsdException w:name="Medium Shading 2 Accent 3" w:semiHidden="0" w:uiPriority="64" w:unhideWhenUsed="0"/>
-    <w:lsdException w:name="Medium List 1 Accent 3" w:semiHidden="0" w:uiPriority="65" w:unhideWhenUsed="0"/>
-    <w:lsdException w:name="Medium List 2 Accent 3" w:semiHidden="0" w:uiPriority="66" w:unhideWhenUsed="0"/>
-    <w:lsdException w:name="Medium Grid 1 Accent 3" w:semiHidden="0" w:uiPriority="67" w:unhideWhenUsed="0"/>
-    <w:lsdException w:name="Medium Grid 2 Accent 3" w:semiHidden="0" w:uiPriority="68" w:unhideWhenUsed="0"/>
-    <w:lsdException w:name="Medium Grid 3 Accent 3" w:semiHidden="0" w:uiPriority="69" w:unhideWhenUsed="0"/>
-    <w:lsdException w:name="Dark List Accent 3" w:semiHidden="0" w:uiPriority="70" w:unhideWhenUsed="0"/>
-    <w:lsdException w:name="Colorful Shading Accent 3" w:semiHidden="0" w:uiPriority="71" w:unhideWhenUsed="0"/>
-    <w:lsdException w:name="Colorful List Accent 3" w:semiHidden="0" w:uiPriority="72" w:unhideWhenUsed="0"/>
-    <w:lsdException w:name="Colorful Grid Accent 3" w:semiHidden="0" w:uiPriority="73" w:unhideWhenUsed="0"/>
-    <w:lsdException w:name="Light Shading Accent 4" w:semiHidden="0" w:uiPriority="60" w:unhideWhenUsed="0"/>
-    <w:lsdException w:name="Light List Accent 4" w:semiHidden="0" w:uiPriority="61" w:unhideWhenUsed="0"/>
-    <w:lsdException w:name="Light Grid Accent 4" w:semiHidden="0" w:uiPriority="62" w:unhideWhenUsed="0"/>
-    <w:lsdException w:name="Medium Shading 1 Accent 4" w:semiHidden="0" w:uiPriority="63" w:unhideWhenUsed="0"/>
-    <w:lsdException w:name="Medium Shading 2 Accent 4" w:semiHidden="0" w:uiPriority="64" w:unhideWhenUsed="0"/>
-    <w:lsdException w:name="Medium List 1 Accent 4" w:semiHidden="0" w:uiPriority="65" w:unhideWhenUsed="0"/>
-    <w:lsdException w:name="Medium List 2 Accent 4" w:semiHidden="0" w:uiPriority="66" w:unhideWhenUsed="0"/>
-    <w:lsdException w:name="Medium Grid 1 Accent 4" w:semiHidden="0" w:uiPriority="67" w:unhideWhenUsed="0"/>
-    <w:lsdException w:name="Medium Grid 2 Accent 4" w:semiHidden="0" w:uiPriority="68" w:unhideWhenUsed="0"/>
-    <w:lsdException w:name="Medium Grid 3 Accent 4" w:semiHidden="0" w:uiPriority="69" w:unhideWhenUsed="0"/>
-    <w:lsdException w:name="Dark List Accent 4" w:semiHidden="0" w:uiPriority="70" w:unhideWhenUsed="0"/>
-    <w:lsdException w:name="Colorful Shading Accent 4" w:semiHidden="0" w:uiPriority="71" w:unhideWhenUsed="0"/>
-    <w:lsdException w:name="Colorful List Accent 4" w:semiHidden="0" w:uiPriority="72" w:unhideWhenUsed="0"/>
-    <w:lsdException w:name="Colorful Grid Accent 4" w:semiHidden="0" w:uiPriority="73" w:unhideWhenUsed="0"/>
-    <w:lsdException w:name="Light Shading Accent 5" w:semiHidden="0" w:uiPriority="60" w:unhideWhenUsed="0"/>
-    <w:lsdException w:name="Light List Accent 5" w:semiHidden="0" w:uiPriority="61" w:unhideWhenUsed="0"/>
-    <w:lsdException w:name="Light Grid Accent 5" w:semiHidden="0" w:uiPriority="62" w:unhideWhenUsed="0"/>
-    <w:lsdException w:name="Medium Shading 1 Accent 5" w:semiHidden="0" w:uiPriority="63" w:unhideWhenUsed="0"/>
-    <w:lsdException w:name="Medium Shading 2 Accent 5" w:semiHidden="0" w:uiPriority="64" w:unhideWhenUsed="0"/>
-    <w:lsdException w:name="Medium List 1 Accent 5" w:semiHidden="0" w:uiPriority="65" w:unhideWhenUsed="0"/>
-    <w:lsdException w:name="Medium List 2 Accent 5" w:semiHidden="0" w:uiPriority="66" w:unhideWhenUsed="0"/>
-    <w:lsdException w:name="Medium Grid 1 Accent 5" w:semiHidden="0" w:uiPriority="67" w:unhideWhenUsed="0"/>
-    <w:lsdException w:name="Medium Grid 2 Accent 5" w:semiHidden="0" w:uiPriority="68" w:unhideWhenUsed="0"/>
-    <w:lsdException w:name="Medium Grid 3 Accent 5" w:semiHidden="0" w:uiPriority="69" w:unhideWhenUsed="0"/>
-    <w:lsdException w:name="Dark List Accent 5" w:semiHidden="0" w:uiPriority="70" w:unhideWhenUsed="0"/>
-    <w:lsdException w:name="Colorful Shading Accent 5" w:semiHidden="0" w:uiPriority="71" w:unhideWhenUsed="0"/>
-    <w:lsdException w:name="Colorful List Accent 5" w:semiHidden="0" w:uiPriority="72" w:unhideWhenUsed="0"/>
-    <w:lsdException w:name="Colorful Grid Accent 5" w:semiHidden="0" w:uiPriority="73" w:unhideWhenUsed="0"/>
-    <w:lsdException w:name="Light Shading Accent 6" w:semiHidden="0" w:uiPriority="60" w:unhideWhenUsed="0"/>
-    <w:lsdException w:name="Light List Accent 6" w:semiHidden="0" w:uiPriority="61" w:unhideWhenUsed="0"/>
-    <w:lsdException w:name="Light Grid Accent 6" w:semiHidden="0" w:uiPriority="62" w:unhideWhenUsed="0"/>
-    <w:lsdException w:name="Medium Shading 1 Accent 6" w:semiHidden="0" w:uiPriority="63" w:unhideWhenUsed="0"/>
-    <w:lsdException w:name="Medium Shading 2 Accent 6" w:semiHidden="0" w:uiPriority="64" w:unhideWhenUsed="0"/>
-    <w:lsdException w:name="Medium List 1 Accent 6" w:semiHidden="0" w:uiPriority="65" w:unhideWhenUsed="0"/>
-    <w:lsdException w:name="Medium List 2 Accent 6" w:semiHidden="0" w:uiPriority="66" w:unhideWhenUsed="0"/>
-    <w:lsdException w:name="Medium Grid 1 Accent 6" w:semiHidden="0" w:uiPriority="67" w:unhideWhenUsed="0"/>
-    <w:lsdException w:name="Medium Grid 2 Accent 6" w:semiHidden="0" w:uiPriority="68" w:unhideWhenUsed="0"/>
-    <w:lsdException w:name="Medium Grid 3 Accent 6" w:semiHidden="0" w:uiPriority="69" w:unhideWhenUsed="0"/>
-    <w:lsdException w:name="Dark List Accent 6" w:semiHidden="0" w:uiPriority="70" w:unhideWhenUsed="0"/>
-    <w:lsdException w:name="Colorful Shading Accent 6" w:semiHidden="0" w:uiPriority="71" w:unhideWhenUsed="0"/>
-    <w:lsdException w:name="Colorful List Accent 6" w:semiHidden="0" w:uiPriority="72" w:unhideWhenUsed="0"/>
-    <w:lsdException w:name="Colorful Grid Accent 6" w:semiHidden="0" w:uiPriority="73" w:unhideWhenUsed="0"/>
-    <w:lsdException w:name="Subtle Emphasis" w:semiHidden="0" w:uiPriority="19" w:unhideWhenUsed="0" w:qFormat="1"/>
-    <w:lsdException w:name="Intense Emphasis" w:semiHidden="0" w:uiPriority="21" w:unhideWhenUsed="0" w:qFormat="1"/>
-    <w:lsdException w:name="Subtle Reference" w:semiHidden="0" w:uiPriority="31" w:unhideWhenUsed="0" w:qFormat="1"/>
-    <w:lsdException w:name="Intense Reference" w:semiHidden="0" w:uiPriority="32" w:unhideWhenUsed="0" w:qFormat="1"/>
-    <w:lsdException w:name="Book Title" w:semiHidden="0" w:uiPriority="33" w:unhideWhenUsed="0" w:qFormat="1"/>
-    <w:lsdException w:name="Bibliography" w:uiPriority="37"/>
-    <w:lsdException w:name="TOC Heading" w:uiPriority="39" w:qFormat="1"/>
+  <w:latentStyles w:defLockedState="0" w:defUIPriority="99" w:defSemiHidden="0" w:defUnhideWhenUsed="0" w:defQFormat="0" w:count="372">
+    <w:lsdException w:name="Normal" w:uiPriority="0" w:qFormat="1"/>
+    <w:lsdException w:name="heading 1" w:uiPriority="9" w:qFormat="1"/>
+    <w:lsdException w:name="heading 2" w:semiHidden="1" w:uiPriority="9" w:unhideWhenUsed="1" w:qFormat="1"/>
+    <w:lsdException w:name="heading 3" w:semiHidden="1" w:uiPriority="9" w:unhideWhenUsed="1" w:qFormat="1"/>
+    <w:lsdException w:name="heading 4" w:semiHidden="1" w:uiPriority="9" w:unhideWhenUsed="1" w:qFormat="1"/>
+    <w:lsdException w:name="heading 5" w:semiHidden="1" w:uiPriority="9" w:unhideWhenUsed="1" w:qFormat="1"/>
+    <w:lsdException w:name="heading 6" w:semiHidden="1" w:uiPriority="9" w:unhideWhenUsed="1" w:qFormat="1"/>
+    <w:lsdException w:name="heading 7" w:semiHidden="1" w:uiPriority="9" w:unhideWhenUsed="1" w:qFormat="1"/>
+    <w:lsdException w:name="heading 8" w:semiHidden="1" w:uiPriority="9" w:unhideWhenUsed="1" w:qFormat="1"/>
+    <w:lsdException w:name="heading 9" w:semiHidden="1" w:uiPriority="9" w:unhideWhenUsed="1" w:qFormat="1"/>
+    <w:lsdException w:name="index 1" w:semiHidden="1" w:unhideWhenUsed="1"/>
+    <w:lsdException w:name="index 2" w:semiHidden="1" w:unhideWhenUsed="1"/>
+    <w:lsdException w:name="index 3" w:semiHidden="1" w:unhideWhenUsed="1"/>
+    <w:lsdException w:name="index 4" w:semiHidden="1" w:unhideWhenUsed="1"/>
+    <w:lsdException w:name="index 5" w:semiHidden="1" w:unhideWhenUsed="1"/>
+    <w:lsdException w:name="index 6" w:semiHidden="1" w:unhideWhenUsed="1"/>
+    <w:lsdException w:name="index 7" w:semiHidden="1" w:unhideWhenUsed="1"/>
+    <w:lsdException w:name="index 8" w:semiHidden="1" w:unhideWhenUsed="1"/>
+    <w:lsdException w:name="index 9" w:semiHidden="1" w:unhideWhenUsed="1"/>
+    <w:lsdException w:name="toc 1" w:semiHidden="1" w:uiPriority="39" w:unhideWhenUsed="1"/>
+    <w:lsdException w:name="toc 2" w:semiHidden="1" w:uiPriority="39" w:unhideWhenUsed="1"/>
+    <w:lsdException w:name="toc 3" w:semiHidden="1" w:uiPriority="39" w:unhideWhenUsed="1"/>
+    <w:lsdException w:name="toc 4" w:semiHidden="1" w:uiPriority="39" w:unhideWhenUsed="1"/>
+    <w:lsdException w:name="toc 5" w:semiHidden="1" w:uiPriority="39" w:unhideWhenUsed="1"/>
+    <w:lsdException w:name="toc 6" w:semiHidden="1" w:uiPriority="39" w:unhideWhenUsed="1"/>
+    <w:lsdException w:name="toc 7" w:semiHidden="1" w:uiPriority="39" w:unhideWhenUsed="1"/>
+    <w:lsdException w:name="toc 8" w:semiHidden="1" w:uiPriority="39" w:unhideWhenUsed="1"/>
+    <w:lsdException w:name="toc 9" w:semiHidden="1" w:uiPriority="39" w:unhideWhenUsed="1"/>
+    <w:lsdException w:name="Normal Indent" w:semiHidden="1" w:unhideWhenUsed="1"/>
+    <w:lsdException w:name="footnote text" w:semiHidden="1" w:unhideWhenUsed="1"/>
+    <w:lsdException w:name="annotation text" w:semiHidden="1" w:unhideWhenUsed="1"/>
+    <w:lsdException w:name="header" w:semiHidden="1" w:unhideWhenUsed="1"/>
+    <w:lsdException w:name="footer" w:semiHidden="1" w:unhideWhenUsed="1"/>
+    <w:lsdException w:name="index heading" w:semiHidden="1" w:unhideWhenUsed="1"/>
+    <w:lsdException w:name="caption" w:semiHidden="1" w:uiPriority="35" w:unhideWhenUsed="1" w:qFormat="1"/>
+    <w:lsdException w:name="table of figures" w:semiHidden="1" w:unhideWhenUsed="1"/>
+    <w:lsdException w:name="envelope address" w:semiHidden="1" w:unhideWhenUsed="1"/>
+    <w:lsdException w:name="envelope return" w:semiHidden="1" w:unhideWhenUsed="1"/>
+    <w:lsdException w:name="footnote reference" w:semiHidden="1" w:unhideWhenUsed="1"/>
+    <w:lsdException w:name="annotation reference" w:semiHidden="1" w:unhideWhenUsed="1"/>
+    <w:lsdException w:name="line number" w:semiHidden="1" w:unhideWhenUsed="1"/>
+    <w:lsdException w:name="page number" w:semiHidden="1" w:unhideWhenUsed="1"/>
+    <w:lsdException w:name="endnote reference" w:semiHidden="1" w:unhideWhenUsed="1"/>
+    <w:lsdException w:name="endnote text" w:semiHidden="1" w:unhideWhenUsed="1"/>
+    <w:lsdException w:name="table of authorities" w:semiHidden="1" w:unhideWhenUsed="1"/>
+    <w:lsdException w:name="macro" w:semiHidden="1" w:unhideWhenUsed="1"/>
+    <w:lsdException w:name="toa heading" w:semiHidden="1" w:unhideWhenUsed="1"/>
+    <w:lsdException w:name="List" w:semiHidden="1" w:unhideWhenUsed="1"/>
+    <w:lsdException w:name="List Bullet" w:semiHidden="1" w:unhideWhenUsed="1"/>
+    <w:lsdException w:name="List Number" w:semiHidden="1" w:unhideWhenUsed="1"/>
+    <w:lsdException w:name="List 2" w:semiHidden="1" w:unhideWhenUsed="1"/>
+    <w:lsdException w:name="List 3" w:semiHidden="1" w:unhideWhenUsed="1"/>
+    <w:lsdException w:name="List 4" w:semiHidden="1" w:unhideWhenUsed="1"/>
+    <w:lsdException w:name="List 5" w:semiHidden="1" w:unhideWhenUsed="1"/>
+    <w:lsdException w:name="List Bullet 2" w:semiHidden="1" w:unhideWhenUsed="1"/>
+    <w:lsdException w:name="List Bullet 3" w:semiHidden="1" w:unhideWhenUsed="1"/>
+    <w:lsdException w:name="List Bullet 4" w:semiHidden="1" w:unhideWhenUsed="1"/>
+    <w:lsdException w:name="List Bullet 5" w:semiHidden="1" w:unhideWhenUsed="1"/>
+    <w:lsdException w:name="List Number 2" w:semiHidden="1" w:unhideWhenUsed="1"/>
+    <w:lsdException w:name="List Number 3" w:semiHidden="1" w:unhideWhenUsed="1"/>
+    <w:lsdException w:name="List Number 4" w:semiHidden="1" w:unhideWhenUsed="1"/>
+    <w:lsdException w:name="List Number 5" w:semiHidden="1" w:unhideWhenUsed="1"/>
+    <w:lsdException w:name="Title" w:uiPriority="10" w:qFormat="1"/>
+    <w:lsdException w:name="Closing" w:semiHidden="1" w:unhideWhenUsed="1"/>
+    <w:lsdException w:name="Signature" w:semiHidden="1" w:unhideWhenUsed="1"/>
+    <w:lsdException w:name="Default Paragraph Font" w:semiHidden="1" w:uiPriority="1" w:unhideWhenUsed="1"/>
+    <w:lsdException w:name="Body Text" w:semiHidden="1" w:unhideWhenUsed="1"/>
+    <w:lsdException w:name="Body Text Indent" w:semiHidden="1" w:unhideWhenUsed="1"/>
+    <w:lsdException w:name="List Continue" w:semiHidden="1" w:unhideWhenUsed="1"/>
+    <w:lsdException w:name="List Continue 2" w:semiHidden="1" w:unhideWhenUsed="1"/>
+    <w:lsdException w:name="List Continue 3" w:semiHidden="1" w:unhideWhenUsed="1"/>
+    <w:lsdException w:name="List Continue 4" w:semiHidden="1" w:unhideWhenUsed="1"/>
+    <w:lsdException w:name="List Continue 5" w:semiHidden="1" w:unhideWhenUsed="1"/>
+    <w:lsdException w:name="Message Header" w:semiHidden="1" w:unhideWhenUsed="1"/>
+    <w:lsdException w:name="Subtitle" w:uiPriority="11" w:qFormat="1"/>
+    <w:lsdException w:name="Salutation" w:semiHidden="1" w:unhideWhenUsed="1"/>
+    <w:lsdException w:name="Date" w:semiHidden="1" w:unhideWhenUsed="1"/>
+    <w:lsdException w:name="Body Text First Indent" w:semiHidden="1" w:unhideWhenUsed="1"/>
+    <w:lsdException w:name="Body Text First Indent 2" w:semiHidden="1" w:unhideWhenUsed="1"/>
+    <w:lsdException w:name="Note Heading" w:semiHidden="1" w:unhideWhenUsed="1"/>
+    <w:lsdException w:name="Body Text 2" w:semiHidden="1" w:unhideWhenUsed="1"/>
+    <w:lsdException w:name="Body Text 3" w:semiHidden="1" w:unhideWhenUsed="1"/>
+    <w:lsdException w:name="Body Text Indent 2" w:semiHidden="1" w:unhideWhenUsed="1"/>
+    <w:lsdException w:name="Body Text Indent 3" w:semiHidden="1" w:unhideWhenUsed="1"/>
+    <w:lsdException w:name="Block Text" w:semiHidden="1" w:unhideWhenUsed="1"/>
+    <w:lsdException w:name="Hyperlink" w:semiHidden="1" w:unhideWhenUsed="1"/>
+    <w:lsdException w:name="FollowedHyperlink" w:semiHidden="1" w:unhideWhenUsed="1"/>
+    <w:lsdException w:name="Strong" w:uiPriority="22" w:qFormat="1"/>
+    <w:lsdException w:name="Emphasis" w:uiPriority="20" w:qFormat="1"/>
+    <w:lsdException w:name="Document Map" w:semiHidden="1" w:unhideWhenUsed="1"/>
+    <w:lsdException w:name="Plain Text" w:semiHidden="1" w:unhideWhenUsed="1"/>
+    <w:lsdException w:name="E-mail Signature" w:semiHidden="1" w:unhideWhenUsed="1"/>
+    <w:lsdException w:name="HTML Top of Form" w:semiHidden="1" w:unhideWhenUsed="1"/>
+    <w:lsdException w:name="HTML Bottom of Form" w:semiHidden="1" w:unhideWhenUsed="1"/>
+    <w:lsdException w:name="Normal (Web)" w:semiHidden="1" w:unhideWhenUsed="1"/>
+    <w:lsdException w:name="HTML Acronym" w:semiHidden="1" w:unhideWhenUsed="1"/>
+    <w:lsdException w:name="HTML Address" w:semiHidden="1" w:unhideWhenUsed="1"/>
+    <w:lsdException w:name="HTML Cite" w:semiHidden="1" w:unhideWhenUsed="1"/>
+    <w:lsdException w:name="HTML Code" w:semiHidden="1" w:unhideWhenUsed="1"/>
+    <w:lsdException w:name="HTML Definition" w:semiHidden="1" w:unhideWhenUsed="1"/>
+    <w:lsdException w:name="HTML Keyboard" w:semiHidden="1" w:unhideWhenUsed="1"/>
+    <w:lsdException w:name="HTML Preformatted" w:semiHidden="1" w:unhideWhenUsed="1"/>
+    <w:lsdException w:name="HTML Sample" w:semiHidden="1" w:unhideWhenUsed="1"/>
+    <w:lsdException w:name="HTML Typewriter" w:semiHidden="1" w:unhideWhenUsed="1"/>
+    <w:lsdException w:name="HTML Variable" w:semiHidden="1" w:unhideWhenUsed="1"/>
+    <w:lsdException w:name="Normal Table" w:semiHidden="1" w:unhideWhenUsed="1"/>
+    <w:lsdException w:name="annotation subject" w:semiHidden="1" w:unhideWhenUsed="1"/>
+    <w:lsdException w:name="No List" w:semiHidden="1" w:unhideWhenUsed="1"/>
+    <w:lsdException w:name="Outline List 1" w:semiHidden="1" w:unhideWhenUsed="1"/>
+    <w:lsdException w:name="Outline List 2" w:semiHidden="1" w:unhideWhenUsed="1"/>
+    <w:lsdException w:name="Outline List 3" w:semiHidden="1" w:unhideWhenUsed="1"/>
+    <w:lsdException w:name="Table Simple 1" w:semiHidden="1" w:unhideWhenUsed="1"/>
+    <w:lsdException w:name="Table Simple 2" w:semiHidden="1" w:unhideWhenUsed="1"/>
+    <w:lsdException w:name="Table Simple 3" w:semiHidden="1" w:unhideWhenUsed="1"/>
+    <w:lsdException w:name="Table Classic 1" w:semiHidden="1" w:unhideWhenUsed="1"/>
+    <w:lsdException w:name="Table Classic 2" w:semiHidden="1" w:unhideWhenUsed="1"/>
+    <w:lsdException w:name="Table Classic 3" w:semiHidden="1" w:unhideWhenUsed="1"/>
+    <w:lsdException w:name="Table Classic 4" w:semiHidden="1" w:unhideWhenUsed="1"/>
+    <w:lsdException w:name="Table Colorful 1" w:semiHidden="1" w:unhideWhenUsed="1"/>
+    <w:lsdException w:name="Table Colorful 2" w:semiHidden="1" w:unhideWhenUsed="1"/>
+    <w:lsdException w:name="Table Colorful 3" w:semiHidden="1" w:unhideWhenUsed="1"/>
+    <w:lsdException w:name="Table Columns 1" w:semiHidden="1" w:unhideWhenUsed="1"/>
+    <w:lsdException w:name="Table Columns 2" w:semiHidden="1" w:unhideWhenUsed="1"/>
+    <w:lsdException w:name="Table Columns 3" w:semiHidden="1" w:unhideWhenUsed="1"/>
+    <w:lsdException w:name="Table Columns 4" w:semiHidden="1" w:unhideWhenUsed="1"/>
+    <w:lsdException w:name="Table Columns 5" w:semiHidden="1" w:unhideWhenUsed="1"/>
+    <w:lsdException w:name="Table Grid 1" w:semiHidden="1" w:unhideWhenUsed="1"/>
+    <w:lsdException w:name="Table Grid 2" w:semiHidden="1" w:unhideWhenUsed="1"/>
+    <w:lsdException w:name="Table Grid 3" w:semiHidden="1" w:unhideWhenUsed="1"/>
+    <w:lsdException w:name="Table Grid 4" w:semiHidden="1" w:unhideWhenUsed="1"/>
+    <w:lsdException w:name="Table Grid 5" w:semiHidden="1" w:unhideWhenUsed="1"/>
+    <w:lsdException w:name="Table Grid 6" w:semiHidden="1" w:unhideWhenUsed="1"/>
+    <w:lsdException w:name="Table Grid 7" w:semiHidden="1" w:unhideWhenUsed="1"/>
+    <w:lsdException w:name="Table Grid 8" w:semiHidden="1" w:unhideWhenUsed="1"/>
+    <w:lsdException w:name="Table List 1" w:semiHidden="1" w:unhideWhenUsed="1"/>
+    <w:lsdException w:name="Table List 2" w:semiHidden="1" w:unhideWhenUsed="1"/>
+    <w:lsdException w:name="Table List 3" w:semiHidden="1" w:unhideWhenUsed="1"/>
+    <w:lsdException w:name="Table List 4" w:semiHidden="1" w:unhideWhenUsed="1"/>
+    <w:lsdException w:name="Table List 5" w:semiHidden="1" w:unhideWhenUsed="1"/>
+    <w:lsdException w:name="Table List 6" w:semiHidden="1" w:unhideWhenUsed="1"/>
+    <w:lsdException w:name="Table List 7" w:semiHidden="1" w:unhideWhenUsed="1"/>
+    <w:lsdException w:name="Table List 8" w:semiHidden="1" w:unhideWhenUsed="1"/>
+    <w:lsdException w:name="Table 3D effects 1" w:semiHidden="1" w:unhideWhenUsed="1"/>
+    <w:lsdException w:name="Table 3D effects 2" w:semiHidden="1" w:unhideWhenUsed="1"/>
+    <w:lsdException w:name="Table 3D effects 3" w:semiHidden="1" w:unhideWhenUsed="1"/>
+    <w:lsdException w:name="Table Contemporary" w:semiHidden="1" w:unhideWhenUsed="1"/>
+    <w:lsdException w:name="Table Elegant" w:semiHidden="1" w:unhideWhenUsed="1"/>
+    <w:lsdException w:name="Table Professional" w:semiHidden="1" w:unhideWhenUsed="1"/>
+    <w:lsdException w:name="Table Subtle 1" w:semiHidden="1" w:unhideWhenUsed="1"/>
+    <w:lsdException w:name="Table Subtle 2" w:semiHidden="1" w:unhideWhenUsed="1"/>
+    <w:lsdException w:name="Table Web 1" w:semiHidden="1" w:unhideWhenUsed="1"/>
+    <w:lsdException w:name="Table Web 2" w:semiHidden="1" w:unhideWhenUsed="1"/>
+    <w:lsdException w:name="Table Web 3" w:semiHidden="1" w:unhideWhenUsed="1"/>
+    <w:lsdException w:name="Balloon Text" w:semiHidden="1" w:unhideWhenUsed="1"/>
+    <w:lsdException w:name="Table Grid" w:uiPriority="39"/>
+    <w:lsdException w:name="Table Theme" w:semiHidden="1" w:unhideWhenUsed="1"/>
+    <w:lsdException w:name="Placeholder Text" w:semiHidden="1"/>
+    <w:lsdException w:name="No Spacing" w:uiPriority="1" w:qFormat="1"/>
+    <w:lsdException w:name="Light Shading" w:uiPriority="60"/>
+    <w:lsdException w:name="Light List" w:uiPriority="61"/>
+    <w:lsdException w:name="Light Grid" w:uiPriority="62"/>
+    <w:lsdException w:name="Medium Shading 1" w:uiPriority="63"/>
+    <w:lsdException w:name="Medium Shading 2" w:uiPriority="64"/>
+    <w:lsdException w:name="Medium List 1" w:uiPriority="65"/>
+    <w:lsdException w:name="Medium List 2" w:uiPriority="66"/>
+    <w:lsdException w:name="Medium Grid 1" w:uiPriority="67"/>
+    <w:lsdException w:name="Medium Grid 2" w:uiPriority="68"/>
+    <w:lsdException w:name="Medium Grid 3" w:uiPriority="69"/>
+    <w:lsdException w:name="Dark List" w:uiPriority="70"/>
+    <w:lsdException w:name="Colorful Shading" w:uiPriority="71"/>
+    <w:lsdException w:name="Colorful List" w:uiPriority="72"/>
+    <w:lsdException w:name="Colorful Grid" w:uiPriority="73"/>
+    <w:lsdException w:name="Light Shading Accent 1" w:uiPriority="60"/>
+    <w:lsdException w:name="Light List Accent 1" w:uiPriority="61"/>
+    <w:lsdException w:name="Light Grid Accent 1" w:uiPriority="62"/>
+    <w:lsdException w:name="Medium Shading 1 Accent 1" w:uiPriority="63"/>
+    <w:lsdException w:name="Medium Shading 2 Accent 1" w:uiPriority="64"/>
+    <w:lsdException w:name="Medium List 1 Accent 1" w:uiPriority="65"/>
+    <w:lsdException w:name="Revision" w:semiHidden="1"/>
+    <w:lsdException w:name="List Paragraph" w:uiPriority="34" w:qFormat="1"/>
+    <w:lsdException w:name="Quote" w:uiPriority="29" w:qFormat="1"/>
+    <w:lsdException w:name="Intense Quote" w:uiPriority="30" w:qFormat="1"/>
+    <w:lsdException w:name="Medium List 2 Accent 1" w:uiPriority="66"/>
+    <w:lsdException w:name="Medium Grid 1 Accent 1" w:uiPriority="67"/>
+    <w:lsdException w:name="Medium Grid 2 Accent 1" w:uiPriority="68"/>
+    <w:lsdException w:name="Medium Grid 3 Accent 1" w:uiPriority="69"/>
+    <w:lsdException w:name="Dark List Accent 1" w:uiPriority="70"/>
+    <w:lsdException w:name="Colorful Shading Accent 1" w:uiPriority="71"/>
+    <w:lsdException w:name="Colorful List Accent 1" w:uiPriority="72"/>
+    <w:lsdException w:name="Colorful Grid Accent 1" w:uiPriority="73"/>
+    <w:lsdException w:name="Light Shading Accent 2" w:uiPriority="60"/>
+    <w:lsdException w:name="Light List Accent 2" w:uiPriority="61"/>
+    <w:lsdException w:name="Light Grid Accent 2" w:uiPriority="62"/>
+    <w:lsdException w:name="Medium Shading 1 Accent 2" w:uiPriority="63"/>
+    <w:lsdException w:name="Medium Shading 2 Accent 2" w:uiPriority="64"/>
+    <w:lsdException w:name="Medium List 1 Accent 2" w:uiPriority="65"/>
+    <w:lsdException w:name="Medium List 2 Accent 2" w:uiPriority="66"/>
+    <w:lsdException w:name="Medium Grid 1 Accent 2" w:uiPriority="67"/>
+    <w:lsdException w:name="Medium Grid 2 Accent 2" w:uiPriority="68"/>
+    <w:lsdException w:name="Medium Grid 3 Accent 2" w:uiPriority="69"/>
+    <w:lsdException w:name="Dark List Accent 2" w:uiPriority="70"/>
+    <w:lsdException w:name="Colorful Shading Accent 2" w:uiPriority="71"/>
+    <w:lsdException w:name="Colorful List Accent 2" w:uiPriority="72"/>
+    <w:lsdException w:name="Colorful Grid Accent 2" w:uiPriority="73"/>
+    <w:lsdException w:name="Light Shading Accent 3" w:uiPriority="60"/>
+    <w:lsdException w:name="Light List Accent 3" w:uiPriority="61"/>
+    <w:lsdException w:name="Light Grid Accent 3" w:uiPriority="62"/>
+    <w:lsdException w:name="Medium Shading 1 Accent 3" w:uiPriority="63"/>
+    <w:lsdException w:name="Medium Shading 2 Accent 3" w:uiPriority="64"/>
+    <w:lsdException w:name="Medium List 1 Accent 3" w:uiPriority="65"/>
+    <w:lsdException w:name="Medium List 2 Accent 3" w:uiPriority="66"/>
+    <w:lsdException w:name="Medium Grid 1 Accent 3" w:uiPriority="67"/>
+    <w:lsdException w:name="Medium Grid 2 Accent 3" w:uiPriority="68"/>
+    <w:lsdException w:name="Medium Grid 3 Accent 3" w:uiPriority="69"/>
+    <w:lsdException w:name="Dark List Accent 3" w:uiPriority="70"/>
+    <w:lsdException w:name="Colorful Shading Accent 3" w:uiPriority="71"/>
+    <w:lsdException w:name="Colorful List Accent 3" w:uiPriority="72"/>
+    <w:lsdException w:name="Colorful Grid Accent 3" w:uiPriority="73"/>
+    <w:lsdException w:name="Light Shading Accent 4" w:uiPriority="60"/>
+    <w:lsdException w:name="Light List Accent 4" w:uiPriority="61"/>
+    <w:lsdException w:name="Light Grid Accent 4" w:uiPriority="62"/>
+    <w:lsdException w:name="Medium Shading 1 Accent 4" w:uiPriority="63"/>
+    <w:lsdException w:name="Medium Shading 2 Accent 4" w:uiPriority="64"/>
+    <w:lsdException w:name="Medium List 1 Accent 4" w:uiPriority="65"/>
+    <w:lsdException w:name="Medium List 2 Accent 4" w:uiPriority="66"/>
+    <w:lsdException w:name="Medium Grid 1 Accent 4" w:uiPriority="67"/>
+    <w:lsdException w:name="Medium Grid 2 Accent 4" w:uiPriority="68"/>
+    <w:lsdException w:name="Medium Grid 3 Accent 4" w:uiPriority="69"/>
+    <w:lsdException w:name="Dark List Accent 4" w:uiPriority="70"/>
+    <w:lsdException w:name="Colorful Shading Accent 4" w:uiPriority="71"/>
+    <w:lsdException w:name="Colorful List Accent 4" w:uiPriority="72"/>
+    <w:lsdException w:name="Colorful Grid Accent 4" w:uiPriority="73"/>
+    <w:lsdException w:name="Light Shading Accent 5" w:uiPriority="60"/>
+    <w:lsdException w:name="Light List Accent 5" w:uiPriority="61"/>
+    <w:lsdException w:name="Light Grid Accent 5" w:uiPriority="62"/>
+    <w:lsdException w:name="Medium Shading 1 Accent 5" w:uiPriority="63"/>
+    <w:lsdException w:name="Medium Shading 2 Accent 5" w:uiPriority="64"/>
+    <w:lsdException w:name="Medium List 1 Accent 5" w:uiPriority="65"/>
+    <w:lsdException w:name="Medium List 2 Accent 5" w:uiPriority="66"/>
+    <w:lsdException w:name="Medium Grid 1 Accent 5" w:uiPriority="67"/>
+    <w:lsdException w:name="Medium Grid 2 Accent 5" w:uiPriority="68"/>
+    <w:lsdException w:name="Medium Grid 3 Accent 5" w:uiPriority="69"/>
+    <w:lsdException w:name="Dark List Accent 5" w:uiPriority="70"/>
+    <w:lsdException w:name="Colorful Shading Accent 5" w:uiPriority="71"/>
+    <w:lsdException w:name="Colorful List Accent 5" w:uiPriority="72"/>
+    <w:lsdException w:name="Colorful Grid Accent 5" w:uiPriority="73"/>
+    <w:lsdException w:name="Light Shading Accent 6" w:uiPriority="60"/>
+    <w:lsdException w:name="Light List Accent 6" w:uiPriority="61"/>
+    <w:lsdException w:name="Light Grid Accent 6" w:uiPriority="62"/>
+    <w:lsdException w:name="Medium Shading 1 Accent 6" w:uiPriority="63"/>
+    <w:lsdException w:name="Medium Shading 2 Accent 6" w:uiPriority="64"/>
+    <w:lsdException w:name="Medium List 1 Accent 6" w:uiPriority="65"/>
+    <w:lsdException w:name="Medium List 2 Accent 6" w:uiPriority="66"/>
+    <w:lsdException w:name="Medium Grid 1 Accent 6" w:uiPriority="67"/>
+    <w:lsdException w:name="Medium Grid 2 Accent 6" w:uiPriority="68"/>
+    <w:lsdException w:name="Medium Grid 3 Accent 6" w:uiPriority="69"/>
+    <w:lsdException w:name="Dark List Accent 6" w:uiPriority="70"/>
+    <w:lsdException w:name="Colorful Shading Accent 6" w:uiPriority="71"/>
+    <w:lsdException w:name="Colorful List Accent 6" w:uiPriority="72"/>
+    <w:lsdException w:name="Colorful Grid Accent 6" w:uiPriority="73"/>
+    <w:lsdException w:name="Subtle Emphasis" w:uiPriority="19" w:qFormat="1"/>
+    <w:lsdException w:name="Intense Emphasis" w:uiPriority="21" w:qFormat="1"/>
+    <w:lsdException w:name="Subtle Reference" w:uiPriority="31" w:qFormat="1"/>
+    <w:lsdException w:name="Intense Reference" w:uiPriority="32" w:qFormat="1"/>
+    <w:lsdException w:name="Book Title" w:uiPriority="33" w:qFormat="1"/>
+    <w:lsdException w:name="Bibliography" w:semiHidden="1" w:uiPriority="37" w:unhideWhenUsed="1"/>
+    <w:lsdException w:name="TOC Heading" w:semiHidden="1" w:uiPriority="39" w:unhideWhenUsed="1" w:qFormat="1"/>
+    <w:lsdException w:name="Grid Table 3" w:semiHidden="1" w:unhideWhenUsed="1"/>
+    <w:lsdException w:name="Grid Table 4" w:uiPriority="49"/>
+    <w:lsdException w:name="Grid Table 5 Dark" w:uiPriority="50"/>
+    <w:lsdException w:name="Grid Table 6 Colorful" w:uiPriority="51"/>
+    <w:lsdException w:name="Grid Table 7 Colorful" w:uiPriority="52"/>
+    <w:lsdException w:name="Grid Table 1 Light Accent 1" w:uiPriority="46"/>
+    <w:lsdException w:name="Grid Table 2 Accent 1" w:uiPriority="47"/>
+    <w:lsdException w:name="Grid Table 3 Accent 1" w:uiPriority="48"/>
+    <w:lsdException w:name="Grid Table 4 Accent 1" w:uiPriority="49"/>
+    <w:lsdException w:name="Grid Table 5 Dark Accent 1" w:uiPriority="50"/>
+    <w:lsdException w:name="Grid Table 6 Colorful Accent 1" w:uiPriority="51"/>
+    <w:lsdException w:name="Grid Table 7 Colorful Accent 1" w:uiPriority="52"/>
+    <w:lsdException w:name="Grid Table 1 Light Accent 2" w:uiPriority="46"/>
+    <w:lsdException w:name="Grid Table 2 Accent 2" w:uiPriority="47"/>
+    <w:lsdException w:name="Grid Table 3 Accent 2" w:uiPriority="48"/>
+    <w:lsdException w:name="Grid Table 4 Accent 2" w:uiPriority="49"/>
+    <w:lsdException w:name="Grid Table 5 Dark Accent 2" w:uiPriority="50"/>
+    <w:lsdException w:name="Grid Table 6 Colorful Accent 2" w:uiPriority="51"/>
+    <w:lsdException w:name="Grid Table 7 Colorful Accent 2" w:uiPriority="52"/>
+    <w:lsdException w:name="Grid Table 1 Light Accent 3" w:uiPriority="46"/>
+    <w:lsdException w:name="Grid Table 2 Accent 3" w:uiPriority="47"/>
+    <w:lsdException w:name="Grid Table 3 Accent 3" w:uiPriority="48"/>
+    <w:lsdException w:name="Grid Table 4 Accent 3" w:uiPriority="49"/>
+    <w:lsdException w:name="Grid Table 5 Dark Accent 3" w:uiPriority="50"/>
+    <w:lsdException w:name="Grid Table 6 Colorful Accent 3" w:uiPriority="51"/>
+    <w:lsdException w:name="Grid Table 7 Colorful Accent 3" w:uiPriority="52"/>
+    <w:lsdException w:name="Grid Table 1 Light Accent 4" w:uiPriority="46"/>
+    <w:lsdException w:name="Grid Table 2 Accent 4" w:uiPriority="47"/>
+    <w:lsdException w:name="Grid Table 3 Accent 4" w:uiPriority="48"/>
+    <w:lsdException w:name="Grid Table 4 Accent 4" w:uiPriority="49"/>
+    <w:lsdException w:name="Grid Table 5 Dark Accent 4" w:uiPriority="50"/>
+    <w:lsdException w:name="Grid Table 6 Colorful Accent 4" w:uiPriority="51"/>
+    <w:lsdException w:name="Grid Table 7 Colorful Accent 4" w:uiPriority="52"/>
+    <w:lsdException w:name="Grid Table 1 Light Accent 5" w:uiPriority="46"/>
+    <w:lsdException w:name="Grid Table 2 Accent 5" w:uiPriority="47"/>
+    <w:lsdException w:name="Grid Table 3 Accent 5" w:uiPriority="48"/>
+    <w:lsdException w:name="Grid Table 4 Accent 5" w:uiPriority="49"/>
+    <w:lsdException w:name="Grid Table 5 Dark Accent 5" w:uiPriority="50"/>
+    <w:lsdException w:name="Grid Table 6 Colorful Accent 5" w:uiPriority="51"/>
+    <w:lsdException w:name="Grid Table 7 Colorful Accent 5" w:uiPriority="52"/>
+    <w:lsdException w:name="Grid Table 1 Light Accent 6" w:uiPriority="46"/>
+    <w:lsdException w:name="Grid Table 2 Accent 6" w:uiPriority="47"/>
+    <w:lsdException w:name="Grid Table 3 Accent 6" w:uiPriority="48"/>
+    <w:lsdException w:name="Grid Table 4 Accent 6" w:uiPriority="49"/>
+    <w:lsdException w:name="Grid Table 5 Dark Accent 6" w:uiPriority="50"/>
+    <w:lsdException w:name="Grid Table 6 Colorful Accent 6" w:uiPriority="51"/>
+    <w:lsdException w:name="Grid Table 7 Colorful Accent 6" w:uiPriority="52"/>
+    <w:lsdException w:name="List Table 1 Light" w:uiPriority="46"/>
+    <w:lsdException w:name="List Table 2" w:uiPriority="47"/>
+    <w:lsdException w:name="List Table 3" w:uiPriority="48"/>
+    <w:lsdException w:name="List Table 4" w:uiPriority="49"/>
+    <w:lsdException w:name="List Table 5 Dark" w:uiPriority="50"/>
+    <w:lsdException w:name="List Table 6 Colorful" w:uiPriority="51"/>
+    <w:lsdException w:name="List Table 7 Colorful" w:uiPriority="52"/>
+    <w:lsdException w:name="List Table 1 Light Accent 1" w:uiPriority="46"/>
+    <w:lsdException w:name="List Table 2 Accent 1" w:uiPriority="47"/>
+    <w:lsdException w:name="List Table 3 Accent 1" w:uiPriority="48"/>
+    <w:lsdException w:name="List Table 4 Accent 1" w:uiPriority="49"/>
+    <w:lsdException w:name="List Table 5 Dark Accent 1" w:uiPriority="50"/>
+    <w:lsdException w:name="List Table 6 Colorful Accent 1" w:uiPriority="51"/>
+    <w:lsdException w:name="List Table 7 Colorful Accent 1" w:uiPriority="52"/>
+    <w:lsdException w:name="List Table 1 Light Accent 2" w:uiPriority="46"/>
+    <w:lsdException w:name="List Table 2 Accent 2" w:uiPriority="47"/>
+    <w:lsdException w:name="List Table 3 Accent 2" w:uiPriority="48"/>
+    <w:lsdException w:name="List Table 4 Accent 2" w:uiPriority="49"/>
+    <w:lsdException w:name="List Table 5 Dark Accent 2" w:uiPriority="50"/>
+    <w:lsdException w:name="List Table 6 Colorful Accent 2" w:uiPriority="51"/>
+    <w:lsdException w:name="List Table 7 Colorful Accent 2" w:uiPriority="52"/>
+    <w:lsdException w:name="List Table 1 Light Accent 3" w:uiPriority="46"/>
+    <w:lsdException w:name="List Table 2 Accent 3" w:uiPriority="47"/>
+    <w:lsdException w:name="List Table 3 Accent 3" w:uiPriority="48"/>
+    <w:lsdException w:name="List Table 4 Accent 3" w:uiPriority="49"/>
+    <w:lsdException w:name="List Table 5 Dark Accent 3" w:uiPriority="50"/>
+    <w:lsdException w:name="List Table 6 Colorful Accent 3" w:uiPriority="51"/>
+    <w:lsdException w:name="List Table 7 Colorful Accent 3" w:uiPriority="52"/>
+    <w:lsdException w:name="List Table 1 Light Accent 4" w:uiPriority="46"/>
+    <w:lsdException w:name="List Table 2 Accent 4" w:uiPriority="47"/>
+    <w:lsdException w:name="List Table 3 Accent 4" w:uiPriority="48"/>
+    <w:lsdException w:name="List Table 4 Accent 4" w:uiPriority="49"/>
+    <w:lsdException w:name="List Table 5 Dark Accent 4" w:uiPriority="50"/>
+    <w:lsdException w:name="List Table 6 Colorful Accent 4" w:uiPriority="51"/>
+    <w:lsdException w:name="List Table 7 Colorful Accent 4" w:uiPriority="52"/>
+    <w:lsdException w:name="List Table 1 Light Accent 5" w:uiPriority="46"/>
+    <w:lsdException w:name="List Table 2 Accent 5" w:uiPriority="47"/>
+    <w:lsdException w:name="List Table 3 Accent 5" w:uiPriority="48"/>
+    <w:lsdException w:name="List Table 4 Accent 5" w:uiPriority="49"/>
+    <w:lsdException w:name="List Table 5 Dark Accent 5" w:uiPriority="50"/>
+    <w:lsdException w:name="List Table 6 Colorful Accent 5" w:uiPriority="51"/>
+    <w:lsdException w:name="List Table 7 Colorful Accent 5" w:uiPriority="52"/>
+    <w:lsdException w:name="List Table 1 Light Accent 6" w:uiPriority="46"/>
+    <w:lsdException w:name="List Table 2 Accent 6" w:uiPriority="47"/>
+    <w:lsdException w:name="List Table 3 Accent 6" w:uiPriority="48"/>
+    <w:lsdException w:name="List Table 4 Accent 6" w:uiPriority="49"/>
+    <w:lsdException w:name="List Table 5 Dark Accent 6" w:uiPriority="50"/>
+    <w:lsdException w:name="List Table 6 Colorful Accent 6" w:uiPriority="51"/>
+    <w:lsdException w:name="List Table 7 Colorful Accent 6" w:uiPriority="52"/>
+    <w:lsdException w:name="Mention" w:semiHidden="1" w:unhideWhenUsed="1"/>
   </w:latentStyles>
   <w:style w:type="paragraph" w:default="1" w:styleId="Normal">
     <w:name w:val="Normal"/>
@@ -6050,7 +6320,6 @@
       <w:spacing w:after="0" w:line="240" w:lineRule="auto"/>
     </w:pPr>
     <w:tblPr>
-      <w:tblInd w:w="0" w:type="dxa"/>
       <w:tblBorders>
         <w:top w:val="single" w:sz="4" w:space="0" w:color="auto"/>
         <w:left w:val="single" w:sz="4" w:space="0" w:color="auto"/>
@@ -6059,248 +6328,6 @@
         <w:insideH w:val="single" w:sz="4" w:space="0" w:color="auto"/>
         <w:insideV w:val="single" w:sz="4" w:space="0" w:color="auto"/>
       </w:tblBorders>
-      <w:tblCellMar>
-        <w:top w:w="0" w:type="dxa"/>
-        <w:left w:w="108" w:type="dxa"/>
-        <w:bottom w:w="0" w:type="dxa"/>
-        <w:right w:w="108" w:type="dxa"/>
-      </w:tblCellMar>
-    </w:tblPr>
-  </w:style>
-  <w:style w:type="paragraph" w:styleId="ListParagraph">
-    <w:name w:val="List Paragraph"/>
-    <w:basedOn w:val="Normal"/>
-    <w:uiPriority w:val="34"/>
-    <w:qFormat/>
-    <w:rsid w:val="003B7BB3"/>
-    <w:pPr>
-      <w:ind w:left="720"/>
-      <w:contextualSpacing/>
-    </w:pPr>
-  </w:style>
-</w:styles>
-</file>
-
-<file path=word/stylesWithEffects.xml><?xml version="1.0" encoding="utf-8"?>
-<w:styles xmlns:wpc="http://schemas.microsoft.com/office/word/2010/wordprocessingCanvas" xmlns:mo="http://schemas.microsoft.com/office/mac/office/2008/main" xmlns:mc="http://schemas.openxmlformats.org/markup-compatibility/2006" xmlns:mv="urn:schemas-microsoft-com:mac:vml" xmlns:o="urn:schemas-microsoft-com:office:office" xmlns:r="http://schemas.openxmlformats.org/officeDocument/2006/relationships" xmlns:m="http://schemas.openxmlformats.org/officeDocument/2006/math" xmlns:v="urn:schemas-microsoft-com:vml" xmlns:wp14="http://schemas.microsoft.com/office/word/2010/wordprocessingDrawing" xmlns:wp="http://schemas.openxmlformats.org/drawingml/2006/wordprocessingDrawing" xmlns:w10="urn:schemas-microsoft-com:office:word" xmlns:w="http://schemas.openxmlformats.org/wordprocessingml/2006/main" xmlns:w14="http://schemas.microsoft.com/office/word/2010/wordml" xmlns:wpg="http://schemas.microsoft.com/office/word/2010/wordprocessingGroup" xmlns:wpi="http://schemas.microsoft.com/office/word/2010/wordprocessingInk" xmlns:wne="http://schemas.microsoft.com/office/word/2006/wordml" xmlns:wps="http://schemas.microsoft.com/office/word/2010/wordprocessingShape" mc:Ignorable="w14 wp14">
-  <w:docDefaults>
-    <w:rPrDefault>
-      <w:rPr>
-        <w:rFonts w:asciiTheme="minorHAnsi" w:eastAsiaTheme="minorHAnsi" w:hAnsiTheme="minorHAnsi" w:cstheme="minorBidi"/>
-        <w:sz w:val="22"/>
-        <w:szCs w:val="22"/>
-        <w:lang w:val="en-GB" w:eastAsia="en-US" w:bidi="ar-SA"/>
-      </w:rPr>
-    </w:rPrDefault>
-    <w:pPrDefault>
-      <w:pPr>
-        <w:spacing w:after="160" w:line="259" w:lineRule="auto"/>
-      </w:pPr>
-    </w:pPrDefault>
-  </w:docDefaults>
-  <w:latentStyles w:defLockedState="0" w:defUIPriority="99" w:defSemiHidden="1" w:defUnhideWhenUsed="1" w:defQFormat="0" w:count="276">
-    <w:lsdException w:name="Normal" w:semiHidden="0" w:uiPriority="0" w:unhideWhenUsed="0" w:qFormat="1"/>
-    <w:lsdException w:name="heading 1" w:semiHidden="0" w:uiPriority="9" w:unhideWhenUsed="0" w:qFormat="1"/>
-    <w:lsdException w:name="heading 2" w:uiPriority="9" w:qFormat="1"/>
-    <w:lsdException w:name="heading 3" w:uiPriority="9" w:qFormat="1"/>
-    <w:lsdException w:name="heading 4" w:uiPriority="9" w:qFormat="1"/>
-    <w:lsdException w:name="heading 5" w:uiPriority="9" w:qFormat="1"/>
-    <w:lsdException w:name="heading 6" w:uiPriority="9" w:qFormat="1"/>
-    <w:lsdException w:name="heading 7" w:uiPriority="9" w:qFormat="1"/>
-    <w:lsdException w:name="heading 8" w:uiPriority="9" w:qFormat="1"/>
-    <w:lsdException w:name="heading 9" w:uiPriority="9" w:qFormat="1"/>
-    <w:lsdException w:name="toc 1" w:uiPriority="39"/>
-    <w:lsdException w:name="toc 2" w:uiPriority="39"/>
-    <w:lsdException w:name="toc 3" w:uiPriority="39"/>
-    <w:lsdException w:name="toc 4" w:uiPriority="39"/>
-    <w:lsdException w:name="toc 5" w:uiPriority="39"/>
-    <w:lsdException w:name="toc 6" w:uiPriority="39"/>
-    <w:lsdException w:name="toc 7" w:uiPriority="39"/>
-    <w:lsdException w:name="toc 8" w:uiPriority="39"/>
-    <w:lsdException w:name="toc 9" w:uiPriority="39"/>
-    <w:lsdException w:name="caption" w:uiPriority="35" w:qFormat="1"/>
-    <w:lsdException w:name="Title" w:semiHidden="0" w:uiPriority="10" w:unhideWhenUsed="0" w:qFormat="1"/>
-    <w:lsdException w:name="Default Paragraph Font" w:uiPriority="1"/>
-    <w:lsdException w:name="Subtitle" w:semiHidden="0" w:uiPriority="11" w:unhideWhenUsed="0" w:qFormat="1"/>
-    <w:lsdException w:name="Strong" w:semiHidden="0" w:uiPriority="22" w:unhideWhenUsed="0" w:qFormat="1"/>
-    <w:lsdException w:name="Emphasis" w:semiHidden="0" w:uiPriority="20" w:unhideWhenUsed="0" w:qFormat="1"/>
-    <w:lsdException w:name="Table Grid" w:semiHidden="0" w:uiPriority="39" w:unhideWhenUsed="0"/>
-    <w:lsdException w:name="Note Level 1" w:semiHidden="0" w:unhideWhenUsed="0"/>
-    <w:lsdException w:name="Note Level 2" w:semiHidden="0" w:unhideWhenUsed="0"/>
-    <w:lsdException w:name="Note Level 3" w:semiHidden="0" w:unhideWhenUsed="0"/>
-    <w:lsdException w:name="Note Level 4" w:semiHidden="0" w:unhideWhenUsed="0"/>
-    <w:lsdException w:name="Note Level 5" w:semiHidden="0" w:unhideWhenUsed="0"/>
-    <w:lsdException w:name="Note Level 6" w:semiHidden="0" w:unhideWhenUsed="0"/>
-    <w:lsdException w:name="Note Level 7" w:semiHidden="0" w:unhideWhenUsed="0"/>
-    <w:lsdException w:name="Note Level 8" w:semiHidden="0" w:unhideWhenUsed="0"/>
-    <w:lsdException w:name="Note Level 9" w:semiHidden="0" w:unhideWhenUsed="0"/>
-    <w:lsdException w:name="Placeholder Text" w:unhideWhenUsed="0"/>
-    <w:lsdException w:name="No Spacing" w:semiHidden="0" w:uiPriority="1" w:unhideWhenUsed="0" w:qFormat="1"/>
-    <w:lsdException w:name="Light Shading" w:semiHidden="0" w:uiPriority="60" w:unhideWhenUsed="0"/>
-    <w:lsdException w:name="Light List" w:semiHidden="0" w:uiPriority="61" w:unhideWhenUsed="0"/>
-    <w:lsdException w:name="Light Grid" w:semiHidden="0" w:uiPriority="62" w:unhideWhenUsed="0"/>
-    <w:lsdException w:name="Medium Shading 1" w:semiHidden="0" w:uiPriority="63" w:unhideWhenUsed="0"/>
-    <w:lsdException w:name="Medium Shading 2" w:semiHidden="0" w:uiPriority="64" w:unhideWhenUsed="0"/>
-    <w:lsdException w:name="Medium List 1" w:semiHidden="0" w:uiPriority="65" w:unhideWhenUsed="0"/>
-    <w:lsdException w:name="Medium List 2" w:semiHidden="0" w:uiPriority="66" w:unhideWhenUsed="0"/>
-    <w:lsdException w:name="Medium Grid 1" w:semiHidden="0" w:uiPriority="67" w:unhideWhenUsed="0"/>
-    <w:lsdException w:name="Medium Grid 2" w:semiHidden="0" w:uiPriority="68" w:unhideWhenUsed="0"/>
-    <w:lsdException w:name="Medium Grid 3" w:semiHidden="0" w:uiPriority="69" w:unhideWhenUsed="0"/>
-    <w:lsdException w:name="Dark List" w:semiHidden="0" w:uiPriority="70" w:unhideWhenUsed="0"/>
-    <w:lsdException w:name="Colorful Shading" w:semiHidden="0" w:uiPriority="71" w:unhideWhenUsed="0"/>
-    <w:lsdException w:name="Colorful List" w:semiHidden="0" w:uiPriority="72" w:unhideWhenUsed="0"/>
-    <w:lsdException w:name="Colorful Grid" w:semiHidden="0" w:uiPriority="73" w:unhideWhenUsed="0"/>
-    <w:lsdException w:name="Light Shading Accent 1" w:semiHidden="0" w:uiPriority="60" w:unhideWhenUsed="0"/>
-    <w:lsdException w:name="Light List Accent 1" w:semiHidden="0" w:uiPriority="61" w:unhideWhenUsed="0"/>
-    <w:lsdException w:name="Light Grid Accent 1" w:semiHidden="0" w:uiPriority="62" w:unhideWhenUsed="0"/>
-    <w:lsdException w:name="Medium Shading 1 Accent 1" w:semiHidden="0" w:uiPriority="63" w:unhideWhenUsed="0"/>
-    <w:lsdException w:name="Medium Shading 2 Accent 1" w:semiHidden="0" w:uiPriority="64" w:unhideWhenUsed="0"/>
-    <w:lsdException w:name="Medium List 1 Accent 1" w:semiHidden="0" w:uiPriority="65" w:unhideWhenUsed="0"/>
-    <w:lsdException w:name="Revision" w:unhideWhenUsed="0"/>
-    <w:lsdException w:name="List Paragraph" w:semiHidden="0" w:uiPriority="34" w:unhideWhenUsed="0" w:qFormat="1"/>
-    <w:lsdException w:name="Quote" w:semiHidden="0" w:uiPriority="29" w:unhideWhenUsed="0" w:qFormat="1"/>
-    <w:lsdException w:name="Intense Quote" w:semiHidden="0" w:uiPriority="30" w:unhideWhenUsed="0" w:qFormat="1"/>
-    <w:lsdException w:name="Medium List 2 Accent 1" w:semiHidden="0" w:uiPriority="66" w:unhideWhenUsed="0"/>
-    <w:lsdException w:name="Medium Grid 1 Accent 1" w:semiHidden="0" w:uiPriority="67" w:unhideWhenUsed="0"/>
-    <w:lsdException w:name="Medium Grid 2 Accent 1" w:semiHidden="0" w:uiPriority="68" w:unhideWhenUsed="0"/>
-    <w:lsdException w:name="Medium Grid 3 Accent 1" w:semiHidden="0" w:uiPriority="69" w:unhideWhenUsed="0"/>
-    <w:lsdException w:name="Dark List Accent 1" w:semiHidden="0" w:uiPriority="70" w:unhideWhenUsed="0"/>
-    <w:lsdException w:name="Colorful Shading Accent 1" w:semiHidden="0" w:uiPriority="71" w:unhideWhenUsed="0"/>
-    <w:lsdException w:name="Colorful List Accent 1" w:semiHidden="0" w:uiPriority="72" w:unhideWhenUsed="0"/>
-    <w:lsdException w:name="Colorful Grid Accent 1" w:semiHidden="0" w:uiPriority="73" w:unhideWhenUsed="0"/>
-    <w:lsdException w:name="Light Shading Accent 2" w:semiHidden="0" w:uiPriority="60" w:unhideWhenUsed="0"/>
-    <w:lsdException w:name="Light List Accent 2" w:semiHidden="0" w:uiPriority="61" w:unhideWhenUsed="0"/>
-    <w:lsdException w:name="Light Grid Accent 2" w:semiHidden="0" w:uiPriority="62" w:unhideWhenUsed="0"/>
-    <w:lsdException w:name="Medium Shading 1 Accent 2" w:semiHidden="0" w:uiPriority="63" w:unhideWhenUsed="0"/>
-    <w:lsdException w:name="Medium Shading 2 Accent 2" w:semiHidden="0" w:uiPriority="64" w:unhideWhenUsed="0"/>
-    <w:lsdException w:name="Medium List 1 Accent 2" w:semiHidden="0" w:uiPriority="65" w:unhideWhenUsed="0"/>
-    <w:lsdException w:name="Medium List 2 Accent 2" w:semiHidden="0" w:uiPriority="66" w:unhideWhenUsed="0"/>
-    <w:lsdException w:name="Medium Grid 1 Accent 2" w:semiHidden="0" w:uiPriority="67" w:unhideWhenUsed="0"/>
-    <w:lsdException w:name="Medium Grid 2 Accent 2" w:semiHidden="0" w:uiPriority="68" w:unhideWhenUsed="0"/>
-    <w:lsdException w:name="Medium Grid 3 Accent 2" w:semiHidden="0" w:uiPriority="69" w:unhideWhenUsed="0"/>
-    <w:lsdException w:name="Dark List Accent 2" w:semiHidden="0" w:uiPriority="70" w:unhideWhenUsed="0"/>
-    <w:lsdException w:name="Colorful Shading Accent 2" w:semiHidden="0" w:uiPriority="71" w:unhideWhenUsed="0"/>
-    <w:lsdException w:name="Colorful List Accent 2" w:semiHidden="0" w:uiPriority="72" w:unhideWhenUsed="0"/>
-    <w:lsdException w:name="Colorful Grid Accent 2" w:semiHidden="0" w:uiPriority="73" w:unhideWhenUsed="0"/>
-    <w:lsdException w:name="Light Shading Accent 3" w:semiHidden="0" w:uiPriority="60" w:unhideWhenUsed="0"/>
-    <w:lsdException w:name="Light List Accent 3" w:semiHidden="0" w:uiPriority="61" w:unhideWhenUsed="0"/>
-    <w:lsdException w:name="Light Grid Accent 3" w:semiHidden="0" w:uiPriority="62" w:unhideWhenUsed="0"/>
-    <w:lsdException w:name="Medium Shading 1 Accent 3" w:semiHidden="0" w:uiPriority="63" w:unhideWhenUsed="0"/>
-    <w:lsdException w:name="Medium Shading 2 Accent 3" w:semiHidden="0" w:uiPriority="64" w:unhideWhenUsed="0"/>
-    <w:lsdException w:name="Medium List 1 Accent 3" w:semiHidden="0" w:uiPriority="65" w:unhideWhenUsed="0"/>
-    <w:lsdException w:name="Medium List 2 Accent 3" w:semiHidden="0" w:uiPriority="66" w:unhideWhenUsed="0"/>
-    <w:lsdException w:name="Medium Grid 1 Accent 3" w:semiHidden="0" w:uiPriority="67" w:unhideWhenUsed="0"/>
-    <w:lsdException w:name="Medium Grid 2 Accent 3" w:semiHidden="0" w:uiPriority="68" w:unhideWhenUsed="0"/>
-    <w:lsdException w:name="Medium Grid 3 Accent 3" w:semiHidden="0" w:uiPriority="69" w:unhideWhenUsed="0"/>
-    <w:lsdException w:name="Dark List Accent 3" w:semiHidden="0" w:uiPriority="70" w:unhideWhenUsed="0"/>
-    <w:lsdException w:name="Colorful Shading Accent 3" w:semiHidden="0" w:uiPriority="71" w:unhideWhenUsed="0"/>
-    <w:lsdException w:name="Colorful List Accent 3" w:semiHidden="0" w:uiPriority="72" w:unhideWhenUsed="0"/>
-    <w:lsdException w:name="Colorful Grid Accent 3" w:semiHidden="0" w:uiPriority="73" w:unhideWhenUsed="0"/>
-    <w:lsdException w:name="Light Shading Accent 4" w:semiHidden="0" w:uiPriority="60" w:unhideWhenUsed="0"/>
-    <w:lsdException w:name="Light List Accent 4" w:semiHidden="0" w:uiPriority="61" w:unhideWhenUsed="0"/>
-    <w:lsdException w:name="Light Grid Accent 4" w:semiHidden="0" w:uiPriority="62" w:unhideWhenUsed="0"/>
-    <w:lsdException w:name="Medium Shading 1 Accent 4" w:semiHidden="0" w:uiPriority="63" w:unhideWhenUsed="0"/>
-    <w:lsdException w:name="Medium Shading 2 Accent 4" w:semiHidden="0" w:uiPriority="64" w:unhideWhenUsed="0"/>
-    <w:lsdException w:name="Medium List 1 Accent 4" w:semiHidden="0" w:uiPriority="65" w:unhideWhenUsed="0"/>
-    <w:lsdException w:name="Medium List 2 Accent 4" w:semiHidden="0" w:uiPriority="66" w:unhideWhenUsed="0"/>
-    <w:lsdException w:name="Medium Grid 1 Accent 4" w:semiHidden="0" w:uiPriority="67" w:unhideWhenUsed="0"/>
-    <w:lsdException w:name="Medium Grid 2 Accent 4" w:semiHidden="0" w:uiPriority="68" w:unhideWhenUsed="0"/>
-    <w:lsdException w:name="Medium Grid 3 Accent 4" w:semiHidden="0" w:uiPriority="69" w:unhideWhenUsed="0"/>
-    <w:lsdException w:name="Dark List Accent 4" w:semiHidden="0" w:uiPriority="70" w:unhideWhenUsed="0"/>
-    <w:lsdException w:name="Colorful Shading Accent 4" w:semiHidden="0" w:uiPriority="71" w:unhideWhenUsed="0"/>
-    <w:lsdException w:name="Colorful List Accent 4" w:semiHidden="0" w:uiPriority="72" w:unhideWhenUsed="0"/>
-    <w:lsdException w:name="Colorful Grid Accent 4" w:semiHidden="0" w:uiPriority="73" w:unhideWhenUsed="0"/>
-    <w:lsdException w:name="Light Shading Accent 5" w:semiHidden="0" w:uiPriority="60" w:unhideWhenUsed="0"/>
-    <w:lsdException w:name="Light List Accent 5" w:semiHidden="0" w:uiPriority="61" w:unhideWhenUsed="0"/>
-    <w:lsdException w:name="Light Grid Accent 5" w:semiHidden="0" w:uiPriority="62" w:unhideWhenUsed="0"/>
-    <w:lsdException w:name="Medium Shading 1 Accent 5" w:semiHidden="0" w:uiPriority="63" w:unhideWhenUsed="0"/>
-    <w:lsdException w:name="Medium Shading 2 Accent 5" w:semiHidden="0" w:uiPriority="64" w:unhideWhenUsed="0"/>
-    <w:lsdException w:name="Medium List 1 Accent 5" w:semiHidden="0" w:uiPriority="65" w:unhideWhenUsed="0"/>
-    <w:lsdException w:name="Medium List 2 Accent 5" w:semiHidden="0" w:uiPriority="66" w:unhideWhenUsed="0"/>
-    <w:lsdException w:name="Medium Grid 1 Accent 5" w:semiHidden="0" w:uiPriority="67" w:unhideWhenUsed="0"/>
-    <w:lsdException w:name="Medium Grid 2 Accent 5" w:semiHidden="0" w:uiPriority="68" w:unhideWhenUsed="0"/>
-    <w:lsdException w:name="Medium Grid 3 Accent 5" w:semiHidden="0" w:uiPriority="69" w:unhideWhenUsed="0"/>
-    <w:lsdException w:name="Dark List Accent 5" w:semiHidden="0" w:uiPriority="70" w:unhideWhenUsed="0"/>
-    <w:lsdException w:name="Colorful Shading Accent 5" w:semiHidden="0" w:uiPriority="71" w:unhideWhenUsed="0"/>
-    <w:lsdException w:name="Colorful List Accent 5" w:semiHidden="0" w:uiPriority="72" w:unhideWhenUsed="0"/>
-    <w:lsdException w:name="Colorful Grid Accent 5" w:semiHidden="0" w:uiPriority="73" w:unhideWhenUsed="0"/>
-    <w:lsdException w:name="Light Shading Accent 6" w:semiHidden="0" w:uiPriority="60" w:unhideWhenUsed="0"/>
-    <w:lsdException w:name="Light List Accent 6" w:semiHidden="0" w:uiPriority="61" w:unhideWhenUsed="0"/>
-    <w:lsdException w:name="Light Grid Accent 6" w:semiHidden="0" w:uiPriority="62" w:unhideWhenUsed="0"/>
-    <w:lsdException w:name="Medium Shading 1 Accent 6" w:semiHidden="0" w:uiPriority="63" w:unhideWhenUsed="0"/>
-    <w:lsdException w:name="Medium Shading 2 Accent 6" w:semiHidden="0" w:uiPriority="64" w:unhideWhenUsed="0"/>
-    <w:lsdException w:name="Medium List 1 Accent 6" w:semiHidden="0" w:uiPriority="65" w:unhideWhenUsed="0"/>
-    <w:lsdException w:name="Medium List 2 Accent 6" w:semiHidden="0" w:uiPriority="66" w:unhideWhenUsed="0"/>
-    <w:lsdException w:name="Medium Grid 1 Accent 6" w:semiHidden="0" w:uiPriority="67" w:unhideWhenUsed="0"/>
-    <w:lsdException w:name="Medium Grid 2 Accent 6" w:semiHidden="0" w:uiPriority="68" w:unhideWhenUsed="0"/>
-    <w:lsdException w:name="Medium Grid 3 Accent 6" w:semiHidden="0" w:uiPriority="69" w:unhideWhenUsed="0"/>
-    <w:lsdException w:name="Dark List Accent 6" w:semiHidden="0" w:uiPriority="70" w:unhideWhenUsed="0"/>
-    <w:lsdException w:name="Colorful Shading Accent 6" w:semiHidden="0" w:uiPriority="71" w:unhideWhenUsed="0"/>
-    <w:lsdException w:name="Colorful List Accent 6" w:semiHidden="0" w:uiPriority="72" w:unhideWhenUsed="0"/>
-    <w:lsdException w:name="Colorful Grid Accent 6" w:semiHidden="0" w:uiPriority="73" w:unhideWhenUsed="0"/>
-    <w:lsdException w:name="Subtle Emphasis" w:semiHidden="0" w:uiPriority="19" w:unhideWhenUsed="0" w:qFormat="1"/>
-    <w:lsdException w:name="Intense Emphasis" w:semiHidden="0" w:uiPriority="21" w:unhideWhenUsed="0" w:qFormat="1"/>
-    <w:lsdException w:name="Subtle Reference" w:semiHidden="0" w:uiPriority="31" w:unhideWhenUsed="0" w:qFormat="1"/>
-    <w:lsdException w:name="Intense Reference" w:semiHidden="0" w:uiPriority="32" w:unhideWhenUsed="0" w:qFormat="1"/>
-    <w:lsdException w:name="Book Title" w:semiHidden="0" w:uiPriority="33" w:unhideWhenUsed="0" w:qFormat="1"/>
-    <w:lsdException w:name="Bibliography" w:uiPriority="37"/>
-    <w:lsdException w:name="TOC Heading" w:uiPriority="39" w:qFormat="1"/>
-  </w:latentStyles>
-  <w:style w:type="paragraph" w:default="1" w:styleId="Normal">
-    <w:name w:val="Normal"/>
-    <w:qFormat/>
-  </w:style>
-  <w:style w:type="character" w:default="1" w:styleId="DefaultParagraphFont">
-    <w:name w:val="Default Paragraph Font"/>
-    <w:uiPriority w:val="1"/>
-    <w:semiHidden/>
-    <w:unhideWhenUsed/>
-  </w:style>
-  <w:style w:type="table" w:default="1" w:styleId="TableNormal">
-    <w:name w:val="Normal Table"/>
-    <w:uiPriority w:val="99"/>
-    <w:semiHidden/>
-    <w:unhideWhenUsed/>
-    <w:tblPr>
-      <w:tblInd w:w="0" w:type="dxa"/>
-      <w:tblCellMar>
-        <w:top w:w="0" w:type="dxa"/>
-        <w:left w:w="108" w:type="dxa"/>
-        <w:bottom w:w="0" w:type="dxa"/>
-        <w:right w:w="108" w:type="dxa"/>
-      </w:tblCellMar>
-    </w:tblPr>
-  </w:style>
-  <w:style w:type="numbering" w:default="1" w:styleId="NoList">
-    <w:name w:val="No List"/>
-    <w:uiPriority w:val="99"/>
-    <w:semiHidden/>
-    <w:unhideWhenUsed/>
-  </w:style>
-  <w:style w:type="table" w:styleId="TableGrid">
-    <w:name w:val="Table Grid"/>
-    <w:basedOn w:val="TableNormal"/>
-    <w:uiPriority w:val="39"/>
-    <w:rsid w:val="002C012C"/>
-    <w:pPr>
-      <w:spacing w:after="0" w:line="240" w:lineRule="auto"/>
-    </w:pPr>
-    <w:tblPr>
-      <w:tblInd w:w="0" w:type="dxa"/>
-      <w:tblBorders>
-        <w:top w:val="single" w:sz="4" w:space="0" w:color="auto"/>
-        <w:left w:val="single" w:sz="4" w:space="0" w:color="auto"/>
-        <w:bottom w:val="single" w:sz="4" w:space="0" w:color="auto"/>
-        <w:right w:val="single" w:sz="4" w:space="0" w:color="auto"/>
-        <w:insideH w:val="single" w:sz="4" w:space="0" w:color="auto"/>
-        <w:insideV w:val="single" w:sz="4" w:space="0" w:color="auto"/>
-      </w:tblBorders>
-      <w:tblCellMar>
-        <w:top w:w="0" w:type="dxa"/>
-        <w:left w:w="108" w:type="dxa"/>
-        <w:bottom w:w="0" w:type="dxa"/>
-        <w:right w:w="108" w:type="dxa"/>
-      </w:tblCellMar>
     </w:tblPr>
   </w:style>
   <w:style w:type="paragraph" w:styleId="ListParagraph">
@@ -6572,7 +6599,7 @@
   <a:extraClrSchemeLst/>
   <a:extLst>
     <a:ext uri="{05A4C25C-085E-4340-85A3-A5531E510DB2}">
-      <thm15:themeFamily xmlns="" xmlns:thm15="http://schemas.microsoft.com/office/thememl/2012/main" name="Office Theme" id="{62F939B6-93AF-4DB8-9C6B-D6C7DFDC589F}" vid="{4A3C46E8-61CC-4603-A589-7422A47A8E4A}"/>
+      <thm15:themeFamily xmlns:thm15="http://schemas.microsoft.com/office/thememl/2012/main" name="Office Theme" id="{62F939B6-93AF-4DB8-9C6B-D6C7DFDC589F}" vid="{4A3C46E8-61CC-4603-A589-7422A47A8E4A}"/>
     </a:ext>
   </a:extLst>
 </a:theme>

</xml_diff>

<commit_message>
Updated scrum sheet week 2 Thursday
</commit_message>
<xml_diff>
--- a/Scrum Management1.docx
+++ b/Scrum Management1.docx
@@ -1,6 +1,6 @@
 
 <file path=word/document.xml><?xml version="1.0" encoding="utf-8"?>
-<w:document xmlns:wpc="http://schemas.microsoft.com/office/word/2010/wordprocessingCanvas" xmlns:mo="http://schemas.microsoft.com/office/mac/office/2008/main" xmlns:mc="http://schemas.openxmlformats.org/markup-compatibility/2006" xmlns:mv="urn:schemas-microsoft-com:mac:vml" xmlns:o="urn:schemas-microsoft-com:office:office" xmlns:r="http://schemas.openxmlformats.org/officeDocument/2006/relationships" xmlns:m="http://schemas.openxmlformats.org/officeDocument/2006/math" xmlns:v="urn:schemas-microsoft-com:vml" xmlns:wp14="http://schemas.microsoft.com/office/word/2010/wordprocessingDrawing" xmlns:wp="http://schemas.openxmlformats.org/drawingml/2006/wordprocessingDrawing" xmlns:w10="urn:schemas-microsoft-com:office:word" xmlns:w="http://schemas.openxmlformats.org/wordprocessingml/2006/main" xmlns:w14="http://schemas.microsoft.com/office/word/2010/wordml" xmlns:wpg="http://schemas.microsoft.com/office/word/2010/wordprocessingGroup" xmlns:wpi="http://schemas.microsoft.com/office/word/2010/wordprocessingInk" xmlns:wne="http://schemas.microsoft.com/office/word/2006/wordml" xmlns:wps="http://schemas.microsoft.com/office/word/2010/wordprocessingShape" mc:Ignorable="w14 wp14">
+<w:document xmlns:wpc="http://schemas.microsoft.com/office/word/2010/wordprocessingCanvas" xmlns:cx="http://schemas.microsoft.com/office/drawing/2014/chartex" xmlns:cx1="http://schemas.microsoft.com/office/drawing/2015/9/8/chartex" xmlns:cx2="http://schemas.microsoft.com/office/drawing/2015/10/21/chartex" xmlns:mc="http://schemas.openxmlformats.org/markup-compatibility/2006" xmlns:o="urn:schemas-microsoft-com:office:office" xmlns:r="http://schemas.openxmlformats.org/officeDocument/2006/relationships" xmlns:m="http://schemas.openxmlformats.org/officeDocument/2006/math" xmlns:v="urn:schemas-microsoft-com:vml" xmlns:wp14="http://schemas.microsoft.com/office/word/2010/wordprocessingDrawing" xmlns:wp="http://schemas.openxmlformats.org/drawingml/2006/wordprocessingDrawing" xmlns:w10="urn:schemas-microsoft-com:office:word" xmlns:w="http://schemas.openxmlformats.org/wordprocessingml/2006/main" xmlns:w14="http://schemas.microsoft.com/office/word/2010/wordml" xmlns:w15="http://schemas.microsoft.com/office/word/2012/wordml" xmlns:w16se="http://schemas.microsoft.com/office/word/2015/wordml/symex" xmlns:wpg="http://schemas.microsoft.com/office/word/2010/wordprocessingGroup" xmlns:wpi="http://schemas.microsoft.com/office/word/2010/wordprocessingInk" xmlns:wne="http://schemas.microsoft.com/office/word/2006/wordml" xmlns:wps="http://schemas.microsoft.com/office/word/2010/wordprocessingShape" mc:Ignorable="w14 w15 w16se wp14">
   <w:body>
     <w:p>
       <w:pPr>
@@ -638,21 +638,7 @@
               <w:rPr>
                 <w:rFonts w:ascii="Times New Roman" w:hAnsi="Times New Roman" w:cs="Times New Roman"/>
               </w:rPr>
-              <w:t xml:space="preserve">Started using SQL </w:t>
-            </w:r>
-            <w:proofErr w:type="spellStart"/>
-            <w:r>
-              <w:rPr>
-                <w:rFonts w:ascii="Times New Roman" w:hAnsi="Times New Roman" w:cs="Times New Roman"/>
-              </w:rPr>
-              <w:t>Lite</w:t>
-            </w:r>
-            <w:proofErr w:type="spellEnd"/>
-            <w:r>
-              <w:rPr>
-                <w:rFonts w:ascii="Times New Roman" w:hAnsi="Times New Roman" w:cs="Times New Roman"/>
-              </w:rPr>
-              <w:t xml:space="preserve"> to have a way to store the data</w:t>
+              <w:t>Started using SQL Lite to have a way to store the data</w:t>
             </w:r>
           </w:p>
         </w:tc>
@@ -688,29 +674,7 @@
               <w:rPr>
                 <w:rFonts w:ascii="Times New Roman" w:hAnsi="Times New Roman" w:cs="Times New Roman"/>
               </w:rPr>
-              <w:t xml:space="preserve">Talked to colleague about using SQL </w:t>
-            </w:r>
-            <w:proofErr w:type="spellStart"/>
-            <w:proofErr w:type="gramStart"/>
-            <w:r>
-              <w:rPr>
-                <w:rFonts w:ascii="Times New Roman" w:hAnsi="Times New Roman" w:cs="Times New Roman"/>
-              </w:rPr>
-              <w:t>lite</w:t>
-            </w:r>
-            <w:proofErr w:type="spellEnd"/>
-            <w:r>
-              <w:rPr>
-                <w:rFonts w:ascii="Times New Roman" w:hAnsi="Times New Roman" w:cs="Times New Roman"/>
-              </w:rPr>
-              <w:t xml:space="preserve">  but</w:t>
-            </w:r>
-            <w:proofErr w:type="gramEnd"/>
-            <w:r>
-              <w:rPr>
-                <w:rFonts w:ascii="Times New Roman" w:hAnsi="Times New Roman" w:cs="Times New Roman"/>
-              </w:rPr>
-              <w:t xml:space="preserve"> realise it doesn’t show a way to interact with a server so going back to My SQL</w:t>
+              <w:t>Talked to colleague about using SQL lite  but realise it doesn’t show a way to interact with a server so going back to My SQL</w:t>
             </w:r>
           </w:p>
         </w:tc>
@@ -909,21 +873,7 @@
               <w:rPr>
                 <w:rFonts w:ascii="Times New Roman" w:hAnsi="Times New Roman" w:cs="Times New Roman"/>
               </w:rPr>
-              <w:t xml:space="preserve">Went through </w:t>
-            </w:r>
-            <w:proofErr w:type="spellStart"/>
-            <w:r>
-              <w:rPr>
-                <w:rFonts w:ascii="Times New Roman" w:hAnsi="Times New Roman" w:cs="Times New Roman"/>
-              </w:rPr>
-              <w:t>Mufaros</w:t>
-            </w:r>
-            <w:proofErr w:type="spellEnd"/>
-            <w:r>
-              <w:rPr>
-                <w:rFonts w:ascii="Times New Roman" w:hAnsi="Times New Roman" w:cs="Times New Roman"/>
-              </w:rPr>
-              <w:t xml:space="preserve"> recipe XML</w:t>
+              <w:t>Went through Mufaros recipe XML</w:t>
             </w:r>
           </w:p>
           <w:p>
@@ -1332,16 +1282,8 @@
               <w:rPr>
                 <w:rFonts w:ascii="Times New Roman" w:hAnsi="Times New Roman" w:cs="Times New Roman"/>
               </w:rPr>
-              <w:t xml:space="preserve">Updating XML and uploading it on to </w:t>
-            </w:r>
-            <w:proofErr w:type="spellStart"/>
-            <w:r>
-              <w:rPr>
-                <w:rFonts w:ascii="Times New Roman" w:hAnsi="Times New Roman" w:cs="Times New Roman"/>
-              </w:rPr>
-              <w:t>github</w:t>
-            </w:r>
-            <w:proofErr w:type="spellEnd"/>
+              <w:t>Updating XML and uploading it on to github</w:t>
+            </w:r>
           </w:p>
         </w:tc>
         <w:tc>
@@ -1916,21 +1858,7 @@
               <w:rPr>
                 <w:rFonts w:ascii="Times New Roman" w:hAnsi="Times New Roman" w:cs="Times New Roman"/>
               </w:rPr>
-              <w:t>-Exploring method of making objects ‘</w:t>
-            </w:r>
-            <w:proofErr w:type="spellStart"/>
-            <w:r>
-              <w:rPr>
-                <w:rFonts w:ascii="Times New Roman" w:hAnsi="Times New Roman" w:cs="Times New Roman"/>
-              </w:rPr>
-              <w:t>parcelable</w:t>
-            </w:r>
-            <w:proofErr w:type="spellEnd"/>
-            <w:r>
-              <w:rPr>
-                <w:rFonts w:ascii="Times New Roman" w:hAnsi="Times New Roman" w:cs="Times New Roman"/>
-              </w:rPr>
-              <w:t xml:space="preserve">’ as an alternative to just sending data in strings between activities. </w:t>
+              <w:t xml:space="preserve">-Exploring method of making objects ‘parcelable’ as an alternative to just sending data in strings between activities. </w:t>
             </w:r>
           </w:p>
         </w:tc>
@@ -2005,21 +1933,7 @@
               <w:rPr>
                 <w:rFonts w:ascii="Times New Roman" w:hAnsi="Times New Roman" w:cs="Times New Roman"/>
               </w:rPr>
-              <w:t xml:space="preserve">-Will also see how </w:t>
-            </w:r>
-            <w:proofErr w:type="spellStart"/>
-            <w:r>
-              <w:rPr>
-                <w:rFonts w:ascii="Times New Roman" w:hAnsi="Times New Roman" w:cs="Times New Roman"/>
-              </w:rPr>
-              <w:t>nav</w:t>
-            </w:r>
-            <w:proofErr w:type="spellEnd"/>
-            <w:r>
-              <w:rPr>
-                <w:rFonts w:ascii="Times New Roman" w:hAnsi="Times New Roman" w:cs="Times New Roman"/>
-              </w:rPr>
-              <w:t xml:space="preserve"> drawer can be added to new activities</w:t>
+              <w:t>-Will also see how nav drawer can be added to new activities</w:t>
             </w:r>
           </w:p>
         </w:tc>
@@ -2033,6 +1947,53 @@
                 <w:rFonts w:ascii="Times New Roman" w:hAnsi="Times New Roman" w:cs="Times New Roman"/>
               </w:rPr>
             </w:pPr>
+            <w:r>
+              <w:rPr>
+                <w:rFonts w:ascii="Times New Roman" w:hAnsi="Times New Roman" w:cs="Times New Roman"/>
+              </w:rPr>
+              <w:t>-Implemented new designs for the shopping list</w:t>
+            </w:r>
+          </w:p>
+          <w:p>
+            <w:pPr>
+              <w:rPr>
+                <w:rFonts w:ascii="Times New Roman" w:hAnsi="Times New Roman" w:cs="Times New Roman"/>
+              </w:rPr>
+            </w:pPr>
+            <w:r>
+              <w:rPr>
+                <w:rFonts w:ascii="Times New Roman" w:hAnsi="Times New Roman" w:cs="Times New Roman"/>
+              </w:rPr>
+              <w:t>-Added parceable (after modifying item class for the SL) and added delete functionality</w:t>
+            </w:r>
+          </w:p>
+          <w:p>
+            <w:pPr>
+              <w:rPr>
+                <w:rFonts w:ascii="Times New Roman" w:hAnsi="Times New Roman" w:cs="Times New Roman"/>
+              </w:rPr>
+            </w:pPr>
+            <w:r>
+              <w:rPr>
+                <w:rFonts w:ascii="Times New Roman" w:hAnsi="Times New Roman" w:cs="Times New Roman"/>
+              </w:rPr>
+              <w:t>-Titles for SL in place</w:t>
+            </w:r>
+          </w:p>
+          <w:p>
+            <w:pPr>
+              <w:rPr>
+                <w:rFonts w:ascii="Times New Roman" w:hAnsi="Times New Roman" w:cs="Times New Roman"/>
+              </w:rPr>
+            </w:pPr>
+            <w:r>
+              <w:rPr>
+                <w:rFonts w:ascii="Times New Roman" w:hAnsi="Times New Roman" w:cs="Times New Roman"/>
+              </w:rPr>
+              <w:t>-Need to add search/spinner</w:t>
+            </w:r>
+            <w:bookmarkStart w:id="0" w:name="_GoBack"/>
+            <w:bookmarkEnd w:id="0"/>
           </w:p>
         </w:tc>
         <w:tc>
@@ -2138,21 +2099,7 @@
               <w:rPr>
                 <w:rFonts w:ascii="Times New Roman" w:hAnsi="Times New Roman" w:cs="Times New Roman"/>
               </w:rPr>
-              <w:t xml:space="preserve">Tried to test the database by inserting some data but had an error with </w:t>
-            </w:r>
-            <w:proofErr w:type="spellStart"/>
-            <w:r>
-              <w:rPr>
-                <w:rFonts w:ascii="Times New Roman" w:hAnsi="Times New Roman" w:cs="Times New Roman"/>
-              </w:rPr>
-              <w:t>mysql</w:t>
-            </w:r>
-            <w:proofErr w:type="spellEnd"/>
-            <w:r>
-              <w:rPr>
-                <w:rFonts w:ascii="Times New Roman" w:hAnsi="Times New Roman" w:cs="Times New Roman"/>
-              </w:rPr>
-              <w:t xml:space="preserve"> server, have emailed Simon about it</w:t>
+              <w:t>Tried to test the database by inserting some data but had an error with mysql server, have emailed Simon about it</w:t>
             </w:r>
           </w:p>
         </w:tc>
@@ -2670,7 +2617,6 @@
                 <w:rFonts w:ascii="Times New Roman" w:hAnsi="Times New Roman" w:cs="Times New Roman"/>
               </w:rPr>
             </w:pPr>
-            <w:bookmarkStart w:id="0" w:name="_GoBack" w:colFirst="3" w:colLast="4"/>
             <w:r>
               <w:rPr>
                 <w:rFonts w:ascii="Times New Roman" w:hAnsi="Times New Roman" w:cs="Times New Roman"/>
@@ -2823,7 +2769,6 @@
           </w:p>
         </w:tc>
       </w:tr>
-      <w:bookmarkEnd w:id="0"/>
     </w:tbl>
     <w:p>
       <w:pPr>
@@ -5783,8 +5728,8 @@
 </file>
 
 <file path=word/numbering.xml><?xml version="1.0" encoding="utf-8"?>
-<w:numbering xmlns:wpc="http://schemas.microsoft.com/office/word/2010/wordprocessingCanvas" xmlns:mo="http://schemas.microsoft.com/office/mac/office/2008/main" xmlns:mc="http://schemas.openxmlformats.org/markup-compatibility/2006" xmlns:mv="urn:schemas-microsoft-com:mac:vml" xmlns:o="urn:schemas-microsoft-com:office:office" xmlns:r="http://schemas.openxmlformats.org/officeDocument/2006/relationships" xmlns:m="http://schemas.openxmlformats.org/officeDocument/2006/math" xmlns:v="urn:schemas-microsoft-com:vml" xmlns:wp14="http://schemas.microsoft.com/office/word/2010/wordprocessingDrawing" xmlns:wp="http://schemas.openxmlformats.org/drawingml/2006/wordprocessingDrawing" xmlns:w10="urn:schemas-microsoft-com:office:word" xmlns:w="http://schemas.openxmlformats.org/wordprocessingml/2006/main" xmlns:w14="http://schemas.microsoft.com/office/word/2010/wordml" xmlns:wpg="http://schemas.microsoft.com/office/word/2010/wordprocessingGroup" xmlns:wpi="http://schemas.microsoft.com/office/word/2010/wordprocessingInk" xmlns:wne="http://schemas.microsoft.com/office/word/2006/wordml" xmlns:wps="http://schemas.microsoft.com/office/word/2010/wordprocessingShape" mc:Ignorable="w14 wp14">
-  <w:abstractNum w:abstractNumId="0">
+<w:numbering xmlns:wpc="http://schemas.microsoft.com/office/word/2010/wordprocessingCanvas" xmlns:cx="http://schemas.microsoft.com/office/drawing/2014/chartex" xmlns:cx1="http://schemas.microsoft.com/office/drawing/2015/9/8/chartex" xmlns:cx2="http://schemas.microsoft.com/office/drawing/2015/10/21/chartex" xmlns:mc="http://schemas.openxmlformats.org/markup-compatibility/2006" xmlns:o="urn:schemas-microsoft-com:office:office" xmlns:r="http://schemas.openxmlformats.org/officeDocument/2006/relationships" xmlns:m="http://schemas.openxmlformats.org/officeDocument/2006/math" xmlns:v="urn:schemas-microsoft-com:vml" xmlns:wp14="http://schemas.microsoft.com/office/word/2010/wordprocessingDrawing" xmlns:wp="http://schemas.openxmlformats.org/drawingml/2006/wordprocessingDrawing" xmlns:w10="urn:schemas-microsoft-com:office:word" xmlns:w="http://schemas.openxmlformats.org/wordprocessingml/2006/main" xmlns:w14="http://schemas.microsoft.com/office/word/2010/wordml" xmlns:w15="http://schemas.microsoft.com/office/word/2012/wordml" xmlns:w16se="http://schemas.microsoft.com/office/word/2015/wordml/symex" xmlns:wpg="http://schemas.microsoft.com/office/word/2010/wordprocessingGroup" xmlns:wpi="http://schemas.microsoft.com/office/word/2010/wordprocessingInk" xmlns:wne="http://schemas.microsoft.com/office/word/2006/wordml" xmlns:wps="http://schemas.microsoft.com/office/word/2010/wordprocessingShape" mc:Ignorable="w14 w15 w16se wp14">
+  <w:abstractNum w:abstractNumId="0" w15:restartNumberingAfterBreak="0">
     <w:nsid w:val="53C27A68"/>
     <w:multiLevelType w:val="hybridMultilevel"/>
     <w:tmpl w:val="6A4A11EE"/>
@@ -5904,7 +5849,7 @@
 </file>
 
 <file path=word/styles.xml><?xml version="1.0" encoding="utf-8"?>
-<w:styles xmlns:mc="http://schemas.openxmlformats.org/markup-compatibility/2006" xmlns:r="http://schemas.openxmlformats.org/officeDocument/2006/relationships" xmlns:w="http://schemas.openxmlformats.org/wordprocessingml/2006/main" xmlns:w14="http://schemas.microsoft.com/office/word/2010/wordml" mc:Ignorable="w14">
+<w:styles xmlns:mc="http://schemas.openxmlformats.org/markup-compatibility/2006" xmlns:r="http://schemas.openxmlformats.org/officeDocument/2006/relationships" xmlns:w="http://schemas.openxmlformats.org/wordprocessingml/2006/main" xmlns:w14="http://schemas.microsoft.com/office/word/2010/wordml" xmlns:w15="http://schemas.microsoft.com/office/word/2012/wordml" xmlns:w16se="http://schemas.microsoft.com/office/word/2015/wordml/symex" mc:Ignorable="w14 w15 w16se">
   <w:docDefaults>
     <w:rPrDefault>
       <w:rPr>
@@ -5920,153 +5865,371 @@
       </w:pPr>
     </w:pPrDefault>
   </w:docDefaults>
-  <w:latentStyles w:defLockedState="0" w:defUIPriority="99" w:defSemiHidden="1" w:defUnhideWhenUsed="1" w:defQFormat="0" w:count="276">
-    <w:lsdException w:name="Normal" w:semiHidden="0" w:uiPriority="0" w:unhideWhenUsed="0" w:qFormat="1"/>
-    <w:lsdException w:name="heading 1" w:semiHidden="0" w:uiPriority="9" w:unhideWhenUsed="0" w:qFormat="1"/>
-    <w:lsdException w:name="heading 2" w:uiPriority="9" w:qFormat="1"/>
-    <w:lsdException w:name="heading 3" w:uiPriority="9" w:qFormat="1"/>
-    <w:lsdException w:name="heading 4" w:uiPriority="9" w:qFormat="1"/>
-    <w:lsdException w:name="heading 5" w:uiPriority="9" w:qFormat="1"/>
-    <w:lsdException w:name="heading 6" w:uiPriority="9" w:qFormat="1"/>
-    <w:lsdException w:name="heading 7" w:uiPriority="9" w:qFormat="1"/>
-    <w:lsdException w:name="heading 8" w:uiPriority="9" w:qFormat="1"/>
-    <w:lsdException w:name="heading 9" w:uiPriority="9" w:qFormat="1"/>
-    <w:lsdException w:name="toc 1" w:uiPriority="39"/>
-    <w:lsdException w:name="toc 2" w:uiPriority="39"/>
-    <w:lsdException w:name="toc 3" w:uiPriority="39"/>
-    <w:lsdException w:name="toc 4" w:uiPriority="39"/>
-    <w:lsdException w:name="toc 5" w:uiPriority="39"/>
-    <w:lsdException w:name="toc 6" w:uiPriority="39"/>
-    <w:lsdException w:name="toc 7" w:uiPriority="39"/>
-    <w:lsdException w:name="toc 8" w:uiPriority="39"/>
-    <w:lsdException w:name="toc 9" w:uiPriority="39"/>
-    <w:lsdException w:name="caption" w:uiPriority="35" w:qFormat="1"/>
-    <w:lsdException w:name="Title" w:semiHidden="0" w:uiPriority="10" w:unhideWhenUsed="0" w:qFormat="1"/>
-    <w:lsdException w:name="Default Paragraph Font" w:uiPriority="1"/>
-    <w:lsdException w:name="Subtitle" w:semiHidden="0" w:uiPriority="11" w:unhideWhenUsed="0" w:qFormat="1"/>
-    <w:lsdException w:name="Strong" w:semiHidden="0" w:uiPriority="22" w:unhideWhenUsed="0" w:qFormat="1"/>
-    <w:lsdException w:name="Emphasis" w:semiHidden="0" w:uiPriority="20" w:unhideWhenUsed="0" w:qFormat="1"/>
-    <w:lsdException w:name="Table Grid" w:semiHidden="0" w:uiPriority="39" w:unhideWhenUsed="0"/>
-    <w:lsdException w:name="Note Level 1" w:semiHidden="0" w:unhideWhenUsed="0"/>
-    <w:lsdException w:name="Note Level 2" w:semiHidden="0" w:unhideWhenUsed="0"/>
-    <w:lsdException w:name="Note Level 3" w:semiHidden="0" w:unhideWhenUsed="0"/>
-    <w:lsdException w:name="Note Level 4" w:semiHidden="0" w:unhideWhenUsed="0"/>
-    <w:lsdException w:name="Note Level 5" w:semiHidden="0" w:unhideWhenUsed="0"/>
-    <w:lsdException w:name="Note Level 6" w:semiHidden="0" w:unhideWhenUsed="0"/>
-    <w:lsdException w:name="Note Level 7" w:semiHidden="0" w:unhideWhenUsed="0"/>
-    <w:lsdException w:name="Note Level 8" w:semiHidden="0" w:unhideWhenUsed="0"/>
-    <w:lsdException w:name="Note Level 9" w:semiHidden="0" w:unhideWhenUsed="0"/>
-    <w:lsdException w:name="Placeholder Text" w:unhideWhenUsed="0"/>
-    <w:lsdException w:name="No Spacing" w:semiHidden="0" w:uiPriority="1" w:unhideWhenUsed="0" w:qFormat="1"/>
-    <w:lsdException w:name="Light Shading" w:semiHidden="0" w:uiPriority="60" w:unhideWhenUsed="0"/>
-    <w:lsdException w:name="Light List" w:semiHidden="0" w:uiPriority="61" w:unhideWhenUsed="0"/>
-    <w:lsdException w:name="Light Grid" w:semiHidden="0" w:uiPriority="62" w:unhideWhenUsed="0"/>
-    <w:lsdException w:name="Medium Shading 1" w:semiHidden="0" w:uiPriority="63" w:unhideWhenUsed="0"/>
-    <w:lsdException w:name="Medium Shading 2" w:semiHidden="0" w:uiPriority="64" w:unhideWhenUsed="0"/>
-    <w:lsdException w:name="Medium List 1" w:semiHidden="0" w:uiPriority="65" w:unhideWhenUsed="0"/>
-    <w:lsdException w:name="Medium List 2" w:semiHidden="0" w:uiPriority="66" w:unhideWhenUsed="0"/>
-    <w:lsdException w:name="Medium Grid 1" w:semiHidden="0" w:uiPriority="67" w:unhideWhenUsed="0"/>
-    <w:lsdException w:name="Medium Grid 2" w:semiHidden="0" w:uiPriority="68" w:unhideWhenUsed="0"/>
-    <w:lsdException w:name="Medium Grid 3" w:semiHidden="0" w:uiPriority="69" w:unhideWhenUsed="0"/>
-    <w:lsdException w:name="Dark List" w:semiHidden="0" w:uiPriority="70" w:unhideWhenUsed="0"/>
-    <w:lsdException w:name="Colorful Shading" w:semiHidden="0" w:uiPriority="71" w:unhideWhenUsed="0"/>
-    <w:lsdException w:name="Colorful List" w:semiHidden="0" w:uiPriority="72" w:unhideWhenUsed="0"/>
-    <w:lsdException w:name="Colorful Grid" w:semiHidden="0" w:uiPriority="73" w:unhideWhenUsed="0"/>
-    <w:lsdException w:name="Light Shading Accent 1" w:semiHidden="0" w:uiPriority="60" w:unhideWhenUsed="0"/>
-    <w:lsdException w:name="Light List Accent 1" w:semiHidden="0" w:uiPriority="61" w:unhideWhenUsed="0"/>
-    <w:lsdException w:name="Light Grid Accent 1" w:semiHidden="0" w:uiPriority="62" w:unhideWhenUsed="0"/>
-    <w:lsdException w:name="Medium Shading 1 Accent 1" w:semiHidden="0" w:uiPriority="63" w:unhideWhenUsed="0"/>
-    <w:lsdException w:name="Medium Shading 2 Accent 1" w:semiHidden="0" w:uiPriority="64" w:unhideWhenUsed="0"/>
-    <w:lsdException w:name="Medium List 1 Accent 1" w:semiHidden="0" w:uiPriority="65" w:unhideWhenUsed="0"/>
-    <w:lsdException w:name="Revision" w:unhideWhenUsed="0"/>
-    <w:lsdException w:name="List Paragraph" w:semiHidden="0" w:uiPriority="34" w:unhideWhenUsed="0" w:qFormat="1"/>
-    <w:lsdException w:name="Quote" w:semiHidden="0" w:uiPriority="29" w:unhideWhenUsed="0" w:qFormat="1"/>
-    <w:lsdException w:name="Intense Quote" w:semiHidden="0" w:uiPriority="30" w:unhideWhenUsed="0" w:qFormat="1"/>
-    <w:lsdException w:name="Medium List 2 Accent 1" w:semiHidden="0" w:uiPriority="66" w:unhideWhenUsed="0"/>
-    <w:lsdException w:name="Medium Grid 1 Accent 1" w:semiHidden="0" w:uiPriority="67" w:unhideWhenUsed="0"/>
-    <w:lsdException w:name="Medium Grid 2 Accent 1" w:semiHidden="0" w:uiPriority="68" w:unhideWhenUsed="0"/>
-    <w:lsdException w:name="Medium Grid 3 Accent 1" w:semiHidden="0" w:uiPriority="69" w:unhideWhenUsed="0"/>
-    <w:lsdException w:name="Dark List Accent 1" w:semiHidden="0" w:uiPriority="70" w:unhideWhenUsed="0"/>
-    <w:lsdException w:name="Colorful Shading Accent 1" w:semiHidden="0" w:uiPriority="71" w:unhideWhenUsed="0"/>
-    <w:lsdException w:name="Colorful List Accent 1" w:semiHidden="0" w:uiPriority="72" w:unhideWhenUsed="0"/>
-    <w:lsdException w:name="Colorful Grid Accent 1" w:semiHidden="0" w:uiPriority="73" w:unhideWhenUsed="0"/>
-    <w:lsdException w:name="Light Shading Accent 2" w:semiHidden="0" w:uiPriority="60" w:unhideWhenUsed="0"/>
-    <w:lsdException w:name="Light List Accent 2" w:semiHidden="0" w:uiPriority="61" w:unhideWhenUsed="0"/>
-    <w:lsdException w:name="Light Grid Accent 2" w:semiHidden="0" w:uiPriority="62" w:unhideWhenUsed="0"/>
-    <w:lsdException w:name="Medium Shading 1 Accent 2" w:semiHidden="0" w:uiPriority="63" w:unhideWhenUsed="0"/>
-    <w:lsdException w:name="Medium Shading 2 Accent 2" w:semiHidden="0" w:uiPriority="64" w:unhideWhenUsed="0"/>
-    <w:lsdException w:name="Medium List 1 Accent 2" w:semiHidden="0" w:uiPriority="65" w:unhideWhenUsed="0"/>
-    <w:lsdException w:name="Medium List 2 Accent 2" w:semiHidden="0" w:uiPriority="66" w:unhideWhenUsed="0"/>
-    <w:lsdException w:name="Medium Grid 1 Accent 2" w:semiHidden="0" w:uiPriority="67" w:unhideWhenUsed="0"/>
-    <w:lsdException w:name="Medium Grid 2 Accent 2" w:semiHidden="0" w:uiPriority="68" w:unhideWhenUsed="0"/>
-    <w:lsdException w:name="Medium Grid 3 Accent 2" w:semiHidden="0" w:uiPriority="69" w:unhideWhenUsed="0"/>
-    <w:lsdException w:name="Dark List Accent 2" w:semiHidden="0" w:uiPriority="70" w:unhideWhenUsed="0"/>
-    <w:lsdException w:name="Colorful Shading Accent 2" w:semiHidden="0" w:uiPriority="71" w:unhideWhenUsed="0"/>
-    <w:lsdException w:name="Colorful List Accent 2" w:semiHidden="0" w:uiPriority="72" w:unhideWhenUsed="0"/>
-    <w:lsdException w:name="Colorful Grid Accent 2" w:semiHidden="0" w:uiPriority="73" w:unhideWhenUsed="0"/>
-    <w:lsdException w:name="Light Shading Accent 3" w:semiHidden="0" w:uiPriority="60" w:unhideWhenUsed="0"/>
-    <w:lsdException w:name="Light List Accent 3" w:semiHidden="0" w:uiPriority="61" w:unhideWhenUsed="0"/>
-    <w:lsdException w:name="Light Grid Accent 3" w:semiHidden="0" w:uiPriority="62" w:unhideWhenUsed="0"/>
-    <w:lsdException w:name="Medium Shading 1 Accent 3" w:semiHidden="0" w:uiPriority="63" w:unhideWhenUsed="0"/>
-    <w:lsdException w:name="Medium Shading 2 Accent 3" w:semiHidden="0" w:uiPriority="64" w:unhideWhenUsed="0"/>
-    <w:lsdException w:name="Medium List 1 Accent 3" w:semiHidden="0" w:uiPriority="65" w:unhideWhenUsed="0"/>
-    <w:lsdException w:name="Medium List 2 Accent 3" w:semiHidden="0" w:uiPriority="66" w:unhideWhenUsed="0"/>
-    <w:lsdException w:name="Medium Grid 1 Accent 3" w:semiHidden="0" w:uiPriority="67" w:unhideWhenUsed="0"/>
-    <w:lsdException w:name="Medium Grid 2 Accent 3" w:semiHidden="0" w:uiPriority="68" w:unhideWhenUsed="0"/>
-    <w:lsdException w:name="Medium Grid 3 Accent 3" w:semiHidden="0" w:uiPriority="69" w:unhideWhenUsed="0"/>
-    <w:lsdException w:name="Dark List Accent 3" w:semiHidden="0" w:uiPriority="70" w:unhideWhenUsed="0"/>
-    <w:lsdException w:name="Colorful Shading Accent 3" w:semiHidden="0" w:uiPriority="71" w:unhideWhenUsed="0"/>
-    <w:lsdException w:name="Colorful List Accent 3" w:semiHidden="0" w:uiPriority="72" w:unhideWhenUsed="0"/>
-    <w:lsdException w:name="Colorful Grid Accent 3" w:semiHidden="0" w:uiPriority="73" w:unhideWhenUsed="0"/>
-    <w:lsdException w:name="Light Shading Accent 4" w:semiHidden="0" w:uiPriority="60" w:unhideWhenUsed="0"/>
-    <w:lsdException w:name="Light List Accent 4" w:semiHidden="0" w:uiPriority="61" w:unhideWhenUsed="0"/>
-    <w:lsdException w:name="Light Grid Accent 4" w:semiHidden="0" w:uiPriority="62" w:unhideWhenUsed="0"/>
-    <w:lsdException w:name="Medium Shading 1 Accent 4" w:semiHidden="0" w:uiPriority="63" w:unhideWhenUsed="0"/>
-    <w:lsdException w:name="Medium Shading 2 Accent 4" w:semiHidden="0" w:uiPriority="64" w:unhideWhenUsed="0"/>
-    <w:lsdException w:name="Medium List 1 Accent 4" w:semiHidden="0" w:uiPriority="65" w:unhideWhenUsed="0"/>
-    <w:lsdException w:name="Medium List 2 Accent 4" w:semiHidden="0" w:uiPriority="66" w:unhideWhenUsed="0"/>
-    <w:lsdException w:name="Medium Grid 1 Accent 4" w:semiHidden="0" w:uiPriority="67" w:unhideWhenUsed="0"/>
-    <w:lsdException w:name="Medium Grid 2 Accent 4" w:semiHidden="0" w:uiPriority="68" w:unhideWhenUsed="0"/>
-    <w:lsdException w:name="Medium Grid 3 Accent 4" w:semiHidden="0" w:uiPriority="69" w:unhideWhenUsed="0"/>
-    <w:lsdException w:name="Dark List Accent 4" w:semiHidden="0" w:uiPriority="70" w:unhideWhenUsed="0"/>
-    <w:lsdException w:name="Colorful Shading Accent 4" w:semiHidden="0" w:uiPriority="71" w:unhideWhenUsed="0"/>
-    <w:lsdException w:name="Colorful List Accent 4" w:semiHidden="0" w:uiPriority="72" w:unhideWhenUsed="0"/>
-    <w:lsdException w:name="Colorful Grid Accent 4" w:semiHidden="0" w:uiPriority="73" w:unhideWhenUsed="0"/>
-    <w:lsdException w:name="Light Shading Accent 5" w:semiHidden="0" w:uiPriority="60" w:unhideWhenUsed="0"/>
-    <w:lsdException w:name="Light List Accent 5" w:semiHidden="0" w:uiPriority="61" w:unhideWhenUsed="0"/>
-    <w:lsdException w:name="Light Grid Accent 5" w:semiHidden="0" w:uiPriority="62" w:unhideWhenUsed="0"/>
-    <w:lsdException w:name="Medium Shading 1 Accent 5" w:semiHidden="0" w:uiPriority="63" w:unhideWhenUsed="0"/>
-    <w:lsdException w:name="Medium Shading 2 Accent 5" w:semiHidden="0" w:uiPriority="64" w:unhideWhenUsed="0"/>
-    <w:lsdException w:name="Medium List 1 Accent 5" w:semiHidden="0" w:uiPriority="65" w:unhideWhenUsed="0"/>
-    <w:lsdException w:name="Medium List 2 Accent 5" w:semiHidden="0" w:uiPriority="66" w:unhideWhenUsed="0"/>
-    <w:lsdException w:name="Medium Grid 1 Accent 5" w:semiHidden="0" w:uiPriority="67" w:unhideWhenUsed="0"/>
-    <w:lsdException w:name="Medium Grid 2 Accent 5" w:semiHidden="0" w:uiPriority="68" w:unhideWhenUsed="0"/>
-    <w:lsdException w:name="Medium Grid 3 Accent 5" w:semiHidden="0" w:uiPriority="69" w:unhideWhenUsed="0"/>
-    <w:lsdException w:name="Dark List Accent 5" w:semiHidden="0" w:uiPriority="70" w:unhideWhenUsed="0"/>
-    <w:lsdException w:name="Colorful Shading Accent 5" w:semiHidden="0" w:uiPriority="71" w:unhideWhenUsed="0"/>
-    <w:lsdException w:name="Colorful List Accent 5" w:semiHidden="0" w:uiPriority="72" w:unhideWhenUsed="0"/>
-    <w:lsdException w:name="Colorful Grid Accent 5" w:semiHidden="0" w:uiPriority="73" w:unhideWhenUsed="0"/>
-    <w:lsdException w:name="Light Shading Accent 6" w:semiHidden="0" w:uiPriority="60" w:unhideWhenUsed="0"/>
-    <w:lsdException w:name="Light List Accent 6" w:semiHidden="0" w:uiPriority="61" w:unhideWhenUsed="0"/>
-    <w:lsdException w:name="Light Grid Accent 6" w:semiHidden="0" w:uiPriority="62" w:unhideWhenUsed="0"/>
-    <w:lsdException w:name="Medium Shading 1 Accent 6" w:semiHidden="0" w:uiPriority="63" w:unhideWhenUsed="0"/>
-    <w:lsdException w:name="Medium Shading 2 Accent 6" w:semiHidden="0" w:uiPriority="64" w:unhideWhenUsed="0"/>
-    <w:lsdException w:name="Medium List 1 Accent 6" w:semiHidden="0" w:uiPriority="65" w:unhideWhenUsed="0"/>
-    <w:lsdException w:name="Medium List 2 Accent 6" w:semiHidden="0" w:uiPriority="66" w:unhideWhenUsed="0"/>
-    <w:lsdException w:name="Medium Grid 1 Accent 6" w:semiHidden="0" w:uiPriority="67" w:unhideWhenUsed="0"/>
-    <w:lsdException w:name="Medium Grid 2 Accent 6" w:semiHidden="0" w:uiPriority="68" w:unhideWhenUsed="0"/>
-    <w:lsdException w:name="Medium Grid 3 Accent 6" w:semiHidden="0" w:uiPriority="69" w:unhideWhenUsed="0"/>
-    <w:lsdException w:name="Dark List Accent 6" w:semiHidden="0" w:uiPriority="70" w:unhideWhenUsed="0"/>
-    <w:lsdException w:name="Colorful Shading Accent 6" w:semiHidden="0" w:uiPriority="71" w:unhideWhenUsed="0"/>
-    <w:lsdException w:name="Colorful List Accent 6" w:semiHidden="0" w:uiPriority="72" w:unhideWhenUsed="0"/>
-    <w:lsdException w:name="Colorful Grid Accent 6" w:semiHidden="0" w:uiPriority="73" w:unhideWhenUsed="0"/>
-    <w:lsdException w:name="Subtle Emphasis" w:semiHidden="0" w:uiPriority="19" w:unhideWhenUsed="0" w:qFormat="1"/>
-    <w:lsdException w:name="Intense Emphasis" w:semiHidden="0" w:uiPriority="21" w:unhideWhenUsed="0" w:qFormat="1"/>
-    <w:lsdException w:name="Subtle Reference" w:semiHidden="0" w:uiPriority="31" w:unhideWhenUsed="0" w:qFormat="1"/>
-    <w:lsdException w:name="Intense Reference" w:semiHidden="0" w:uiPriority="32" w:unhideWhenUsed="0" w:qFormat="1"/>
-    <w:lsdException w:name="Book Title" w:semiHidden="0" w:uiPriority="33" w:unhideWhenUsed="0" w:qFormat="1"/>
-    <w:lsdException w:name="Bibliography" w:uiPriority="37"/>
-    <w:lsdException w:name="TOC Heading" w:uiPriority="39" w:qFormat="1"/>
+  <w:latentStyles w:defLockedState="0" w:defUIPriority="99" w:defSemiHidden="0" w:defUnhideWhenUsed="0" w:defQFormat="0" w:count="372">
+    <w:lsdException w:name="Normal" w:uiPriority="0" w:qFormat="1"/>
+    <w:lsdException w:name="heading 1" w:uiPriority="9" w:qFormat="1"/>
+    <w:lsdException w:name="heading 2" w:semiHidden="1" w:uiPriority="9" w:unhideWhenUsed="1" w:qFormat="1"/>
+    <w:lsdException w:name="heading 3" w:semiHidden="1" w:uiPriority="9" w:unhideWhenUsed="1" w:qFormat="1"/>
+    <w:lsdException w:name="heading 4" w:semiHidden="1" w:uiPriority="9" w:unhideWhenUsed="1" w:qFormat="1"/>
+    <w:lsdException w:name="heading 5" w:semiHidden="1" w:uiPriority="9" w:unhideWhenUsed="1" w:qFormat="1"/>
+    <w:lsdException w:name="heading 6" w:semiHidden="1" w:uiPriority="9" w:unhideWhenUsed="1" w:qFormat="1"/>
+    <w:lsdException w:name="heading 7" w:semiHidden="1" w:uiPriority="9" w:unhideWhenUsed="1" w:qFormat="1"/>
+    <w:lsdException w:name="heading 8" w:semiHidden="1" w:uiPriority="9" w:unhideWhenUsed="1" w:qFormat="1"/>
+    <w:lsdException w:name="heading 9" w:semiHidden="1" w:uiPriority="9" w:unhideWhenUsed="1" w:qFormat="1"/>
+    <w:lsdException w:name="index 1" w:semiHidden="1" w:unhideWhenUsed="1"/>
+    <w:lsdException w:name="index 2" w:semiHidden="1" w:unhideWhenUsed="1"/>
+    <w:lsdException w:name="index 3" w:semiHidden="1" w:unhideWhenUsed="1"/>
+    <w:lsdException w:name="index 4" w:semiHidden="1" w:unhideWhenUsed="1"/>
+    <w:lsdException w:name="index 5" w:semiHidden="1" w:unhideWhenUsed="1"/>
+    <w:lsdException w:name="index 6" w:semiHidden="1" w:unhideWhenUsed="1"/>
+    <w:lsdException w:name="index 7" w:semiHidden="1" w:unhideWhenUsed="1"/>
+    <w:lsdException w:name="index 8" w:semiHidden="1" w:unhideWhenUsed="1"/>
+    <w:lsdException w:name="index 9" w:semiHidden="1" w:unhideWhenUsed="1"/>
+    <w:lsdException w:name="toc 1" w:semiHidden="1" w:uiPriority="39" w:unhideWhenUsed="1"/>
+    <w:lsdException w:name="toc 2" w:semiHidden="1" w:uiPriority="39" w:unhideWhenUsed="1"/>
+    <w:lsdException w:name="toc 3" w:semiHidden="1" w:uiPriority="39" w:unhideWhenUsed="1"/>
+    <w:lsdException w:name="toc 4" w:semiHidden="1" w:uiPriority="39" w:unhideWhenUsed="1"/>
+    <w:lsdException w:name="toc 5" w:semiHidden="1" w:uiPriority="39" w:unhideWhenUsed="1"/>
+    <w:lsdException w:name="toc 6" w:semiHidden="1" w:uiPriority="39" w:unhideWhenUsed="1"/>
+    <w:lsdException w:name="toc 7" w:semiHidden="1" w:uiPriority="39" w:unhideWhenUsed="1"/>
+    <w:lsdException w:name="toc 8" w:semiHidden="1" w:uiPriority="39" w:unhideWhenUsed="1"/>
+    <w:lsdException w:name="toc 9" w:semiHidden="1" w:uiPriority="39" w:unhideWhenUsed="1"/>
+    <w:lsdException w:name="Normal Indent" w:semiHidden="1" w:unhideWhenUsed="1"/>
+    <w:lsdException w:name="footnote text" w:semiHidden="1" w:unhideWhenUsed="1"/>
+    <w:lsdException w:name="annotation text" w:semiHidden="1" w:unhideWhenUsed="1"/>
+    <w:lsdException w:name="header" w:semiHidden="1" w:unhideWhenUsed="1"/>
+    <w:lsdException w:name="footer" w:semiHidden="1" w:unhideWhenUsed="1"/>
+    <w:lsdException w:name="index heading" w:semiHidden="1" w:unhideWhenUsed="1"/>
+    <w:lsdException w:name="caption" w:semiHidden="1" w:uiPriority="35" w:unhideWhenUsed="1" w:qFormat="1"/>
+    <w:lsdException w:name="table of figures" w:semiHidden="1" w:unhideWhenUsed="1"/>
+    <w:lsdException w:name="envelope address" w:semiHidden="1" w:unhideWhenUsed="1"/>
+    <w:lsdException w:name="envelope return" w:semiHidden="1" w:unhideWhenUsed="1"/>
+    <w:lsdException w:name="footnote reference" w:semiHidden="1" w:unhideWhenUsed="1"/>
+    <w:lsdException w:name="annotation reference" w:semiHidden="1" w:unhideWhenUsed="1"/>
+    <w:lsdException w:name="line number" w:semiHidden="1" w:unhideWhenUsed="1"/>
+    <w:lsdException w:name="page number" w:semiHidden="1" w:unhideWhenUsed="1"/>
+    <w:lsdException w:name="endnote reference" w:semiHidden="1" w:unhideWhenUsed="1"/>
+    <w:lsdException w:name="endnote text" w:semiHidden="1" w:unhideWhenUsed="1"/>
+    <w:lsdException w:name="table of authorities" w:semiHidden="1" w:unhideWhenUsed="1"/>
+    <w:lsdException w:name="macro" w:semiHidden="1" w:unhideWhenUsed="1"/>
+    <w:lsdException w:name="toa heading" w:semiHidden="1" w:unhideWhenUsed="1"/>
+    <w:lsdException w:name="List" w:semiHidden="1" w:unhideWhenUsed="1"/>
+    <w:lsdException w:name="List Bullet" w:semiHidden="1" w:unhideWhenUsed="1"/>
+    <w:lsdException w:name="List Number" w:semiHidden="1" w:unhideWhenUsed="1"/>
+    <w:lsdException w:name="List 2" w:semiHidden="1" w:unhideWhenUsed="1"/>
+    <w:lsdException w:name="List 3" w:semiHidden="1" w:unhideWhenUsed="1"/>
+    <w:lsdException w:name="List 4" w:semiHidden="1" w:unhideWhenUsed="1"/>
+    <w:lsdException w:name="List 5" w:semiHidden="1" w:unhideWhenUsed="1"/>
+    <w:lsdException w:name="List Bullet 2" w:semiHidden="1" w:unhideWhenUsed="1"/>
+    <w:lsdException w:name="List Bullet 3" w:semiHidden="1" w:unhideWhenUsed="1"/>
+    <w:lsdException w:name="List Bullet 4" w:semiHidden="1" w:unhideWhenUsed="1"/>
+    <w:lsdException w:name="List Bullet 5" w:semiHidden="1" w:unhideWhenUsed="1"/>
+    <w:lsdException w:name="List Number 2" w:semiHidden="1" w:unhideWhenUsed="1"/>
+    <w:lsdException w:name="List Number 3" w:semiHidden="1" w:unhideWhenUsed="1"/>
+    <w:lsdException w:name="List Number 4" w:semiHidden="1" w:unhideWhenUsed="1"/>
+    <w:lsdException w:name="List Number 5" w:semiHidden="1" w:unhideWhenUsed="1"/>
+    <w:lsdException w:name="Title" w:uiPriority="10" w:qFormat="1"/>
+    <w:lsdException w:name="Closing" w:semiHidden="1" w:unhideWhenUsed="1"/>
+    <w:lsdException w:name="Signature" w:semiHidden="1" w:unhideWhenUsed="1"/>
+    <w:lsdException w:name="Default Paragraph Font" w:semiHidden="1" w:uiPriority="1" w:unhideWhenUsed="1"/>
+    <w:lsdException w:name="Body Text" w:semiHidden="1" w:unhideWhenUsed="1"/>
+    <w:lsdException w:name="Body Text Indent" w:semiHidden="1" w:unhideWhenUsed="1"/>
+    <w:lsdException w:name="List Continue" w:semiHidden="1" w:unhideWhenUsed="1"/>
+    <w:lsdException w:name="List Continue 2" w:semiHidden="1" w:unhideWhenUsed="1"/>
+    <w:lsdException w:name="List Continue 3" w:semiHidden="1" w:unhideWhenUsed="1"/>
+    <w:lsdException w:name="List Continue 4" w:semiHidden="1" w:unhideWhenUsed="1"/>
+    <w:lsdException w:name="List Continue 5" w:semiHidden="1" w:unhideWhenUsed="1"/>
+    <w:lsdException w:name="Message Header" w:semiHidden="1" w:unhideWhenUsed="1"/>
+    <w:lsdException w:name="Subtitle" w:uiPriority="11" w:qFormat="1"/>
+    <w:lsdException w:name="Salutation" w:semiHidden="1" w:unhideWhenUsed="1"/>
+    <w:lsdException w:name="Date" w:semiHidden="1" w:unhideWhenUsed="1"/>
+    <w:lsdException w:name="Body Text First Indent" w:semiHidden="1" w:unhideWhenUsed="1"/>
+    <w:lsdException w:name="Body Text First Indent 2" w:semiHidden="1" w:unhideWhenUsed="1"/>
+    <w:lsdException w:name="Note Heading" w:semiHidden="1" w:unhideWhenUsed="1"/>
+    <w:lsdException w:name="Body Text 2" w:semiHidden="1" w:unhideWhenUsed="1"/>
+    <w:lsdException w:name="Body Text 3" w:semiHidden="1" w:unhideWhenUsed="1"/>
+    <w:lsdException w:name="Body Text Indent 2" w:semiHidden="1" w:unhideWhenUsed="1"/>
+    <w:lsdException w:name="Body Text Indent 3" w:semiHidden="1" w:unhideWhenUsed="1"/>
+    <w:lsdException w:name="Block Text" w:semiHidden="1" w:unhideWhenUsed="1"/>
+    <w:lsdException w:name="Hyperlink" w:semiHidden="1" w:unhideWhenUsed="1"/>
+    <w:lsdException w:name="FollowedHyperlink" w:semiHidden="1" w:unhideWhenUsed="1"/>
+    <w:lsdException w:name="Strong" w:uiPriority="22" w:qFormat="1"/>
+    <w:lsdException w:name="Emphasis" w:uiPriority="20" w:qFormat="1"/>
+    <w:lsdException w:name="Document Map" w:semiHidden="1" w:unhideWhenUsed="1"/>
+    <w:lsdException w:name="Plain Text" w:semiHidden="1" w:unhideWhenUsed="1"/>
+    <w:lsdException w:name="E-mail Signature" w:semiHidden="1" w:unhideWhenUsed="1"/>
+    <w:lsdException w:name="HTML Top of Form" w:semiHidden="1" w:unhideWhenUsed="1"/>
+    <w:lsdException w:name="HTML Bottom of Form" w:semiHidden="1" w:unhideWhenUsed="1"/>
+    <w:lsdException w:name="Normal (Web)" w:semiHidden="1" w:unhideWhenUsed="1"/>
+    <w:lsdException w:name="HTML Acronym" w:semiHidden="1" w:unhideWhenUsed="1"/>
+    <w:lsdException w:name="HTML Address" w:semiHidden="1" w:unhideWhenUsed="1"/>
+    <w:lsdException w:name="HTML Cite" w:semiHidden="1" w:unhideWhenUsed="1"/>
+    <w:lsdException w:name="HTML Code" w:semiHidden="1" w:unhideWhenUsed="1"/>
+    <w:lsdException w:name="HTML Definition" w:semiHidden="1" w:unhideWhenUsed="1"/>
+    <w:lsdException w:name="HTML Keyboard" w:semiHidden="1" w:unhideWhenUsed="1"/>
+    <w:lsdException w:name="HTML Preformatted" w:semiHidden="1" w:unhideWhenUsed="1"/>
+    <w:lsdException w:name="HTML Sample" w:semiHidden="1" w:unhideWhenUsed="1"/>
+    <w:lsdException w:name="HTML Typewriter" w:semiHidden="1" w:unhideWhenUsed="1"/>
+    <w:lsdException w:name="HTML Variable" w:semiHidden="1" w:unhideWhenUsed="1"/>
+    <w:lsdException w:name="Normal Table" w:semiHidden="1" w:unhideWhenUsed="1"/>
+    <w:lsdException w:name="annotation subject" w:semiHidden="1" w:unhideWhenUsed="1"/>
+    <w:lsdException w:name="No List" w:semiHidden="1" w:unhideWhenUsed="1"/>
+    <w:lsdException w:name="Outline List 1" w:semiHidden="1" w:unhideWhenUsed="1"/>
+    <w:lsdException w:name="Outline List 2" w:semiHidden="1" w:unhideWhenUsed="1"/>
+    <w:lsdException w:name="Outline List 3" w:semiHidden="1" w:unhideWhenUsed="1"/>
+    <w:lsdException w:name="Table Simple 1" w:semiHidden="1" w:unhideWhenUsed="1"/>
+    <w:lsdException w:name="Table Simple 2" w:semiHidden="1" w:unhideWhenUsed="1"/>
+    <w:lsdException w:name="Table Simple 3" w:semiHidden="1" w:unhideWhenUsed="1"/>
+    <w:lsdException w:name="Table Classic 1" w:semiHidden="1" w:unhideWhenUsed="1"/>
+    <w:lsdException w:name="Table Classic 2" w:semiHidden="1" w:unhideWhenUsed="1"/>
+    <w:lsdException w:name="Table Classic 3" w:semiHidden="1" w:unhideWhenUsed="1"/>
+    <w:lsdException w:name="Table Classic 4" w:semiHidden="1" w:unhideWhenUsed="1"/>
+    <w:lsdException w:name="Table Colorful 1" w:semiHidden="1" w:unhideWhenUsed="1"/>
+    <w:lsdException w:name="Table Colorful 2" w:semiHidden="1" w:unhideWhenUsed="1"/>
+    <w:lsdException w:name="Table Colorful 3" w:semiHidden="1" w:unhideWhenUsed="1"/>
+    <w:lsdException w:name="Table Columns 1" w:semiHidden="1" w:unhideWhenUsed="1"/>
+    <w:lsdException w:name="Table Columns 2" w:semiHidden="1" w:unhideWhenUsed="1"/>
+    <w:lsdException w:name="Table Columns 3" w:semiHidden="1" w:unhideWhenUsed="1"/>
+    <w:lsdException w:name="Table Columns 4" w:semiHidden="1" w:unhideWhenUsed="1"/>
+    <w:lsdException w:name="Table Columns 5" w:semiHidden="1" w:unhideWhenUsed="1"/>
+    <w:lsdException w:name="Table Grid 1" w:semiHidden="1" w:unhideWhenUsed="1"/>
+    <w:lsdException w:name="Table Grid 2" w:semiHidden="1" w:unhideWhenUsed="1"/>
+    <w:lsdException w:name="Table Grid 3" w:semiHidden="1" w:unhideWhenUsed="1"/>
+    <w:lsdException w:name="Table Grid 4" w:semiHidden="1" w:unhideWhenUsed="1"/>
+    <w:lsdException w:name="Table Grid 5" w:semiHidden="1" w:unhideWhenUsed="1"/>
+    <w:lsdException w:name="Table Grid 6" w:semiHidden="1" w:unhideWhenUsed="1"/>
+    <w:lsdException w:name="Table Grid 7" w:semiHidden="1" w:unhideWhenUsed="1"/>
+    <w:lsdException w:name="Table Grid 8" w:semiHidden="1" w:unhideWhenUsed="1"/>
+    <w:lsdException w:name="Table List 1" w:semiHidden="1" w:unhideWhenUsed="1"/>
+    <w:lsdException w:name="Table List 2" w:semiHidden="1" w:unhideWhenUsed="1"/>
+    <w:lsdException w:name="Table List 3" w:semiHidden="1" w:unhideWhenUsed="1"/>
+    <w:lsdException w:name="Table List 4" w:semiHidden="1" w:unhideWhenUsed="1"/>
+    <w:lsdException w:name="Table List 5" w:semiHidden="1" w:unhideWhenUsed="1"/>
+    <w:lsdException w:name="Table List 6" w:semiHidden="1" w:unhideWhenUsed="1"/>
+    <w:lsdException w:name="Table List 7" w:semiHidden="1" w:unhideWhenUsed="1"/>
+    <w:lsdException w:name="Table List 8" w:semiHidden="1" w:unhideWhenUsed="1"/>
+    <w:lsdException w:name="Table 3D effects 1" w:semiHidden="1" w:unhideWhenUsed="1"/>
+    <w:lsdException w:name="Table 3D effects 2" w:semiHidden="1" w:unhideWhenUsed="1"/>
+    <w:lsdException w:name="Table 3D effects 3" w:semiHidden="1" w:unhideWhenUsed="1"/>
+    <w:lsdException w:name="Table Contemporary" w:semiHidden="1" w:unhideWhenUsed="1"/>
+    <w:lsdException w:name="Table Elegant" w:semiHidden="1" w:unhideWhenUsed="1"/>
+    <w:lsdException w:name="Table Professional" w:semiHidden="1" w:unhideWhenUsed="1"/>
+    <w:lsdException w:name="Table Subtle 1" w:semiHidden="1" w:unhideWhenUsed="1"/>
+    <w:lsdException w:name="Table Subtle 2" w:semiHidden="1" w:unhideWhenUsed="1"/>
+    <w:lsdException w:name="Table Web 1" w:semiHidden="1" w:unhideWhenUsed="1"/>
+    <w:lsdException w:name="Table Web 2" w:semiHidden="1" w:unhideWhenUsed="1"/>
+    <w:lsdException w:name="Table Web 3" w:semiHidden="1" w:unhideWhenUsed="1"/>
+    <w:lsdException w:name="Balloon Text" w:semiHidden="1" w:unhideWhenUsed="1"/>
+    <w:lsdException w:name="Table Grid" w:uiPriority="39"/>
+    <w:lsdException w:name="Table Theme" w:semiHidden="1" w:unhideWhenUsed="1"/>
+    <w:lsdException w:name="Placeholder Text" w:semiHidden="1"/>
+    <w:lsdException w:name="No Spacing" w:uiPriority="1" w:qFormat="1"/>
+    <w:lsdException w:name="Light Shading" w:uiPriority="60"/>
+    <w:lsdException w:name="Light List" w:uiPriority="61"/>
+    <w:lsdException w:name="Light Grid" w:uiPriority="62"/>
+    <w:lsdException w:name="Medium Shading 1" w:uiPriority="63"/>
+    <w:lsdException w:name="Medium Shading 2" w:uiPriority="64"/>
+    <w:lsdException w:name="Medium List 1" w:uiPriority="65"/>
+    <w:lsdException w:name="Medium List 2" w:uiPriority="66"/>
+    <w:lsdException w:name="Medium Grid 1" w:uiPriority="67"/>
+    <w:lsdException w:name="Medium Grid 2" w:uiPriority="68"/>
+    <w:lsdException w:name="Medium Grid 3" w:uiPriority="69"/>
+    <w:lsdException w:name="Dark List" w:uiPriority="70"/>
+    <w:lsdException w:name="Colorful Shading" w:uiPriority="71"/>
+    <w:lsdException w:name="Colorful List" w:uiPriority="72"/>
+    <w:lsdException w:name="Colorful Grid" w:uiPriority="73"/>
+    <w:lsdException w:name="Light Shading Accent 1" w:uiPriority="60"/>
+    <w:lsdException w:name="Light List Accent 1" w:uiPriority="61"/>
+    <w:lsdException w:name="Light Grid Accent 1" w:uiPriority="62"/>
+    <w:lsdException w:name="Medium Shading 1 Accent 1" w:uiPriority="63"/>
+    <w:lsdException w:name="Medium Shading 2 Accent 1" w:uiPriority="64"/>
+    <w:lsdException w:name="Medium List 1 Accent 1" w:uiPriority="65"/>
+    <w:lsdException w:name="Revision" w:semiHidden="1"/>
+    <w:lsdException w:name="List Paragraph" w:uiPriority="34" w:qFormat="1"/>
+    <w:lsdException w:name="Quote" w:uiPriority="29" w:qFormat="1"/>
+    <w:lsdException w:name="Intense Quote" w:uiPriority="30" w:qFormat="1"/>
+    <w:lsdException w:name="Medium List 2 Accent 1" w:uiPriority="66"/>
+    <w:lsdException w:name="Medium Grid 1 Accent 1" w:uiPriority="67"/>
+    <w:lsdException w:name="Medium Grid 2 Accent 1" w:uiPriority="68"/>
+    <w:lsdException w:name="Medium Grid 3 Accent 1" w:uiPriority="69"/>
+    <w:lsdException w:name="Dark List Accent 1" w:uiPriority="70"/>
+    <w:lsdException w:name="Colorful Shading Accent 1" w:uiPriority="71"/>
+    <w:lsdException w:name="Colorful List Accent 1" w:uiPriority="72"/>
+    <w:lsdException w:name="Colorful Grid Accent 1" w:uiPriority="73"/>
+    <w:lsdException w:name="Light Shading Accent 2" w:uiPriority="60"/>
+    <w:lsdException w:name="Light List Accent 2" w:uiPriority="61"/>
+    <w:lsdException w:name="Light Grid Accent 2" w:uiPriority="62"/>
+    <w:lsdException w:name="Medium Shading 1 Accent 2" w:uiPriority="63"/>
+    <w:lsdException w:name="Medium Shading 2 Accent 2" w:uiPriority="64"/>
+    <w:lsdException w:name="Medium List 1 Accent 2" w:uiPriority="65"/>
+    <w:lsdException w:name="Medium List 2 Accent 2" w:uiPriority="66"/>
+    <w:lsdException w:name="Medium Grid 1 Accent 2" w:uiPriority="67"/>
+    <w:lsdException w:name="Medium Grid 2 Accent 2" w:uiPriority="68"/>
+    <w:lsdException w:name="Medium Grid 3 Accent 2" w:uiPriority="69"/>
+    <w:lsdException w:name="Dark List Accent 2" w:uiPriority="70"/>
+    <w:lsdException w:name="Colorful Shading Accent 2" w:uiPriority="71"/>
+    <w:lsdException w:name="Colorful List Accent 2" w:uiPriority="72"/>
+    <w:lsdException w:name="Colorful Grid Accent 2" w:uiPriority="73"/>
+    <w:lsdException w:name="Light Shading Accent 3" w:uiPriority="60"/>
+    <w:lsdException w:name="Light List Accent 3" w:uiPriority="61"/>
+    <w:lsdException w:name="Light Grid Accent 3" w:uiPriority="62"/>
+    <w:lsdException w:name="Medium Shading 1 Accent 3" w:uiPriority="63"/>
+    <w:lsdException w:name="Medium Shading 2 Accent 3" w:uiPriority="64"/>
+    <w:lsdException w:name="Medium List 1 Accent 3" w:uiPriority="65"/>
+    <w:lsdException w:name="Medium List 2 Accent 3" w:uiPriority="66"/>
+    <w:lsdException w:name="Medium Grid 1 Accent 3" w:uiPriority="67"/>
+    <w:lsdException w:name="Medium Grid 2 Accent 3" w:uiPriority="68"/>
+    <w:lsdException w:name="Medium Grid 3 Accent 3" w:uiPriority="69"/>
+    <w:lsdException w:name="Dark List Accent 3" w:uiPriority="70"/>
+    <w:lsdException w:name="Colorful Shading Accent 3" w:uiPriority="71"/>
+    <w:lsdException w:name="Colorful List Accent 3" w:uiPriority="72"/>
+    <w:lsdException w:name="Colorful Grid Accent 3" w:uiPriority="73"/>
+    <w:lsdException w:name="Light Shading Accent 4" w:uiPriority="60"/>
+    <w:lsdException w:name="Light List Accent 4" w:uiPriority="61"/>
+    <w:lsdException w:name="Light Grid Accent 4" w:uiPriority="62"/>
+    <w:lsdException w:name="Medium Shading 1 Accent 4" w:uiPriority="63"/>
+    <w:lsdException w:name="Medium Shading 2 Accent 4" w:uiPriority="64"/>
+    <w:lsdException w:name="Medium List 1 Accent 4" w:uiPriority="65"/>
+    <w:lsdException w:name="Medium List 2 Accent 4" w:uiPriority="66"/>
+    <w:lsdException w:name="Medium Grid 1 Accent 4" w:uiPriority="67"/>
+    <w:lsdException w:name="Medium Grid 2 Accent 4" w:uiPriority="68"/>
+    <w:lsdException w:name="Medium Grid 3 Accent 4" w:uiPriority="69"/>
+    <w:lsdException w:name="Dark List Accent 4" w:uiPriority="70"/>
+    <w:lsdException w:name="Colorful Shading Accent 4" w:uiPriority="71"/>
+    <w:lsdException w:name="Colorful List Accent 4" w:uiPriority="72"/>
+    <w:lsdException w:name="Colorful Grid Accent 4" w:uiPriority="73"/>
+    <w:lsdException w:name="Light Shading Accent 5" w:uiPriority="60"/>
+    <w:lsdException w:name="Light List Accent 5" w:uiPriority="61"/>
+    <w:lsdException w:name="Light Grid Accent 5" w:uiPriority="62"/>
+    <w:lsdException w:name="Medium Shading 1 Accent 5" w:uiPriority="63"/>
+    <w:lsdException w:name="Medium Shading 2 Accent 5" w:uiPriority="64"/>
+    <w:lsdException w:name="Medium List 1 Accent 5" w:uiPriority="65"/>
+    <w:lsdException w:name="Medium List 2 Accent 5" w:uiPriority="66"/>
+    <w:lsdException w:name="Medium Grid 1 Accent 5" w:uiPriority="67"/>
+    <w:lsdException w:name="Medium Grid 2 Accent 5" w:uiPriority="68"/>
+    <w:lsdException w:name="Medium Grid 3 Accent 5" w:uiPriority="69"/>
+    <w:lsdException w:name="Dark List Accent 5" w:uiPriority="70"/>
+    <w:lsdException w:name="Colorful Shading Accent 5" w:uiPriority="71"/>
+    <w:lsdException w:name="Colorful List Accent 5" w:uiPriority="72"/>
+    <w:lsdException w:name="Colorful Grid Accent 5" w:uiPriority="73"/>
+    <w:lsdException w:name="Light Shading Accent 6" w:uiPriority="60"/>
+    <w:lsdException w:name="Light List Accent 6" w:uiPriority="61"/>
+    <w:lsdException w:name="Light Grid Accent 6" w:uiPriority="62"/>
+    <w:lsdException w:name="Medium Shading 1 Accent 6" w:uiPriority="63"/>
+    <w:lsdException w:name="Medium Shading 2 Accent 6" w:uiPriority="64"/>
+    <w:lsdException w:name="Medium List 1 Accent 6" w:uiPriority="65"/>
+    <w:lsdException w:name="Medium List 2 Accent 6" w:uiPriority="66"/>
+    <w:lsdException w:name="Medium Grid 1 Accent 6" w:uiPriority="67"/>
+    <w:lsdException w:name="Medium Grid 2 Accent 6" w:uiPriority="68"/>
+    <w:lsdException w:name="Medium Grid 3 Accent 6" w:uiPriority="69"/>
+    <w:lsdException w:name="Dark List Accent 6" w:uiPriority="70"/>
+    <w:lsdException w:name="Colorful Shading Accent 6" w:uiPriority="71"/>
+    <w:lsdException w:name="Colorful List Accent 6" w:uiPriority="72"/>
+    <w:lsdException w:name="Colorful Grid Accent 6" w:uiPriority="73"/>
+    <w:lsdException w:name="Subtle Emphasis" w:uiPriority="19" w:qFormat="1"/>
+    <w:lsdException w:name="Intense Emphasis" w:uiPriority="21" w:qFormat="1"/>
+    <w:lsdException w:name="Subtle Reference" w:uiPriority="31" w:qFormat="1"/>
+    <w:lsdException w:name="Intense Reference" w:uiPriority="32" w:qFormat="1"/>
+    <w:lsdException w:name="Book Title" w:uiPriority="33" w:qFormat="1"/>
+    <w:lsdException w:name="Bibliography" w:semiHidden="1" w:uiPriority="37" w:unhideWhenUsed="1"/>
+    <w:lsdException w:name="TOC Heading" w:semiHidden="1" w:uiPriority="39" w:unhideWhenUsed="1" w:qFormat="1"/>
+    <w:lsdException w:name="Grid Table 3" w:semiHidden="1" w:unhideWhenUsed="1"/>
+    <w:lsdException w:name="Grid Table 4" w:uiPriority="49"/>
+    <w:lsdException w:name="Grid Table 5 Dark" w:uiPriority="50"/>
+    <w:lsdException w:name="Grid Table 6 Colorful" w:uiPriority="51"/>
+    <w:lsdException w:name="Grid Table 7 Colorful" w:uiPriority="52"/>
+    <w:lsdException w:name="Grid Table 1 Light Accent 1" w:uiPriority="46"/>
+    <w:lsdException w:name="Grid Table 2 Accent 1" w:uiPriority="47"/>
+    <w:lsdException w:name="Grid Table 3 Accent 1" w:uiPriority="48"/>
+    <w:lsdException w:name="Grid Table 4 Accent 1" w:uiPriority="49"/>
+    <w:lsdException w:name="Grid Table 5 Dark Accent 1" w:uiPriority="50"/>
+    <w:lsdException w:name="Grid Table 6 Colorful Accent 1" w:uiPriority="51"/>
+    <w:lsdException w:name="Grid Table 7 Colorful Accent 1" w:uiPriority="52"/>
+    <w:lsdException w:name="Grid Table 1 Light Accent 2" w:uiPriority="46"/>
+    <w:lsdException w:name="Grid Table 2 Accent 2" w:uiPriority="47"/>
+    <w:lsdException w:name="Grid Table 3 Accent 2" w:uiPriority="48"/>
+    <w:lsdException w:name="Grid Table 4 Accent 2" w:uiPriority="49"/>
+    <w:lsdException w:name="Grid Table 5 Dark Accent 2" w:uiPriority="50"/>
+    <w:lsdException w:name="Grid Table 6 Colorful Accent 2" w:uiPriority="51"/>
+    <w:lsdException w:name="Grid Table 7 Colorful Accent 2" w:uiPriority="52"/>
+    <w:lsdException w:name="Grid Table 1 Light Accent 3" w:uiPriority="46"/>
+    <w:lsdException w:name="Grid Table 2 Accent 3" w:uiPriority="47"/>
+    <w:lsdException w:name="Grid Table 3 Accent 3" w:uiPriority="48"/>
+    <w:lsdException w:name="Grid Table 4 Accent 3" w:uiPriority="49"/>
+    <w:lsdException w:name="Grid Table 5 Dark Accent 3" w:uiPriority="50"/>
+    <w:lsdException w:name="Grid Table 6 Colorful Accent 3" w:uiPriority="51"/>
+    <w:lsdException w:name="Grid Table 7 Colorful Accent 3" w:uiPriority="52"/>
+    <w:lsdException w:name="Grid Table 1 Light Accent 4" w:uiPriority="46"/>
+    <w:lsdException w:name="Grid Table 2 Accent 4" w:uiPriority="47"/>
+    <w:lsdException w:name="Grid Table 3 Accent 4" w:uiPriority="48"/>
+    <w:lsdException w:name="Grid Table 4 Accent 4" w:uiPriority="49"/>
+    <w:lsdException w:name="Grid Table 5 Dark Accent 4" w:uiPriority="50"/>
+    <w:lsdException w:name="Grid Table 6 Colorful Accent 4" w:uiPriority="51"/>
+    <w:lsdException w:name="Grid Table 7 Colorful Accent 4" w:uiPriority="52"/>
+    <w:lsdException w:name="Grid Table 1 Light Accent 5" w:uiPriority="46"/>
+    <w:lsdException w:name="Grid Table 2 Accent 5" w:uiPriority="47"/>
+    <w:lsdException w:name="Grid Table 3 Accent 5" w:uiPriority="48"/>
+    <w:lsdException w:name="Grid Table 4 Accent 5" w:uiPriority="49"/>
+    <w:lsdException w:name="Grid Table 5 Dark Accent 5" w:uiPriority="50"/>
+    <w:lsdException w:name="Grid Table 6 Colorful Accent 5" w:uiPriority="51"/>
+    <w:lsdException w:name="Grid Table 7 Colorful Accent 5" w:uiPriority="52"/>
+    <w:lsdException w:name="Grid Table 1 Light Accent 6" w:uiPriority="46"/>
+    <w:lsdException w:name="Grid Table 2 Accent 6" w:uiPriority="47"/>
+    <w:lsdException w:name="Grid Table 3 Accent 6" w:uiPriority="48"/>
+    <w:lsdException w:name="Grid Table 4 Accent 6" w:uiPriority="49"/>
+    <w:lsdException w:name="Grid Table 5 Dark Accent 6" w:uiPriority="50"/>
+    <w:lsdException w:name="Grid Table 6 Colorful Accent 6" w:uiPriority="51"/>
+    <w:lsdException w:name="Grid Table 7 Colorful Accent 6" w:uiPriority="52"/>
+    <w:lsdException w:name="List Table 1 Light" w:uiPriority="46"/>
+    <w:lsdException w:name="List Table 2" w:uiPriority="47"/>
+    <w:lsdException w:name="List Table 3" w:uiPriority="48"/>
+    <w:lsdException w:name="List Table 4" w:uiPriority="49"/>
+    <w:lsdException w:name="List Table 5 Dark" w:uiPriority="50"/>
+    <w:lsdException w:name="List Table 6 Colorful" w:uiPriority="51"/>
+    <w:lsdException w:name="List Table 7 Colorful" w:uiPriority="52"/>
+    <w:lsdException w:name="List Table 1 Light Accent 1" w:uiPriority="46"/>
+    <w:lsdException w:name="List Table 2 Accent 1" w:uiPriority="47"/>
+    <w:lsdException w:name="List Table 3 Accent 1" w:uiPriority="48"/>
+    <w:lsdException w:name="List Table 4 Accent 1" w:uiPriority="49"/>
+    <w:lsdException w:name="List Table 5 Dark Accent 1" w:uiPriority="50"/>
+    <w:lsdException w:name="List Table 6 Colorful Accent 1" w:uiPriority="51"/>
+    <w:lsdException w:name="List Table 7 Colorful Accent 1" w:uiPriority="52"/>
+    <w:lsdException w:name="List Table 1 Light Accent 2" w:uiPriority="46"/>
+    <w:lsdException w:name="List Table 2 Accent 2" w:uiPriority="47"/>
+    <w:lsdException w:name="List Table 3 Accent 2" w:uiPriority="48"/>
+    <w:lsdException w:name="List Table 4 Accent 2" w:uiPriority="49"/>
+    <w:lsdException w:name="List Table 5 Dark Accent 2" w:uiPriority="50"/>
+    <w:lsdException w:name="List Table 6 Colorful Accent 2" w:uiPriority="51"/>
+    <w:lsdException w:name="List Table 7 Colorful Accent 2" w:uiPriority="52"/>
+    <w:lsdException w:name="List Table 1 Light Accent 3" w:uiPriority="46"/>
+    <w:lsdException w:name="List Table 2 Accent 3" w:uiPriority="47"/>
+    <w:lsdException w:name="List Table 3 Accent 3" w:uiPriority="48"/>
+    <w:lsdException w:name="List Table 4 Accent 3" w:uiPriority="49"/>
+    <w:lsdException w:name="List Table 5 Dark Accent 3" w:uiPriority="50"/>
+    <w:lsdException w:name="List Table 6 Colorful Accent 3" w:uiPriority="51"/>
+    <w:lsdException w:name="List Table 7 Colorful Accent 3" w:uiPriority="52"/>
+    <w:lsdException w:name="List Table 1 Light Accent 4" w:uiPriority="46"/>
+    <w:lsdException w:name="List Table 2 Accent 4" w:uiPriority="47"/>
+    <w:lsdException w:name="List Table 3 Accent 4" w:uiPriority="48"/>
+    <w:lsdException w:name="List Table 4 Accent 4" w:uiPriority="49"/>
+    <w:lsdException w:name="List Table 5 Dark Accent 4" w:uiPriority="50"/>
+    <w:lsdException w:name="List Table 6 Colorful Accent 4" w:uiPriority="51"/>
+    <w:lsdException w:name="List Table 7 Colorful Accent 4" w:uiPriority="52"/>
+    <w:lsdException w:name="List Table 1 Light Accent 5" w:uiPriority="46"/>
+    <w:lsdException w:name="List Table 2 Accent 5" w:uiPriority="47"/>
+    <w:lsdException w:name="List Table 3 Accent 5" w:uiPriority="48"/>
+    <w:lsdException w:name="List Table 4 Accent 5" w:uiPriority="49"/>
+    <w:lsdException w:name="List Table 5 Dark Accent 5" w:uiPriority="50"/>
+    <w:lsdException w:name="List Table 6 Colorful Accent 5" w:uiPriority="51"/>
+    <w:lsdException w:name="List Table 7 Colorful Accent 5" w:uiPriority="52"/>
+    <w:lsdException w:name="List Table 1 Light Accent 6" w:uiPriority="46"/>
+    <w:lsdException w:name="List Table 2 Accent 6" w:uiPriority="47"/>
+    <w:lsdException w:name="List Table 3 Accent 6" w:uiPriority="48"/>
+    <w:lsdException w:name="List Table 4 Accent 6" w:uiPriority="49"/>
+    <w:lsdException w:name="List Table 5 Dark Accent 6" w:uiPriority="50"/>
+    <w:lsdException w:name="List Table 6 Colorful Accent 6" w:uiPriority="51"/>
+    <w:lsdException w:name="List Table 7 Colorful Accent 6" w:uiPriority="52"/>
+    <w:lsdException w:name="Mention" w:semiHidden="1" w:unhideWhenUsed="1"/>
   </w:latentStyles>
   <w:style w:type="paragraph" w:default="1" w:styleId="Normal">
     <w:name w:val="Normal"/>
@@ -6108,7 +6271,6 @@
       <w:spacing w:after="0" w:line="240" w:lineRule="auto"/>
     </w:pPr>
     <w:tblPr>
-      <w:tblInd w:w="0" w:type="dxa"/>
       <w:tblBorders>
         <w:top w:val="single" w:sz="4" w:space="0" w:color="auto"/>
         <w:left w:val="single" w:sz="4" w:space="0" w:color="auto"/>
@@ -6117,248 +6279,6 @@
         <w:insideH w:val="single" w:sz="4" w:space="0" w:color="auto"/>
         <w:insideV w:val="single" w:sz="4" w:space="0" w:color="auto"/>
       </w:tblBorders>
-      <w:tblCellMar>
-        <w:top w:w="0" w:type="dxa"/>
-        <w:left w:w="108" w:type="dxa"/>
-        <w:bottom w:w="0" w:type="dxa"/>
-        <w:right w:w="108" w:type="dxa"/>
-      </w:tblCellMar>
-    </w:tblPr>
-  </w:style>
-  <w:style w:type="paragraph" w:styleId="ListParagraph">
-    <w:name w:val="List Paragraph"/>
-    <w:basedOn w:val="Normal"/>
-    <w:uiPriority w:val="34"/>
-    <w:qFormat/>
-    <w:rsid w:val="003B7BB3"/>
-    <w:pPr>
-      <w:ind w:left="720"/>
-      <w:contextualSpacing/>
-    </w:pPr>
-  </w:style>
-</w:styles>
-</file>
-
-<file path=word/stylesWithEffects.xml><?xml version="1.0" encoding="utf-8"?>
-<w:styles xmlns:wpc="http://schemas.microsoft.com/office/word/2010/wordprocessingCanvas" xmlns:mo="http://schemas.microsoft.com/office/mac/office/2008/main" xmlns:mc="http://schemas.openxmlformats.org/markup-compatibility/2006" xmlns:mv="urn:schemas-microsoft-com:mac:vml" xmlns:o="urn:schemas-microsoft-com:office:office" xmlns:r="http://schemas.openxmlformats.org/officeDocument/2006/relationships" xmlns:m="http://schemas.openxmlformats.org/officeDocument/2006/math" xmlns:v="urn:schemas-microsoft-com:vml" xmlns:wp14="http://schemas.microsoft.com/office/word/2010/wordprocessingDrawing" xmlns:wp="http://schemas.openxmlformats.org/drawingml/2006/wordprocessingDrawing" xmlns:w10="urn:schemas-microsoft-com:office:word" xmlns:w="http://schemas.openxmlformats.org/wordprocessingml/2006/main" xmlns:w14="http://schemas.microsoft.com/office/word/2010/wordml" xmlns:wpg="http://schemas.microsoft.com/office/word/2010/wordprocessingGroup" xmlns:wpi="http://schemas.microsoft.com/office/word/2010/wordprocessingInk" xmlns:wne="http://schemas.microsoft.com/office/word/2006/wordml" xmlns:wps="http://schemas.microsoft.com/office/word/2010/wordprocessingShape" mc:Ignorable="w14 wp14">
-  <w:docDefaults>
-    <w:rPrDefault>
-      <w:rPr>
-        <w:rFonts w:asciiTheme="minorHAnsi" w:eastAsiaTheme="minorHAnsi" w:hAnsiTheme="minorHAnsi" w:cstheme="minorBidi"/>
-        <w:sz w:val="22"/>
-        <w:szCs w:val="22"/>
-        <w:lang w:val="en-GB" w:eastAsia="en-US" w:bidi="ar-SA"/>
-      </w:rPr>
-    </w:rPrDefault>
-    <w:pPrDefault>
-      <w:pPr>
-        <w:spacing w:after="160" w:line="259" w:lineRule="auto"/>
-      </w:pPr>
-    </w:pPrDefault>
-  </w:docDefaults>
-  <w:latentStyles w:defLockedState="0" w:defUIPriority="99" w:defSemiHidden="1" w:defUnhideWhenUsed="1" w:defQFormat="0" w:count="276">
-    <w:lsdException w:name="Normal" w:semiHidden="0" w:uiPriority="0" w:unhideWhenUsed="0" w:qFormat="1"/>
-    <w:lsdException w:name="heading 1" w:semiHidden="0" w:uiPriority="9" w:unhideWhenUsed="0" w:qFormat="1"/>
-    <w:lsdException w:name="heading 2" w:uiPriority="9" w:qFormat="1"/>
-    <w:lsdException w:name="heading 3" w:uiPriority="9" w:qFormat="1"/>
-    <w:lsdException w:name="heading 4" w:uiPriority="9" w:qFormat="1"/>
-    <w:lsdException w:name="heading 5" w:uiPriority="9" w:qFormat="1"/>
-    <w:lsdException w:name="heading 6" w:uiPriority="9" w:qFormat="1"/>
-    <w:lsdException w:name="heading 7" w:uiPriority="9" w:qFormat="1"/>
-    <w:lsdException w:name="heading 8" w:uiPriority="9" w:qFormat="1"/>
-    <w:lsdException w:name="heading 9" w:uiPriority="9" w:qFormat="1"/>
-    <w:lsdException w:name="toc 1" w:uiPriority="39"/>
-    <w:lsdException w:name="toc 2" w:uiPriority="39"/>
-    <w:lsdException w:name="toc 3" w:uiPriority="39"/>
-    <w:lsdException w:name="toc 4" w:uiPriority="39"/>
-    <w:lsdException w:name="toc 5" w:uiPriority="39"/>
-    <w:lsdException w:name="toc 6" w:uiPriority="39"/>
-    <w:lsdException w:name="toc 7" w:uiPriority="39"/>
-    <w:lsdException w:name="toc 8" w:uiPriority="39"/>
-    <w:lsdException w:name="toc 9" w:uiPriority="39"/>
-    <w:lsdException w:name="caption" w:uiPriority="35" w:qFormat="1"/>
-    <w:lsdException w:name="Title" w:semiHidden="0" w:uiPriority="10" w:unhideWhenUsed="0" w:qFormat="1"/>
-    <w:lsdException w:name="Default Paragraph Font" w:uiPriority="1"/>
-    <w:lsdException w:name="Subtitle" w:semiHidden="0" w:uiPriority="11" w:unhideWhenUsed="0" w:qFormat="1"/>
-    <w:lsdException w:name="Strong" w:semiHidden="0" w:uiPriority="22" w:unhideWhenUsed="0" w:qFormat="1"/>
-    <w:lsdException w:name="Emphasis" w:semiHidden="0" w:uiPriority="20" w:unhideWhenUsed="0" w:qFormat="1"/>
-    <w:lsdException w:name="Table Grid" w:semiHidden="0" w:uiPriority="39" w:unhideWhenUsed="0"/>
-    <w:lsdException w:name="Note Level 1" w:semiHidden="0" w:unhideWhenUsed="0"/>
-    <w:lsdException w:name="Note Level 2" w:semiHidden="0" w:unhideWhenUsed="0"/>
-    <w:lsdException w:name="Note Level 3" w:semiHidden="0" w:unhideWhenUsed="0"/>
-    <w:lsdException w:name="Note Level 4" w:semiHidden="0" w:unhideWhenUsed="0"/>
-    <w:lsdException w:name="Note Level 5" w:semiHidden="0" w:unhideWhenUsed="0"/>
-    <w:lsdException w:name="Note Level 6" w:semiHidden="0" w:unhideWhenUsed="0"/>
-    <w:lsdException w:name="Note Level 7" w:semiHidden="0" w:unhideWhenUsed="0"/>
-    <w:lsdException w:name="Note Level 8" w:semiHidden="0" w:unhideWhenUsed="0"/>
-    <w:lsdException w:name="Note Level 9" w:semiHidden="0" w:unhideWhenUsed="0"/>
-    <w:lsdException w:name="Placeholder Text" w:unhideWhenUsed="0"/>
-    <w:lsdException w:name="No Spacing" w:semiHidden="0" w:uiPriority="1" w:unhideWhenUsed="0" w:qFormat="1"/>
-    <w:lsdException w:name="Light Shading" w:semiHidden="0" w:uiPriority="60" w:unhideWhenUsed="0"/>
-    <w:lsdException w:name="Light List" w:semiHidden="0" w:uiPriority="61" w:unhideWhenUsed="0"/>
-    <w:lsdException w:name="Light Grid" w:semiHidden="0" w:uiPriority="62" w:unhideWhenUsed="0"/>
-    <w:lsdException w:name="Medium Shading 1" w:semiHidden="0" w:uiPriority="63" w:unhideWhenUsed="0"/>
-    <w:lsdException w:name="Medium Shading 2" w:semiHidden="0" w:uiPriority="64" w:unhideWhenUsed="0"/>
-    <w:lsdException w:name="Medium List 1" w:semiHidden="0" w:uiPriority="65" w:unhideWhenUsed="0"/>
-    <w:lsdException w:name="Medium List 2" w:semiHidden="0" w:uiPriority="66" w:unhideWhenUsed="0"/>
-    <w:lsdException w:name="Medium Grid 1" w:semiHidden="0" w:uiPriority="67" w:unhideWhenUsed="0"/>
-    <w:lsdException w:name="Medium Grid 2" w:semiHidden="0" w:uiPriority="68" w:unhideWhenUsed="0"/>
-    <w:lsdException w:name="Medium Grid 3" w:semiHidden="0" w:uiPriority="69" w:unhideWhenUsed="0"/>
-    <w:lsdException w:name="Dark List" w:semiHidden="0" w:uiPriority="70" w:unhideWhenUsed="0"/>
-    <w:lsdException w:name="Colorful Shading" w:semiHidden="0" w:uiPriority="71" w:unhideWhenUsed="0"/>
-    <w:lsdException w:name="Colorful List" w:semiHidden="0" w:uiPriority="72" w:unhideWhenUsed="0"/>
-    <w:lsdException w:name="Colorful Grid" w:semiHidden="0" w:uiPriority="73" w:unhideWhenUsed="0"/>
-    <w:lsdException w:name="Light Shading Accent 1" w:semiHidden="0" w:uiPriority="60" w:unhideWhenUsed="0"/>
-    <w:lsdException w:name="Light List Accent 1" w:semiHidden="0" w:uiPriority="61" w:unhideWhenUsed="0"/>
-    <w:lsdException w:name="Light Grid Accent 1" w:semiHidden="0" w:uiPriority="62" w:unhideWhenUsed="0"/>
-    <w:lsdException w:name="Medium Shading 1 Accent 1" w:semiHidden="0" w:uiPriority="63" w:unhideWhenUsed="0"/>
-    <w:lsdException w:name="Medium Shading 2 Accent 1" w:semiHidden="0" w:uiPriority="64" w:unhideWhenUsed="0"/>
-    <w:lsdException w:name="Medium List 1 Accent 1" w:semiHidden="0" w:uiPriority="65" w:unhideWhenUsed="0"/>
-    <w:lsdException w:name="Revision" w:unhideWhenUsed="0"/>
-    <w:lsdException w:name="List Paragraph" w:semiHidden="0" w:uiPriority="34" w:unhideWhenUsed="0" w:qFormat="1"/>
-    <w:lsdException w:name="Quote" w:semiHidden="0" w:uiPriority="29" w:unhideWhenUsed="0" w:qFormat="1"/>
-    <w:lsdException w:name="Intense Quote" w:semiHidden="0" w:uiPriority="30" w:unhideWhenUsed="0" w:qFormat="1"/>
-    <w:lsdException w:name="Medium List 2 Accent 1" w:semiHidden="0" w:uiPriority="66" w:unhideWhenUsed="0"/>
-    <w:lsdException w:name="Medium Grid 1 Accent 1" w:semiHidden="0" w:uiPriority="67" w:unhideWhenUsed="0"/>
-    <w:lsdException w:name="Medium Grid 2 Accent 1" w:semiHidden="0" w:uiPriority="68" w:unhideWhenUsed="0"/>
-    <w:lsdException w:name="Medium Grid 3 Accent 1" w:semiHidden="0" w:uiPriority="69" w:unhideWhenUsed="0"/>
-    <w:lsdException w:name="Dark List Accent 1" w:semiHidden="0" w:uiPriority="70" w:unhideWhenUsed="0"/>
-    <w:lsdException w:name="Colorful Shading Accent 1" w:semiHidden="0" w:uiPriority="71" w:unhideWhenUsed="0"/>
-    <w:lsdException w:name="Colorful List Accent 1" w:semiHidden="0" w:uiPriority="72" w:unhideWhenUsed="0"/>
-    <w:lsdException w:name="Colorful Grid Accent 1" w:semiHidden="0" w:uiPriority="73" w:unhideWhenUsed="0"/>
-    <w:lsdException w:name="Light Shading Accent 2" w:semiHidden="0" w:uiPriority="60" w:unhideWhenUsed="0"/>
-    <w:lsdException w:name="Light List Accent 2" w:semiHidden="0" w:uiPriority="61" w:unhideWhenUsed="0"/>
-    <w:lsdException w:name="Light Grid Accent 2" w:semiHidden="0" w:uiPriority="62" w:unhideWhenUsed="0"/>
-    <w:lsdException w:name="Medium Shading 1 Accent 2" w:semiHidden="0" w:uiPriority="63" w:unhideWhenUsed="0"/>
-    <w:lsdException w:name="Medium Shading 2 Accent 2" w:semiHidden="0" w:uiPriority="64" w:unhideWhenUsed="0"/>
-    <w:lsdException w:name="Medium List 1 Accent 2" w:semiHidden="0" w:uiPriority="65" w:unhideWhenUsed="0"/>
-    <w:lsdException w:name="Medium List 2 Accent 2" w:semiHidden="0" w:uiPriority="66" w:unhideWhenUsed="0"/>
-    <w:lsdException w:name="Medium Grid 1 Accent 2" w:semiHidden="0" w:uiPriority="67" w:unhideWhenUsed="0"/>
-    <w:lsdException w:name="Medium Grid 2 Accent 2" w:semiHidden="0" w:uiPriority="68" w:unhideWhenUsed="0"/>
-    <w:lsdException w:name="Medium Grid 3 Accent 2" w:semiHidden="0" w:uiPriority="69" w:unhideWhenUsed="0"/>
-    <w:lsdException w:name="Dark List Accent 2" w:semiHidden="0" w:uiPriority="70" w:unhideWhenUsed="0"/>
-    <w:lsdException w:name="Colorful Shading Accent 2" w:semiHidden="0" w:uiPriority="71" w:unhideWhenUsed="0"/>
-    <w:lsdException w:name="Colorful List Accent 2" w:semiHidden="0" w:uiPriority="72" w:unhideWhenUsed="0"/>
-    <w:lsdException w:name="Colorful Grid Accent 2" w:semiHidden="0" w:uiPriority="73" w:unhideWhenUsed="0"/>
-    <w:lsdException w:name="Light Shading Accent 3" w:semiHidden="0" w:uiPriority="60" w:unhideWhenUsed="0"/>
-    <w:lsdException w:name="Light List Accent 3" w:semiHidden="0" w:uiPriority="61" w:unhideWhenUsed="0"/>
-    <w:lsdException w:name="Light Grid Accent 3" w:semiHidden="0" w:uiPriority="62" w:unhideWhenUsed="0"/>
-    <w:lsdException w:name="Medium Shading 1 Accent 3" w:semiHidden="0" w:uiPriority="63" w:unhideWhenUsed="0"/>
-    <w:lsdException w:name="Medium Shading 2 Accent 3" w:semiHidden="0" w:uiPriority="64" w:unhideWhenUsed="0"/>
-    <w:lsdException w:name="Medium List 1 Accent 3" w:semiHidden="0" w:uiPriority="65" w:unhideWhenUsed="0"/>
-    <w:lsdException w:name="Medium List 2 Accent 3" w:semiHidden="0" w:uiPriority="66" w:unhideWhenUsed="0"/>
-    <w:lsdException w:name="Medium Grid 1 Accent 3" w:semiHidden="0" w:uiPriority="67" w:unhideWhenUsed="0"/>
-    <w:lsdException w:name="Medium Grid 2 Accent 3" w:semiHidden="0" w:uiPriority="68" w:unhideWhenUsed="0"/>
-    <w:lsdException w:name="Medium Grid 3 Accent 3" w:semiHidden="0" w:uiPriority="69" w:unhideWhenUsed="0"/>
-    <w:lsdException w:name="Dark List Accent 3" w:semiHidden="0" w:uiPriority="70" w:unhideWhenUsed="0"/>
-    <w:lsdException w:name="Colorful Shading Accent 3" w:semiHidden="0" w:uiPriority="71" w:unhideWhenUsed="0"/>
-    <w:lsdException w:name="Colorful List Accent 3" w:semiHidden="0" w:uiPriority="72" w:unhideWhenUsed="0"/>
-    <w:lsdException w:name="Colorful Grid Accent 3" w:semiHidden="0" w:uiPriority="73" w:unhideWhenUsed="0"/>
-    <w:lsdException w:name="Light Shading Accent 4" w:semiHidden="0" w:uiPriority="60" w:unhideWhenUsed="0"/>
-    <w:lsdException w:name="Light List Accent 4" w:semiHidden="0" w:uiPriority="61" w:unhideWhenUsed="0"/>
-    <w:lsdException w:name="Light Grid Accent 4" w:semiHidden="0" w:uiPriority="62" w:unhideWhenUsed="0"/>
-    <w:lsdException w:name="Medium Shading 1 Accent 4" w:semiHidden="0" w:uiPriority="63" w:unhideWhenUsed="0"/>
-    <w:lsdException w:name="Medium Shading 2 Accent 4" w:semiHidden="0" w:uiPriority="64" w:unhideWhenUsed="0"/>
-    <w:lsdException w:name="Medium List 1 Accent 4" w:semiHidden="0" w:uiPriority="65" w:unhideWhenUsed="0"/>
-    <w:lsdException w:name="Medium List 2 Accent 4" w:semiHidden="0" w:uiPriority="66" w:unhideWhenUsed="0"/>
-    <w:lsdException w:name="Medium Grid 1 Accent 4" w:semiHidden="0" w:uiPriority="67" w:unhideWhenUsed="0"/>
-    <w:lsdException w:name="Medium Grid 2 Accent 4" w:semiHidden="0" w:uiPriority="68" w:unhideWhenUsed="0"/>
-    <w:lsdException w:name="Medium Grid 3 Accent 4" w:semiHidden="0" w:uiPriority="69" w:unhideWhenUsed="0"/>
-    <w:lsdException w:name="Dark List Accent 4" w:semiHidden="0" w:uiPriority="70" w:unhideWhenUsed="0"/>
-    <w:lsdException w:name="Colorful Shading Accent 4" w:semiHidden="0" w:uiPriority="71" w:unhideWhenUsed="0"/>
-    <w:lsdException w:name="Colorful List Accent 4" w:semiHidden="0" w:uiPriority="72" w:unhideWhenUsed="0"/>
-    <w:lsdException w:name="Colorful Grid Accent 4" w:semiHidden="0" w:uiPriority="73" w:unhideWhenUsed="0"/>
-    <w:lsdException w:name="Light Shading Accent 5" w:semiHidden="0" w:uiPriority="60" w:unhideWhenUsed="0"/>
-    <w:lsdException w:name="Light List Accent 5" w:semiHidden="0" w:uiPriority="61" w:unhideWhenUsed="0"/>
-    <w:lsdException w:name="Light Grid Accent 5" w:semiHidden="0" w:uiPriority="62" w:unhideWhenUsed="0"/>
-    <w:lsdException w:name="Medium Shading 1 Accent 5" w:semiHidden="0" w:uiPriority="63" w:unhideWhenUsed="0"/>
-    <w:lsdException w:name="Medium Shading 2 Accent 5" w:semiHidden="0" w:uiPriority="64" w:unhideWhenUsed="0"/>
-    <w:lsdException w:name="Medium List 1 Accent 5" w:semiHidden="0" w:uiPriority="65" w:unhideWhenUsed="0"/>
-    <w:lsdException w:name="Medium List 2 Accent 5" w:semiHidden="0" w:uiPriority="66" w:unhideWhenUsed="0"/>
-    <w:lsdException w:name="Medium Grid 1 Accent 5" w:semiHidden="0" w:uiPriority="67" w:unhideWhenUsed="0"/>
-    <w:lsdException w:name="Medium Grid 2 Accent 5" w:semiHidden="0" w:uiPriority="68" w:unhideWhenUsed="0"/>
-    <w:lsdException w:name="Medium Grid 3 Accent 5" w:semiHidden="0" w:uiPriority="69" w:unhideWhenUsed="0"/>
-    <w:lsdException w:name="Dark List Accent 5" w:semiHidden="0" w:uiPriority="70" w:unhideWhenUsed="0"/>
-    <w:lsdException w:name="Colorful Shading Accent 5" w:semiHidden="0" w:uiPriority="71" w:unhideWhenUsed="0"/>
-    <w:lsdException w:name="Colorful List Accent 5" w:semiHidden="0" w:uiPriority="72" w:unhideWhenUsed="0"/>
-    <w:lsdException w:name="Colorful Grid Accent 5" w:semiHidden="0" w:uiPriority="73" w:unhideWhenUsed="0"/>
-    <w:lsdException w:name="Light Shading Accent 6" w:semiHidden="0" w:uiPriority="60" w:unhideWhenUsed="0"/>
-    <w:lsdException w:name="Light List Accent 6" w:semiHidden="0" w:uiPriority="61" w:unhideWhenUsed="0"/>
-    <w:lsdException w:name="Light Grid Accent 6" w:semiHidden="0" w:uiPriority="62" w:unhideWhenUsed="0"/>
-    <w:lsdException w:name="Medium Shading 1 Accent 6" w:semiHidden="0" w:uiPriority="63" w:unhideWhenUsed="0"/>
-    <w:lsdException w:name="Medium Shading 2 Accent 6" w:semiHidden="0" w:uiPriority="64" w:unhideWhenUsed="0"/>
-    <w:lsdException w:name="Medium List 1 Accent 6" w:semiHidden="0" w:uiPriority="65" w:unhideWhenUsed="0"/>
-    <w:lsdException w:name="Medium List 2 Accent 6" w:semiHidden="0" w:uiPriority="66" w:unhideWhenUsed="0"/>
-    <w:lsdException w:name="Medium Grid 1 Accent 6" w:semiHidden="0" w:uiPriority="67" w:unhideWhenUsed="0"/>
-    <w:lsdException w:name="Medium Grid 2 Accent 6" w:semiHidden="0" w:uiPriority="68" w:unhideWhenUsed="0"/>
-    <w:lsdException w:name="Medium Grid 3 Accent 6" w:semiHidden="0" w:uiPriority="69" w:unhideWhenUsed="0"/>
-    <w:lsdException w:name="Dark List Accent 6" w:semiHidden="0" w:uiPriority="70" w:unhideWhenUsed="0"/>
-    <w:lsdException w:name="Colorful Shading Accent 6" w:semiHidden="0" w:uiPriority="71" w:unhideWhenUsed="0"/>
-    <w:lsdException w:name="Colorful List Accent 6" w:semiHidden="0" w:uiPriority="72" w:unhideWhenUsed="0"/>
-    <w:lsdException w:name="Colorful Grid Accent 6" w:semiHidden="0" w:uiPriority="73" w:unhideWhenUsed="0"/>
-    <w:lsdException w:name="Subtle Emphasis" w:semiHidden="0" w:uiPriority="19" w:unhideWhenUsed="0" w:qFormat="1"/>
-    <w:lsdException w:name="Intense Emphasis" w:semiHidden="0" w:uiPriority="21" w:unhideWhenUsed="0" w:qFormat="1"/>
-    <w:lsdException w:name="Subtle Reference" w:semiHidden="0" w:uiPriority="31" w:unhideWhenUsed="0" w:qFormat="1"/>
-    <w:lsdException w:name="Intense Reference" w:semiHidden="0" w:uiPriority="32" w:unhideWhenUsed="0" w:qFormat="1"/>
-    <w:lsdException w:name="Book Title" w:semiHidden="0" w:uiPriority="33" w:unhideWhenUsed="0" w:qFormat="1"/>
-    <w:lsdException w:name="Bibliography" w:uiPriority="37"/>
-    <w:lsdException w:name="TOC Heading" w:uiPriority="39" w:qFormat="1"/>
-  </w:latentStyles>
-  <w:style w:type="paragraph" w:default="1" w:styleId="Normal">
-    <w:name w:val="Normal"/>
-    <w:qFormat/>
-  </w:style>
-  <w:style w:type="character" w:default="1" w:styleId="DefaultParagraphFont">
-    <w:name w:val="Default Paragraph Font"/>
-    <w:uiPriority w:val="1"/>
-    <w:semiHidden/>
-    <w:unhideWhenUsed/>
-  </w:style>
-  <w:style w:type="table" w:default="1" w:styleId="TableNormal">
-    <w:name w:val="Normal Table"/>
-    <w:uiPriority w:val="99"/>
-    <w:semiHidden/>
-    <w:unhideWhenUsed/>
-    <w:tblPr>
-      <w:tblInd w:w="0" w:type="dxa"/>
-      <w:tblCellMar>
-        <w:top w:w="0" w:type="dxa"/>
-        <w:left w:w="108" w:type="dxa"/>
-        <w:bottom w:w="0" w:type="dxa"/>
-        <w:right w:w="108" w:type="dxa"/>
-      </w:tblCellMar>
-    </w:tblPr>
-  </w:style>
-  <w:style w:type="numbering" w:default="1" w:styleId="NoList">
-    <w:name w:val="No List"/>
-    <w:uiPriority w:val="99"/>
-    <w:semiHidden/>
-    <w:unhideWhenUsed/>
-  </w:style>
-  <w:style w:type="table" w:styleId="TableGrid">
-    <w:name w:val="Table Grid"/>
-    <w:basedOn w:val="TableNormal"/>
-    <w:uiPriority w:val="39"/>
-    <w:rsid w:val="002C012C"/>
-    <w:pPr>
-      <w:spacing w:after="0" w:line="240" w:lineRule="auto"/>
-    </w:pPr>
-    <w:tblPr>
-      <w:tblInd w:w="0" w:type="dxa"/>
-      <w:tblBorders>
-        <w:top w:val="single" w:sz="4" w:space="0" w:color="auto"/>
-        <w:left w:val="single" w:sz="4" w:space="0" w:color="auto"/>
-        <w:bottom w:val="single" w:sz="4" w:space="0" w:color="auto"/>
-        <w:right w:val="single" w:sz="4" w:space="0" w:color="auto"/>
-        <w:insideH w:val="single" w:sz="4" w:space="0" w:color="auto"/>
-        <w:insideV w:val="single" w:sz="4" w:space="0" w:color="auto"/>
-      </w:tblBorders>
-      <w:tblCellMar>
-        <w:top w:w="0" w:type="dxa"/>
-        <w:left w:w="108" w:type="dxa"/>
-        <w:bottom w:w="0" w:type="dxa"/>
-        <w:right w:w="108" w:type="dxa"/>
-      </w:tblCellMar>
     </w:tblPr>
   </w:style>
   <w:style w:type="paragraph" w:styleId="ListParagraph">
@@ -6630,7 +6550,7 @@
   <a:extraClrSchemeLst/>
   <a:extLst>
     <a:ext uri="{05A4C25C-085E-4340-85A3-A5531E510DB2}">
-      <thm15:themeFamily xmlns:thm15="http://schemas.microsoft.com/office/thememl/2012/main" xmlns="" name="Office Theme" id="{62F939B6-93AF-4DB8-9C6B-D6C7DFDC589F}" vid="{4A3C46E8-61CC-4603-A589-7422A47A8E4A}"/>
+      <thm15:themeFamily xmlns:thm15="http://schemas.microsoft.com/office/thememl/2012/main" name="Office Theme" id="{62F939B6-93AF-4DB8-9C6B-D6C7DFDC589F}" vid="{4A3C46E8-61CC-4603-A589-7422A47A8E4A}"/>
     </a:ext>
   </a:extLst>
 </a:theme>

</xml_diff>

<commit_message>
Combined code and added search bar(bit buggy)
</commit_message>
<xml_diff>
--- a/Scrum Management1.docx
+++ b/Scrum Management1.docx
@@ -1,6 +1,6 @@
 
 <file path=word/document.xml><?xml version="1.0" encoding="utf-8"?>
-<w:document xmlns:wpc="http://schemas.microsoft.com/office/word/2010/wordprocessingCanvas" xmlns:mo="http://schemas.microsoft.com/office/mac/office/2008/main" xmlns:mc="http://schemas.openxmlformats.org/markup-compatibility/2006" xmlns:mv="urn:schemas-microsoft-com:mac:vml" xmlns:o="urn:schemas-microsoft-com:office:office" xmlns:r="http://schemas.openxmlformats.org/officeDocument/2006/relationships" xmlns:m="http://schemas.openxmlformats.org/officeDocument/2006/math" xmlns:v="urn:schemas-microsoft-com:vml" xmlns:wp14="http://schemas.microsoft.com/office/word/2010/wordprocessingDrawing" xmlns:wp="http://schemas.openxmlformats.org/drawingml/2006/wordprocessingDrawing" xmlns:w10="urn:schemas-microsoft-com:office:word" xmlns:w="http://schemas.openxmlformats.org/wordprocessingml/2006/main" xmlns:w14="http://schemas.microsoft.com/office/word/2010/wordml" xmlns:wpg="http://schemas.microsoft.com/office/word/2010/wordprocessingGroup" xmlns:wpi="http://schemas.microsoft.com/office/word/2010/wordprocessingInk" xmlns:wne="http://schemas.microsoft.com/office/word/2006/wordml" xmlns:wps="http://schemas.microsoft.com/office/word/2010/wordprocessingShape" mc:Ignorable="w14 wp14">
+<w:document xmlns:wpc="http://schemas.microsoft.com/office/word/2010/wordprocessingCanvas" xmlns:cx="http://schemas.microsoft.com/office/drawing/2014/chartex" xmlns:cx1="http://schemas.microsoft.com/office/drawing/2015/9/8/chartex" xmlns:cx2="http://schemas.microsoft.com/office/drawing/2015/10/21/chartex" xmlns:cx3="http://schemas.microsoft.com/office/drawing/2016/5/9/chartex" xmlns:cx4="http://schemas.microsoft.com/office/drawing/2016/5/10/chartex" xmlns:cx5="http://schemas.microsoft.com/office/drawing/2016/5/11/chartex" xmlns:mc="http://schemas.openxmlformats.org/markup-compatibility/2006" xmlns:o="urn:schemas-microsoft-com:office:office" xmlns:r="http://schemas.openxmlformats.org/officeDocument/2006/relationships" xmlns:m="http://schemas.openxmlformats.org/officeDocument/2006/math" xmlns:v="urn:schemas-microsoft-com:vml" xmlns:wp14="http://schemas.microsoft.com/office/word/2010/wordprocessingDrawing" xmlns:wp="http://schemas.openxmlformats.org/drawingml/2006/wordprocessingDrawing" xmlns:w10="urn:schemas-microsoft-com:office:word" xmlns:w="http://schemas.openxmlformats.org/wordprocessingml/2006/main" xmlns:w14="http://schemas.microsoft.com/office/word/2010/wordml" xmlns:w15="http://schemas.microsoft.com/office/word/2012/wordml" xmlns:w16se="http://schemas.microsoft.com/office/word/2015/wordml/symex" xmlns:wpg="http://schemas.microsoft.com/office/word/2010/wordprocessingGroup" xmlns:wpi="http://schemas.microsoft.com/office/word/2010/wordprocessingInk" xmlns:wne="http://schemas.microsoft.com/office/word/2006/wordml" xmlns:wps="http://schemas.microsoft.com/office/word/2010/wordprocessingShape" mc:Ignorable="w14 w15 w16se wp14">
   <w:body>
     <w:p>
       <w:pPr>
@@ -586,155 +586,125 @@
               <w:rPr>
                 <w:rFonts w:ascii="Times New Roman" w:hAnsi="Times New Roman" w:cs="Times New Roman"/>
               </w:rPr>
-              <w:t xml:space="preserve">Implementing the search function for the </w:t>
+              <w:t>Implementing the search function for the google maps when finding local stores</w:t>
+            </w:r>
+          </w:p>
+        </w:tc>
+        <w:tc>
+          <w:tcPr>
+            <w:tcW w:w="1604" w:type="dxa"/>
+          </w:tcPr>
+          <w:p>
+            <w:pPr>
+              <w:rPr>
+                <w:rFonts w:ascii="Times New Roman" w:hAnsi="Times New Roman" w:cs="Times New Roman"/>
+              </w:rPr>
+            </w:pPr>
+            <w:r>
+              <w:rPr>
+                <w:rFonts w:ascii="Times New Roman" w:hAnsi="Times New Roman" w:cs="Times New Roman"/>
+              </w:rPr>
+              <w:t xml:space="preserve">On track, need to filter out data specifically to supermarkets  </w:t>
+            </w:r>
+          </w:p>
+        </w:tc>
+        <w:tc>
+          <w:tcPr>
+            <w:tcW w:w="1607" w:type="dxa"/>
+          </w:tcPr>
+          <w:p>
+            <w:pPr>
+              <w:rPr>
+                <w:rFonts w:ascii="Times New Roman" w:hAnsi="Times New Roman" w:cs="Times New Roman"/>
+              </w:rPr>
+            </w:pPr>
+            <w:r>
+              <w:rPr>
+                <w:rFonts w:ascii="Times New Roman" w:hAnsi="Times New Roman" w:cs="Times New Roman"/>
+              </w:rPr>
+              <w:t>Couldn’t figure out the filter, the other way suggested was using an autocomplete feature but it’s similar but it allows users to have a search bar on the map which I don’t want</w:t>
+            </w:r>
+          </w:p>
+        </w:tc>
+        <w:tc>
+          <w:tcPr>
+            <w:tcW w:w="1685" w:type="dxa"/>
+          </w:tcPr>
+          <w:p>
+            <w:pPr>
+              <w:rPr>
+                <w:rFonts w:ascii="Times New Roman" w:hAnsi="Times New Roman" w:cs="Times New Roman"/>
+              </w:rPr>
+            </w:pPr>
+            <w:r>
+              <w:rPr>
+                <w:rFonts w:ascii="Times New Roman" w:hAnsi="Times New Roman" w:cs="Times New Roman"/>
+              </w:rPr>
+              <w:t xml:space="preserve">Started using SQL </w:t>
             </w:r>
             <w:proofErr w:type="spellStart"/>
             <w:r>
               <w:rPr>
                 <w:rFonts w:ascii="Times New Roman" w:hAnsi="Times New Roman" w:cs="Times New Roman"/>
               </w:rPr>
-              <w:t>google</w:t>
+              <w:t>Lite</w:t>
             </w:r>
             <w:proofErr w:type="spellEnd"/>
             <w:r>
               <w:rPr>
                 <w:rFonts w:ascii="Times New Roman" w:hAnsi="Times New Roman" w:cs="Times New Roman"/>
               </w:rPr>
-              <w:t xml:space="preserve"> maps when finding local stores</w:t>
-            </w:r>
-          </w:p>
-        </w:tc>
-        <w:tc>
-          <w:tcPr>
-            <w:tcW w:w="1604" w:type="dxa"/>
-          </w:tcPr>
-          <w:p>
-            <w:pPr>
-              <w:rPr>
-                <w:rFonts w:ascii="Times New Roman" w:hAnsi="Times New Roman" w:cs="Times New Roman"/>
-              </w:rPr>
-            </w:pPr>
-            <w:r>
-              <w:rPr>
-                <w:rFonts w:ascii="Times New Roman" w:hAnsi="Times New Roman" w:cs="Times New Roman"/>
-              </w:rPr>
-              <w:t xml:space="preserve">On track, need to filter out data specifically to </w:t>
-            </w:r>
-            <w:proofErr w:type="gramStart"/>
-            <w:r>
-              <w:rPr>
-                <w:rFonts w:ascii="Times New Roman" w:hAnsi="Times New Roman" w:cs="Times New Roman"/>
-              </w:rPr>
-              <w:t xml:space="preserve">supermarkets  </w:t>
-            </w:r>
-            <w:proofErr w:type="gramEnd"/>
-          </w:p>
-        </w:tc>
-        <w:tc>
-          <w:tcPr>
-            <w:tcW w:w="1607" w:type="dxa"/>
-          </w:tcPr>
-          <w:p>
-            <w:pPr>
-              <w:rPr>
-                <w:rFonts w:ascii="Times New Roman" w:hAnsi="Times New Roman" w:cs="Times New Roman"/>
-              </w:rPr>
-            </w:pPr>
-            <w:r>
-              <w:rPr>
-                <w:rFonts w:ascii="Times New Roman" w:hAnsi="Times New Roman" w:cs="Times New Roman"/>
-              </w:rPr>
-              <w:t>Couldn’t figure out the filter, the other way suggested was using an autocomplete feature but it’s similar but it allows users to have a search bar on the map which I don’t want</w:t>
-            </w:r>
-          </w:p>
-        </w:tc>
-        <w:tc>
-          <w:tcPr>
-            <w:tcW w:w="1685" w:type="dxa"/>
-          </w:tcPr>
-          <w:p>
-            <w:pPr>
-              <w:rPr>
-                <w:rFonts w:ascii="Times New Roman" w:hAnsi="Times New Roman" w:cs="Times New Roman"/>
-              </w:rPr>
-            </w:pPr>
-            <w:r>
-              <w:rPr>
-                <w:rFonts w:ascii="Times New Roman" w:hAnsi="Times New Roman" w:cs="Times New Roman"/>
-              </w:rPr>
-              <w:t xml:space="preserve">Started using SQL </w:t>
+              <w:t xml:space="preserve"> to have a way to store the data</w:t>
+            </w:r>
+          </w:p>
+        </w:tc>
+        <w:tc>
+          <w:tcPr>
+            <w:tcW w:w="1613" w:type="dxa"/>
+          </w:tcPr>
+          <w:p>
+            <w:pPr>
+              <w:rPr>
+                <w:rFonts w:ascii="Times New Roman" w:hAnsi="Times New Roman" w:cs="Times New Roman"/>
+              </w:rPr>
+            </w:pPr>
+            <w:r>
+              <w:rPr>
+                <w:rFonts w:ascii="Times New Roman" w:hAnsi="Times New Roman" w:cs="Times New Roman"/>
+              </w:rPr>
+              <w:t xml:space="preserve">Didn’t get much done </w:t>
+            </w:r>
+          </w:p>
+        </w:tc>
+        <w:tc>
+          <w:tcPr>
+            <w:tcW w:w="1603" w:type="dxa"/>
+          </w:tcPr>
+          <w:p>
+            <w:pPr>
+              <w:rPr>
+                <w:rFonts w:ascii="Times New Roman" w:hAnsi="Times New Roman" w:cs="Times New Roman"/>
+              </w:rPr>
+            </w:pPr>
+            <w:r>
+              <w:rPr>
+                <w:rFonts w:ascii="Times New Roman" w:hAnsi="Times New Roman" w:cs="Times New Roman"/>
+              </w:rPr>
+              <w:t xml:space="preserve">Talked to colleague about using SQL </w:t>
             </w:r>
             <w:proofErr w:type="spellStart"/>
             <w:r>
               <w:rPr>
                 <w:rFonts w:ascii="Times New Roman" w:hAnsi="Times New Roman" w:cs="Times New Roman"/>
               </w:rPr>
-              <w:t>Lite</w:t>
+              <w:t>lite</w:t>
             </w:r>
             <w:proofErr w:type="spellEnd"/>
             <w:r>
               <w:rPr>
                 <w:rFonts w:ascii="Times New Roman" w:hAnsi="Times New Roman" w:cs="Times New Roman"/>
               </w:rPr>
-              <w:t xml:space="preserve"> to have a way to store the data</w:t>
-            </w:r>
-          </w:p>
-        </w:tc>
-        <w:tc>
-          <w:tcPr>
-            <w:tcW w:w="1613" w:type="dxa"/>
-          </w:tcPr>
-          <w:p>
-            <w:pPr>
-              <w:rPr>
-                <w:rFonts w:ascii="Times New Roman" w:hAnsi="Times New Roman" w:cs="Times New Roman"/>
-              </w:rPr>
-            </w:pPr>
-            <w:r>
-              <w:rPr>
-                <w:rFonts w:ascii="Times New Roman" w:hAnsi="Times New Roman" w:cs="Times New Roman"/>
-              </w:rPr>
-              <w:t xml:space="preserve">Didn’t get much done </w:t>
-            </w:r>
-          </w:p>
-        </w:tc>
-        <w:tc>
-          <w:tcPr>
-            <w:tcW w:w="1603" w:type="dxa"/>
-          </w:tcPr>
-          <w:p>
-            <w:pPr>
-              <w:rPr>
-                <w:rFonts w:ascii="Times New Roman" w:hAnsi="Times New Roman" w:cs="Times New Roman"/>
-              </w:rPr>
-            </w:pPr>
-            <w:r>
-              <w:rPr>
-                <w:rFonts w:ascii="Times New Roman" w:hAnsi="Times New Roman" w:cs="Times New Roman"/>
-              </w:rPr>
-              <w:t xml:space="preserve">Talked to colleague about using SQL </w:t>
-            </w:r>
-            <w:proofErr w:type="spellStart"/>
-            <w:proofErr w:type="gramStart"/>
-            <w:r>
-              <w:rPr>
-                <w:rFonts w:ascii="Times New Roman" w:hAnsi="Times New Roman" w:cs="Times New Roman"/>
-              </w:rPr>
-              <w:t>lite</w:t>
-            </w:r>
-            <w:proofErr w:type="spellEnd"/>
-            <w:r>
-              <w:rPr>
-                <w:rFonts w:ascii="Times New Roman" w:hAnsi="Times New Roman" w:cs="Times New Roman"/>
-              </w:rPr>
-              <w:t xml:space="preserve">  but</w:t>
-            </w:r>
-            <w:proofErr w:type="gramEnd"/>
-            <w:r>
-              <w:rPr>
-                <w:rFonts w:ascii="Times New Roman" w:hAnsi="Times New Roman" w:cs="Times New Roman"/>
-              </w:rPr>
-              <w:t xml:space="preserve"> realise it doesn’t show a way to interact with a server so going back to My SQL</w:t>
+              <w:t xml:space="preserve">  but realise it doesn’t show a way to interact with a server so going back to My SQL</w:t>
             </w:r>
           </w:p>
         </w:tc>
@@ -2267,6 +2237,12 @@
                 <w:rFonts w:ascii="Times New Roman" w:hAnsi="Times New Roman" w:cs="Times New Roman"/>
               </w:rPr>
             </w:pPr>
+            <w:r>
+              <w:rPr>
+                <w:rFonts w:ascii="Times New Roman" w:hAnsi="Times New Roman" w:cs="Times New Roman"/>
+              </w:rPr>
+              <w:t xml:space="preserve">Not much done </w:t>
+            </w:r>
           </w:p>
         </w:tc>
         <w:tc>
@@ -2279,6 +2255,40 @@
                 <w:rFonts w:ascii="Times New Roman" w:hAnsi="Times New Roman" w:cs="Times New Roman"/>
               </w:rPr>
             </w:pPr>
+            <w:r>
+              <w:rPr>
+                <w:rFonts w:ascii="Times New Roman" w:hAnsi="Times New Roman" w:cs="Times New Roman"/>
+              </w:rPr>
+              <w:t>-Combined code</w:t>
+            </w:r>
+          </w:p>
+          <w:p>
+            <w:pPr>
+              <w:rPr>
+                <w:rFonts w:ascii="Times New Roman" w:hAnsi="Times New Roman" w:cs="Times New Roman"/>
+              </w:rPr>
+            </w:pPr>
+            <w:r>
+              <w:rPr>
+                <w:rFonts w:ascii="Times New Roman" w:hAnsi="Times New Roman" w:cs="Times New Roman"/>
+              </w:rPr>
+              <w:t xml:space="preserve">- started to implement recycle code for sliding panel </w:t>
+            </w:r>
+          </w:p>
+          <w:p>
+            <w:pPr>
+              <w:rPr>
+                <w:rFonts w:ascii="Times New Roman" w:hAnsi="Times New Roman" w:cs="Times New Roman"/>
+              </w:rPr>
+            </w:pPr>
+            <w:r>
+              <w:rPr>
+                <w:rFonts w:ascii="Times New Roman" w:hAnsi="Times New Roman" w:cs="Times New Roman"/>
+              </w:rPr>
+              <w:t>-</w:t>
+            </w:r>
+            <w:bookmarkStart w:id="0" w:name="_GoBack"/>
+            <w:bookmarkEnd w:id="0"/>
           </w:p>
         </w:tc>
         <w:tc>
@@ -2380,21 +2390,7 @@
               <w:rPr>
                 <w:rFonts w:ascii="Times New Roman" w:hAnsi="Times New Roman" w:cs="Times New Roman"/>
               </w:rPr>
-              <w:t xml:space="preserve">Starting java coding for recipes once I have got </w:t>
-            </w:r>
-            <w:proofErr w:type="gramStart"/>
-            <w:r>
-              <w:rPr>
-                <w:rFonts w:ascii="Times New Roman" w:hAnsi="Times New Roman" w:cs="Times New Roman"/>
-              </w:rPr>
-              <w:t>all important</w:t>
-            </w:r>
-            <w:proofErr w:type="gramEnd"/>
-            <w:r>
-              <w:rPr>
-                <w:rFonts w:ascii="Times New Roman" w:hAnsi="Times New Roman" w:cs="Times New Roman"/>
-              </w:rPr>
-              <w:t xml:space="preserve"> data in the data base by using SQL query. </w:t>
+              <w:t xml:space="preserve">Starting java coding for recipes once I have got all important data in the data base by using SQL query. </w:t>
             </w:r>
           </w:p>
           <w:p>
@@ -2605,15 +2601,7 @@
               <w:rPr>
                 <w:rFonts w:ascii="Times New Roman" w:hAnsi="Times New Roman" w:cs="Times New Roman"/>
               </w:rPr>
-              <w:t xml:space="preserve"> On track and now looking at Java for recipes page.</w:t>
-            </w:r>
-            <w:bookmarkStart w:id="0" w:name="_GoBack"/>
-            <w:bookmarkEnd w:id="0"/>
-            <w:r>
-              <w:rPr>
-                <w:rFonts w:ascii="Times New Roman" w:hAnsi="Times New Roman" w:cs="Times New Roman"/>
-              </w:rPr>
-              <w:t xml:space="preserve"> </w:t>
+              <w:t xml:space="preserve"> On track and now looking at Java for recipes page. </w:t>
             </w:r>
           </w:p>
         </w:tc>
@@ -5898,8 +5886,8 @@
 </file>
 
 <file path=word/numbering.xml><?xml version="1.0" encoding="utf-8"?>
-<w:numbering xmlns:wpc="http://schemas.microsoft.com/office/word/2010/wordprocessingCanvas" xmlns:mo="http://schemas.microsoft.com/office/mac/office/2008/main" xmlns:mc="http://schemas.openxmlformats.org/markup-compatibility/2006" xmlns:mv="urn:schemas-microsoft-com:mac:vml" xmlns:o="urn:schemas-microsoft-com:office:office" xmlns:r="http://schemas.openxmlformats.org/officeDocument/2006/relationships" xmlns:m="http://schemas.openxmlformats.org/officeDocument/2006/math" xmlns:v="urn:schemas-microsoft-com:vml" xmlns:wp14="http://schemas.microsoft.com/office/word/2010/wordprocessingDrawing" xmlns:wp="http://schemas.openxmlformats.org/drawingml/2006/wordprocessingDrawing" xmlns:w10="urn:schemas-microsoft-com:office:word" xmlns:w="http://schemas.openxmlformats.org/wordprocessingml/2006/main" xmlns:w14="http://schemas.microsoft.com/office/word/2010/wordml" xmlns:wpg="http://schemas.microsoft.com/office/word/2010/wordprocessingGroup" xmlns:wpi="http://schemas.microsoft.com/office/word/2010/wordprocessingInk" xmlns:wne="http://schemas.microsoft.com/office/word/2006/wordml" xmlns:wps="http://schemas.microsoft.com/office/word/2010/wordprocessingShape" mc:Ignorable="w14 wp14">
-  <w:abstractNum w:abstractNumId="0">
+<w:numbering xmlns:wpc="http://schemas.microsoft.com/office/word/2010/wordprocessingCanvas" xmlns:cx="http://schemas.microsoft.com/office/drawing/2014/chartex" xmlns:cx1="http://schemas.microsoft.com/office/drawing/2015/9/8/chartex" xmlns:cx2="http://schemas.microsoft.com/office/drawing/2015/10/21/chartex" xmlns:cx3="http://schemas.microsoft.com/office/drawing/2016/5/9/chartex" xmlns:cx4="http://schemas.microsoft.com/office/drawing/2016/5/10/chartex" xmlns:cx5="http://schemas.microsoft.com/office/drawing/2016/5/11/chartex" xmlns:mc="http://schemas.openxmlformats.org/markup-compatibility/2006" xmlns:o="urn:schemas-microsoft-com:office:office" xmlns:r="http://schemas.openxmlformats.org/officeDocument/2006/relationships" xmlns:m="http://schemas.openxmlformats.org/officeDocument/2006/math" xmlns:v="urn:schemas-microsoft-com:vml" xmlns:wp14="http://schemas.microsoft.com/office/word/2010/wordprocessingDrawing" xmlns:wp="http://schemas.openxmlformats.org/drawingml/2006/wordprocessingDrawing" xmlns:w10="urn:schemas-microsoft-com:office:word" xmlns:w="http://schemas.openxmlformats.org/wordprocessingml/2006/main" xmlns:w14="http://schemas.microsoft.com/office/word/2010/wordml" xmlns:w15="http://schemas.microsoft.com/office/word/2012/wordml" xmlns:w16se="http://schemas.microsoft.com/office/word/2015/wordml/symex" xmlns:wpg="http://schemas.microsoft.com/office/word/2010/wordprocessingGroup" xmlns:wpi="http://schemas.microsoft.com/office/word/2010/wordprocessingInk" xmlns:wne="http://schemas.microsoft.com/office/word/2006/wordml" xmlns:wps="http://schemas.microsoft.com/office/word/2010/wordprocessingShape" mc:Ignorable="w14 w15 w16se wp14">
+  <w:abstractNum w:abstractNumId="0" w15:restartNumberingAfterBreak="0">
     <w:nsid w:val="53C27A68"/>
     <w:multiLevelType w:val="hybridMultilevel"/>
     <w:tmpl w:val="6A4A11EE"/>
@@ -6019,7 +6007,7 @@
 </file>
 
 <file path=word/styles.xml><?xml version="1.0" encoding="utf-8"?>
-<w:styles xmlns:mc="http://schemas.openxmlformats.org/markup-compatibility/2006" xmlns:r="http://schemas.openxmlformats.org/officeDocument/2006/relationships" xmlns:w="http://schemas.openxmlformats.org/wordprocessingml/2006/main" xmlns:w14="http://schemas.microsoft.com/office/word/2010/wordml" mc:Ignorable="w14">
+<w:styles xmlns:mc="http://schemas.openxmlformats.org/markup-compatibility/2006" xmlns:r="http://schemas.openxmlformats.org/officeDocument/2006/relationships" xmlns:w="http://schemas.openxmlformats.org/wordprocessingml/2006/main" xmlns:w14="http://schemas.microsoft.com/office/word/2010/wordml" xmlns:w15="http://schemas.microsoft.com/office/word/2012/wordml" xmlns:w16se="http://schemas.microsoft.com/office/word/2015/wordml/symex" mc:Ignorable="w14 w15 w16se">
   <w:docDefaults>
     <w:rPrDefault>
       <w:rPr>
@@ -6035,153 +6023,375 @@
       </w:pPr>
     </w:pPrDefault>
   </w:docDefaults>
-  <w:latentStyles w:defLockedState="0" w:defUIPriority="99" w:defSemiHidden="1" w:defUnhideWhenUsed="1" w:defQFormat="0" w:count="276">
-    <w:lsdException w:name="Normal" w:semiHidden="0" w:uiPriority="0" w:unhideWhenUsed="0" w:qFormat="1"/>
-    <w:lsdException w:name="heading 1" w:semiHidden="0" w:uiPriority="9" w:unhideWhenUsed="0" w:qFormat="1"/>
-    <w:lsdException w:name="heading 2" w:uiPriority="9" w:qFormat="1"/>
-    <w:lsdException w:name="heading 3" w:uiPriority="9" w:qFormat="1"/>
-    <w:lsdException w:name="heading 4" w:uiPriority="9" w:qFormat="1"/>
-    <w:lsdException w:name="heading 5" w:uiPriority="9" w:qFormat="1"/>
-    <w:lsdException w:name="heading 6" w:uiPriority="9" w:qFormat="1"/>
-    <w:lsdException w:name="heading 7" w:uiPriority="9" w:qFormat="1"/>
-    <w:lsdException w:name="heading 8" w:uiPriority="9" w:qFormat="1"/>
-    <w:lsdException w:name="heading 9" w:uiPriority="9" w:qFormat="1"/>
-    <w:lsdException w:name="toc 1" w:uiPriority="39"/>
-    <w:lsdException w:name="toc 2" w:uiPriority="39"/>
-    <w:lsdException w:name="toc 3" w:uiPriority="39"/>
-    <w:lsdException w:name="toc 4" w:uiPriority="39"/>
-    <w:lsdException w:name="toc 5" w:uiPriority="39"/>
-    <w:lsdException w:name="toc 6" w:uiPriority="39"/>
-    <w:lsdException w:name="toc 7" w:uiPriority="39"/>
-    <w:lsdException w:name="toc 8" w:uiPriority="39"/>
-    <w:lsdException w:name="toc 9" w:uiPriority="39"/>
-    <w:lsdException w:name="caption" w:uiPriority="35" w:qFormat="1"/>
-    <w:lsdException w:name="Title" w:semiHidden="0" w:uiPriority="10" w:unhideWhenUsed="0" w:qFormat="1"/>
-    <w:lsdException w:name="Default Paragraph Font" w:uiPriority="1"/>
-    <w:lsdException w:name="Subtitle" w:semiHidden="0" w:uiPriority="11" w:unhideWhenUsed="0" w:qFormat="1"/>
-    <w:lsdException w:name="Strong" w:semiHidden="0" w:uiPriority="22" w:unhideWhenUsed="0" w:qFormat="1"/>
-    <w:lsdException w:name="Emphasis" w:semiHidden="0" w:uiPriority="20" w:unhideWhenUsed="0" w:qFormat="1"/>
-    <w:lsdException w:name="Table Grid" w:semiHidden="0" w:uiPriority="39" w:unhideWhenUsed="0"/>
-    <w:lsdException w:name="Note Level 1" w:semiHidden="0" w:unhideWhenUsed="0"/>
-    <w:lsdException w:name="Note Level 2" w:semiHidden="0" w:unhideWhenUsed="0"/>
-    <w:lsdException w:name="Note Level 3" w:semiHidden="0" w:unhideWhenUsed="0"/>
-    <w:lsdException w:name="Note Level 4" w:semiHidden="0" w:unhideWhenUsed="0"/>
-    <w:lsdException w:name="Note Level 5" w:semiHidden="0" w:unhideWhenUsed="0"/>
-    <w:lsdException w:name="Note Level 6" w:semiHidden="0" w:unhideWhenUsed="0"/>
-    <w:lsdException w:name="Note Level 7" w:semiHidden="0" w:unhideWhenUsed="0"/>
-    <w:lsdException w:name="Note Level 8" w:semiHidden="0" w:unhideWhenUsed="0"/>
-    <w:lsdException w:name="Note Level 9" w:semiHidden="0" w:unhideWhenUsed="0"/>
-    <w:lsdException w:name="Placeholder Text" w:unhideWhenUsed="0"/>
-    <w:lsdException w:name="No Spacing" w:semiHidden="0" w:uiPriority="1" w:unhideWhenUsed="0" w:qFormat="1"/>
-    <w:lsdException w:name="Light Shading" w:semiHidden="0" w:uiPriority="60" w:unhideWhenUsed="0"/>
-    <w:lsdException w:name="Light List" w:semiHidden="0" w:uiPriority="61" w:unhideWhenUsed="0"/>
-    <w:lsdException w:name="Light Grid" w:semiHidden="0" w:uiPriority="62" w:unhideWhenUsed="0"/>
-    <w:lsdException w:name="Medium Shading 1" w:semiHidden="0" w:uiPriority="63" w:unhideWhenUsed="0"/>
-    <w:lsdException w:name="Medium Shading 2" w:semiHidden="0" w:uiPriority="64" w:unhideWhenUsed="0"/>
-    <w:lsdException w:name="Medium List 1" w:semiHidden="0" w:uiPriority="65" w:unhideWhenUsed="0"/>
-    <w:lsdException w:name="Medium List 2" w:semiHidden="0" w:uiPriority="66" w:unhideWhenUsed="0"/>
-    <w:lsdException w:name="Medium Grid 1" w:semiHidden="0" w:uiPriority="67" w:unhideWhenUsed="0"/>
-    <w:lsdException w:name="Medium Grid 2" w:semiHidden="0" w:uiPriority="68" w:unhideWhenUsed="0"/>
-    <w:lsdException w:name="Medium Grid 3" w:semiHidden="0" w:uiPriority="69" w:unhideWhenUsed="0"/>
-    <w:lsdException w:name="Dark List" w:semiHidden="0" w:uiPriority="70" w:unhideWhenUsed="0"/>
-    <w:lsdException w:name="Colorful Shading" w:semiHidden="0" w:uiPriority="71" w:unhideWhenUsed="0"/>
-    <w:lsdException w:name="Colorful List" w:semiHidden="0" w:uiPriority="72" w:unhideWhenUsed="0"/>
-    <w:lsdException w:name="Colorful Grid" w:semiHidden="0" w:uiPriority="73" w:unhideWhenUsed="0"/>
-    <w:lsdException w:name="Light Shading Accent 1" w:semiHidden="0" w:uiPriority="60" w:unhideWhenUsed="0"/>
-    <w:lsdException w:name="Light List Accent 1" w:semiHidden="0" w:uiPriority="61" w:unhideWhenUsed="0"/>
-    <w:lsdException w:name="Light Grid Accent 1" w:semiHidden="0" w:uiPriority="62" w:unhideWhenUsed="0"/>
-    <w:lsdException w:name="Medium Shading 1 Accent 1" w:semiHidden="0" w:uiPriority="63" w:unhideWhenUsed="0"/>
-    <w:lsdException w:name="Medium Shading 2 Accent 1" w:semiHidden="0" w:uiPriority="64" w:unhideWhenUsed="0"/>
-    <w:lsdException w:name="Medium List 1 Accent 1" w:semiHidden="0" w:uiPriority="65" w:unhideWhenUsed="0"/>
-    <w:lsdException w:name="Revision" w:unhideWhenUsed="0"/>
-    <w:lsdException w:name="List Paragraph" w:semiHidden="0" w:uiPriority="34" w:unhideWhenUsed="0" w:qFormat="1"/>
-    <w:lsdException w:name="Quote" w:semiHidden="0" w:uiPriority="29" w:unhideWhenUsed="0" w:qFormat="1"/>
-    <w:lsdException w:name="Intense Quote" w:semiHidden="0" w:uiPriority="30" w:unhideWhenUsed="0" w:qFormat="1"/>
-    <w:lsdException w:name="Medium List 2 Accent 1" w:semiHidden="0" w:uiPriority="66" w:unhideWhenUsed="0"/>
-    <w:lsdException w:name="Medium Grid 1 Accent 1" w:semiHidden="0" w:uiPriority="67" w:unhideWhenUsed="0"/>
-    <w:lsdException w:name="Medium Grid 2 Accent 1" w:semiHidden="0" w:uiPriority="68" w:unhideWhenUsed="0"/>
-    <w:lsdException w:name="Medium Grid 3 Accent 1" w:semiHidden="0" w:uiPriority="69" w:unhideWhenUsed="0"/>
-    <w:lsdException w:name="Dark List Accent 1" w:semiHidden="0" w:uiPriority="70" w:unhideWhenUsed="0"/>
-    <w:lsdException w:name="Colorful Shading Accent 1" w:semiHidden="0" w:uiPriority="71" w:unhideWhenUsed="0"/>
-    <w:lsdException w:name="Colorful List Accent 1" w:semiHidden="0" w:uiPriority="72" w:unhideWhenUsed="0"/>
-    <w:lsdException w:name="Colorful Grid Accent 1" w:semiHidden="0" w:uiPriority="73" w:unhideWhenUsed="0"/>
-    <w:lsdException w:name="Light Shading Accent 2" w:semiHidden="0" w:uiPriority="60" w:unhideWhenUsed="0"/>
-    <w:lsdException w:name="Light List Accent 2" w:semiHidden="0" w:uiPriority="61" w:unhideWhenUsed="0"/>
-    <w:lsdException w:name="Light Grid Accent 2" w:semiHidden="0" w:uiPriority="62" w:unhideWhenUsed="0"/>
-    <w:lsdException w:name="Medium Shading 1 Accent 2" w:semiHidden="0" w:uiPriority="63" w:unhideWhenUsed="0"/>
-    <w:lsdException w:name="Medium Shading 2 Accent 2" w:semiHidden="0" w:uiPriority="64" w:unhideWhenUsed="0"/>
-    <w:lsdException w:name="Medium List 1 Accent 2" w:semiHidden="0" w:uiPriority="65" w:unhideWhenUsed="0"/>
-    <w:lsdException w:name="Medium List 2 Accent 2" w:semiHidden="0" w:uiPriority="66" w:unhideWhenUsed="0"/>
-    <w:lsdException w:name="Medium Grid 1 Accent 2" w:semiHidden="0" w:uiPriority="67" w:unhideWhenUsed="0"/>
-    <w:lsdException w:name="Medium Grid 2 Accent 2" w:semiHidden="0" w:uiPriority="68" w:unhideWhenUsed="0"/>
-    <w:lsdException w:name="Medium Grid 3 Accent 2" w:semiHidden="0" w:uiPriority="69" w:unhideWhenUsed="0"/>
-    <w:lsdException w:name="Dark List Accent 2" w:semiHidden="0" w:uiPriority="70" w:unhideWhenUsed="0"/>
-    <w:lsdException w:name="Colorful Shading Accent 2" w:semiHidden="0" w:uiPriority="71" w:unhideWhenUsed="0"/>
-    <w:lsdException w:name="Colorful List Accent 2" w:semiHidden="0" w:uiPriority="72" w:unhideWhenUsed="0"/>
-    <w:lsdException w:name="Colorful Grid Accent 2" w:semiHidden="0" w:uiPriority="73" w:unhideWhenUsed="0"/>
-    <w:lsdException w:name="Light Shading Accent 3" w:semiHidden="0" w:uiPriority="60" w:unhideWhenUsed="0"/>
-    <w:lsdException w:name="Light List Accent 3" w:semiHidden="0" w:uiPriority="61" w:unhideWhenUsed="0"/>
-    <w:lsdException w:name="Light Grid Accent 3" w:semiHidden="0" w:uiPriority="62" w:unhideWhenUsed="0"/>
-    <w:lsdException w:name="Medium Shading 1 Accent 3" w:semiHidden="0" w:uiPriority="63" w:unhideWhenUsed="0"/>
-    <w:lsdException w:name="Medium Shading 2 Accent 3" w:semiHidden="0" w:uiPriority="64" w:unhideWhenUsed="0"/>
-    <w:lsdException w:name="Medium List 1 Accent 3" w:semiHidden="0" w:uiPriority="65" w:unhideWhenUsed="0"/>
-    <w:lsdException w:name="Medium List 2 Accent 3" w:semiHidden="0" w:uiPriority="66" w:unhideWhenUsed="0"/>
-    <w:lsdException w:name="Medium Grid 1 Accent 3" w:semiHidden="0" w:uiPriority="67" w:unhideWhenUsed="0"/>
-    <w:lsdException w:name="Medium Grid 2 Accent 3" w:semiHidden="0" w:uiPriority="68" w:unhideWhenUsed="0"/>
-    <w:lsdException w:name="Medium Grid 3 Accent 3" w:semiHidden="0" w:uiPriority="69" w:unhideWhenUsed="0"/>
-    <w:lsdException w:name="Dark List Accent 3" w:semiHidden="0" w:uiPriority="70" w:unhideWhenUsed="0"/>
-    <w:lsdException w:name="Colorful Shading Accent 3" w:semiHidden="0" w:uiPriority="71" w:unhideWhenUsed="0"/>
-    <w:lsdException w:name="Colorful List Accent 3" w:semiHidden="0" w:uiPriority="72" w:unhideWhenUsed="0"/>
-    <w:lsdException w:name="Colorful Grid Accent 3" w:semiHidden="0" w:uiPriority="73" w:unhideWhenUsed="0"/>
-    <w:lsdException w:name="Light Shading Accent 4" w:semiHidden="0" w:uiPriority="60" w:unhideWhenUsed="0"/>
-    <w:lsdException w:name="Light List Accent 4" w:semiHidden="0" w:uiPriority="61" w:unhideWhenUsed="0"/>
-    <w:lsdException w:name="Light Grid Accent 4" w:semiHidden="0" w:uiPriority="62" w:unhideWhenUsed="0"/>
-    <w:lsdException w:name="Medium Shading 1 Accent 4" w:semiHidden="0" w:uiPriority="63" w:unhideWhenUsed="0"/>
-    <w:lsdException w:name="Medium Shading 2 Accent 4" w:semiHidden="0" w:uiPriority="64" w:unhideWhenUsed="0"/>
-    <w:lsdException w:name="Medium List 1 Accent 4" w:semiHidden="0" w:uiPriority="65" w:unhideWhenUsed="0"/>
-    <w:lsdException w:name="Medium List 2 Accent 4" w:semiHidden="0" w:uiPriority="66" w:unhideWhenUsed="0"/>
-    <w:lsdException w:name="Medium Grid 1 Accent 4" w:semiHidden="0" w:uiPriority="67" w:unhideWhenUsed="0"/>
-    <w:lsdException w:name="Medium Grid 2 Accent 4" w:semiHidden="0" w:uiPriority="68" w:unhideWhenUsed="0"/>
-    <w:lsdException w:name="Medium Grid 3 Accent 4" w:semiHidden="0" w:uiPriority="69" w:unhideWhenUsed="0"/>
-    <w:lsdException w:name="Dark List Accent 4" w:semiHidden="0" w:uiPriority="70" w:unhideWhenUsed="0"/>
-    <w:lsdException w:name="Colorful Shading Accent 4" w:semiHidden="0" w:uiPriority="71" w:unhideWhenUsed="0"/>
-    <w:lsdException w:name="Colorful List Accent 4" w:semiHidden="0" w:uiPriority="72" w:unhideWhenUsed="0"/>
-    <w:lsdException w:name="Colorful Grid Accent 4" w:semiHidden="0" w:uiPriority="73" w:unhideWhenUsed="0"/>
-    <w:lsdException w:name="Light Shading Accent 5" w:semiHidden="0" w:uiPriority="60" w:unhideWhenUsed="0"/>
-    <w:lsdException w:name="Light List Accent 5" w:semiHidden="0" w:uiPriority="61" w:unhideWhenUsed="0"/>
-    <w:lsdException w:name="Light Grid Accent 5" w:semiHidden="0" w:uiPriority="62" w:unhideWhenUsed="0"/>
-    <w:lsdException w:name="Medium Shading 1 Accent 5" w:semiHidden="0" w:uiPriority="63" w:unhideWhenUsed="0"/>
-    <w:lsdException w:name="Medium Shading 2 Accent 5" w:semiHidden="0" w:uiPriority="64" w:unhideWhenUsed="0"/>
-    <w:lsdException w:name="Medium List 1 Accent 5" w:semiHidden="0" w:uiPriority="65" w:unhideWhenUsed="0"/>
-    <w:lsdException w:name="Medium List 2 Accent 5" w:semiHidden="0" w:uiPriority="66" w:unhideWhenUsed="0"/>
-    <w:lsdException w:name="Medium Grid 1 Accent 5" w:semiHidden="0" w:uiPriority="67" w:unhideWhenUsed="0"/>
-    <w:lsdException w:name="Medium Grid 2 Accent 5" w:semiHidden="0" w:uiPriority="68" w:unhideWhenUsed="0"/>
-    <w:lsdException w:name="Medium Grid 3 Accent 5" w:semiHidden="0" w:uiPriority="69" w:unhideWhenUsed="0"/>
-    <w:lsdException w:name="Dark List Accent 5" w:semiHidden="0" w:uiPriority="70" w:unhideWhenUsed="0"/>
-    <w:lsdException w:name="Colorful Shading Accent 5" w:semiHidden="0" w:uiPriority="71" w:unhideWhenUsed="0"/>
-    <w:lsdException w:name="Colorful List Accent 5" w:semiHidden="0" w:uiPriority="72" w:unhideWhenUsed="0"/>
-    <w:lsdException w:name="Colorful Grid Accent 5" w:semiHidden="0" w:uiPriority="73" w:unhideWhenUsed="0"/>
-    <w:lsdException w:name="Light Shading Accent 6" w:semiHidden="0" w:uiPriority="60" w:unhideWhenUsed="0"/>
-    <w:lsdException w:name="Light List Accent 6" w:semiHidden="0" w:uiPriority="61" w:unhideWhenUsed="0"/>
-    <w:lsdException w:name="Light Grid Accent 6" w:semiHidden="0" w:uiPriority="62" w:unhideWhenUsed="0"/>
-    <w:lsdException w:name="Medium Shading 1 Accent 6" w:semiHidden="0" w:uiPriority="63" w:unhideWhenUsed="0"/>
-    <w:lsdException w:name="Medium Shading 2 Accent 6" w:semiHidden="0" w:uiPriority="64" w:unhideWhenUsed="0"/>
-    <w:lsdException w:name="Medium List 1 Accent 6" w:semiHidden="0" w:uiPriority="65" w:unhideWhenUsed="0"/>
-    <w:lsdException w:name="Medium List 2 Accent 6" w:semiHidden="0" w:uiPriority="66" w:unhideWhenUsed="0"/>
-    <w:lsdException w:name="Medium Grid 1 Accent 6" w:semiHidden="0" w:uiPriority="67" w:unhideWhenUsed="0"/>
-    <w:lsdException w:name="Medium Grid 2 Accent 6" w:semiHidden="0" w:uiPriority="68" w:unhideWhenUsed="0"/>
-    <w:lsdException w:name="Medium Grid 3 Accent 6" w:semiHidden="0" w:uiPriority="69" w:unhideWhenUsed="0"/>
-    <w:lsdException w:name="Dark List Accent 6" w:semiHidden="0" w:uiPriority="70" w:unhideWhenUsed="0"/>
-    <w:lsdException w:name="Colorful Shading Accent 6" w:semiHidden="0" w:uiPriority="71" w:unhideWhenUsed="0"/>
-    <w:lsdException w:name="Colorful List Accent 6" w:semiHidden="0" w:uiPriority="72" w:unhideWhenUsed="0"/>
-    <w:lsdException w:name="Colorful Grid Accent 6" w:semiHidden="0" w:uiPriority="73" w:unhideWhenUsed="0"/>
-    <w:lsdException w:name="Subtle Emphasis" w:semiHidden="0" w:uiPriority="19" w:unhideWhenUsed="0" w:qFormat="1"/>
-    <w:lsdException w:name="Intense Emphasis" w:semiHidden="0" w:uiPriority="21" w:unhideWhenUsed="0" w:qFormat="1"/>
-    <w:lsdException w:name="Subtle Reference" w:semiHidden="0" w:uiPriority="31" w:unhideWhenUsed="0" w:qFormat="1"/>
-    <w:lsdException w:name="Intense Reference" w:semiHidden="0" w:uiPriority="32" w:unhideWhenUsed="0" w:qFormat="1"/>
-    <w:lsdException w:name="Book Title" w:semiHidden="0" w:uiPriority="33" w:unhideWhenUsed="0" w:qFormat="1"/>
-    <w:lsdException w:name="Bibliography" w:uiPriority="37"/>
-    <w:lsdException w:name="TOC Heading" w:uiPriority="39" w:qFormat="1"/>
+  <w:latentStyles w:defLockedState="0" w:defUIPriority="99" w:defSemiHidden="0" w:defUnhideWhenUsed="0" w:defQFormat="0" w:count="374">
+    <w:lsdException w:name="Normal" w:uiPriority="0" w:qFormat="1"/>
+    <w:lsdException w:name="heading 1" w:uiPriority="9" w:qFormat="1"/>
+    <w:lsdException w:name="heading 2" w:semiHidden="1" w:uiPriority="9" w:unhideWhenUsed="1" w:qFormat="1"/>
+    <w:lsdException w:name="heading 3" w:semiHidden="1" w:uiPriority="9" w:unhideWhenUsed="1" w:qFormat="1"/>
+    <w:lsdException w:name="heading 4" w:semiHidden="1" w:uiPriority="9" w:unhideWhenUsed="1" w:qFormat="1"/>
+    <w:lsdException w:name="heading 5" w:semiHidden="1" w:uiPriority="9" w:unhideWhenUsed="1" w:qFormat="1"/>
+    <w:lsdException w:name="heading 6" w:semiHidden="1" w:uiPriority="9" w:unhideWhenUsed="1" w:qFormat="1"/>
+    <w:lsdException w:name="heading 7" w:semiHidden="1" w:uiPriority="9" w:unhideWhenUsed="1" w:qFormat="1"/>
+    <w:lsdException w:name="heading 8" w:semiHidden="1" w:uiPriority="9" w:unhideWhenUsed="1" w:qFormat="1"/>
+    <w:lsdException w:name="heading 9" w:semiHidden="1" w:uiPriority="9" w:unhideWhenUsed="1" w:qFormat="1"/>
+    <w:lsdException w:name="index 1" w:semiHidden="1" w:unhideWhenUsed="1"/>
+    <w:lsdException w:name="index 2" w:semiHidden="1" w:unhideWhenUsed="1"/>
+    <w:lsdException w:name="index 3" w:semiHidden="1" w:unhideWhenUsed="1"/>
+    <w:lsdException w:name="index 4" w:semiHidden="1" w:unhideWhenUsed="1"/>
+    <w:lsdException w:name="index 5" w:semiHidden="1" w:unhideWhenUsed="1"/>
+    <w:lsdException w:name="index 6" w:semiHidden="1" w:unhideWhenUsed="1"/>
+    <w:lsdException w:name="index 7" w:semiHidden="1" w:unhideWhenUsed="1"/>
+    <w:lsdException w:name="index 8" w:semiHidden="1" w:unhideWhenUsed="1"/>
+    <w:lsdException w:name="index 9" w:semiHidden="1" w:unhideWhenUsed="1"/>
+    <w:lsdException w:name="toc 1" w:semiHidden="1" w:uiPriority="39" w:unhideWhenUsed="1"/>
+    <w:lsdException w:name="toc 2" w:semiHidden="1" w:uiPriority="39" w:unhideWhenUsed="1"/>
+    <w:lsdException w:name="toc 3" w:semiHidden="1" w:uiPriority="39" w:unhideWhenUsed="1"/>
+    <w:lsdException w:name="toc 4" w:semiHidden="1" w:uiPriority="39" w:unhideWhenUsed="1"/>
+    <w:lsdException w:name="toc 5" w:semiHidden="1" w:uiPriority="39" w:unhideWhenUsed="1"/>
+    <w:lsdException w:name="toc 6" w:semiHidden="1" w:uiPriority="39" w:unhideWhenUsed="1"/>
+    <w:lsdException w:name="toc 7" w:semiHidden="1" w:uiPriority="39" w:unhideWhenUsed="1"/>
+    <w:lsdException w:name="toc 8" w:semiHidden="1" w:uiPriority="39" w:unhideWhenUsed="1"/>
+    <w:lsdException w:name="toc 9" w:semiHidden="1" w:uiPriority="39" w:unhideWhenUsed="1"/>
+    <w:lsdException w:name="Normal Indent" w:semiHidden="1" w:unhideWhenUsed="1"/>
+    <w:lsdException w:name="footnote text" w:semiHidden="1" w:unhideWhenUsed="1"/>
+    <w:lsdException w:name="annotation text" w:semiHidden="1" w:unhideWhenUsed="1"/>
+    <w:lsdException w:name="header" w:semiHidden="1" w:unhideWhenUsed="1"/>
+    <w:lsdException w:name="footer" w:semiHidden="1" w:unhideWhenUsed="1"/>
+    <w:lsdException w:name="index heading" w:semiHidden="1" w:unhideWhenUsed="1"/>
+    <w:lsdException w:name="caption" w:semiHidden="1" w:uiPriority="35" w:unhideWhenUsed="1" w:qFormat="1"/>
+    <w:lsdException w:name="table of figures" w:semiHidden="1" w:unhideWhenUsed="1"/>
+    <w:lsdException w:name="envelope address" w:semiHidden="1" w:unhideWhenUsed="1"/>
+    <w:lsdException w:name="envelope return" w:semiHidden="1" w:unhideWhenUsed="1"/>
+    <w:lsdException w:name="footnote reference" w:semiHidden="1" w:unhideWhenUsed="1"/>
+    <w:lsdException w:name="annotation reference" w:semiHidden="1" w:unhideWhenUsed="1"/>
+    <w:lsdException w:name="line number" w:semiHidden="1" w:unhideWhenUsed="1"/>
+    <w:lsdException w:name="page number" w:semiHidden="1" w:unhideWhenUsed="1"/>
+    <w:lsdException w:name="endnote reference" w:semiHidden="1" w:unhideWhenUsed="1"/>
+    <w:lsdException w:name="endnote text" w:semiHidden="1" w:unhideWhenUsed="1"/>
+    <w:lsdException w:name="table of authorities" w:semiHidden="1" w:unhideWhenUsed="1"/>
+    <w:lsdException w:name="macro" w:semiHidden="1" w:unhideWhenUsed="1"/>
+    <w:lsdException w:name="toa heading" w:semiHidden="1" w:unhideWhenUsed="1"/>
+    <w:lsdException w:name="List" w:semiHidden="1" w:unhideWhenUsed="1"/>
+    <w:lsdException w:name="List Bullet" w:semiHidden="1" w:unhideWhenUsed="1"/>
+    <w:lsdException w:name="List Number" w:semiHidden="1" w:unhideWhenUsed="1"/>
+    <w:lsdException w:name="List 2" w:semiHidden="1" w:unhideWhenUsed="1"/>
+    <w:lsdException w:name="List 3" w:semiHidden="1" w:unhideWhenUsed="1"/>
+    <w:lsdException w:name="List 4" w:semiHidden="1" w:unhideWhenUsed="1"/>
+    <w:lsdException w:name="List 5" w:semiHidden="1" w:unhideWhenUsed="1"/>
+    <w:lsdException w:name="List Bullet 2" w:semiHidden="1" w:unhideWhenUsed="1"/>
+    <w:lsdException w:name="List Bullet 3" w:semiHidden="1" w:unhideWhenUsed="1"/>
+    <w:lsdException w:name="List Bullet 4" w:semiHidden="1" w:unhideWhenUsed="1"/>
+    <w:lsdException w:name="List Bullet 5" w:semiHidden="1" w:unhideWhenUsed="1"/>
+    <w:lsdException w:name="List Number 2" w:semiHidden="1" w:unhideWhenUsed="1"/>
+    <w:lsdException w:name="List Number 3" w:semiHidden="1" w:unhideWhenUsed="1"/>
+    <w:lsdException w:name="List Number 4" w:semiHidden="1" w:unhideWhenUsed="1"/>
+    <w:lsdException w:name="List Number 5" w:semiHidden="1" w:unhideWhenUsed="1"/>
+    <w:lsdException w:name="Title" w:uiPriority="10" w:qFormat="1"/>
+    <w:lsdException w:name="Closing" w:semiHidden="1" w:unhideWhenUsed="1"/>
+    <w:lsdException w:name="Signature" w:semiHidden="1" w:unhideWhenUsed="1"/>
+    <w:lsdException w:name="Default Paragraph Font" w:semiHidden="1" w:uiPriority="1" w:unhideWhenUsed="1"/>
+    <w:lsdException w:name="Body Text" w:semiHidden="1" w:unhideWhenUsed="1"/>
+    <w:lsdException w:name="Body Text Indent" w:semiHidden="1" w:unhideWhenUsed="1"/>
+    <w:lsdException w:name="List Continue" w:semiHidden="1" w:unhideWhenUsed="1"/>
+    <w:lsdException w:name="List Continue 2" w:semiHidden="1" w:unhideWhenUsed="1"/>
+    <w:lsdException w:name="List Continue 3" w:semiHidden="1" w:unhideWhenUsed="1"/>
+    <w:lsdException w:name="List Continue 4" w:semiHidden="1" w:unhideWhenUsed="1"/>
+    <w:lsdException w:name="List Continue 5" w:semiHidden="1" w:unhideWhenUsed="1"/>
+    <w:lsdException w:name="Message Header" w:semiHidden="1" w:unhideWhenUsed="1"/>
+    <w:lsdException w:name="Subtitle" w:uiPriority="11" w:qFormat="1"/>
+    <w:lsdException w:name="Salutation" w:semiHidden="1" w:unhideWhenUsed="1"/>
+    <w:lsdException w:name="Date" w:semiHidden="1" w:unhideWhenUsed="1"/>
+    <w:lsdException w:name="Body Text First Indent" w:semiHidden="1" w:unhideWhenUsed="1"/>
+    <w:lsdException w:name="Body Text First Indent 2" w:semiHidden="1" w:unhideWhenUsed="1"/>
+    <w:lsdException w:name="Note Heading" w:semiHidden="1" w:unhideWhenUsed="1"/>
+    <w:lsdException w:name="Body Text 2" w:semiHidden="1" w:unhideWhenUsed="1"/>
+    <w:lsdException w:name="Body Text 3" w:semiHidden="1" w:unhideWhenUsed="1"/>
+    <w:lsdException w:name="Body Text Indent 2" w:semiHidden="1" w:unhideWhenUsed="1"/>
+    <w:lsdException w:name="Body Text Indent 3" w:semiHidden="1" w:unhideWhenUsed="1"/>
+    <w:lsdException w:name="Block Text" w:semiHidden="1" w:unhideWhenUsed="1"/>
+    <w:lsdException w:name="Hyperlink" w:semiHidden="1" w:unhideWhenUsed="1"/>
+    <w:lsdException w:name="FollowedHyperlink" w:semiHidden="1" w:unhideWhenUsed="1"/>
+    <w:lsdException w:name="Strong" w:uiPriority="22" w:qFormat="1"/>
+    <w:lsdException w:name="Emphasis" w:uiPriority="20" w:qFormat="1"/>
+    <w:lsdException w:name="Document Map" w:semiHidden="1" w:unhideWhenUsed="1"/>
+    <w:lsdException w:name="Plain Text" w:semiHidden="1" w:unhideWhenUsed="1"/>
+    <w:lsdException w:name="E-mail Signature" w:semiHidden="1" w:unhideWhenUsed="1"/>
+    <w:lsdException w:name="HTML Top of Form" w:semiHidden="1" w:unhideWhenUsed="1"/>
+    <w:lsdException w:name="HTML Bottom of Form" w:semiHidden="1" w:unhideWhenUsed="1"/>
+    <w:lsdException w:name="Normal (Web)" w:semiHidden="1" w:unhideWhenUsed="1"/>
+    <w:lsdException w:name="HTML Acronym" w:semiHidden="1" w:unhideWhenUsed="1"/>
+    <w:lsdException w:name="HTML Address" w:semiHidden="1" w:unhideWhenUsed="1"/>
+    <w:lsdException w:name="HTML Cite" w:semiHidden="1" w:unhideWhenUsed="1"/>
+    <w:lsdException w:name="HTML Code" w:semiHidden="1" w:unhideWhenUsed="1"/>
+    <w:lsdException w:name="HTML Definition" w:semiHidden="1" w:unhideWhenUsed="1"/>
+    <w:lsdException w:name="HTML Keyboard" w:semiHidden="1" w:unhideWhenUsed="1"/>
+    <w:lsdException w:name="HTML Preformatted" w:semiHidden="1" w:unhideWhenUsed="1"/>
+    <w:lsdException w:name="HTML Sample" w:semiHidden="1" w:unhideWhenUsed="1"/>
+    <w:lsdException w:name="HTML Typewriter" w:semiHidden="1" w:unhideWhenUsed="1"/>
+    <w:lsdException w:name="HTML Variable" w:semiHidden="1" w:unhideWhenUsed="1"/>
+    <w:lsdException w:name="Normal Table" w:semiHidden="1" w:unhideWhenUsed="1"/>
+    <w:lsdException w:name="annotation subject" w:semiHidden="1" w:unhideWhenUsed="1"/>
+    <w:lsdException w:name="No List" w:semiHidden="1" w:unhideWhenUsed="1"/>
+    <w:lsdException w:name="Outline List 1" w:semiHidden="1" w:unhideWhenUsed="1"/>
+    <w:lsdException w:name="Outline List 2" w:semiHidden="1" w:unhideWhenUsed="1"/>
+    <w:lsdException w:name="Outline List 3" w:semiHidden="1" w:unhideWhenUsed="1"/>
+    <w:lsdException w:name="Table Simple 1" w:semiHidden="1" w:unhideWhenUsed="1"/>
+    <w:lsdException w:name="Table Simple 2" w:semiHidden="1" w:unhideWhenUsed="1"/>
+    <w:lsdException w:name="Table Simple 3" w:semiHidden="1" w:unhideWhenUsed="1"/>
+    <w:lsdException w:name="Table Classic 1" w:semiHidden="1" w:unhideWhenUsed="1"/>
+    <w:lsdException w:name="Table Classic 2" w:semiHidden="1" w:unhideWhenUsed="1"/>
+    <w:lsdException w:name="Table Classic 3" w:semiHidden="1" w:unhideWhenUsed="1"/>
+    <w:lsdException w:name="Table Classic 4" w:semiHidden="1" w:unhideWhenUsed="1"/>
+    <w:lsdException w:name="Table Colorful 1" w:semiHidden="1" w:unhideWhenUsed="1"/>
+    <w:lsdException w:name="Table Colorful 2" w:semiHidden="1" w:unhideWhenUsed="1"/>
+    <w:lsdException w:name="Table Colorful 3" w:semiHidden="1" w:unhideWhenUsed="1"/>
+    <w:lsdException w:name="Table Columns 1" w:semiHidden="1" w:unhideWhenUsed="1"/>
+    <w:lsdException w:name="Table Columns 2" w:semiHidden="1" w:unhideWhenUsed="1"/>
+    <w:lsdException w:name="Table Columns 3" w:semiHidden="1" w:unhideWhenUsed="1"/>
+    <w:lsdException w:name="Table Columns 4" w:semiHidden="1" w:unhideWhenUsed="1"/>
+    <w:lsdException w:name="Table Columns 5" w:semiHidden="1" w:unhideWhenUsed="1"/>
+    <w:lsdException w:name="Table Grid 1" w:semiHidden="1" w:unhideWhenUsed="1"/>
+    <w:lsdException w:name="Table Grid 2" w:semiHidden="1" w:unhideWhenUsed="1"/>
+    <w:lsdException w:name="Table Grid 3" w:semiHidden="1" w:unhideWhenUsed="1"/>
+    <w:lsdException w:name="Table Grid 4" w:semiHidden="1" w:unhideWhenUsed="1"/>
+    <w:lsdException w:name="Table Grid 5" w:semiHidden="1" w:unhideWhenUsed="1"/>
+    <w:lsdException w:name="Table Grid 6" w:semiHidden="1" w:unhideWhenUsed="1"/>
+    <w:lsdException w:name="Table Grid 7" w:semiHidden="1" w:unhideWhenUsed="1"/>
+    <w:lsdException w:name="Table Grid 8" w:semiHidden="1" w:unhideWhenUsed="1"/>
+    <w:lsdException w:name="Table List 1" w:semiHidden="1" w:unhideWhenUsed="1"/>
+    <w:lsdException w:name="Table List 2" w:semiHidden="1" w:unhideWhenUsed="1"/>
+    <w:lsdException w:name="Table List 3" w:semiHidden="1" w:unhideWhenUsed="1"/>
+    <w:lsdException w:name="Table List 4" w:semiHidden="1" w:unhideWhenUsed="1"/>
+    <w:lsdException w:name="Table List 5" w:semiHidden="1" w:unhideWhenUsed="1"/>
+    <w:lsdException w:name="Table List 6" w:semiHidden="1" w:unhideWhenUsed="1"/>
+    <w:lsdException w:name="Table List 7" w:semiHidden="1" w:unhideWhenUsed="1"/>
+    <w:lsdException w:name="Table List 8" w:semiHidden="1" w:unhideWhenUsed="1"/>
+    <w:lsdException w:name="Table 3D effects 1" w:semiHidden="1" w:unhideWhenUsed="1"/>
+    <w:lsdException w:name="Table 3D effects 2" w:semiHidden="1" w:unhideWhenUsed="1"/>
+    <w:lsdException w:name="Table 3D effects 3" w:semiHidden="1" w:unhideWhenUsed="1"/>
+    <w:lsdException w:name="Table Contemporary" w:semiHidden="1" w:unhideWhenUsed="1"/>
+    <w:lsdException w:name="Table Elegant" w:semiHidden="1" w:unhideWhenUsed="1"/>
+    <w:lsdException w:name="Table Professional" w:semiHidden="1" w:unhideWhenUsed="1"/>
+    <w:lsdException w:name="Table Subtle 1" w:semiHidden="1" w:unhideWhenUsed="1"/>
+    <w:lsdException w:name="Table Subtle 2" w:semiHidden="1" w:unhideWhenUsed="1"/>
+    <w:lsdException w:name="Table Web 1" w:semiHidden="1" w:unhideWhenUsed="1"/>
+    <w:lsdException w:name="Table Web 2" w:semiHidden="1" w:unhideWhenUsed="1"/>
+    <w:lsdException w:name="Table Web 3" w:semiHidden="1" w:unhideWhenUsed="1"/>
+    <w:lsdException w:name="Balloon Text" w:semiHidden="1" w:unhideWhenUsed="1"/>
+    <w:lsdException w:name="Table Grid" w:uiPriority="39"/>
+    <w:lsdException w:name="Table Theme" w:semiHidden="1" w:unhideWhenUsed="1"/>
+    <w:lsdException w:name="Placeholder Text" w:semiHidden="1"/>
+    <w:lsdException w:name="No Spacing" w:uiPriority="1" w:qFormat="1"/>
+    <w:lsdException w:name="Light Shading" w:uiPriority="60"/>
+    <w:lsdException w:name="Light List" w:uiPriority="61"/>
+    <w:lsdException w:name="Light Grid" w:uiPriority="62"/>
+    <w:lsdException w:name="Medium Shading 1" w:uiPriority="63"/>
+    <w:lsdException w:name="Medium Shading 2" w:uiPriority="64"/>
+    <w:lsdException w:name="Medium List 1" w:uiPriority="65"/>
+    <w:lsdException w:name="Medium List 2" w:uiPriority="66"/>
+    <w:lsdException w:name="Medium Grid 1" w:uiPriority="67"/>
+    <w:lsdException w:name="Medium Grid 2" w:uiPriority="68"/>
+    <w:lsdException w:name="Medium Grid 3" w:uiPriority="69"/>
+    <w:lsdException w:name="Dark List" w:uiPriority="70"/>
+    <w:lsdException w:name="Colorful Shading" w:uiPriority="71"/>
+    <w:lsdException w:name="Colorful List" w:uiPriority="72"/>
+    <w:lsdException w:name="Colorful Grid" w:uiPriority="73"/>
+    <w:lsdException w:name="Light Shading Accent 1" w:uiPriority="60"/>
+    <w:lsdException w:name="Light List Accent 1" w:uiPriority="61"/>
+    <w:lsdException w:name="Light Grid Accent 1" w:uiPriority="62"/>
+    <w:lsdException w:name="Medium Shading 1 Accent 1" w:uiPriority="63"/>
+    <w:lsdException w:name="Medium Shading 2 Accent 1" w:uiPriority="64"/>
+    <w:lsdException w:name="Medium List 1 Accent 1" w:uiPriority="65"/>
+    <w:lsdException w:name="Revision" w:semiHidden="1"/>
+    <w:lsdException w:name="List Paragraph" w:uiPriority="34" w:qFormat="1"/>
+    <w:lsdException w:name="Quote" w:uiPriority="29" w:qFormat="1"/>
+    <w:lsdException w:name="Intense Quote" w:uiPriority="30" w:qFormat="1"/>
+    <w:lsdException w:name="Medium List 2 Accent 1" w:uiPriority="66"/>
+    <w:lsdException w:name="Medium Grid 1 Accent 1" w:uiPriority="67"/>
+    <w:lsdException w:name="Medium Grid 2 Accent 1" w:uiPriority="68"/>
+    <w:lsdException w:name="Medium Grid 3 Accent 1" w:uiPriority="69"/>
+    <w:lsdException w:name="Dark List Accent 1" w:uiPriority="70"/>
+    <w:lsdException w:name="Colorful Shading Accent 1" w:uiPriority="71"/>
+    <w:lsdException w:name="Colorful List Accent 1" w:uiPriority="72"/>
+    <w:lsdException w:name="Colorful Grid Accent 1" w:uiPriority="73"/>
+    <w:lsdException w:name="Light Shading Accent 2" w:uiPriority="60"/>
+    <w:lsdException w:name="Light List Accent 2" w:uiPriority="61"/>
+    <w:lsdException w:name="Light Grid Accent 2" w:uiPriority="62"/>
+    <w:lsdException w:name="Medium Shading 1 Accent 2" w:uiPriority="63"/>
+    <w:lsdException w:name="Medium Shading 2 Accent 2" w:uiPriority="64"/>
+    <w:lsdException w:name="Medium List 1 Accent 2" w:uiPriority="65"/>
+    <w:lsdException w:name="Medium List 2 Accent 2" w:uiPriority="66"/>
+    <w:lsdException w:name="Medium Grid 1 Accent 2" w:uiPriority="67"/>
+    <w:lsdException w:name="Medium Grid 2 Accent 2" w:uiPriority="68"/>
+    <w:lsdException w:name="Medium Grid 3 Accent 2" w:uiPriority="69"/>
+    <w:lsdException w:name="Dark List Accent 2" w:uiPriority="70"/>
+    <w:lsdException w:name="Colorful Shading Accent 2" w:uiPriority="71"/>
+    <w:lsdException w:name="Colorful List Accent 2" w:uiPriority="72"/>
+    <w:lsdException w:name="Colorful Grid Accent 2" w:uiPriority="73"/>
+    <w:lsdException w:name="Light Shading Accent 3" w:uiPriority="60"/>
+    <w:lsdException w:name="Light List Accent 3" w:uiPriority="61"/>
+    <w:lsdException w:name="Light Grid Accent 3" w:uiPriority="62"/>
+    <w:lsdException w:name="Medium Shading 1 Accent 3" w:uiPriority="63"/>
+    <w:lsdException w:name="Medium Shading 2 Accent 3" w:uiPriority="64"/>
+    <w:lsdException w:name="Medium List 1 Accent 3" w:uiPriority="65"/>
+    <w:lsdException w:name="Medium List 2 Accent 3" w:uiPriority="66"/>
+    <w:lsdException w:name="Medium Grid 1 Accent 3" w:uiPriority="67"/>
+    <w:lsdException w:name="Medium Grid 2 Accent 3" w:uiPriority="68"/>
+    <w:lsdException w:name="Medium Grid 3 Accent 3" w:uiPriority="69"/>
+    <w:lsdException w:name="Dark List Accent 3" w:uiPriority="70"/>
+    <w:lsdException w:name="Colorful Shading Accent 3" w:uiPriority="71"/>
+    <w:lsdException w:name="Colorful List Accent 3" w:uiPriority="72"/>
+    <w:lsdException w:name="Colorful Grid Accent 3" w:uiPriority="73"/>
+    <w:lsdException w:name="Light Shading Accent 4" w:uiPriority="60"/>
+    <w:lsdException w:name="Light List Accent 4" w:uiPriority="61"/>
+    <w:lsdException w:name="Light Grid Accent 4" w:uiPriority="62"/>
+    <w:lsdException w:name="Medium Shading 1 Accent 4" w:uiPriority="63"/>
+    <w:lsdException w:name="Medium Shading 2 Accent 4" w:uiPriority="64"/>
+    <w:lsdException w:name="Medium List 1 Accent 4" w:uiPriority="65"/>
+    <w:lsdException w:name="Medium List 2 Accent 4" w:uiPriority="66"/>
+    <w:lsdException w:name="Medium Grid 1 Accent 4" w:uiPriority="67"/>
+    <w:lsdException w:name="Medium Grid 2 Accent 4" w:uiPriority="68"/>
+    <w:lsdException w:name="Medium Grid 3 Accent 4" w:uiPriority="69"/>
+    <w:lsdException w:name="Dark List Accent 4" w:uiPriority="70"/>
+    <w:lsdException w:name="Colorful Shading Accent 4" w:uiPriority="71"/>
+    <w:lsdException w:name="Colorful List Accent 4" w:uiPriority="72"/>
+    <w:lsdException w:name="Colorful Grid Accent 4" w:uiPriority="73"/>
+    <w:lsdException w:name="Light Shading Accent 5" w:uiPriority="60"/>
+    <w:lsdException w:name="Light List Accent 5" w:uiPriority="61"/>
+    <w:lsdException w:name="Light Grid Accent 5" w:uiPriority="62"/>
+    <w:lsdException w:name="Medium Shading 1 Accent 5" w:uiPriority="63"/>
+    <w:lsdException w:name="Medium Shading 2 Accent 5" w:uiPriority="64"/>
+    <w:lsdException w:name="Medium List 1 Accent 5" w:uiPriority="65"/>
+    <w:lsdException w:name="Medium List 2 Accent 5" w:uiPriority="66"/>
+    <w:lsdException w:name="Medium Grid 1 Accent 5" w:uiPriority="67"/>
+    <w:lsdException w:name="Medium Grid 2 Accent 5" w:uiPriority="68"/>
+    <w:lsdException w:name="Medium Grid 3 Accent 5" w:uiPriority="69"/>
+    <w:lsdException w:name="Dark List Accent 5" w:uiPriority="70"/>
+    <w:lsdException w:name="Colorful Shading Accent 5" w:uiPriority="71"/>
+    <w:lsdException w:name="Colorful List Accent 5" w:uiPriority="72"/>
+    <w:lsdException w:name="Colorful Grid Accent 5" w:uiPriority="73"/>
+    <w:lsdException w:name="Light Shading Accent 6" w:uiPriority="60"/>
+    <w:lsdException w:name="Light List Accent 6" w:uiPriority="61"/>
+    <w:lsdException w:name="Light Grid Accent 6" w:uiPriority="62"/>
+    <w:lsdException w:name="Medium Shading 1 Accent 6" w:uiPriority="63"/>
+    <w:lsdException w:name="Medium Shading 2 Accent 6" w:uiPriority="64"/>
+    <w:lsdException w:name="Medium List 1 Accent 6" w:uiPriority="65"/>
+    <w:lsdException w:name="Medium List 2 Accent 6" w:uiPriority="66"/>
+    <w:lsdException w:name="Medium Grid 1 Accent 6" w:uiPriority="67"/>
+    <w:lsdException w:name="Medium Grid 2 Accent 6" w:uiPriority="68"/>
+    <w:lsdException w:name="Medium Grid 3 Accent 6" w:uiPriority="69"/>
+    <w:lsdException w:name="Dark List Accent 6" w:uiPriority="70"/>
+    <w:lsdException w:name="Colorful Shading Accent 6" w:uiPriority="71"/>
+    <w:lsdException w:name="Colorful List Accent 6" w:uiPriority="72"/>
+    <w:lsdException w:name="Colorful Grid Accent 6" w:uiPriority="73"/>
+    <w:lsdException w:name="Subtle Emphasis" w:uiPriority="19" w:qFormat="1"/>
+    <w:lsdException w:name="Intense Emphasis" w:uiPriority="21" w:qFormat="1"/>
+    <w:lsdException w:name="Subtle Reference" w:uiPriority="31" w:qFormat="1"/>
+    <w:lsdException w:name="Intense Reference" w:uiPriority="32" w:qFormat="1"/>
+    <w:lsdException w:name="Book Title" w:uiPriority="33" w:qFormat="1"/>
+    <w:lsdException w:name="Bibliography" w:semiHidden="1" w:uiPriority="37" w:unhideWhenUsed="1"/>
+    <w:lsdException w:name="TOC Heading" w:semiHidden="1" w:uiPriority="39" w:unhideWhenUsed="1" w:qFormat="1"/>
+    <w:lsdException w:name="Grid Table 1 Light" w:semiHidden="1" w:unhideWhenUsed="1"/>
+    <w:lsdException w:name="Grid Table 2" w:semiHidden="1" w:unhideWhenUsed="1"/>
+    <w:lsdException w:name="Grid Table 3" w:semiHidden="1" w:unhideWhenUsed="1"/>
+    <w:lsdException w:name="Grid Table 4" w:uiPriority="49"/>
+    <w:lsdException w:name="Grid Table 5 Dark" w:uiPriority="50"/>
+    <w:lsdException w:name="Grid Table 6 Colorful" w:uiPriority="51"/>
+    <w:lsdException w:name="Grid Table 7 Colorful" w:uiPriority="52"/>
+    <w:lsdException w:name="Grid Table 1 Light Accent 1" w:uiPriority="46"/>
+    <w:lsdException w:name="Grid Table 2 Accent 1" w:uiPriority="47"/>
+    <w:lsdException w:name="Grid Table 3 Accent 1" w:uiPriority="48"/>
+    <w:lsdException w:name="Grid Table 4 Accent 1" w:uiPriority="49"/>
+    <w:lsdException w:name="Grid Table 5 Dark Accent 1" w:uiPriority="50"/>
+    <w:lsdException w:name="Grid Table 6 Colorful Accent 1" w:uiPriority="51"/>
+    <w:lsdException w:name="Grid Table 7 Colorful Accent 1" w:uiPriority="52"/>
+    <w:lsdException w:name="Grid Table 1 Light Accent 2" w:uiPriority="46"/>
+    <w:lsdException w:name="Grid Table 2 Accent 2" w:uiPriority="47"/>
+    <w:lsdException w:name="Grid Table 3 Accent 2" w:uiPriority="48"/>
+    <w:lsdException w:name="Grid Table 4 Accent 2" w:uiPriority="49"/>
+    <w:lsdException w:name="Grid Table 5 Dark Accent 2" w:uiPriority="50"/>
+    <w:lsdException w:name="Grid Table 6 Colorful Accent 2" w:uiPriority="51"/>
+    <w:lsdException w:name="Grid Table 7 Colorful Accent 2" w:uiPriority="52"/>
+    <w:lsdException w:name="Grid Table 1 Light Accent 3" w:uiPriority="46"/>
+    <w:lsdException w:name="Grid Table 2 Accent 3" w:uiPriority="47"/>
+    <w:lsdException w:name="Grid Table 3 Accent 3" w:uiPriority="48"/>
+    <w:lsdException w:name="Grid Table 4 Accent 3" w:uiPriority="49"/>
+    <w:lsdException w:name="Grid Table 5 Dark Accent 3" w:uiPriority="50"/>
+    <w:lsdException w:name="Grid Table 6 Colorful Accent 3" w:uiPriority="51"/>
+    <w:lsdException w:name="Grid Table 7 Colorful Accent 3" w:uiPriority="52"/>
+    <w:lsdException w:name="Grid Table 1 Light Accent 4" w:uiPriority="46"/>
+    <w:lsdException w:name="Grid Table 2 Accent 4" w:uiPriority="47"/>
+    <w:lsdException w:name="Grid Table 3 Accent 4" w:uiPriority="48"/>
+    <w:lsdException w:name="Grid Table 4 Accent 4" w:uiPriority="49"/>
+    <w:lsdException w:name="Grid Table 5 Dark Accent 4" w:uiPriority="50"/>
+    <w:lsdException w:name="Grid Table 6 Colorful Accent 4" w:uiPriority="51"/>
+    <w:lsdException w:name="Grid Table 7 Colorful Accent 4" w:uiPriority="52"/>
+    <w:lsdException w:name="Grid Table 1 Light Accent 5" w:uiPriority="46"/>
+    <w:lsdException w:name="Grid Table 2 Accent 5" w:uiPriority="47"/>
+    <w:lsdException w:name="Grid Table 3 Accent 5" w:uiPriority="48"/>
+    <w:lsdException w:name="Grid Table 4 Accent 5" w:uiPriority="49"/>
+    <w:lsdException w:name="Grid Table 5 Dark Accent 5" w:uiPriority="50"/>
+    <w:lsdException w:name="Grid Table 6 Colorful Accent 5" w:uiPriority="51"/>
+    <w:lsdException w:name="Grid Table 7 Colorful Accent 5" w:uiPriority="52"/>
+    <w:lsdException w:name="Grid Table 1 Light Accent 6" w:uiPriority="46"/>
+    <w:lsdException w:name="Grid Table 2 Accent 6" w:uiPriority="47"/>
+    <w:lsdException w:name="Grid Table 3 Accent 6" w:uiPriority="48"/>
+    <w:lsdException w:name="Grid Table 4 Accent 6" w:uiPriority="49"/>
+    <w:lsdException w:name="Grid Table 5 Dark Accent 6" w:uiPriority="50"/>
+    <w:lsdException w:name="Grid Table 6 Colorful Accent 6" w:uiPriority="51"/>
+    <w:lsdException w:name="Grid Table 7 Colorful Accent 6" w:uiPriority="52"/>
+    <w:lsdException w:name="List Table 1 Light" w:uiPriority="46"/>
+    <w:lsdException w:name="List Table 2" w:uiPriority="47"/>
+    <w:lsdException w:name="List Table 3" w:uiPriority="48"/>
+    <w:lsdException w:name="List Table 4" w:uiPriority="49"/>
+    <w:lsdException w:name="List Table 5 Dark" w:uiPriority="50"/>
+    <w:lsdException w:name="List Table 6 Colorful" w:uiPriority="51"/>
+    <w:lsdException w:name="List Table 7 Colorful" w:uiPriority="52"/>
+    <w:lsdException w:name="List Table 1 Light Accent 1" w:uiPriority="46"/>
+    <w:lsdException w:name="List Table 2 Accent 1" w:uiPriority="47"/>
+    <w:lsdException w:name="List Table 3 Accent 1" w:uiPriority="48"/>
+    <w:lsdException w:name="List Table 4 Accent 1" w:uiPriority="49"/>
+    <w:lsdException w:name="List Table 5 Dark Accent 1" w:uiPriority="50"/>
+    <w:lsdException w:name="List Table 6 Colorful Accent 1" w:uiPriority="51"/>
+    <w:lsdException w:name="List Table 7 Colorful Accent 1" w:uiPriority="52"/>
+    <w:lsdException w:name="List Table 1 Light Accent 2" w:uiPriority="46"/>
+    <w:lsdException w:name="List Table 2 Accent 2" w:uiPriority="47"/>
+    <w:lsdException w:name="List Table 3 Accent 2" w:uiPriority="48"/>
+    <w:lsdException w:name="List Table 4 Accent 2" w:uiPriority="49"/>
+    <w:lsdException w:name="List Table 5 Dark Accent 2" w:uiPriority="50"/>
+    <w:lsdException w:name="List Table 6 Colorful Accent 2" w:uiPriority="51"/>
+    <w:lsdException w:name="List Table 7 Colorful Accent 2" w:uiPriority="52"/>
+    <w:lsdException w:name="List Table 1 Light Accent 3" w:uiPriority="46"/>
+    <w:lsdException w:name="List Table 2 Accent 3" w:uiPriority="47"/>
+    <w:lsdException w:name="List Table 3 Accent 3" w:uiPriority="48"/>
+    <w:lsdException w:name="List Table 4 Accent 3" w:uiPriority="49"/>
+    <w:lsdException w:name="List Table 5 Dark Accent 3" w:uiPriority="50"/>
+    <w:lsdException w:name="List Table 6 Colorful Accent 3" w:uiPriority="51"/>
+    <w:lsdException w:name="List Table 7 Colorful Accent 3" w:uiPriority="52"/>
+    <w:lsdException w:name="List Table 1 Light Accent 4" w:uiPriority="46"/>
+    <w:lsdException w:name="List Table 2 Accent 4" w:uiPriority="47"/>
+    <w:lsdException w:name="List Table 3 Accent 4" w:uiPriority="48"/>
+    <w:lsdException w:name="List Table 4 Accent 4" w:uiPriority="49"/>
+    <w:lsdException w:name="List Table 5 Dark Accent 4" w:uiPriority="50"/>
+    <w:lsdException w:name="List Table 6 Colorful Accent 4" w:uiPriority="51"/>
+    <w:lsdException w:name="List Table 7 Colorful Accent 4" w:uiPriority="52"/>
+    <w:lsdException w:name="List Table 1 Light Accent 5" w:uiPriority="46"/>
+    <w:lsdException w:name="List Table 2 Accent 5" w:uiPriority="47"/>
+    <w:lsdException w:name="List Table 3 Accent 5" w:uiPriority="48"/>
+    <w:lsdException w:name="List Table 4 Accent 5" w:uiPriority="49"/>
+    <w:lsdException w:name="List Table 5 Dark Accent 5" w:uiPriority="50"/>
+    <w:lsdException w:name="List Table 6 Colorful Accent 5" w:uiPriority="51"/>
+    <w:lsdException w:name="List Table 7 Colorful Accent 5" w:uiPriority="52"/>
+    <w:lsdException w:name="List Table 1 Light Accent 6" w:uiPriority="46"/>
+    <w:lsdException w:name="List Table 2 Accent 6" w:uiPriority="47"/>
+    <w:lsdException w:name="List Table 3 Accent 6" w:uiPriority="48"/>
+    <w:lsdException w:name="List Table 4 Accent 6" w:uiPriority="49"/>
+    <w:lsdException w:name="List Table 5 Dark Accent 6" w:uiPriority="50"/>
+    <w:lsdException w:name="List Table 6 Colorful Accent 6" w:uiPriority="51"/>
+    <w:lsdException w:name="List Table 7 Colorful Accent 6" w:uiPriority="52"/>
+    <w:lsdException w:name="Mention" w:semiHidden="1" w:unhideWhenUsed="1"/>
+    <w:lsdException w:name="Smart Hyperlink" w:semiHidden="1" w:unhideWhenUsed="1"/>
+    <w:lsdException w:name="Hashtag" w:semiHidden="1" w:unhideWhenUsed="1"/>
   </w:latentStyles>
   <w:style w:type="paragraph" w:default="1" w:styleId="Normal">
     <w:name w:val="Normal"/>
@@ -6223,7 +6433,6 @@
       <w:spacing w:after="0" w:line="240" w:lineRule="auto"/>
     </w:pPr>
     <w:tblPr>
-      <w:tblInd w:w="0" w:type="dxa"/>
       <w:tblBorders>
         <w:top w:val="single" w:sz="4" w:space="0" w:color="auto"/>
         <w:left w:val="single" w:sz="4" w:space="0" w:color="auto"/>
@@ -6232,248 +6441,6 @@
         <w:insideH w:val="single" w:sz="4" w:space="0" w:color="auto"/>
         <w:insideV w:val="single" w:sz="4" w:space="0" w:color="auto"/>
       </w:tblBorders>
-      <w:tblCellMar>
-        <w:top w:w="0" w:type="dxa"/>
-        <w:left w:w="108" w:type="dxa"/>
-        <w:bottom w:w="0" w:type="dxa"/>
-        <w:right w:w="108" w:type="dxa"/>
-      </w:tblCellMar>
-    </w:tblPr>
-  </w:style>
-  <w:style w:type="paragraph" w:styleId="ListParagraph">
-    <w:name w:val="List Paragraph"/>
-    <w:basedOn w:val="Normal"/>
-    <w:uiPriority w:val="34"/>
-    <w:qFormat/>
-    <w:rsid w:val="003B7BB3"/>
-    <w:pPr>
-      <w:ind w:left="720"/>
-      <w:contextualSpacing/>
-    </w:pPr>
-  </w:style>
-</w:styles>
-</file>
-
-<file path=word/stylesWithEffects.xml><?xml version="1.0" encoding="utf-8"?>
-<w:styles xmlns:wpc="http://schemas.microsoft.com/office/word/2010/wordprocessingCanvas" xmlns:mo="http://schemas.microsoft.com/office/mac/office/2008/main" xmlns:mc="http://schemas.openxmlformats.org/markup-compatibility/2006" xmlns:mv="urn:schemas-microsoft-com:mac:vml" xmlns:o="urn:schemas-microsoft-com:office:office" xmlns:r="http://schemas.openxmlformats.org/officeDocument/2006/relationships" xmlns:m="http://schemas.openxmlformats.org/officeDocument/2006/math" xmlns:v="urn:schemas-microsoft-com:vml" xmlns:wp14="http://schemas.microsoft.com/office/word/2010/wordprocessingDrawing" xmlns:wp="http://schemas.openxmlformats.org/drawingml/2006/wordprocessingDrawing" xmlns:w10="urn:schemas-microsoft-com:office:word" xmlns:w="http://schemas.openxmlformats.org/wordprocessingml/2006/main" xmlns:w14="http://schemas.microsoft.com/office/word/2010/wordml" xmlns:wpg="http://schemas.microsoft.com/office/word/2010/wordprocessingGroup" xmlns:wpi="http://schemas.microsoft.com/office/word/2010/wordprocessingInk" xmlns:wne="http://schemas.microsoft.com/office/word/2006/wordml" xmlns:wps="http://schemas.microsoft.com/office/word/2010/wordprocessingShape" mc:Ignorable="w14 wp14">
-  <w:docDefaults>
-    <w:rPrDefault>
-      <w:rPr>
-        <w:rFonts w:asciiTheme="minorHAnsi" w:eastAsiaTheme="minorHAnsi" w:hAnsiTheme="minorHAnsi" w:cstheme="minorBidi"/>
-        <w:sz w:val="22"/>
-        <w:szCs w:val="22"/>
-        <w:lang w:val="en-GB" w:eastAsia="en-US" w:bidi="ar-SA"/>
-      </w:rPr>
-    </w:rPrDefault>
-    <w:pPrDefault>
-      <w:pPr>
-        <w:spacing w:after="160" w:line="259" w:lineRule="auto"/>
-      </w:pPr>
-    </w:pPrDefault>
-  </w:docDefaults>
-  <w:latentStyles w:defLockedState="0" w:defUIPriority="99" w:defSemiHidden="1" w:defUnhideWhenUsed="1" w:defQFormat="0" w:count="276">
-    <w:lsdException w:name="Normal" w:semiHidden="0" w:uiPriority="0" w:unhideWhenUsed="0" w:qFormat="1"/>
-    <w:lsdException w:name="heading 1" w:semiHidden="0" w:uiPriority="9" w:unhideWhenUsed="0" w:qFormat="1"/>
-    <w:lsdException w:name="heading 2" w:uiPriority="9" w:qFormat="1"/>
-    <w:lsdException w:name="heading 3" w:uiPriority="9" w:qFormat="1"/>
-    <w:lsdException w:name="heading 4" w:uiPriority="9" w:qFormat="1"/>
-    <w:lsdException w:name="heading 5" w:uiPriority="9" w:qFormat="1"/>
-    <w:lsdException w:name="heading 6" w:uiPriority="9" w:qFormat="1"/>
-    <w:lsdException w:name="heading 7" w:uiPriority="9" w:qFormat="1"/>
-    <w:lsdException w:name="heading 8" w:uiPriority="9" w:qFormat="1"/>
-    <w:lsdException w:name="heading 9" w:uiPriority="9" w:qFormat="1"/>
-    <w:lsdException w:name="toc 1" w:uiPriority="39"/>
-    <w:lsdException w:name="toc 2" w:uiPriority="39"/>
-    <w:lsdException w:name="toc 3" w:uiPriority="39"/>
-    <w:lsdException w:name="toc 4" w:uiPriority="39"/>
-    <w:lsdException w:name="toc 5" w:uiPriority="39"/>
-    <w:lsdException w:name="toc 6" w:uiPriority="39"/>
-    <w:lsdException w:name="toc 7" w:uiPriority="39"/>
-    <w:lsdException w:name="toc 8" w:uiPriority="39"/>
-    <w:lsdException w:name="toc 9" w:uiPriority="39"/>
-    <w:lsdException w:name="caption" w:uiPriority="35" w:qFormat="1"/>
-    <w:lsdException w:name="Title" w:semiHidden="0" w:uiPriority="10" w:unhideWhenUsed="0" w:qFormat="1"/>
-    <w:lsdException w:name="Default Paragraph Font" w:uiPriority="1"/>
-    <w:lsdException w:name="Subtitle" w:semiHidden="0" w:uiPriority="11" w:unhideWhenUsed="0" w:qFormat="1"/>
-    <w:lsdException w:name="Strong" w:semiHidden="0" w:uiPriority="22" w:unhideWhenUsed="0" w:qFormat="1"/>
-    <w:lsdException w:name="Emphasis" w:semiHidden="0" w:uiPriority="20" w:unhideWhenUsed="0" w:qFormat="1"/>
-    <w:lsdException w:name="Table Grid" w:semiHidden="0" w:uiPriority="39" w:unhideWhenUsed="0"/>
-    <w:lsdException w:name="Note Level 1" w:semiHidden="0" w:unhideWhenUsed="0"/>
-    <w:lsdException w:name="Note Level 2" w:semiHidden="0" w:unhideWhenUsed="0"/>
-    <w:lsdException w:name="Note Level 3" w:semiHidden="0" w:unhideWhenUsed="0"/>
-    <w:lsdException w:name="Note Level 4" w:semiHidden="0" w:unhideWhenUsed="0"/>
-    <w:lsdException w:name="Note Level 5" w:semiHidden="0" w:unhideWhenUsed="0"/>
-    <w:lsdException w:name="Note Level 6" w:semiHidden="0" w:unhideWhenUsed="0"/>
-    <w:lsdException w:name="Note Level 7" w:semiHidden="0" w:unhideWhenUsed="0"/>
-    <w:lsdException w:name="Note Level 8" w:semiHidden="0" w:unhideWhenUsed="0"/>
-    <w:lsdException w:name="Note Level 9" w:semiHidden="0" w:unhideWhenUsed="0"/>
-    <w:lsdException w:name="Placeholder Text" w:unhideWhenUsed="0"/>
-    <w:lsdException w:name="No Spacing" w:semiHidden="0" w:uiPriority="1" w:unhideWhenUsed="0" w:qFormat="1"/>
-    <w:lsdException w:name="Light Shading" w:semiHidden="0" w:uiPriority="60" w:unhideWhenUsed="0"/>
-    <w:lsdException w:name="Light List" w:semiHidden="0" w:uiPriority="61" w:unhideWhenUsed="0"/>
-    <w:lsdException w:name="Light Grid" w:semiHidden="0" w:uiPriority="62" w:unhideWhenUsed="0"/>
-    <w:lsdException w:name="Medium Shading 1" w:semiHidden="0" w:uiPriority="63" w:unhideWhenUsed="0"/>
-    <w:lsdException w:name="Medium Shading 2" w:semiHidden="0" w:uiPriority="64" w:unhideWhenUsed="0"/>
-    <w:lsdException w:name="Medium List 1" w:semiHidden="0" w:uiPriority="65" w:unhideWhenUsed="0"/>
-    <w:lsdException w:name="Medium List 2" w:semiHidden="0" w:uiPriority="66" w:unhideWhenUsed="0"/>
-    <w:lsdException w:name="Medium Grid 1" w:semiHidden="0" w:uiPriority="67" w:unhideWhenUsed="0"/>
-    <w:lsdException w:name="Medium Grid 2" w:semiHidden="0" w:uiPriority="68" w:unhideWhenUsed="0"/>
-    <w:lsdException w:name="Medium Grid 3" w:semiHidden="0" w:uiPriority="69" w:unhideWhenUsed="0"/>
-    <w:lsdException w:name="Dark List" w:semiHidden="0" w:uiPriority="70" w:unhideWhenUsed="0"/>
-    <w:lsdException w:name="Colorful Shading" w:semiHidden="0" w:uiPriority="71" w:unhideWhenUsed="0"/>
-    <w:lsdException w:name="Colorful List" w:semiHidden="0" w:uiPriority="72" w:unhideWhenUsed="0"/>
-    <w:lsdException w:name="Colorful Grid" w:semiHidden="0" w:uiPriority="73" w:unhideWhenUsed="0"/>
-    <w:lsdException w:name="Light Shading Accent 1" w:semiHidden="0" w:uiPriority="60" w:unhideWhenUsed="0"/>
-    <w:lsdException w:name="Light List Accent 1" w:semiHidden="0" w:uiPriority="61" w:unhideWhenUsed="0"/>
-    <w:lsdException w:name="Light Grid Accent 1" w:semiHidden="0" w:uiPriority="62" w:unhideWhenUsed="0"/>
-    <w:lsdException w:name="Medium Shading 1 Accent 1" w:semiHidden="0" w:uiPriority="63" w:unhideWhenUsed="0"/>
-    <w:lsdException w:name="Medium Shading 2 Accent 1" w:semiHidden="0" w:uiPriority="64" w:unhideWhenUsed="0"/>
-    <w:lsdException w:name="Medium List 1 Accent 1" w:semiHidden="0" w:uiPriority="65" w:unhideWhenUsed="0"/>
-    <w:lsdException w:name="Revision" w:unhideWhenUsed="0"/>
-    <w:lsdException w:name="List Paragraph" w:semiHidden="0" w:uiPriority="34" w:unhideWhenUsed="0" w:qFormat="1"/>
-    <w:lsdException w:name="Quote" w:semiHidden="0" w:uiPriority="29" w:unhideWhenUsed="0" w:qFormat="1"/>
-    <w:lsdException w:name="Intense Quote" w:semiHidden="0" w:uiPriority="30" w:unhideWhenUsed="0" w:qFormat="1"/>
-    <w:lsdException w:name="Medium List 2 Accent 1" w:semiHidden="0" w:uiPriority="66" w:unhideWhenUsed="0"/>
-    <w:lsdException w:name="Medium Grid 1 Accent 1" w:semiHidden="0" w:uiPriority="67" w:unhideWhenUsed="0"/>
-    <w:lsdException w:name="Medium Grid 2 Accent 1" w:semiHidden="0" w:uiPriority="68" w:unhideWhenUsed="0"/>
-    <w:lsdException w:name="Medium Grid 3 Accent 1" w:semiHidden="0" w:uiPriority="69" w:unhideWhenUsed="0"/>
-    <w:lsdException w:name="Dark List Accent 1" w:semiHidden="0" w:uiPriority="70" w:unhideWhenUsed="0"/>
-    <w:lsdException w:name="Colorful Shading Accent 1" w:semiHidden="0" w:uiPriority="71" w:unhideWhenUsed="0"/>
-    <w:lsdException w:name="Colorful List Accent 1" w:semiHidden="0" w:uiPriority="72" w:unhideWhenUsed="0"/>
-    <w:lsdException w:name="Colorful Grid Accent 1" w:semiHidden="0" w:uiPriority="73" w:unhideWhenUsed="0"/>
-    <w:lsdException w:name="Light Shading Accent 2" w:semiHidden="0" w:uiPriority="60" w:unhideWhenUsed="0"/>
-    <w:lsdException w:name="Light List Accent 2" w:semiHidden="0" w:uiPriority="61" w:unhideWhenUsed="0"/>
-    <w:lsdException w:name="Light Grid Accent 2" w:semiHidden="0" w:uiPriority="62" w:unhideWhenUsed="0"/>
-    <w:lsdException w:name="Medium Shading 1 Accent 2" w:semiHidden="0" w:uiPriority="63" w:unhideWhenUsed="0"/>
-    <w:lsdException w:name="Medium Shading 2 Accent 2" w:semiHidden="0" w:uiPriority="64" w:unhideWhenUsed="0"/>
-    <w:lsdException w:name="Medium List 1 Accent 2" w:semiHidden="0" w:uiPriority="65" w:unhideWhenUsed="0"/>
-    <w:lsdException w:name="Medium List 2 Accent 2" w:semiHidden="0" w:uiPriority="66" w:unhideWhenUsed="0"/>
-    <w:lsdException w:name="Medium Grid 1 Accent 2" w:semiHidden="0" w:uiPriority="67" w:unhideWhenUsed="0"/>
-    <w:lsdException w:name="Medium Grid 2 Accent 2" w:semiHidden="0" w:uiPriority="68" w:unhideWhenUsed="0"/>
-    <w:lsdException w:name="Medium Grid 3 Accent 2" w:semiHidden="0" w:uiPriority="69" w:unhideWhenUsed="0"/>
-    <w:lsdException w:name="Dark List Accent 2" w:semiHidden="0" w:uiPriority="70" w:unhideWhenUsed="0"/>
-    <w:lsdException w:name="Colorful Shading Accent 2" w:semiHidden="0" w:uiPriority="71" w:unhideWhenUsed="0"/>
-    <w:lsdException w:name="Colorful List Accent 2" w:semiHidden="0" w:uiPriority="72" w:unhideWhenUsed="0"/>
-    <w:lsdException w:name="Colorful Grid Accent 2" w:semiHidden="0" w:uiPriority="73" w:unhideWhenUsed="0"/>
-    <w:lsdException w:name="Light Shading Accent 3" w:semiHidden="0" w:uiPriority="60" w:unhideWhenUsed="0"/>
-    <w:lsdException w:name="Light List Accent 3" w:semiHidden="0" w:uiPriority="61" w:unhideWhenUsed="0"/>
-    <w:lsdException w:name="Light Grid Accent 3" w:semiHidden="0" w:uiPriority="62" w:unhideWhenUsed="0"/>
-    <w:lsdException w:name="Medium Shading 1 Accent 3" w:semiHidden="0" w:uiPriority="63" w:unhideWhenUsed="0"/>
-    <w:lsdException w:name="Medium Shading 2 Accent 3" w:semiHidden="0" w:uiPriority="64" w:unhideWhenUsed="0"/>
-    <w:lsdException w:name="Medium List 1 Accent 3" w:semiHidden="0" w:uiPriority="65" w:unhideWhenUsed="0"/>
-    <w:lsdException w:name="Medium List 2 Accent 3" w:semiHidden="0" w:uiPriority="66" w:unhideWhenUsed="0"/>
-    <w:lsdException w:name="Medium Grid 1 Accent 3" w:semiHidden="0" w:uiPriority="67" w:unhideWhenUsed="0"/>
-    <w:lsdException w:name="Medium Grid 2 Accent 3" w:semiHidden="0" w:uiPriority="68" w:unhideWhenUsed="0"/>
-    <w:lsdException w:name="Medium Grid 3 Accent 3" w:semiHidden="0" w:uiPriority="69" w:unhideWhenUsed="0"/>
-    <w:lsdException w:name="Dark List Accent 3" w:semiHidden="0" w:uiPriority="70" w:unhideWhenUsed="0"/>
-    <w:lsdException w:name="Colorful Shading Accent 3" w:semiHidden="0" w:uiPriority="71" w:unhideWhenUsed="0"/>
-    <w:lsdException w:name="Colorful List Accent 3" w:semiHidden="0" w:uiPriority="72" w:unhideWhenUsed="0"/>
-    <w:lsdException w:name="Colorful Grid Accent 3" w:semiHidden="0" w:uiPriority="73" w:unhideWhenUsed="0"/>
-    <w:lsdException w:name="Light Shading Accent 4" w:semiHidden="0" w:uiPriority="60" w:unhideWhenUsed="0"/>
-    <w:lsdException w:name="Light List Accent 4" w:semiHidden="0" w:uiPriority="61" w:unhideWhenUsed="0"/>
-    <w:lsdException w:name="Light Grid Accent 4" w:semiHidden="0" w:uiPriority="62" w:unhideWhenUsed="0"/>
-    <w:lsdException w:name="Medium Shading 1 Accent 4" w:semiHidden="0" w:uiPriority="63" w:unhideWhenUsed="0"/>
-    <w:lsdException w:name="Medium Shading 2 Accent 4" w:semiHidden="0" w:uiPriority="64" w:unhideWhenUsed="0"/>
-    <w:lsdException w:name="Medium List 1 Accent 4" w:semiHidden="0" w:uiPriority="65" w:unhideWhenUsed="0"/>
-    <w:lsdException w:name="Medium List 2 Accent 4" w:semiHidden="0" w:uiPriority="66" w:unhideWhenUsed="0"/>
-    <w:lsdException w:name="Medium Grid 1 Accent 4" w:semiHidden="0" w:uiPriority="67" w:unhideWhenUsed="0"/>
-    <w:lsdException w:name="Medium Grid 2 Accent 4" w:semiHidden="0" w:uiPriority="68" w:unhideWhenUsed="0"/>
-    <w:lsdException w:name="Medium Grid 3 Accent 4" w:semiHidden="0" w:uiPriority="69" w:unhideWhenUsed="0"/>
-    <w:lsdException w:name="Dark List Accent 4" w:semiHidden="0" w:uiPriority="70" w:unhideWhenUsed="0"/>
-    <w:lsdException w:name="Colorful Shading Accent 4" w:semiHidden="0" w:uiPriority="71" w:unhideWhenUsed="0"/>
-    <w:lsdException w:name="Colorful List Accent 4" w:semiHidden="0" w:uiPriority="72" w:unhideWhenUsed="0"/>
-    <w:lsdException w:name="Colorful Grid Accent 4" w:semiHidden="0" w:uiPriority="73" w:unhideWhenUsed="0"/>
-    <w:lsdException w:name="Light Shading Accent 5" w:semiHidden="0" w:uiPriority="60" w:unhideWhenUsed="0"/>
-    <w:lsdException w:name="Light List Accent 5" w:semiHidden="0" w:uiPriority="61" w:unhideWhenUsed="0"/>
-    <w:lsdException w:name="Light Grid Accent 5" w:semiHidden="0" w:uiPriority="62" w:unhideWhenUsed="0"/>
-    <w:lsdException w:name="Medium Shading 1 Accent 5" w:semiHidden="0" w:uiPriority="63" w:unhideWhenUsed="0"/>
-    <w:lsdException w:name="Medium Shading 2 Accent 5" w:semiHidden="0" w:uiPriority="64" w:unhideWhenUsed="0"/>
-    <w:lsdException w:name="Medium List 1 Accent 5" w:semiHidden="0" w:uiPriority="65" w:unhideWhenUsed="0"/>
-    <w:lsdException w:name="Medium List 2 Accent 5" w:semiHidden="0" w:uiPriority="66" w:unhideWhenUsed="0"/>
-    <w:lsdException w:name="Medium Grid 1 Accent 5" w:semiHidden="0" w:uiPriority="67" w:unhideWhenUsed="0"/>
-    <w:lsdException w:name="Medium Grid 2 Accent 5" w:semiHidden="0" w:uiPriority="68" w:unhideWhenUsed="0"/>
-    <w:lsdException w:name="Medium Grid 3 Accent 5" w:semiHidden="0" w:uiPriority="69" w:unhideWhenUsed="0"/>
-    <w:lsdException w:name="Dark List Accent 5" w:semiHidden="0" w:uiPriority="70" w:unhideWhenUsed="0"/>
-    <w:lsdException w:name="Colorful Shading Accent 5" w:semiHidden="0" w:uiPriority="71" w:unhideWhenUsed="0"/>
-    <w:lsdException w:name="Colorful List Accent 5" w:semiHidden="0" w:uiPriority="72" w:unhideWhenUsed="0"/>
-    <w:lsdException w:name="Colorful Grid Accent 5" w:semiHidden="0" w:uiPriority="73" w:unhideWhenUsed="0"/>
-    <w:lsdException w:name="Light Shading Accent 6" w:semiHidden="0" w:uiPriority="60" w:unhideWhenUsed="0"/>
-    <w:lsdException w:name="Light List Accent 6" w:semiHidden="0" w:uiPriority="61" w:unhideWhenUsed="0"/>
-    <w:lsdException w:name="Light Grid Accent 6" w:semiHidden="0" w:uiPriority="62" w:unhideWhenUsed="0"/>
-    <w:lsdException w:name="Medium Shading 1 Accent 6" w:semiHidden="0" w:uiPriority="63" w:unhideWhenUsed="0"/>
-    <w:lsdException w:name="Medium Shading 2 Accent 6" w:semiHidden="0" w:uiPriority="64" w:unhideWhenUsed="0"/>
-    <w:lsdException w:name="Medium List 1 Accent 6" w:semiHidden="0" w:uiPriority="65" w:unhideWhenUsed="0"/>
-    <w:lsdException w:name="Medium List 2 Accent 6" w:semiHidden="0" w:uiPriority="66" w:unhideWhenUsed="0"/>
-    <w:lsdException w:name="Medium Grid 1 Accent 6" w:semiHidden="0" w:uiPriority="67" w:unhideWhenUsed="0"/>
-    <w:lsdException w:name="Medium Grid 2 Accent 6" w:semiHidden="0" w:uiPriority="68" w:unhideWhenUsed="0"/>
-    <w:lsdException w:name="Medium Grid 3 Accent 6" w:semiHidden="0" w:uiPriority="69" w:unhideWhenUsed="0"/>
-    <w:lsdException w:name="Dark List Accent 6" w:semiHidden="0" w:uiPriority="70" w:unhideWhenUsed="0"/>
-    <w:lsdException w:name="Colorful Shading Accent 6" w:semiHidden="0" w:uiPriority="71" w:unhideWhenUsed="0"/>
-    <w:lsdException w:name="Colorful List Accent 6" w:semiHidden="0" w:uiPriority="72" w:unhideWhenUsed="0"/>
-    <w:lsdException w:name="Colorful Grid Accent 6" w:semiHidden="0" w:uiPriority="73" w:unhideWhenUsed="0"/>
-    <w:lsdException w:name="Subtle Emphasis" w:semiHidden="0" w:uiPriority="19" w:unhideWhenUsed="0" w:qFormat="1"/>
-    <w:lsdException w:name="Intense Emphasis" w:semiHidden="0" w:uiPriority="21" w:unhideWhenUsed="0" w:qFormat="1"/>
-    <w:lsdException w:name="Subtle Reference" w:semiHidden="0" w:uiPriority="31" w:unhideWhenUsed="0" w:qFormat="1"/>
-    <w:lsdException w:name="Intense Reference" w:semiHidden="0" w:uiPriority="32" w:unhideWhenUsed="0" w:qFormat="1"/>
-    <w:lsdException w:name="Book Title" w:semiHidden="0" w:uiPriority="33" w:unhideWhenUsed="0" w:qFormat="1"/>
-    <w:lsdException w:name="Bibliography" w:uiPriority="37"/>
-    <w:lsdException w:name="TOC Heading" w:uiPriority="39" w:qFormat="1"/>
-  </w:latentStyles>
-  <w:style w:type="paragraph" w:default="1" w:styleId="Normal">
-    <w:name w:val="Normal"/>
-    <w:qFormat/>
-  </w:style>
-  <w:style w:type="character" w:default="1" w:styleId="DefaultParagraphFont">
-    <w:name w:val="Default Paragraph Font"/>
-    <w:uiPriority w:val="1"/>
-    <w:semiHidden/>
-    <w:unhideWhenUsed/>
-  </w:style>
-  <w:style w:type="table" w:default="1" w:styleId="TableNormal">
-    <w:name w:val="Normal Table"/>
-    <w:uiPriority w:val="99"/>
-    <w:semiHidden/>
-    <w:unhideWhenUsed/>
-    <w:tblPr>
-      <w:tblInd w:w="0" w:type="dxa"/>
-      <w:tblCellMar>
-        <w:top w:w="0" w:type="dxa"/>
-        <w:left w:w="108" w:type="dxa"/>
-        <w:bottom w:w="0" w:type="dxa"/>
-        <w:right w:w="108" w:type="dxa"/>
-      </w:tblCellMar>
-    </w:tblPr>
-  </w:style>
-  <w:style w:type="numbering" w:default="1" w:styleId="NoList">
-    <w:name w:val="No List"/>
-    <w:uiPriority w:val="99"/>
-    <w:semiHidden/>
-    <w:unhideWhenUsed/>
-  </w:style>
-  <w:style w:type="table" w:styleId="TableGrid">
-    <w:name w:val="Table Grid"/>
-    <w:basedOn w:val="TableNormal"/>
-    <w:uiPriority w:val="39"/>
-    <w:rsid w:val="002C012C"/>
-    <w:pPr>
-      <w:spacing w:after="0" w:line="240" w:lineRule="auto"/>
-    </w:pPr>
-    <w:tblPr>
-      <w:tblInd w:w="0" w:type="dxa"/>
-      <w:tblBorders>
-        <w:top w:val="single" w:sz="4" w:space="0" w:color="auto"/>
-        <w:left w:val="single" w:sz="4" w:space="0" w:color="auto"/>
-        <w:bottom w:val="single" w:sz="4" w:space="0" w:color="auto"/>
-        <w:right w:val="single" w:sz="4" w:space="0" w:color="auto"/>
-        <w:insideH w:val="single" w:sz="4" w:space="0" w:color="auto"/>
-        <w:insideV w:val="single" w:sz="4" w:space="0" w:color="auto"/>
-      </w:tblBorders>
-      <w:tblCellMar>
-        <w:top w:w="0" w:type="dxa"/>
-        <w:left w:w="108" w:type="dxa"/>
-        <w:bottom w:w="0" w:type="dxa"/>
-        <w:right w:w="108" w:type="dxa"/>
-      </w:tblCellMar>
     </w:tblPr>
   </w:style>
   <w:style w:type="paragraph" w:styleId="ListParagraph">
@@ -6745,7 +6712,7 @@
   <a:extraClrSchemeLst/>
   <a:extLst>
     <a:ext uri="{05A4C25C-085E-4340-85A3-A5531E510DB2}">
-      <thm15:themeFamily xmlns:thm15="http://schemas.microsoft.com/office/thememl/2012/main" xmlns="" name="Office Theme" id="{62F939B6-93AF-4DB8-9C6B-D6C7DFDC589F}" vid="{4A3C46E8-61CC-4603-A589-7422A47A8E4A}"/>
+      <thm15:themeFamily xmlns:thm15="http://schemas.microsoft.com/office/thememl/2012/main" name="Office Theme" id="{62F939B6-93AF-4DB8-9C6B-D6C7DFDC589F}" vid="{4A3C46E8-61CC-4603-A589-7422A47A8E4A}"/>
     </a:ext>
   </a:extLst>
 </a:theme>

</xml_diff>

<commit_message>
Scrum sheet updated week 2 Friday
</commit_message>
<xml_diff>
--- a/Scrum Management1.docx
+++ b/Scrum Management1.docx
@@ -1,6 +1,6 @@
 
 <file path=word/document.xml><?xml version="1.0" encoding="utf-8"?>
-<w:document xmlns:wpc="http://schemas.microsoft.com/office/word/2010/wordprocessingCanvas" xmlns:cx="http://schemas.microsoft.com/office/drawing/2014/chartex" xmlns:cx1="http://schemas.microsoft.com/office/drawing/2015/9/8/chartex" xmlns:cx2="http://schemas.microsoft.com/office/drawing/2015/10/21/chartex" xmlns:cx3="http://schemas.microsoft.com/office/drawing/2016/5/9/chartex" xmlns:cx4="http://schemas.microsoft.com/office/drawing/2016/5/10/chartex" xmlns:cx5="http://schemas.microsoft.com/office/drawing/2016/5/11/chartex" xmlns:mc="http://schemas.openxmlformats.org/markup-compatibility/2006" xmlns:o="urn:schemas-microsoft-com:office:office" xmlns:r="http://schemas.openxmlformats.org/officeDocument/2006/relationships" xmlns:m="http://schemas.openxmlformats.org/officeDocument/2006/math" xmlns:v="urn:schemas-microsoft-com:vml" xmlns:wp14="http://schemas.microsoft.com/office/word/2010/wordprocessingDrawing" xmlns:wp="http://schemas.openxmlformats.org/drawingml/2006/wordprocessingDrawing" xmlns:w10="urn:schemas-microsoft-com:office:word" xmlns:w="http://schemas.openxmlformats.org/wordprocessingml/2006/main" xmlns:w14="http://schemas.microsoft.com/office/word/2010/wordml" xmlns:w15="http://schemas.microsoft.com/office/word/2012/wordml" xmlns:w16se="http://schemas.microsoft.com/office/word/2015/wordml/symex" xmlns:wpg="http://schemas.microsoft.com/office/word/2010/wordprocessingGroup" xmlns:wpi="http://schemas.microsoft.com/office/word/2010/wordprocessingInk" xmlns:wne="http://schemas.microsoft.com/office/word/2006/wordml" xmlns:wps="http://schemas.microsoft.com/office/word/2010/wordprocessingShape" mc:Ignorable="w14 w15 w16se wp14">
+<w:document xmlns:wpc="http://schemas.microsoft.com/office/word/2010/wordprocessingCanvas" xmlns:cx="http://schemas.microsoft.com/office/drawing/2014/chartex" xmlns:cx1="http://schemas.microsoft.com/office/drawing/2015/9/8/chartex" xmlns:cx2="http://schemas.microsoft.com/office/drawing/2015/10/21/chartex" xmlns:mc="http://schemas.openxmlformats.org/markup-compatibility/2006" xmlns:o="urn:schemas-microsoft-com:office:office" xmlns:r="http://schemas.openxmlformats.org/officeDocument/2006/relationships" xmlns:m="http://schemas.openxmlformats.org/officeDocument/2006/math" xmlns:v="urn:schemas-microsoft-com:vml" xmlns:wp14="http://schemas.microsoft.com/office/word/2010/wordprocessingDrawing" xmlns:wp="http://schemas.openxmlformats.org/drawingml/2006/wordprocessingDrawing" xmlns:w10="urn:schemas-microsoft-com:office:word" xmlns:w="http://schemas.openxmlformats.org/wordprocessingml/2006/main" xmlns:w14="http://schemas.microsoft.com/office/word/2010/wordml" xmlns:w15="http://schemas.microsoft.com/office/word/2012/wordml" xmlns:w16se="http://schemas.microsoft.com/office/word/2015/wordml/symex" xmlns:wpg="http://schemas.microsoft.com/office/word/2010/wordprocessingGroup" xmlns:wpi="http://schemas.microsoft.com/office/word/2010/wordprocessingInk" xmlns:wne="http://schemas.microsoft.com/office/word/2006/wordml" xmlns:wps="http://schemas.microsoft.com/office/word/2010/wordprocessingShape" mc:Ignorable="w14 w15 w16se wp14">
   <w:body>
     <w:p>
       <w:pPr>
@@ -57,14 +57,12 @@
         </w:rPr>
         <w:t xml:space="preserve"> </w:t>
       </w:r>
-      <w:proofErr w:type="spellStart"/>
       <w:r>
         <w:rPr>
           <w:rFonts w:ascii="Times New Roman" w:hAnsi="Times New Roman" w:cs="Times New Roman"/>
         </w:rPr>
         <w:t>Amardeep</w:t>
       </w:r>
-      <w:proofErr w:type="spellEnd"/>
       <w:r>
         <w:rPr>
           <w:rFonts w:ascii="Times New Roman" w:hAnsi="Times New Roman" w:cs="Times New Roman"/>
@@ -2098,6 +2096,40 @@
                 <w:rFonts w:ascii="Times New Roman" w:hAnsi="Times New Roman" w:cs="Times New Roman"/>
               </w:rPr>
             </w:pPr>
+            <w:r>
+              <w:rPr>
+                <w:rFonts w:ascii="Times New Roman" w:hAnsi="Times New Roman" w:cs="Times New Roman"/>
+              </w:rPr>
+              <w:t>-Implemented new FC class</w:t>
+            </w:r>
+          </w:p>
+          <w:p>
+            <w:pPr>
+              <w:rPr>
+                <w:rFonts w:ascii="Times New Roman" w:hAnsi="Times New Roman" w:cs="Times New Roman"/>
+              </w:rPr>
+            </w:pPr>
+            <w:r>
+              <w:rPr>
+                <w:rFonts w:ascii="Times New Roman" w:hAnsi="Times New Roman" w:cs="Times New Roman"/>
+              </w:rPr>
+              <w:t>-Implemented new designs for FC main page, view, add and edit pages</w:t>
+            </w:r>
+          </w:p>
+          <w:p>
+            <w:pPr>
+              <w:rPr>
+                <w:rFonts w:ascii="Times New Roman" w:hAnsi="Times New Roman" w:cs="Times New Roman"/>
+              </w:rPr>
+            </w:pPr>
+            <w:r>
+              <w:rPr>
+                <w:rFonts w:ascii="Times New Roman" w:hAnsi="Times New Roman" w:cs="Times New Roman"/>
+              </w:rPr>
+              <w:t>-Java code also complete but needs error checking / other refinement for edit page</w:t>
+            </w:r>
+            <w:bookmarkStart w:id="0" w:name="_GoBack"/>
+            <w:bookmarkEnd w:id="0"/>
           </w:p>
         </w:tc>
         <w:tc>
@@ -2287,8 +2319,6 @@
               </w:rPr>
               <w:t>-</w:t>
             </w:r>
-            <w:bookmarkStart w:id="0" w:name="_GoBack"/>
-            <w:bookmarkEnd w:id="0"/>
           </w:p>
         </w:tc>
         <w:tc>
@@ -5886,7 +5916,7 @@
 </file>
 
 <file path=word/numbering.xml><?xml version="1.0" encoding="utf-8"?>
-<w:numbering xmlns:wpc="http://schemas.microsoft.com/office/word/2010/wordprocessingCanvas" xmlns:cx="http://schemas.microsoft.com/office/drawing/2014/chartex" xmlns:cx1="http://schemas.microsoft.com/office/drawing/2015/9/8/chartex" xmlns:cx2="http://schemas.microsoft.com/office/drawing/2015/10/21/chartex" xmlns:cx3="http://schemas.microsoft.com/office/drawing/2016/5/9/chartex" xmlns:cx4="http://schemas.microsoft.com/office/drawing/2016/5/10/chartex" xmlns:cx5="http://schemas.microsoft.com/office/drawing/2016/5/11/chartex" xmlns:mc="http://schemas.openxmlformats.org/markup-compatibility/2006" xmlns:o="urn:schemas-microsoft-com:office:office" xmlns:r="http://schemas.openxmlformats.org/officeDocument/2006/relationships" xmlns:m="http://schemas.openxmlformats.org/officeDocument/2006/math" xmlns:v="urn:schemas-microsoft-com:vml" xmlns:wp14="http://schemas.microsoft.com/office/word/2010/wordprocessingDrawing" xmlns:wp="http://schemas.openxmlformats.org/drawingml/2006/wordprocessingDrawing" xmlns:w10="urn:schemas-microsoft-com:office:word" xmlns:w="http://schemas.openxmlformats.org/wordprocessingml/2006/main" xmlns:w14="http://schemas.microsoft.com/office/word/2010/wordml" xmlns:w15="http://schemas.microsoft.com/office/word/2012/wordml" xmlns:w16se="http://schemas.microsoft.com/office/word/2015/wordml/symex" xmlns:wpg="http://schemas.microsoft.com/office/word/2010/wordprocessingGroup" xmlns:wpi="http://schemas.microsoft.com/office/word/2010/wordprocessingInk" xmlns:wne="http://schemas.microsoft.com/office/word/2006/wordml" xmlns:wps="http://schemas.microsoft.com/office/word/2010/wordprocessingShape" mc:Ignorable="w14 w15 w16se wp14">
+<w:numbering xmlns:wpc="http://schemas.microsoft.com/office/word/2010/wordprocessingCanvas" xmlns:cx="http://schemas.microsoft.com/office/drawing/2014/chartex" xmlns:cx1="http://schemas.microsoft.com/office/drawing/2015/9/8/chartex" xmlns:cx2="http://schemas.microsoft.com/office/drawing/2015/10/21/chartex" xmlns:mc="http://schemas.openxmlformats.org/markup-compatibility/2006" xmlns:o="urn:schemas-microsoft-com:office:office" xmlns:r="http://schemas.openxmlformats.org/officeDocument/2006/relationships" xmlns:m="http://schemas.openxmlformats.org/officeDocument/2006/math" xmlns:v="urn:schemas-microsoft-com:vml" xmlns:wp14="http://schemas.microsoft.com/office/word/2010/wordprocessingDrawing" xmlns:wp="http://schemas.openxmlformats.org/drawingml/2006/wordprocessingDrawing" xmlns:w10="urn:schemas-microsoft-com:office:word" xmlns:w="http://schemas.openxmlformats.org/wordprocessingml/2006/main" xmlns:w14="http://schemas.microsoft.com/office/word/2010/wordml" xmlns:w15="http://schemas.microsoft.com/office/word/2012/wordml" xmlns:w16se="http://schemas.microsoft.com/office/word/2015/wordml/symex" xmlns:wpg="http://schemas.microsoft.com/office/word/2010/wordprocessingGroup" xmlns:wpi="http://schemas.microsoft.com/office/word/2010/wordprocessingInk" xmlns:wne="http://schemas.microsoft.com/office/word/2006/wordml" xmlns:wps="http://schemas.microsoft.com/office/word/2010/wordprocessingShape" mc:Ignorable="w14 w15 w16se wp14">
   <w:abstractNum w:abstractNumId="0" w15:restartNumberingAfterBreak="0">
     <w:nsid w:val="53C27A68"/>
     <w:multiLevelType w:val="hybridMultilevel"/>
@@ -6023,7 +6053,7 @@
       </w:pPr>
     </w:pPrDefault>
   </w:docDefaults>
-  <w:latentStyles w:defLockedState="0" w:defUIPriority="99" w:defSemiHidden="0" w:defUnhideWhenUsed="0" w:defQFormat="0" w:count="374">
+  <w:latentStyles w:defLockedState="0" w:defUIPriority="99" w:defSemiHidden="0" w:defUnhideWhenUsed="0" w:defQFormat="0" w:count="372">
     <w:lsdException w:name="Normal" w:uiPriority="0" w:qFormat="1"/>
     <w:lsdException w:name="heading 1" w:uiPriority="9" w:qFormat="1"/>
     <w:lsdException w:name="heading 2" w:semiHidden="1" w:uiPriority="9" w:unhideWhenUsed="1" w:qFormat="1"/>
@@ -6291,9 +6321,6 @@
     <w:lsdException w:name="Book Title" w:uiPriority="33" w:qFormat="1"/>
     <w:lsdException w:name="Bibliography" w:semiHidden="1" w:uiPriority="37" w:unhideWhenUsed="1"/>
     <w:lsdException w:name="TOC Heading" w:semiHidden="1" w:uiPriority="39" w:unhideWhenUsed="1" w:qFormat="1"/>
-    <w:lsdException w:name="Grid Table 1 Light" w:semiHidden="1" w:unhideWhenUsed="1"/>
-    <w:lsdException w:name="Grid Table 2" w:semiHidden="1" w:unhideWhenUsed="1"/>
-    <w:lsdException w:name="Grid Table 3" w:semiHidden="1" w:unhideWhenUsed="1"/>
     <w:lsdException w:name="Grid Table 4" w:uiPriority="49"/>
     <w:lsdException w:name="Grid Table 5 Dark" w:uiPriority="50"/>
     <w:lsdException w:name="Grid Table 6 Colorful" w:uiPriority="51"/>
@@ -6390,8 +6417,6 @@
     <w:lsdException w:name="List Table 6 Colorful Accent 6" w:uiPriority="51"/>
     <w:lsdException w:name="List Table 7 Colorful Accent 6" w:uiPriority="52"/>
     <w:lsdException w:name="Mention" w:semiHidden="1" w:unhideWhenUsed="1"/>
-    <w:lsdException w:name="Smart Hyperlink" w:semiHidden="1" w:unhideWhenUsed="1"/>
-    <w:lsdException w:name="Hashtag" w:semiHidden="1" w:unhideWhenUsed="1"/>
   </w:latentStyles>
   <w:style w:type="paragraph" w:default="1" w:styleId="Normal">
     <w:name w:val="Normal"/>

</xml_diff>

<commit_message>
updated scrum sheet week 2 Saturday
</commit_message>
<xml_diff>
--- a/Scrum Management1.docx
+++ b/Scrum Management1.docx
@@ -1,6 +1,6 @@
 
 <file path=word/document.xml><?xml version="1.0" encoding="utf-8"?>
-<w:document xmlns:wpc="http://schemas.microsoft.com/office/word/2010/wordprocessingCanvas" xmlns:cx="http://schemas.microsoft.com/office/drawing/2014/chartex" xmlns:cx1="http://schemas.microsoft.com/office/drawing/2015/9/8/chartex" xmlns:cx2="http://schemas.microsoft.com/office/drawing/2015/10/21/chartex" xmlns:cx3="http://schemas.microsoft.com/office/drawing/2016/5/9/chartex" xmlns:cx4="http://schemas.microsoft.com/office/drawing/2016/5/10/chartex" xmlns:cx5="http://schemas.microsoft.com/office/drawing/2016/5/11/chartex" xmlns:mc="http://schemas.openxmlformats.org/markup-compatibility/2006" xmlns:o="urn:schemas-microsoft-com:office:office" xmlns:r="http://schemas.openxmlformats.org/officeDocument/2006/relationships" xmlns:m="http://schemas.openxmlformats.org/officeDocument/2006/math" xmlns:v="urn:schemas-microsoft-com:vml" xmlns:wp14="http://schemas.microsoft.com/office/word/2010/wordprocessingDrawing" xmlns:wp="http://schemas.openxmlformats.org/drawingml/2006/wordprocessingDrawing" xmlns:w10="urn:schemas-microsoft-com:office:word" xmlns:w="http://schemas.openxmlformats.org/wordprocessingml/2006/main" xmlns:w14="http://schemas.microsoft.com/office/word/2010/wordml" xmlns:w15="http://schemas.microsoft.com/office/word/2012/wordml" xmlns:w16se="http://schemas.microsoft.com/office/word/2015/wordml/symex" xmlns:wpg="http://schemas.microsoft.com/office/word/2010/wordprocessingGroup" xmlns:wpi="http://schemas.microsoft.com/office/word/2010/wordprocessingInk" xmlns:wne="http://schemas.microsoft.com/office/word/2006/wordml" xmlns:wps="http://schemas.microsoft.com/office/word/2010/wordprocessingShape" mc:Ignorable="w14 w15 w16se wp14">
+<w:document xmlns:wpc="http://schemas.microsoft.com/office/word/2010/wordprocessingCanvas" xmlns:cx="http://schemas.microsoft.com/office/drawing/2014/chartex" xmlns:cx1="http://schemas.microsoft.com/office/drawing/2015/9/8/chartex" xmlns:cx2="http://schemas.microsoft.com/office/drawing/2015/10/21/chartex" xmlns:mc="http://schemas.openxmlformats.org/markup-compatibility/2006" xmlns:o="urn:schemas-microsoft-com:office:office" xmlns:r="http://schemas.openxmlformats.org/officeDocument/2006/relationships" xmlns:m="http://schemas.openxmlformats.org/officeDocument/2006/math" xmlns:v="urn:schemas-microsoft-com:vml" xmlns:wp14="http://schemas.microsoft.com/office/word/2010/wordprocessingDrawing" xmlns:wp="http://schemas.openxmlformats.org/drawingml/2006/wordprocessingDrawing" xmlns:w10="urn:schemas-microsoft-com:office:word" xmlns:w="http://schemas.openxmlformats.org/wordprocessingml/2006/main" xmlns:w14="http://schemas.microsoft.com/office/word/2010/wordml" xmlns:w15="http://schemas.microsoft.com/office/word/2012/wordml" xmlns:w16se="http://schemas.microsoft.com/office/word/2015/wordml/symex" xmlns:wpg="http://schemas.microsoft.com/office/word/2010/wordprocessingGroup" xmlns:wpi="http://schemas.microsoft.com/office/word/2010/wordprocessingInk" xmlns:wne="http://schemas.microsoft.com/office/word/2006/wordml" xmlns:wps="http://schemas.microsoft.com/office/word/2010/wordprocessingShape" mc:Ignorable="w14 w15 w16se wp14">
   <w:body>
     <w:p>
       <w:pPr>
@@ -2140,6 +2140,40 @@
                 <w:rFonts w:ascii="Times New Roman" w:hAnsi="Times New Roman" w:cs="Times New Roman"/>
               </w:rPr>
             </w:pPr>
+            <w:r>
+              <w:rPr>
+                <w:rFonts w:ascii="Times New Roman" w:hAnsi="Times New Roman" w:cs="Times New Roman"/>
+              </w:rPr>
+              <w:t>-Not much done</w:t>
+            </w:r>
+          </w:p>
+          <w:p>
+            <w:pPr>
+              <w:rPr>
+                <w:rFonts w:ascii="Times New Roman" w:hAnsi="Times New Roman" w:cs="Times New Roman"/>
+              </w:rPr>
+            </w:pPr>
+            <w:r>
+              <w:rPr>
+                <w:rFonts w:ascii="Times New Roman" w:hAnsi="Times New Roman" w:cs="Times New Roman"/>
+              </w:rPr>
+              <w:t>-Added calendar option to select the expiry date when editing items</w:t>
+            </w:r>
+          </w:p>
+          <w:p>
+            <w:pPr>
+              <w:rPr>
+                <w:rFonts w:ascii="Times New Roman" w:hAnsi="Times New Roman" w:cs="Times New Roman"/>
+              </w:rPr>
+            </w:pPr>
+            <w:r>
+              <w:rPr>
+                <w:rFonts w:ascii="Times New Roman" w:hAnsi="Times New Roman" w:cs="Times New Roman"/>
+              </w:rPr>
+              <w:t>-Initialised the calendar so the expiry date cannot be before the current day bought</w:t>
+            </w:r>
+            <w:bookmarkStart w:id="0" w:name="_GoBack"/>
+            <w:bookmarkEnd w:id="0"/>
           </w:p>
         </w:tc>
         <w:tc>
@@ -2714,8 +2748,6 @@
               </w:rPr>
               <w:t>Implementing the camera and the optical character recognition elements</w:t>
             </w:r>
-            <w:bookmarkStart w:id="0" w:name="_GoBack"/>
-            <w:bookmarkEnd w:id="0"/>
           </w:p>
         </w:tc>
         <w:tc>
@@ -5970,7 +6002,7 @@
 </file>
 
 <file path=word/numbering.xml><?xml version="1.0" encoding="utf-8"?>
-<w:numbering xmlns:wpc="http://schemas.microsoft.com/office/word/2010/wordprocessingCanvas" xmlns:cx="http://schemas.microsoft.com/office/drawing/2014/chartex" xmlns:cx1="http://schemas.microsoft.com/office/drawing/2015/9/8/chartex" xmlns:cx2="http://schemas.microsoft.com/office/drawing/2015/10/21/chartex" xmlns:cx3="http://schemas.microsoft.com/office/drawing/2016/5/9/chartex" xmlns:cx4="http://schemas.microsoft.com/office/drawing/2016/5/10/chartex" xmlns:cx5="http://schemas.microsoft.com/office/drawing/2016/5/11/chartex" xmlns:mc="http://schemas.openxmlformats.org/markup-compatibility/2006" xmlns:o="urn:schemas-microsoft-com:office:office" xmlns:r="http://schemas.openxmlformats.org/officeDocument/2006/relationships" xmlns:m="http://schemas.openxmlformats.org/officeDocument/2006/math" xmlns:v="urn:schemas-microsoft-com:vml" xmlns:wp14="http://schemas.microsoft.com/office/word/2010/wordprocessingDrawing" xmlns:wp="http://schemas.openxmlformats.org/drawingml/2006/wordprocessingDrawing" xmlns:w10="urn:schemas-microsoft-com:office:word" xmlns:w="http://schemas.openxmlformats.org/wordprocessingml/2006/main" xmlns:w14="http://schemas.microsoft.com/office/word/2010/wordml" xmlns:w15="http://schemas.microsoft.com/office/word/2012/wordml" xmlns:w16se="http://schemas.microsoft.com/office/word/2015/wordml/symex" xmlns:wpg="http://schemas.microsoft.com/office/word/2010/wordprocessingGroup" xmlns:wpi="http://schemas.microsoft.com/office/word/2010/wordprocessingInk" xmlns:wne="http://schemas.microsoft.com/office/word/2006/wordml" xmlns:wps="http://schemas.microsoft.com/office/word/2010/wordprocessingShape" mc:Ignorable="w14 w15 w16se wp14">
+<w:numbering xmlns:wpc="http://schemas.microsoft.com/office/word/2010/wordprocessingCanvas" xmlns:cx="http://schemas.microsoft.com/office/drawing/2014/chartex" xmlns:cx1="http://schemas.microsoft.com/office/drawing/2015/9/8/chartex" xmlns:cx2="http://schemas.microsoft.com/office/drawing/2015/10/21/chartex" xmlns:mc="http://schemas.openxmlformats.org/markup-compatibility/2006" xmlns:o="urn:schemas-microsoft-com:office:office" xmlns:r="http://schemas.openxmlformats.org/officeDocument/2006/relationships" xmlns:m="http://schemas.openxmlformats.org/officeDocument/2006/math" xmlns:v="urn:schemas-microsoft-com:vml" xmlns:wp14="http://schemas.microsoft.com/office/word/2010/wordprocessingDrawing" xmlns:wp="http://schemas.openxmlformats.org/drawingml/2006/wordprocessingDrawing" xmlns:w10="urn:schemas-microsoft-com:office:word" xmlns:w="http://schemas.openxmlformats.org/wordprocessingml/2006/main" xmlns:w14="http://schemas.microsoft.com/office/word/2010/wordml" xmlns:w15="http://schemas.microsoft.com/office/word/2012/wordml" xmlns:w16se="http://schemas.microsoft.com/office/word/2015/wordml/symex" xmlns:wpg="http://schemas.microsoft.com/office/word/2010/wordprocessingGroup" xmlns:wpi="http://schemas.microsoft.com/office/word/2010/wordprocessingInk" xmlns:wne="http://schemas.microsoft.com/office/word/2006/wordml" xmlns:wps="http://schemas.microsoft.com/office/word/2010/wordprocessingShape" mc:Ignorable="w14 w15 w16se wp14">
   <w:abstractNum w:abstractNumId="0" w15:restartNumberingAfterBreak="0">
     <w:nsid w:val="53C27A68"/>
     <w:multiLevelType w:val="hybridMultilevel"/>
@@ -6107,7 +6139,7 @@
       </w:pPr>
     </w:pPrDefault>
   </w:docDefaults>
-  <w:latentStyles w:defLockedState="0" w:defUIPriority="99" w:defSemiHidden="0" w:defUnhideWhenUsed="0" w:defQFormat="0" w:count="374">
+  <w:latentStyles w:defLockedState="0" w:defUIPriority="99" w:defSemiHidden="0" w:defUnhideWhenUsed="0" w:defQFormat="0" w:count="372">
     <w:lsdException w:name="Normal" w:uiPriority="0" w:qFormat="1"/>
     <w:lsdException w:name="heading 1" w:uiPriority="9" w:qFormat="1"/>
     <w:lsdException w:name="heading 2" w:semiHidden="1" w:uiPriority="9" w:unhideWhenUsed="1" w:qFormat="1"/>
@@ -6471,8 +6503,6 @@
     <w:lsdException w:name="List Table 6 Colorful Accent 6" w:uiPriority="51"/>
     <w:lsdException w:name="List Table 7 Colorful Accent 6" w:uiPriority="52"/>
     <w:lsdException w:name="Mention" w:semiHidden="1" w:unhideWhenUsed="1"/>
-    <w:lsdException w:name="Smart Hyperlink" w:semiHidden="1" w:unhideWhenUsed="1"/>
-    <w:lsdException w:name="Hashtag" w:semiHidden="1" w:unhideWhenUsed="1"/>
   </w:latentStyles>
   <w:style w:type="paragraph" w:default="1" w:styleId="Normal">
     <w:name w:val="Normal"/>

</xml_diff>

<commit_message>
updated scrum sheet week 2 Sunday
</commit_message>
<xml_diff>
--- a/Scrum Management1.docx
+++ b/Scrum Management1.docx
@@ -465,7 +465,21 @@
               <w:rPr>
                 <w:rFonts w:ascii="Times New Roman" w:hAnsi="Times New Roman" w:cs="Times New Roman"/>
               </w:rPr>
-              <w:t>On track, error checking complete, Next need to change code so changes made when editing are saved to the food cupboard</w:t>
+              <w:t xml:space="preserve">On track, error checking complete, Next need to change code so changes made when editing </w:t>
+            </w:r>
+            <w:proofErr w:type="gramStart"/>
+            <w:r>
+              <w:rPr>
+                <w:rFonts w:ascii="Times New Roman" w:hAnsi="Times New Roman" w:cs="Times New Roman"/>
+              </w:rPr>
+              <w:t>are</w:t>
+            </w:r>
+            <w:proofErr w:type="gramEnd"/>
+            <w:r>
+              <w:rPr>
+                <w:rFonts w:ascii="Times New Roman" w:hAnsi="Times New Roman" w:cs="Times New Roman"/>
+              </w:rPr>
+              <w:t xml:space="preserve"> saved to the food cupboard</w:t>
             </w:r>
           </w:p>
         </w:tc>
@@ -691,6 +705,7 @@
               <w:t xml:space="preserve">Talked to colleague about using SQL </w:t>
             </w:r>
             <w:proofErr w:type="spellStart"/>
+            <w:proofErr w:type="gramStart"/>
             <w:r>
               <w:rPr>
                 <w:rFonts w:ascii="Times New Roman" w:hAnsi="Times New Roman" w:cs="Times New Roman"/>
@@ -702,7 +717,14 @@
               <w:rPr>
                 <w:rFonts w:ascii="Times New Roman" w:hAnsi="Times New Roman" w:cs="Times New Roman"/>
               </w:rPr>
-              <w:t xml:space="preserve">  but realise it doesn’t show a way to interact with a server so going back to My SQL</w:t>
+              <w:t xml:space="preserve">  but</w:t>
+            </w:r>
+            <w:proofErr w:type="gramEnd"/>
+            <w:r>
+              <w:rPr>
+                <w:rFonts w:ascii="Times New Roman" w:hAnsi="Times New Roman" w:cs="Times New Roman"/>
+              </w:rPr>
+              <w:t xml:space="preserve"> realise it doesn’t show a way to interact with a server so going back to My SQL</w:t>
             </w:r>
           </w:p>
         </w:tc>
@@ -2172,20 +2194,52 @@
               </w:rPr>
               <w:t>-Initialised the calendar so the expiry date cannot be before the current day bought</w:t>
             </w:r>
+          </w:p>
+        </w:tc>
+        <w:tc>
+          <w:tcPr>
+            <w:tcW w:w="1561" w:type="dxa"/>
+          </w:tcPr>
+          <w:p>
+            <w:pPr>
+              <w:rPr>
+                <w:rFonts w:ascii="Times New Roman" w:hAnsi="Times New Roman" w:cs="Times New Roman"/>
+              </w:rPr>
+            </w:pPr>
+            <w:r>
+              <w:rPr>
+                <w:rFonts w:ascii="Times New Roman" w:hAnsi="Times New Roman" w:cs="Times New Roman"/>
+              </w:rPr>
+              <w:t>-Calendar added to new FC Item page to select expiry date</w:t>
+            </w:r>
+          </w:p>
+          <w:p>
+            <w:pPr>
+              <w:rPr>
+                <w:rFonts w:ascii="Times New Roman" w:hAnsi="Times New Roman" w:cs="Times New Roman"/>
+              </w:rPr>
+            </w:pPr>
+            <w:r>
+              <w:rPr>
+                <w:rFonts w:ascii="Times New Roman" w:hAnsi="Times New Roman" w:cs="Times New Roman"/>
+              </w:rPr>
+              <w:t>-Both calendars initialised to correct default date (today or current expiry date)</w:t>
+            </w:r>
+          </w:p>
+          <w:p>
+            <w:pPr>
+              <w:rPr>
+                <w:rFonts w:ascii="Times New Roman" w:hAnsi="Times New Roman" w:cs="Times New Roman"/>
+              </w:rPr>
+            </w:pPr>
+            <w:r>
+              <w:rPr>
+                <w:rFonts w:ascii="Times New Roman" w:hAnsi="Times New Roman" w:cs="Times New Roman"/>
+              </w:rPr>
+              <w:t>-corrected bug with adding new FC items</w:t>
+            </w:r>
             <w:bookmarkStart w:id="0" w:name="_GoBack"/>
             <w:bookmarkEnd w:id="0"/>
-          </w:p>
-        </w:tc>
-        <w:tc>
-          <w:tcPr>
-            <w:tcW w:w="1561" w:type="dxa"/>
-          </w:tcPr>
-          <w:p>
-            <w:pPr>
-              <w:rPr>
-                <w:rFonts w:ascii="Times New Roman" w:hAnsi="Times New Roman" w:cs="Times New Roman"/>
-              </w:rPr>
-            </w:pPr>
           </w:p>
         </w:tc>
       </w:tr>

</xml_diff>

<commit_message>
Updated scrum sheet week 3 Monday
</commit_message>
<xml_diff>
--- a/Scrum Management1.docx
+++ b/Scrum Management1.docx
@@ -1058,7 +1058,7 @@
               <w:rPr>
                 <w:rFonts w:ascii="Times New Roman" w:hAnsi="Times New Roman" w:cs="Times New Roman"/>
               </w:rPr>
-              <w:t>KOSLUMA</w:t>
+              <w:t>KOLSUMA</w:t>
             </w:r>
           </w:p>
         </w:tc>
@@ -2238,8 +2238,6 @@
               </w:rPr>
               <w:t>-corrected bug with adding new FC items</w:t>
             </w:r>
-            <w:bookmarkStart w:id="0" w:name="_GoBack"/>
-            <w:bookmarkEnd w:id="0"/>
           </w:p>
         </w:tc>
       </w:tr>
@@ -2551,41 +2549,6 @@
               </w:rPr>
             </w:pPr>
           </w:p>
-          <w:p>
-            <w:pPr>
-              <w:rPr>
-                <w:rFonts w:ascii="Times New Roman" w:hAnsi="Times New Roman" w:cs="Times New Roman"/>
-              </w:rPr>
-            </w:pPr>
-          </w:p>
-          <w:p>
-            <w:pPr>
-              <w:rPr>
-                <w:rFonts w:ascii="Times New Roman" w:hAnsi="Times New Roman" w:cs="Times New Roman"/>
-              </w:rPr>
-            </w:pPr>
-          </w:p>
-          <w:p>
-            <w:pPr>
-              <w:rPr>
-                <w:rFonts w:ascii="Times New Roman" w:hAnsi="Times New Roman" w:cs="Times New Roman"/>
-              </w:rPr>
-            </w:pPr>
-          </w:p>
-          <w:p>
-            <w:pPr>
-              <w:rPr>
-                <w:rFonts w:ascii="Times New Roman" w:hAnsi="Times New Roman" w:cs="Times New Roman"/>
-              </w:rPr>
-            </w:pPr>
-          </w:p>
-          <w:p>
-            <w:pPr>
-              <w:rPr>
-                <w:rFonts w:ascii="Times New Roman" w:hAnsi="Times New Roman" w:cs="Times New Roman"/>
-              </w:rPr>
-            </w:pPr>
-          </w:p>
         </w:tc>
         <w:tc>
           <w:tcPr>
@@ -2776,7 +2739,7 @@
               <w:rPr>
                 <w:rFonts w:ascii="Times New Roman" w:hAnsi="Times New Roman" w:cs="Times New Roman"/>
               </w:rPr>
-              <w:t>KOSLUMA</w:t>
+              <w:t>KOLSUMA</w:t>
             </w:r>
           </w:p>
         </w:tc>
@@ -3125,6 +3088,20 @@
           <w:rFonts w:ascii="Times New Roman" w:hAnsi="Times New Roman" w:cs="Times New Roman"/>
         </w:rPr>
       </w:pPr>
+    </w:p>
+    <w:p>
+      <w:pPr>
+        <w:rPr>
+          <w:rFonts w:ascii="Times New Roman" w:hAnsi="Times New Roman" w:cs="Times New Roman"/>
+        </w:rPr>
+      </w:pPr>
+    </w:p>
+    <w:p>
+      <w:pPr>
+        <w:rPr>
+          <w:rFonts w:ascii="Times New Roman" w:hAnsi="Times New Roman" w:cs="Times New Roman"/>
+        </w:rPr>
+      </w:pPr>
       <w:r>
         <w:rPr>
           <w:rFonts w:ascii="Times New Roman" w:hAnsi="Times New Roman" w:cs="Times New Roman"/>
@@ -3168,6 +3145,20 @@
         <w:tab/>
         <w:t>Scrum Master:</w:t>
       </w:r>
+      <w:r>
+        <w:rPr>
+          <w:rFonts w:ascii="Times New Roman" w:hAnsi="Times New Roman" w:cs="Times New Roman"/>
+        </w:rPr>
+        <w:t xml:space="preserve"> </w:t>
+      </w:r>
+      <w:proofErr w:type="spellStart"/>
+      <w:r>
+        <w:rPr>
+          <w:rFonts w:ascii="Times New Roman" w:hAnsi="Times New Roman" w:cs="Times New Roman"/>
+        </w:rPr>
+        <w:t>Kolsuma</w:t>
+      </w:r>
+      <w:proofErr w:type="spellEnd"/>
       <w:r>
         <w:rPr>
           <w:rFonts w:ascii="Times New Roman" w:hAnsi="Times New Roman" w:cs="Times New Roman"/>
@@ -3320,7 +3311,6 @@
               <w:rPr>
                 <w:rFonts w:ascii="Times New Roman" w:hAnsi="Times New Roman" w:cs="Times New Roman"/>
               </w:rPr>
-              <w:lastRenderedPageBreak/>
               <w:t>NAME:</w:t>
             </w:r>
           </w:p>
@@ -3502,6 +3492,64 @@
                 <w:rFonts w:ascii="Times New Roman" w:hAnsi="Times New Roman" w:cs="Times New Roman"/>
               </w:rPr>
             </w:pPr>
+            <w:r>
+              <w:rPr>
+                <w:rFonts w:ascii="Times New Roman" w:hAnsi="Times New Roman" w:cs="Times New Roman"/>
+              </w:rPr>
+              <w:t>-Days remaining algorithm</w:t>
+            </w:r>
+          </w:p>
+          <w:p>
+            <w:pPr>
+              <w:rPr>
+                <w:rFonts w:ascii="Times New Roman" w:hAnsi="Times New Roman" w:cs="Times New Roman"/>
+              </w:rPr>
+            </w:pPr>
+            <w:r>
+              <w:rPr>
+                <w:rFonts w:ascii="Times New Roman" w:hAnsi="Times New Roman" w:cs="Times New Roman"/>
+              </w:rPr>
+              <w:t>-Set up database</w:t>
+            </w:r>
+          </w:p>
+          <w:p>
+            <w:pPr>
+              <w:rPr>
+                <w:rFonts w:ascii="Times New Roman" w:hAnsi="Times New Roman" w:cs="Times New Roman"/>
+              </w:rPr>
+            </w:pPr>
+            <w:r>
+              <w:rPr>
+                <w:rFonts w:ascii="Times New Roman" w:hAnsi="Times New Roman" w:cs="Times New Roman"/>
+              </w:rPr>
+              <w:t>-Add search/filter functions</w:t>
+            </w:r>
+          </w:p>
+          <w:p>
+            <w:pPr>
+              <w:rPr>
+                <w:rFonts w:ascii="Times New Roman" w:hAnsi="Times New Roman" w:cs="Times New Roman"/>
+              </w:rPr>
+            </w:pPr>
+            <w:r>
+              <w:rPr>
+                <w:rFonts w:ascii="Times New Roman" w:hAnsi="Times New Roman" w:cs="Times New Roman"/>
+              </w:rPr>
+              <w:t>-Explore master edit on FC and checkbox selection on SL</w:t>
+            </w:r>
+          </w:p>
+          <w:p>
+            <w:pPr>
+              <w:rPr>
+                <w:rFonts w:ascii="Times New Roman" w:hAnsi="Times New Roman" w:cs="Times New Roman"/>
+              </w:rPr>
+            </w:pPr>
+            <w:r>
+              <w:rPr>
+                <w:rFonts w:ascii="Times New Roman" w:hAnsi="Times New Roman" w:cs="Times New Roman"/>
+              </w:rPr>
+              <w:t>-Create new classes for setting up SL/FC arrays</w:t>
+            </w:r>
           </w:p>
         </w:tc>
         <w:tc>
@@ -3514,6 +3562,25 @@
                 <w:rFonts w:ascii="Times New Roman" w:hAnsi="Times New Roman" w:cs="Times New Roman"/>
               </w:rPr>
             </w:pPr>
+            <w:r>
+              <w:rPr>
+                <w:rFonts w:ascii="Times New Roman" w:hAnsi="Times New Roman" w:cs="Times New Roman"/>
+              </w:rPr>
+              <w:t>-Implemented the algorithm for days remaining on the add new FC</w:t>
+            </w:r>
+          </w:p>
+          <w:p>
+            <w:pPr>
+              <w:rPr>
+                <w:rFonts w:ascii="Times New Roman" w:hAnsi="Times New Roman" w:cs="Times New Roman"/>
+              </w:rPr>
+            </w:pPr>
+            <w:r>
+              <w:rPr>
+                <w:rFonts w:ascii="Times New Roman" w:hAnsi="Times New Roman" w:cs="Times New Roman"/>
+              </w:rPr>
+              <w:t>-Fixed bug with calendar date selection</w:t>
+            </w:r>
           </w:p>
         </w:tc>
         <w:tc>
@@ -3622,6 +3689,41 @@
               </w:rPr>
             </w:pPr>
           </w:p>
+          <w:p>
+            <w:pPr>
+              <w:rPr>
+                <w:rFonts w:ascii="Times New Roman" w:hAnsi="Times New Roman" w:cs="Times New Roman"/>
+              </w:rPr>
+            </w:pPr>
+          </w:p>
+          <w:p>
+            <w:pPr>
+              <w:rPr>
+                <w:rFonts w:ascii="Times New Roman" w:hAnsi="Times New Roman" w:cs="Times New Roman"/>
+              </w:rPr>
+            </w:pPr>
+          </w:p>
+          <w:p>
+            <w:pPr>
+              <w:rPr>
+                <w:rFonts w:ascii="Times New Roman" w:hAnsi="Times New Roman" w:cs="Times New Roman"/>
+              </w:rPr>
+            </w:pPr>
+          </w:p>
+          <w:p>
+            <w:pPr>
+              <w:rPr>
+                <w:rFonts w:ascii="Times New Roman" w:hAnsi="Times New Roman" w:cs="Times New Roman"/>
+              </w:rPr>
+            </w:pPr>
+          </w:p>
+          <w:p>
+            <w:pPr>
+              <w:rPr>
+                <w:rFonts w:ascii="Times New Roman" w:hAnsi="Times New Roman" w:cs="Times New Roman"/>
+              </w:rPr>
+            </w:pPr>
+          </w:p>
         </w:tc>
         <w:tc>
           <w:tcPr>
@@ -3726,6 +3828,7 @@
               <w:rPr>
                 <w:rFonts w:ascii="Times New Roman" w:hAnsi="Times New Roman" w:cs="Times New Roman"/>
               </w:rPr>
+              <w:lastRenderedPageBreak/>
               <w:t>SIMRAN</w:t>
             </w:r>
           </w:p>
@@ -3734,6 +3837,34 @@
           <w:tcPr>
             <w:tcW w:w="1621" w:type="dxa"/>
           </w:tcPr>
+          <w:p>
+            <w:pPr>
+              <w:rPr>
+                <w:rFonts w:ascii="Times New Roman" w:hAnsi="Times New Roman" w:cs="Times New Roman"/>
+              </w:rPr>
+            </w:pPr>
+          </w:p>
+          <w:p>
+            <w:pPr>
+              <w:rPr>
+                <w:rFonts w:ascii="Times New Roman" w:hAnsi="Times New Roman" w:cs="Times New Roman"/>
+              </w:rPr>
+            </w:pPr>
+          </w:p>
+          <w:p>
+            <w:pPr>
+              <w:rPr>
+                <w:rFonts w:ascii="Times New Roman" w:hAnsi="Times New Roman" w:cs="Times New Roman"/>
+              </w:rPr>
+            </w:pPr>
+          </w:p>
+          <w:p>
+            <w:pPr>
+              <w:rPr>
+                <w:rFonts w:ascii="Times New Roman" w:hAnsi="Times New Roman" w:cs="Times New Roman"/>
+              </w:rPr>
+            </w:pPr>
+          </w:p>
           <w:p>
             <w:pPr>
               <w:rPr>
@@ -3845,7 +3976,13 @@
               <w:rPr>
                 <w:rFonts w:ascii="Times New Roman" w:hAnsi="Times New Roman" w:cs="Times New Roman"/>
               </w:rPr>
-              <w:t>KOSLUMA</w:t>
+              <w:t>KO</w:t>
+            </w:r>
+            <w:r>
+              <w:rPr>
+                <w:rFonts w:ascii="Times New Roman" w:hAnsi="Times New Roman" w:cs="Times New Roman"/>
+              </w:rPr>
+              <w:t>LSUMA</w:t>
             </w:r>
           </w:p>
         </w:tc>
@@ -3853,6 +3990,41 @@
           <w:tcPr>
             <w:tcW w:w="1621" w:type="dxa"/>
           </w:tcPr>
+          <w:p>
+            <w:pPr>
+              <w:rPr>
+                <w:rFonts w:ascii="Times New Roman" w:hAnsi="Times New Roman" w:cs="Times New Roman"/>
+              </w:rPr>
+            </w:pPr>
+          </w:p>
+          <w:p>
+            <w:pPr>
+              <w:rPr>
+                <w:rFonts w:ascii="Times New Roman" w:hAnsi="Times New Roman" w:cs="Times New Roman"/>
+              </w:rPr>
+            </w:pPr>
+          </w:p>
+          <w:p>
+            <w:pPr>
+              <w:rPr>
+                <w:rFonts w:ascii="Times New Roman" w:hAnsi="Times New Roman" w:cs="Times New Roman"/>
+              </w:rPr>
+            </w:pPr>
+          </w:p>
+          <w:p>
+            <w:pPr>
+              <w:rPr>
+                <w:rFonts w:ascii="Times New Roman" w:hAnsi="Times New Roman" w:cs="Times New Roman"/>
+              </w:rPr>
+            </w:pPr>
+          </w:p>
+          <w:p>
+            <w:pPr>
+              <w:rPr>
+                <w:rFonts w:ascii="Times New Roman" w:hAnsi="Times New Roman" w:cs="Times New Roman"/>
+              </w:rPr>
+            </w:pPr>
+          </w:p>
           <w:p>
             <w:pPr>
               <w:rPr>
@@ -4072,24 +4244,78 @@
           <w:rFonts w:ascii="Times New Roman" w:hAnsi="Times New Roman" w:cs="Times New Roman"/>
         </w:rPr>
       </w:pPr>
-      <w:r>
-        <w:rPr>
-          <w:rFonts w:ascii="Times New Roman" w:hAnsi="Times New Roman" w:cs="Times New Roman"/>
-        </w:rPr>
-        <w:tab/>
-      </w:r>
-      <w:r>
-        <w:rPr>
-          <w:rFonts w:ascii="Times New Roman" w:hAnsi="Times New Roman" w:cs="Times New Roman"/>
-        </w:rPr>
-        <w:tab/>
-      </w:r>
-      <w:r>
-        <w:rPr>
-          <w:rFonts w:ascii="Times New Roman" w:hAnsi="Times New Roman" w:cs="Times New Roman"/>
-        </w:rPr>
-        <w:tab/>
-      </w:r>
+    </w:p>
+    <w:p>
+      <w:pPr>
+        <w:rPr>
+          <w:rFonts w:ascii="Times New Roman" w:hAnsi="Times New Roman" w:cs="Times New Roman"/>
+        </w:rPr>
+      </w:pPr>
+    </w:p>
+    <w:p>
+      <w:pPr>
+        <w:rPr>
+          <w:rFonts w:ascii="Times New Roman" w:hAnsi="Times New Roman" w:cs="Times New Roman"/>
+        </w:rPr>
+      </w:pPr>
+    </w:p>
+    <w:p>
+      <w:pPr>
+        <w:rPr>
+          <w:rFonts w:ascii="Times New Roman" w:hAnsi="Times New Roman" w:cs="Times New Roman"/>
+        </w:rPr>
+      </w:pPr>
+    </w:p>
+    <w:p>
+      <w:pPr>
+        <w:rPr>
+          <w:rFonts w:ascii="Times New Roman" w:hAnsi="Times New Roman" w:cs="Times New Roman"/>
+        </w:rPr>
+      </w:pPr>
+      <w:bookmarkStart w:id="0" w:name="_GoBack"/>
+      <w:bookmarkEnd w:id="0"/>
+    </w:p>
+    <w:p>
+      <w:pPr>
+        <w:rPr>
+          <w:rFonts w:ascii="Times New Roman" w:hAnsi="Times New Roman" w:cs="Times New Roman"/>
+        </w:rPr>
+      </w:pPr>
+    </w:p>
+    <w:p>
+      <w:pPr>
+        <w:rPr>
+          <w:rFonts w:ascii="Times New Roman" w:hAnsi="Times New Roman" w:cs="Times New Roman"/>
+        </w:rPr>
+      </w:pPr>
+    </w:p>
+    <w:p>
+      <w:pPr>
+        <w:rPr>
+          <w:rFonts w:ascii="Times New Roman" w:hAnsi="Times New Roman" w:cs="Times New Roman"/>
+        </w:rPr>
+      </w:pPr>
+    </w:p>
+    <w:p>
+      <w:pPr>
+        <w:rPr>
+          <w:rFonts w:ascii="Times New Roman" w:hAnsi="Times New Roman" w:cs="Times New Roman"/>
+        </w:rPr>
+      </w:pPr>
+    </w:p>
+    <w:p>
+      <w:pPr>
+        <w:rPr>
+          <w:rFonts w:ascii="Times New Roman" w:hAnsi="Times New Roman" w:cs="Times New Roman"/>
+        </w:rPr>
+      </w:pPr>
+    </w:p>
+    <w:p>
+      <w:pPr>
+        <w:rPr>
+          <w:rFonts w:ascii="Times New Roman" w:hAnsi="Times New Roman" w:cs="Times New Roman"/>
+        </w:rPr>
+      </w:pPr>
     </w:p>
     <w:p>
       <w:pPr>
@@ -4285,7 +4511,6 @@
               <w:rPr>
                 <w:rFonts w:ascii="Times New Roman" w:hAnsi="Times New Roman" w:cs="Times New Roman"/>
               </w:rPr>
-              <w:lastRenderedPageBreak/>
               <w:t>NAME:</w:t>
             </w:r>
           </w:p>
@@ -4810,7 +5035,7 @@
               <w:rPr>
                 <w:rFonts w:ascii="Times New Roman" w:hAnsi="Times New Roman" w:cs="Times New Roman"/>
               </w:rPr>
-              <w:t>KOSLUMA</w:t>
+              <w:t>KOLSUMA</w:t>
             </w:r>
           </w:p>
         </w:tc>
@@ -5792,7 +6017,7 @@
               <w:rPr>
                 <w:rFonts w:ascii="Times New Roman" w:hAnsi="Times New Roman" w:cs="Times New Roman"/>
               </w:rPr>
-              <w:t>KOSLUMA</w:t>
+              <w:t>KOLSUMA</w:t>
             </w:r>
           </w:p>
         </w:tc>

</xml_diff>

<commit_message>
Updated scrum sheet week 3 Tuesday
</commit_message>
<xml_diff>
--- a/Scrum Management1.docx
+++ b/Scrum Management1.docx
@@ -1,6 +1,6 @@
 
 <file path=word/document.xml><?xml version="1.0" encoding="utf-8"?>
-<w:document xmlns:wpc="http://schemas.microsoft.com/office/word/2010/wordprocessingCanvas" xmlns:cx="http://schemas.microsoft.com/office/drawing/2014/chartex" xmlns:cx1="http://schemas.microsoft.com/office/drawing/2015/9/8/chartex" xmlns:cx2="http://schemas.microsoft.com/office/drawing/2015/10/21/chartex" xmlns:cx3="http://schemas.microsoft.com/office/drawing/2016/5/9/chartex" xmlns:cx4="http://schemas.microsoft.com/office/drawing/2016/5/10/chartex" xmlns:cx5="http://schemas.microsoft.com/office/drawing/2016/5/11/chartex" xmlns:mc="http://schemas.openxmlformats.org/markup-compatibility/2006" xmlns:o="urn:schemas-microsoft-com:office:office" xmlns:r="http://schemas.openxmlformats.org/officeDocument/2006/relationships" xmlns:m="http://schemas.openxmlformats.org/officeDocument/2006/math" xmlns:v="urn:schemas-microsoft-com:vml" xmlns:wp14="http://schemas.microsoft.com/office/word/2010/wordprocessingDrawing" xmlns:wp="http://schemas.openxmlformats.org/drawingml/2006/wordprocessingDrawing" xmlns:w10="urn:schemas-microsoft-com:office:word" xmlns:w="http://schemas.openxmlformats.org/wordprocessingml/2006/main" xmlns:w14="http://schemas.microsoft.com/office/word/2010/wordml" xmlns:w15="http://schemas.microsoft.com/office/word/2012/wordml" xmlns:w16se="http://schemas.microsoft.com/office/word/2015/wordml/symex" xmlns:wpg="http://schemas.microsoft.com/office/word/2010/wordprocessingGroup" xmlns:wpi="http://schemas.microsoft.com/office/word/2010/wordprocessingInk" xmlns:wne="http://schemas.microsoft.com/office/word/2006/wordml" xmlns:wps="http://schemas.microsoft.com/office/word/2010/wordprocessingShape" mc:Ignorable="w14 w15 w16se wp14">
+<w:document xmlns:wpc="http://schemas.microsoft.com/office/word/2010/wordprocessingCanvas" xmlns:cx="http://schemas.microsoft.com/office/drawing/2014/chartex" xmlns:cx1="http://schemas.microsoft.com/office/drawing/2015/9/8/chartex" xmlns:cx2="http://schemas.microsoft.com/office/drawing/2015/10/21/chartex" xmlns:mc="http://schemas.openxmlformats.org/markup-compatibility/2006" xmlns:o="urn:schemas-microsoft-com:office:office" xmlns:r="http://schemas.openxmlformats.org/officeDocument/2006/relationships" xmlns:m="http://schemas.openxmlformats.org/officeDocument/2006/math" xmlns:v="urn:schemas-microsoft-com:vml" xmlns:wp14="http://schemas.microsoft.com/office/word/2010/wordprocessingDrawing" xmlns:wp="http://schemas.openxmlformats.org/drawingml/2006/wordprocessingDrawing" xmlns:w10="urn:schemas-microsoft-com:office:word" xmlns:w="http://schemas.openxmlformats.org/wordprocessingml/2006/main" xmlns:w14="http://schemas.microsoft.com/office/word/2010/wordml" xmlns:w15="http://schemas.microsoft.com/office/word/2012/wordml" xmlns:w16se="http://schemas.microsoft.com/office/word/2015/wordml/symex" xmlns:wpg="http://schemas.microsoft.com/office/word/2010/wordprocessingGroup" xmlns:wpi="http://schemas.microsoft.com/office/word/2010/wordprocessingInk" xmlns:wne="http://schemas.microsoft.com/office/word/2006/wordml" xmlns:wps="http://schemas.microsoft.com/office/word/2010/wordprocessingShape" mc:Ignorable="w14 w15 w16se wp14">
   <w:body>
     <w:p>
       <w:pPr>
@@ -3305,14 +3305,14 @@
       </w:tblPr>
       <w:tblGrid>
         <w:gridCol w:w="1427"/>
-        <w:gridCol w:w="1853"/>
+        <w:gridCol w:w="1854"/>
         <w:gridCol w:w="1605"/>
-        <w:gridCol w:w="1606"/>
+        <w:gridCol w:w="1608"/>
         <w:gridCol w:w="1686"/>
-        <w:gridCol w:w="1615"/>
+        <w:gridCol w:w="1614"/>
         <w:gridCol w:w="1600"/>
-        <w:gridCol w:w="1618"/>
-        <w:gridCol w:w="1611"/>
+        <w:gridCol w:w="1617"/>
+        <w:gridCol w:w="1610"/>
       </w:tblGrid>
       <w:tr>
         <w:trPr>
@@ -3652,6 +3652,38 @@
                 <w:rFonts w:ascii="Times New Roman" w:hAnsi="Times New Roman" w:cs="Times New Roman"/>
               </w:rPr>
             </w:pPr>
+            <w:r>
+              <w:rPr>
+                <w:rFonts w:ascii="Times New Roman" w:hAnsi="Times New Roman" w:cs="Times New Roman"/>
+              </w:rPr>
+              <w:t>-set up new classes for SL and FC array initialisation</w:t>
+            </w:r>
+          </w:p>
+          <w:p>
+            <w:pPr>
+              <w:rPr>
+                <w:rFonts w:ascii="Times New Roman" w:hAnsi="Times New Roman" w:cs="Times New Roman"/>
+              </w:rPr>
+            </w:pPr>
+            <w:r>
+              <w:rPr>
+                <w:rFonts w:ascii="Times New Roman" w:hAnsi="Times New Roman" w:cs="Times New Roman"/>
+              </w:rPr>
+              <w:t>-added SL spinner and implemented search algorithms for quantity, name, priority and most recently added</w:t>
+            </w:r>
+          </w:p>
+          <w:p>
+            <w:pPr>
+              <w:rPr>
+                <w:rFonts w:ascii="Times New Roman" w:hAnsi="Times New Roman" w:cs="Times New Roman"/>
+              </w:rPr>
+            </w:pPr>
+            <w:r>
+              <w:rPr>
+                <w:rFonts w:ascii="Times New Roman" w:hAnsi="Times New Roman" w:cs="Times New Roman"/>
+              </w:rPr>
+              <w:t>-explored using new threads for background tasks</w:t>
+            </w:r>
           </w:p>
         </w:tc>
         <w:tc>
@@ -3966,6 +3998,7 @@
               <w:rPr>
                 <w:rFonts w:ascii="Times New Roman" w:hAnsi="Times New Roman" w:cs="Times New Roman"/>
               </w:rPr>
+              <w:lastRenderedPageBreak/>
               <w:t>SIMRAN</w:t>
             </w:r>
           </w:p>
@@ -4113,7 +4146,6 @@
               <w:rPr>
                 <w:rFonts w:ascii="Times New Roman" w:hAnsi="Times New Roman" w:cs="Times New Roman"/>
               </w:rPr>
-              <w:lastRenderedPageBreak/>
               <w:t>KO</w:t>
             </w:r>
             <w:r>
@@ -4182,8 +4214,6 @@
               </w:rPr>
               <w:t>Working on interface</w:t>
             </w:r>
-            <w:bookmarkStart w:id="0" w:name="_GoBack"/>
-            <w:bookmarkEnd w:id="0"/>
           </w:p>
         </w:tc>
         <w:tc>
@@ -4429,32 +4459,18 @@
           <w:rFonts w:ascii="Times New Roman" w:hAnsi="Times New Roman" w:cs="Times New Roman"/>
         </w:rPr>
       </w:pPr>
-    </w:p>
-    <w:p>
-      <w:pPr>
-        <w:rPr>
-          <w:rFonts w:ascii="Times New Roman" w:hAnsi="Times New Roman" w:cs="Times New Roman"/>
-        </w:rPr>
-      </w:pPr>
-      <w:r>
-        <w:rPr>
-          <w:rFonts w:ascii="Times New Roman" w:hAnsi="Times New Roman" w:cs="Times New Roman"/>
-        </w:rPr>
-        <w:br w:type="page"/>
-      </w:r>
-    </w:p>
-    <w:p>
-      <w:pPr>
-        <w:rPr>
-          <w:rFonts w:ascii="Times New Roman" w:hAnsi="Times New Roman" w:cs="Times New Roman"/>
-        </w:rPr>
-      </w:pPr>
       <w:r>
         <w:rPr>
           <w:rFonts w:ascii="Times New Roman" w:hAnsi="Times New Roman" w:cs="Times New Roman"/>
         </w:rPr>
         <w:lastRenderedPageBreak/>
-        <w:t xml:space="preserve">Sprint </w:t>
+        <w:t>Sp</w:t>
+      </w:r>
+      <w:r>
+        <w:rPr>
+          <w:rFonts w:ascii="Times New Roman" w:hAnsi="Times New Roman" w:cs="Times New Roman"/>
+        </w:rPr>
+        <w:t xml:space="preserve">rint </w:t>
       </w:r>
       <w:r>
         <w:rPr>
@@ -4491,6 +4507,13 @@
           <w:rFonts w:ascii="Times New Roman" w:hAnsi="Times New Roman" w:cs="Times New Roman"/>
         </w:rPr>
         <w:tab/>
+      </w:r>
+      <w:bookmarkStart w:id="0" w:name="_GoBack"/>
+      <w:bookmarkEnd w:id="0"/>
+      <w:r>
+        <w:rPr>
+          <w:rFonts w:ascii="Times New Roman" w:hAnsi="Times New Roman" w:cs="Times New Roman"/>
+        </w:rPr>
         <w:t>Scrum Master:</w:t>
       </w:r>
       <w:r>
@@ -6400,7 +6423,7 @@
 </file>
 
 <file path=word/numbering.xml><?xml version="1.0" encoding="utf-8"?>
-<w:numbering xmlns:wpc="http://schemas.microsoft.com/office/word/2010/wordprocessingCanvas" xmlns:cx="http://schemas.microsoft.com/office/drawing/2014/chartex" xmlns:cx1="http://schemas.microsoft.com/office/drawing/2015/9/8/chartex" xmlns:cx2="http://schemas.microsoft.com/office/drawing/2015/10/21/chartex" xmlns:cx3="http://schemas.microsoft.com/office/drawing/2016/5/9/chartex" xmlns:cx4="http://schemas.microsoft.com/office/drawing/2016/5/10/chartex" xmlns:cx5="http://schemas.microsoft.com/office/drawing/2016/5/11/chartex" xmlns:mc="http://schemas.openxmlformats.org/markup-compatibility/2006" xmlns:o="urn:schemas-microsoft-com:office:office" xmlns:r="http://schemas.openxmlformats.org/officeDocument/2006/relationships" xmlns:m="http://schemas.openxmlformats.org/officeDocument/2006/math" xmlns:v="urn:schemas-microsoft-com:vml" xmlns:wp14="http://schemas.microsoft.com/office/word/2010/wordprocessingDrawing" xmlns:wp="http://schemas.openxmlformats.org/drawingml/2006/wordprocessingDrawing" xmlns:w10="urn:schemas-microsoft-com:office:word" xmlns:w="http://schemas.openxmlformats.org/wordprocessingml/2006/main" xmlns:w14="http://schemas.microsoft.com/office/word/2010/wordml" xmlns:w15="http://schemas.microsoft.com/office/word/2012/wordml" xmlns:w16se="http://schemas.microsoft.com/office/word/2015/wordml/symex" xmlns:wpg="http://schemas.microsoft.com/office/word/2010/wordprocessingGroup" xmlns:wpi="http://schemas.microsoft.com/office/word/2010/wordprocessingInk" xmlns:wne="http://schemas.microsoft.com/office/word/2006/wordml" xmlns:wps="http://schemas.microsoft.com/office/word/2010/wordprocessingShape" mc:Ignorable="w14 w15 w16se wp14">
+<w:numbering xmlns:wpc="http://schemas.microsoft.com/office/word/2010/wordprocessingCanvas" xmlns:cx="http://schemas.microsoft.com/office/drawing/2014/chartex" xmlns:cx1="http://schemas.microsoft.com/office/drawing/2015/9/8/chartex" xmlns:cx2="http://schemas.microsoft.com/office/drawing/2015/10/21/chartex" xmlns:mc="http://schemas.openxmlformats.org/markup-compatibility/2006" xmlns:o="urn:schemas-microsoft-com:office:office" xmlns:r="http://schemas.openxmlformats.org/officeDocument/2006/relationships" xmlns:m="http://schemas.openxmlformats.org/officeDocument/2006/math" xmlns:v="urn:schemas-microsoft-com:vml" xmlns:wp14="http://schemas.microsoft.com/office/word/2010/wordprocessingDrawing" xmlns:wp="http://schemas.openxmlformats.org/drawingml/2006/wordprocessingDrawing" xmlns:w10="urn:schemas-microsoft-com:office:word" xmlns:w="http://schemas.openxmlformats.org/wordprocessingml/2006/main" xmlns:w14="http://schemas.microsoft.com/office/word/2010/wordml" xmlns:w15="http://schemas.microsoft.com/office/word/2012/wordml" xmlns:w16se="http://schemas.microsoft.com/office/word/2015/wordml/symex" xmlns:wpg="http://schemas.microsoft.com/office/word/2010/wordprocessingGroup" xmlns:wpi="http://schemas.microsoft.com/office/word/2010/wordprocessingInk" xmlns:wne="http://schemas.microsoft.com/office/word/2006/wordml" xmlns:wps="http://schemas.microsoft.com/office/word/2010/wordprocessingShape" mc:Ignorable="w14 w15 w16se wp14">
   <w:abstractNum w:abstractNumId="0" w15:restartNumberingAfterBreak="0">
     <w:nsid w:val="313918E1"/>
     <w:multiLevelType w:val="hybridMultilevel"/>
@@ -6767,7 +6790,7 @@
       </w:pPr>
     </w:pPrDefault>
   </w:docDefaults>
-  <w:latentStyles w:defLockedState="0" w:defUIPriority="99" w:defSemiHidden="0" w:defUnhideWhenUsed="0" w:defQFormat="0" w:count="374">
+  <w:latentStyles w:defLockedState="0" w:defUIPriority="99" w:defSemiHidden="0" w:defUnhideWhenUsed="0" w:defQFormat="0" w:count="372">
     <w:lsdException w:name="Normal" w:uiPriority="0" w:qFormat="1"/>
     <w:lsdException w:name="heading 1" w:uiPriority="9" w:qFormat="1"/>
     <w:lsdException w:name="heading 2" w:semiHidden="1" w:uiPriority="9" w:unhideWhenUsed="1" w:qFormat="1"/>
@@ -6873,6 +6896,7 @@
     <w:lsdException w:name="HTML Sample" w:semiHidden="1" w:unhideWhenUsed="1"/>
     <w:lsdException w:name="HTML Typewriter" w:semiHidden="1" w:unhideWhenUsed="1"/>
     <w:lsdException w:name="HTML Variable" w:semiHidden="1" w:unhideWhenUsed="1"/>
+    <w:lsdException w:name="Normal Table" w:semiHidden="1" w:unhideWhenUsed="1"/>
     <w:lsdException w:name="annotation subject" w:semiHidden="1" w:unhideWhenUsed="1"/>
     <w:lsdException w:name="No List" w:semiHidden="1" w:unhideWhenUsed="1"/>
     <w:lsdException w:name="Outline List 1" w:semiHidden="1" w:unhideWhenUsed="1"/>
@@ -6918,9 +6942,11 @@
     <w:lsdException w:name="Table Subtle 1" w:semiHidden="1" w:unhideWhenUsed="1"/>
     <w:lsdException w:name="Table Subtle 2" w:semiHidden="1" w:unhideWhenUsed="1"/>
     <w:lsdException w:name="Table Web 1" w:semiHidden="1" w:unhideWhenUsed="1"/>
+    <w:lsdException w:name="Table Web 2" w:semiHidden="1" w:unhideWhenUsed="1"/>
     <w:lsdException w:name="Table Web 3" w:semiHidden="1" w:unhideWhenUsed="1"/>
     <w:lsdException w:name="Balloon Text" w:semiHidden="1" w:unhideWhenUsed="1"/>
     <w:lsdException w:name="Table Grid" w:uiPriority="39"/>
+    <w:lsdException w:name="Table Theme" w:semiHidden="1" w:unhideWhenUsed="1"/>
     <w:lsdException w:name="Placeholder Text" w:semiHidden="1"/>
     <w:lsdException w:name="No Spacing" w:uiPriority="1" w:qFormat="1"/>
     <w:lsdException w:name="Light Shading" w:uiPriority="60"/>
@@ -7128,8 +7154,6 @@
     <w:lsdException w:name="List Table 6 Colorful Accent 6" w:uiPriority="51"/>
     <w:lsdException w:name="List Table 7 Colorful Accent 6" w:uiPriority="52"/>
     <w:lsdException w:name="Mention" w:semiHidden="1" w:unhideWhenUsed="1"/>
-    <w:lsdException w:name="Smart Hyperlink" w:semiHidden="1" w:unhideWhenUsed="1"/>
-    <w:lsdException w:name="Hashtag" w:semiHidden="1" w:unhideWhenUsed="1"/>
   </w:latentStyles>
   <w:style w:type="paragraph" w:default="1" w:styleId="Normal">
     <w:name w:val="Normal"/>

</xml_diff>

<commit_message>
Updated scrum sheet week 3 Wednesday
</commit_message>
<xml_diff>
--- a/Scrum Management1.docx
+++ b/Scrum Management1.docx
@@ -1,6 +1,6 @@
 
 <file path=word/document.xml><?xml version="1.0" encoding="utf-8"?>
-<w:document xmlns:wpc="http://schemas.microsoft.com/office/word/2010/wordprocessingCanvas" xmlns:mo="http://schemas.microsoft.com/office/mac/office/2008/main" xmlns:mc="http://schemas.openxmlformats.org/markup-compatibility/2006" xmlns:mv="urn:schemas-microsoft-com:mac:vml" xmlns:o="urn:schemas-microsoft-com:office:office" xmlns:r="http://schemas.openxmlformats.org/officeDocument/2006/relationships" xmlns:m="http://schemas.openxmlformats.org/officeDocument/2006/math" xmlns:v="urn:schemas-microsoft-com:vml" xmlns:wp14="http://schemas.microsoft.com/office/word/2010/wordprocessingDrawing" xmlns:wp="http://schemas.openxmlformats.org/drawingml/2006/wordprocessingDrawing" xmlns:w10="urn:schemas-microsoft-com:office:word" xmlns:w="http://schemas.openxmlformats.org/wordprocessingml/2006/main" xmlns:w14="http://schemas.microsoft.com/office/word/2010/wordml" xmlns:wpg="http://schemas.microsoft.com/office/word/2010/wordprocessingGroup" xmlns:wpi="http://schemas.microsoft.com/office/word/2010/wordprocessingInk" xmlns:wne="http://schemas.microsoft.com/office/word/2006/wordml" xmlns:wps="http://schemas.microsoft.com/office/word/2010/wordprocessingShape" mc:Ignorable="w14 wp14">
+<w:document xmlns:wpc="http://schemas.microsoft.com/office/word/2010/wordprocessingCanvas" xmlns:cx="http://schemas.microsoft.com/office/drawing/2014/chartex" xmlns:cx1="http://schemas.microsoft.com/office/drawing/2015/9/8/chartex" xmlns:cx2="http://schemas.microsoft.com/office/drawing/2015/10/21/chartex" xmlns:mc="http://schemas.openxmlformats.org/markup-compatibility/2006" xmlns:o="urn:schemas-microsoft-com:office:office" xmlns:r="http://schemas.openxmlformats.org/officeDocument/2006/relationships" xmlns:m="http://schemas.openxmlformats.org/officeDocument/2006/math" xmlns:v="urn:schemas-microsoft-com:vml" xmlns:wp14="http://schemas.microsoft.com/office/word/2010/wordprocessingDrawing" xmlns:wp="http://schemas.openxmlformats.org/drawingml/2006/wordprocessingDrawing" xmlns:w10="urn:schemas-microsoft-com:office:word" xmlns:w="http://schemas.openxmlformats.org/wordprocessingml/2006/main" xmlns:w14="http://schemas.microsoft.com/office/word/2010/wordml" xmlns:w15="http://schemas.microsoft.com/office/word/2012/wordml" xmlns:w16se="http://schemas.microsoft.com/office/word/2015/wordml/symex" xmlns:wpg="http://schemas.microsoft.com/office/word/2010/wordprocessingGroup" xmlns:wpi="http://schemas.microsoft.com/office/word/2010/wordprocessingInk" xmlns:wne="http://schemas.microsoft.com/office/word/2006/wordml" xmlns:wps="http://schemas.microsoft.com/office/word/2010/wordprocessingShape" mc:Ignorable="w14 w15 w16se wp14">
   <w:body>
     <w:p>
       <w:pPr>
@@ -1067,7 +1067,6 @@
               <w:rPr>
                 <w:rFonts w:ascii="Times New Roman" w:hAnsi="Times New Roman" w:cs="Times New Roman"/>
               </w:rPr>
-              <w:lastRenderedPageBreak/>
               <w:t>KOLSUMA</w:t>
             </w:r>
           </w:p>
@@ -3623,6 +3622,19 @@
               <w:t>-Create new classes for setting up SL/FC arrays</w:t>
             </w:r>
           </w:p>
+          <w:p>
+            <w:pPr>
+              <w:rPr>
+                <w:rFonts w:ascii="Times New Roman" w:hAnsi="Times New Roman" w:cs="Times New Roman"/>
+              </w:rPr>
+            </w:pPr>
+            <w:r>
+              <w:rPr>
+                <w:rFonts w:ascii="Times New Roman" w:hAnsi="Times New Roman" w:cs="Times New Roman"/>
+              </w:rPr>
+              <w:t>-Error checking on SL and FC user entries</w:t>
+            </w:r>
+          </w:p>
         </w:tc>
         <w:tc>
           <w:tcPr>
@@ -3709,6 +3721,40 @@
                 <w:rFonts w:ascii="Times New Roman" w:hAnsi="Times New Roman" w:cs="Times New Roman"/>
               </w:rPr>
             </w:pPr>
+            <w:r>
+              <w:rPr>
+                <w:rFonts w:ascii="Times New Roman" w:hAnsi="Times New Roman" w:cs="Times New Roman"/>
+              </w:rPr>
+              <w:t>-Not much done but did resolve issue with the sort-by menu having items too close together</w:t>
+            </w:r>
+          </w:p>
+          <w:p>
+            <w:pPr>
+              <w:rPr>
+                <w:rFonts w:ascii="Times New Roman" w:hAnsi="Times New Roman" w:cs="Times New Roman"/>
+              </w:rPr>
+            </w:pPr>
+            <w:r>
+              <w:rPr>
+                <w:rFonts w:ascii="Times New Roman" w:hAnsi="Times New Roman" w:cs="Times New Roman"/>
+              </w:rPr>
+              <w:t>-Partially refined the SL interface</w:t>
+            </w:r>
+          </w:p>
+          <w:p>
+            <w:pPr>
+              <w:rPr>
+                <w:rFonts w:ascii="Times New Roman" w:hAnsi="Times New Roman" w:cs="Times New Roman"/>
+              </w:rPr>
+            </w:pPr>
+            <w:r>
+              <w:rPr>
+                <w:rFonts w:ascii="Times New Roman" w:hAnsi="Times New Roman" w:cs="Times New Roman"/>
+              </w:rPr>
+              <w:t>-Will explore setting up database tables tomorrow at University</w:t>
+            </w:r>
+            <w:bookmarkStart w:id="0" w:name="_GoBack"/>
+            <w:bookmarkEnd w:id="0"/>
           </w:p>
         </w:tc>
         <w:tc>
@@ -4387,8 +4433,6 @@
               </w:rPr>
               <w:t>Started  XML for Add recipes page</w:t>
             </w:r>
-            <w:bookmarkStart w:id="0" w:name="_GoBack"/>
-            <w:bookmarkEnd w:id="0"/>
           </w:p>
         </w:tc>
         <w:tc>
@@ -6472,8 +6516,8 @@
 </file>
 
 <file path=word/numbering.xml><?xml version="1.0" encoding="utf-8"?>
-<w:numbering xmlns:wpc="http://schemas.microsoft.com/office/word/2010/wordprocessingCanvas" xmlns:mo="http://schemas.microsoft.com/office/mac/office/2008/main" xmlns:mc="http://schemas.openxmlformats.org/markup-compatibility/2006" xmlns:mv="urn:schemas-microsoft-com:mac:vml" xmlns:o="urn:schemas-microsoft-com:office:office" xmlns:r="http://schemas.openxmlformats.org/officeDocument/2006/relationships" xmlns:m="http://schemas.openxmlformats.org/officeDocument/2006/math" xmlns:v="urn:schemas-microsoft-com:vml" xmlns:wp14="http://schemas.microsoft.com/office/word/2010/wordprocessingDrawing" xmlns:wp="http://schemas.openxmlformats.org/drawingml/2006/wordprocessingDrawing" xmlns:w10="urn:schemas-microsoft-com:office:word" xmlns:w="http://schemas.openxmlformats.org/wordprocessingml/2006/main" xmlns:w14="http://schemas.microsoft.com/office/word/2010/wordml" xmlns:wpg="http://schemas.microsoft.com/office/word/2010/wordprocessingGroup" xmlns:wpi="http://schemas.microsoft.com/office/word/2010/wordprocessingInk" xmlns:wne="http://schemas.microsoft.com/office/word/2006/wordml" xmlns:wps="http://schemas.microsoft.com/office/word/2010/wordprocessingShape" mc:Ignorable="w14 wp14">
-  <w:abstractNum w:abstractNumId="0">
+<w:numbering xmlns:wpc="http://schemas.microsoft.com/office/word/2010/wordprocessingCanvas" xmlns:cx="http://schemas.microsoft.com/office/drawing/2014/chartex" xmlns:cx1="http://schemas.microsoft.com/office/drawing/2015/9/8/chartex" xmlns:cx2="http://schemas.microsoft.com/office/drawing/2015/10/21/chartex" xmlns:mc="http://schemas.openxmlformats.org/markup-compatibility/2006" xmlns:o="urn:schemas-microsoft-com:office:office" xmlns:r="http://schemas.openxmlformats.org/officeDocument/2006/relationships" xmlns:m="http://schemas.openxmlformats.org/officeDocument/2006/math" xmlns:v="urn:schemas-microsoft-com:vml" xmlns:wp14="http://schemas.microsoft.com/office/word/2010/wordprocessingDrawing" xmlns:wp="http://schemas.openxmlformats.org/drawingml/2006/wordprocessingDrawing" xmlns:w10="urn:schemas-microsoft-com:office:word" xmlns:w="http://schemas.openxmlformats.org/wordprocessingml/2006/main" xmlns:w14="http://schemas.microsoft.com/office/word/2010/wordml" xmlns:w15="http://schemas.microsoft.com/office/word/2012/wordml" xmlns:w16se="http://schemas.microsoft.com/office/word/2015/wordml/symex" xmlns:wpg="http://schemas.microsoft.com/office/word/2010/wordprocessingGroup" xmlns:wpi="http://schemas.microsoft.com/office/word/2010/wordprocessingInk" xmlns:wne="http://schemas.microsoft.com/office/word/2006/wordml" xmlns:wps="http://schemas.microsoft.com/office/word/2010/wordprocessingShape" mc:Ignorable="w14 w15 w16se wp14">
+  <w:abstractNum w:abstractNumId="0" w15:restartNumberingAfterBreak="0">
     <w:nsid w:val="313918E1"/>
     <w:multiLevelType w:val="hybridMultilevel"/>
     <w:tmpl w:val="92625E82"/>
@@ -6585,7 +6629,7 @@
       </w:rPr>
     </w:lvl>
   </w:abstractNum>
-  <w:abstractNum w:abstractNumId="1">
+  <w:abstractNum w:abstractNumId="1" w15:restartNumberingAfterBreak="0">
     <w:nsid w:val="53C27A68"/>
     <w:multiLevelType w:val="hybridMultilevel"/>
     <w:tmpl w:val="6A4A11EE"/>
@@ -6698,7 +6742,7 @@
       </w:rPr>
     </w:lvl>
   </w:abstractNum>
-  <w:abstractNum w:abstractNumId="2">
+  <w:abstractNum w:abstractNumId="2" w15:restartNumberingAfterBreak="0">
     <w:nsid w:val="55F44053"/>
     <w:multiLevelType w:val="hybridMultilevel"/>
     <w:tmpl w:val="EDC4200E"/>
@@ -6810,7 +6854,7 @@
       </w:rPr>
     </w:lvl>
   </w:abstractNum>
-  <w:abstractNum w:abstractNumId="3">
+  <w:abstractNum w:abstractNumId="3" w15:restartNumberingAfterBreak="0">
     <w:nsid w:val="6E2E355F"/>
     <w:multiLevelType w:val="hybridMultilevel"/>
     <w:tmpl w:val="7F7C2A90"/>
@@ -6938,7 +6982,7 @@
 </file>
 
 <file path=word/styles.xml><?xml version="1.0" encoding="utf-8"?>
-<w:styles xmlns:mc="http://schemas.openxmlformats.org/markup-compatibility/2006" xmlns:r="http://schemas.openxmlformats.org/officeDocument/2006/relationships" xmlns:w="http://schemas.openxmlformats.org/wordprocessingml/2006/main" xmlns:w14="http://schemas.microsoft.com/office/word/2010/wordml" mc:Ignorable="w14">
+<w:styles xmlns:mc="http://schemas.openxmlformats.org/markup-compatibility/2006" xmlns:r="http://schemas.openxmlformats.org/officeDocument/2006/relationships" xmlns:w="http://schemas.openxmlformats.org/wordprocessingml/2006/main" xmlns:w14="http://schemas.microsoft.com/office/word/2010/wordml" xmlns:w15="http://schemas.microsoft.com/office/word/2012/wordml" xmlns:w16se="http://schemas.microsoft.com/office/word/2015/wordml/symex" mc:Ignorable="w14 w15 w16se">
   <w:docDefaults>
     <w:rPrDefault>
       <w:rPr>
@@ -6954,153 +6998,371 @@
       </w:pPr>
     </w:pPrDefault>
   </w:docDefaults>
-  <w:latentStyles w:defLockedState="0" w:defUIPriority="99" w:defSemiHidden="1" w:defUnhideWhenUsed="1" w:defQFormat="0" w:count="276">
-    <w:lsdException w:name="Normal" w:semiHidden="0" w:uiPriority="0" w:unhideWhenUsed="0" w:qFormat="1"/>
-    <w:lsdException w:name="heading 1" w:semiHidden="0" w:uiPriority="9" w:unhideWhenUsed="0" w:qFormat="1"/>
-    <w:lsdException w:name="heading 2" w:uiPriority="9" w:qFormat="1"/>
-    <w:lsdException w:name="heading 3" w:uiPriority="9" w:qFormat="1"/>
-    <w:lsdException w:name="heading 4" w:uiPriority="9" w:qFormat="1"/>
-    <w:lsdException w:name="heading 5" w:uiPriority="9" w:qFormat="1"/>
-    <w:lsdException w:name="heading 6" w:uiPriority="9" w:qFormat="1"/>
-    <w:lsdException w:name="heading 7" w:uiPriority="9" w:qFormat="1"/>
-    <w:lsdException w:name="heading 8" w:uiPriority="9" w:qFormat="1"/>
-    <w:lsdException w:name="heading 9" w:uiPriority="9" w:qFormat="1"/>
-    <w:lsdException w:name="toc 1" w:uiPriority="39"/>
-    <w:lsdException w:name="toc 2" w:uiPriority="39"/>
-    <w:lsdException w:name="toc 3" w:uiPriority="39"/>
-    <w:lsdException w:name="toc 4" w:uiPriority="39"/>
-    <w:lsdException w:name="toc 5" w:uiPriority="39"/>
-    <w:lsdException w:name="toc 6" w:uiPriority="39"/>
-    <w:lsdException w:name="toc 7" w:uiPriority="39"/>
-    <w:lsdException w:name="toc 8" w:uiPriority="39"/>
-    <w:lsdException w:name="toc 9" w:uiPriority="39"/>
-    <w:lsdException w:name="caption" w:uiPriority="35" w:qFormat="1"/>
-    <w:lsdException w:name="Title" w:semiHidden="0" w:uiPriority="10" w:unhideWhenUsed="0" w:qFormat="1"/>
-    <w:lsdException w:name="Default Paragraph Font" w:uiPriority="1"/>
-    <w:lsdException w:name="Subtitle" w:semiHidden="0" w:uiPriority="11" w:unhideWhenUsed="0" w:qFormat="1"/>
-    <w:lsdException w:name="Strong" w:semiHidden="0" w:uiPriority="22" w:unhideWhenUsed="0" w:qFormat="1"/>
-    <w:lsdException w:name="Emphasis" w:semiHidden="0" w:uiPriority="20" w:unhideWhenUsed="0" w:qFormat="1"/>
-    <w:lsdException w:name="Table Grid" w:semiHidden="0" w:uiPriority="39" w:unhideWhenUsed="0"/>
-    <w:lsdException w:name="Note Level 1" w:semiHidden="0" w:unhideWhenUsed="0"/>
-    <w:lsdException w:name="Note Level 2" w:semiHidden="0" w:unhideWhenUsed="0"/>
-    <w:lsdException w:name="Note Level 3" w:semiHidden="0" w:unhideWhenUsed="0"/>
-    <w:lsdException w:name="Note Level 4" w:semiHidden="0" w:unhideWhenUsed="0"/>
-    <w:lsdException w:name="Note Level 5" w:semiHidden="0" w:unhideWhenUsed="0"/>
-    <w:lsdException w:name="Note Level 6" w:semiHidden="0" w:unhideWhenUsed="0"/>
-    <w:lsdException w:name="Note Level 7" w:semiHidden="0" w:unhideWhenUsed="0"/>
-    <w:lsdException w:name="Note Level 8" w:semiHidden="0" w:unhideWhenUsed="0"/>
-    <w:lsdException w:name="Note Level 9" w:semiHidden="0" w:unhideWhenUsed="0"/>
-    <w:lsdException w:name="Placeholder Text" w:unhideWhenUsed="0"/>
-    <w:lsdException w:name="No Spacing" w:semiHidden="0" w:uiPriority="1" w:unhideWhenUsed="0" w:qFormat="1"/>
-    <w:lsdException w:name="Light Shading" w:semiHidden="0" w:uiPriority="60" w:unhideWhenUsed="0"/>
-    <w:lsdException w:name="Light List" w:semiHidden="0" w:uiPriority="61" w:unhideWhenUsed="0"/>
-    <w:lsdException w:name="Light Grid" w:semiHidden="0" w:uiPriority="62" w:unhideWhenUsed="0"/>
-    <w:lsdException w:name="Medium Shading 1" w:semiHidden="0" w:uiPriority="63" w:unhideWhenUsed="0"/>
-    <w:lsdException w:name="Medium Shading 2" w:semiHidden="0" w:uiPriority="64" w:unhideWhenUsed="0"/>
-    <w:lsdException w:name="Medium List 1" w:semiHidden="0" w:uiPriority="65" w:unhideWhenUsed="0"/>
-    <w:lsdException w:name="Medium List 2" w:semiHidden="0" w:uiPriority="66" w:unhideWhenUsed="0"/>
-    <w:lsdException w:name="Medium Grid 1" w:semiHidden="0" w:uiPriority="67" w:unhideWhenUsed="0"/>
-    <w:lsdException w:name="Medium Grid 2" w:semiHidden="0" w:uiPriority="68" w:unhideWhenUsed="0"/>
-    <w:lsdException w:name="Medium Grid 3" w:semiHidden="0" w:uiPriority="69" w:unhideWhenUsed="0"/>
-    <w:lsdException w:name="Dark List" w:semiHidden="0" w:uiPriority="70" w:unhideWhenUsed="0"/>
-    <w:lsdException w:name="Colorful Shading" w:semiHidden="0" w:uiPriority="71" w:unhideWhenUsed="0"/>
-    <w:lsdException w:name="Colorful List" w:semiHidden="0" w:uiPriority="72" w:unhideWhenUsed="0"/>
-    <w:lsdException w:name="Colorful Grid" w:semiHidden="0" w:uiPriority="73" w:unhideWhenUsed="0"/>
-    <w:lsdException w:name="Light Shading Accent 1" w:semiHidden="0" w:uiPriority="60" w:unhideWhenUsed="0"/>
-    <w:lsdException w:name="Light List Accent 1" w:semiHidden="0" w:uiPriority="61" w:unhideWhenUsed="0"/>
-    <w:lsdException w:name="Light Grid Accent 1" w:semiHidden="0" w:uiPriority="62" w:unhideWhenUsed="0"/>
-    <w:lsdException w:name="Medium Shading 1 Accent 1" w:semiHidden="0" w:uiPriority="63" w:unhideWhenUsed="0"/>
-    <w:lsdException w:name="Medium Shading 2 Accent 1" w:semiHidden="0" w:uiPriority="64" w:unhideWhenUsed="0"/>
-    <w:lsdException w:name="Medium List 1 Accent 1" w:semiHidden="0" w:uiPriority="65" w:unhideWhenUsed="0"/>
-    <w:lsdException w:name="Revision" w:unhideWhenUsed="0"/>
-    <w:lsdException w:name="List Paragraph" w:semiHidden="0" w:uiPriority="34" w:unhideWhenUsed="0" w:qFormat="1"/>
-    <w:lsdException w:name="Quote" w:semiHidden="0" w:uiPriority="29" w:unhideWhenUsed="0" w:qFormat="1"/>
-    <w:lsdException w:name="Intense Quote" w:semiHidden="0" w:uiPriority="30" w:unhideWhenUsed="0" w:qFormat="1"/>
-    <w:lsdException w:name="Medium List 2 Accent 1" w:semiHidden="0" w:uiPriority="66" w:unhideWhenUsed="0"/>
-    <w:lsdException w:name="Medium Grid 1 Accent 1" w:semiHidden="0" w:uiPriority="67" w:unhideWhenUsed="0"/>
-    <w:lsdException w:name="Medium Grid 2 Accent 1" w:semiHidden="0" w:uiPriority="68" w:unhideWhenUsed="0"/>
-    <w:lsdException w:name="Medium Grid 3 Accent 1" w:semiHidden="0" w:uiPriority="69" w:unhideWhenUsed="0"/>
-    <w:lsdException w:name="Dark List Accent 1" w:semiHidden="0" w:uiPriority="70" w:unhideWhenUsed="0"/>
-    <w:lsdException w:name="Colorful Shading Accent 1" w:semiHidden="0" w:uiPriority="71" w:unhideWhenUsed="0"/>
-    <w:lsdException w:name="Colorful List Accent 1" w:semiHidden="0" w:uiPriority="72" w:unhideWhenUsed="0"/>
-    <w:lsdException w:name="Colorful Grid Accent 1" w:semiHidden="0" w:uiPriority="73" w:unhideWhenUsed="0"/>
-    <w:lsdException w:name="Light Shading Accent 2" w:semiHidden="0" w:uiPriority="60" w:unhideWhenUsed="0"/>
-    <w:lsdException w:name="Light List Accent 2" w:semiHidden="0" w:uiPriority="61" w:unhideWhenUsed="0"/>
-    <w:lsdException w:name="Light Grid Accent 2" w:semiHidden="0" w:uiPriority="62" w:unhideWhenUsed="0"/>
-    <w:lsdException w:name="Medium Shading 1 Accent 2" w:semiHidden="0" w:uiPriority="63" w:unhideWhenUsed="0"/>
-    <w:lsdException w:name="Medium Shading 2 Accent 2" w:semiHidden="0" w:uiPriority="64" w:unhideWhenUsed="0"/>
-    <w:lsdException w:name="Medium List 1 Accent 2" w:semiHidden="0" w:uiPriority="65" w:unhideWhenUsed="0"/>
-    <w:lsdException w:name="Medium List 2 Accent 2" w:semiHidden="0" w:uiPriority="66" w:unhideWhenUsed="0"/>
-    <w:lsdException w:name="Medium Grid 1 Accent 2" w:semiHidden="0" w:uiPriority="67" w:unhideWhenUsed="0"/>
-    <w:lsdException w:name="Medium Grid 2 Accent 2" w:semiHidden="0" w:uiPriority="68" w:unhideWhenUsed="0"/>
-    <w:lsdException w:name="Medium Grid 3 Accent 2" w:semiHidden="0" w:uiPriority="69" w:unhideWhenUsed="0"/>
-    <w:lsdException w:name="Dark List Accent 2" w:semiHidden="0" w:uiPriority="70" w:unhideWhenUsed="0"/>
-    <w:lsdException w:name="Colorful Shading Accent 2" w:semiHidden="0" w:uiPriority="71" w:unhideWhenUsed="0"/>
-    <w:lsdException w:name="Colorful List Accent 2" w:semiHidden="0" w:uiPriority="72" w:unhideWhenUsed="0"/>
-    <w:lsdException w:name="Colorful Grid Accent 2" w:semiHidden="0" w:uiPriority="73" w:unhideWhenUsed="0"/>
-    <w:lsdException w:name="Light Shading Accent 3" w:semiHidden="0" w:uiPriority="60" w:unhideWhenUsed="0"/>
-    <w:lsdException w:name="Light List Accent 3" w:semiHidden="0" w:uiPriority="61" w:unhideWhenUsed="0"/>
-    <w:lsdException w:name="Light Grid Accent 3" w:semiHidden="0" w:uiPriority="62" w:unhideWhenUsed="0"/>
-    <w:lsdException w:name="Medium Shading 1 Accent 3" w:semiHidden="0" w:uiPriority="63" w:unhideWhenUsed="0"/>
-    <w:lsdException w:name="Medium Shading 2 Accent 3" w:semiHidden="0" w:uiPriority="64" w:unhideWhenUsed="0"/>
-    <w:lsdException w:name="Medium List 1 Accent 3" w:semiHidden="0" w:uiPriority="65" w:unhideWhenUsed="0"/>
-    <w:lsdException w:name="Medium List 2 Accent 3" w:semiHidden="0" w:uiPriority="66" w:unhideWhenUsed="0"/>
-    <w:lsdException w:name="Medium Grid 1 Accent 3" w:semiHidden="0" w:uiPriority="67" w:unhideWhenUsed="0"/>
-    <w:lsdException w:name="Medium Grid 2 Accent 3" w:semiHidden="0" w:uiPriority="68" w:unhideWhenUsed="0"/>
-    <w:lsdException w:name="Medium Grid 3 Accent 3" w:semiHidden="0" w:uiPriority="69" w:unhideWhenUsed="0"/>
-    <w:lsdException w:name="Dark List Accent 3" w:semiHidden="0" w:uiPriority="70" w:unhideWhenUsed="0"/>
-    <w:lsdException w:name="Colorful Shading Accent 3" w:semiHidden="0" w:uiPriority="71" w:unhideWhenUsed="0"/>
-    <w:lsdException w:name="Colorful List Accent 3" w:semiHidden="0" w:uiPriority="72" w:unhideWhenUsed="0"/>
-    <w:lsdException w:name="Colorful Grid Accent 3" w:semiHidden="0" w:uiPriority="73" w:unhideWhenUsed="0"/>
-    <w:lsdException w:name="Light Shading Accent 4" w:semiHidden="0" w:uiPriority="60" w:unhideWhenUsed="0"/>
-    <w:lsdException w:name="Light List Accent 4" w:semiHidden="0" w:uiPriority="61" w:unhideWhenUsed="0"/>
-    <w:lsdException w:name="Light Grid Accent 4" w:semiHidden="0" w:uiPriority="62" w:unhideWhenUsed="0"/>
-    <w:lsdException w:name="Medium Shading 1 Accent 4" w:semiHidden="0" w:uiPriority="63" w:unhideWhenUsed="0"/>
-    <w:lsdException w:name="Medium Shading 2 Accent 4" w:semiHidden="0" w:uiPriority="64" w:unhideWhenUsed="0"/>
-    <w:lsdException w:name="Medium List 1 Accent 4" w:semiHidden="0" w:uiPriority="65" w:unhideWhenUsed="0"/>
-    <w:lsdException w:name="Medium List 2 Accent 4" w:semiHidden="0" w:uiPriority="66" w:unhideWhenUsed="0"/>
-    <w:lsdException w:name="Medium Grid 1 Accent 4" w:semiHidden="0" w:uiPriority="67" w:unhideWhenUsed="0"/>
-    <w:lsdException w:name="Medium Grid 2 Accent 4" w:semiHidden="0" w:uiPriority="68" w:unhideWhenUsed="0"/>
-    <w:lsdException w:name="Medium Grid 3 Accent 4" w:semiHidden="0" w:uiPriority="69" w:unhideWhenUsed="0"/>
-    <w:lsdException w:name="Dark List Accent 4" w:semiHidden="0" w:uiPriority="70" w:unhideWhenUsed="0"/>
-    <w:lsdException w:name="Colorful Shading Accent 4" w:semiHidden="0" w:uiPriority="71" w:unhideWhenUsed="0"/>
-    <w:lsdException w:name="Colorful List Accent 4" w:semiHidden="0" w:uiPriority="72" w:unhideWhenUsed="0"/>
-    <w:lsdException w:name="Colorful Grid Accent 4" w:semiHidden="0" w:uiPriority="73" w:unhideWhenUsed="0"/>
-    <w:lsdException w:name="Light Shading Accent 5" w:semiHidden="0" w:uiPriority="60" w:unhideWhenUsed="0"/>
-    <w:lsdException w:name="Light List Accent 5" w:semiHidden="0" w:uiPriority="61" w:unhideWhenUsed="0"/>
-    <w:lsdException w:name="Light Grid Accent 5" w:semiHidden="0" w:uiPriority="62" w:unhideWhenUsed="0"/>
-    <w:lsdException w:name="Medium Shading 1 Accent 5" w:semiHidden="0" w:uiPriority="63" w:unhideWhenUsed="0"/>
-    <w:lsdException w:name="Medium Shading 2 Accent 5" w:semiHidden="0" w:uiPriority="64" w:unhideWhenUsed="0"/>
-    <w:lsdException w:name="Medium List 1 Accent 5" w:semiHidden="0" w:uiPriority="65" w:unhideWhenUsed="0"/>
-    <w:lsdException w:name="Medium List 2 Accent 5" w:semiHidden="0" w:uiPriority="66" w:unhideWhenUsed="0"/>
-    <w:lsdException w:name="Medium Grid 1 Accent 5" w:semiHidden="0" w:uiPriority="67" w:unhideWhenUsed="0"/>
-    <w:lsdException w:name="Medium Grid 2 Accent 5" w:semiHidden="0" w:uiPriority="68" w:unhideWhenUsed="0"/>
-    <w:lsdException w:name="Medium Grid 3 Accent 5" w:semiHidden="0" w:uiPriority="69" w:unhideWhenUsed="0"/>
-    <w:lsdException w:name="Dark List Accent 5" w:semiHidden="0" w:uiPriority="70" w:unhideWhenUsed="0"/>
-    <w:lsdException w:name="Colorful Shading Accent 5" w:semiHidden="0" w:uiPriority="71" w:unhideWhenUsed="0"/>
-    <w:lsdException w:name="Colorful List Accent 5" w:semiHidden="0" w:uiPriority="72" w:unhideWhenUsed="0"/>
-    <w:lsdException w:name="Colorful Grid Accent 5" w:semiHidden="0" w:uiPriority="73" w:unhideWhenUsed="0"/>
-    <w:lsdException w:name="Light Shading Accent 6" w:semiHidden="0" w:uiPriority="60" w:unhideWhenUsed="0"/>
-    <w:lsdException w:name="Light List Accent 6" w:semiHidden="0" w:uiPriority="61" w:unhideWhenUsed="0"/>
-    <w:lsdException w:name="Light Grid Accent 6" w:semiHidden="0" w:uiPriority="62" w:unhideWhenUsed="0"/>
-    <w:lsdException w:name="Medium Shading 1 Accent 6" w:semiHidden="0" w:uiPriority="63" w:unhideWhenUsed="0"/>
-    <w:lsdException w:name="Medium Shading 2 Accent 6" w:semiHidden="0" w:uiPriority="64" w:unhideWhenUsed="0"/>
-    <w:lsdException w:name="Medium List 1 Accent 6" w:semiHidden="0" w:uiPriority="65" w:unhideWhenUsed="0"/>
-    <w:lsdException w:name="Medium List 2 Accent 6" w:semiHidden="0" w:uiPriority="66" w:unhideWhenUsed="0"/>
-    <w:lsdException w:name="Medium Grid 1 Accent 6" w:semiHidden="0" w:uiPriority="67" w:unhideWhenUsed="0"/>
-    <w:lsdException w:name="Medium Grid 2 Accent 6" w:semiHidden="0" w:uiPriority="68" w:unhideWhenUsed="0"/>
-    <w:lsdException w:name="Medium Grid 3 Accent 6" w:semiHidden="0" w:uiPriority="69" w:unhideWhenUsed="0"/>
-    <w:lsdException w:name="Dark List Accent 6" w:semiHidden="0" w:uiPriority="70" w:unhideWhenUsed="0"/>
-    <w:lsdException w:name="Colorful Shading Accent 6" w:semiHidden="0" w:uiPriority="71" w:unhideWhenUsed="0"/>
-    <w:lsdException w:name="Colorful List Accent 6" w:semiHidden="0" w:uiPriority="72" w:unhideWhenUsed="0"/>
-    <w:lsdException w:name="Colorful Grid Accent 6" w:semiHidden="0" w:uiPriority="73" w:unhideWhenUsed="0"/>
-    <w:lsdException w:name="Subtle Emphasis" w:semiHidden="0" w:uiPriority="19" w:unhideWhenUsed="0" w:qFormat="1"/>
-    <w:lsdException w:name="Intense Emphasis" w:semiHidden="0" w:uiPriority="21" w:unhideWhenUsed="0" w:qFormat="1"/>
-    <w:lsdException w:name="Subtle Reference" w:semiHidden="0" w:uiPriority="31" w:unhideWhenUsed="0" w:qFormat="1"/>
-    <w:lsdException w:name="Intense Reference" w:semiHidden="0" w:uiPriority="32" w:unhideWhenUsed="0" w:qFormat="1"/>
-    <w:lsdException w:name="Book Title" w:semiHidden="0" w:uiPriority="33" w:unhideWhenUsed="0" w:qFormat="1"/>
-    <w:lsdException w:name="Bibliography" w:uiPriority="37"/>
-    <w:lsdException w:name="TOC Heading" w:uiPriority="39" w:qFormat="1"/>
+  <w:latentStyles w:defLockedState="0" w:defUIPriority="99" w:defSemiHidden="0" w:defUnhideWhenUsed="0" w:defQFormat="0" w:count="372">
+    <w:lsdException w:name="Normal" w:uiPriority="0" w:qFormat="1"/>
+    <w:lsdException w:name="heading 1" w:uiPriority="9" w:qFormat="1"/>
+    <w:lsdException w:name="heading 2" w:semiHidden="1" w:uiPriority="9" w:unhideWhenUsed="1" w:qFormat="1"/>
+    <w:lsdException w:name="heading 3" w:semiHidden="1" w:uiPriority="9" w:unhideWhenUsed="1" w:qFormat="1"/>
+    <w:lsdException w:name="heading 4" w:semiHidden="1" w:uiPriority="9" w:unhideWhenUsed="1" w:qFormat="1"/>
+    <w:lsdException w:name="heading 5" w:semiHidden="1" w:uiPriority="9" w:unhideWhenUsed="1" w:qFormat="1"/>
+    <w:lsdException w:name="heading 6" w:semiHidden="1" w:uiPriority="9" w:unhideWhenUsed="1" w:qFormat="1"/>
+    <w:lsdException w:name="heading 7" w:semiHidden="1" w:uiPriority="9" w:unhideWhenUsed="1" w:qFormat="1"/>
+    <w:lsdException w:name="heading 8" w:semiHidden="1" w:uiPriority="9" w:unhideWhenUsed="1" w:qFormat="1"/>
+    <w:lsdException w:name="heading 9" w:semiHidden="1" w:uiPriority="9" w:unhideWhenUsed="1" w:qFormat="1"/>
+    <w:lsdException w:name="index 1" w:semiHidden="1" w:unhideWhenUsed="1"/>
+    <w:lsdException w:name="index 2" w:semiHidden="1" w:unhideWhenUsed="1"/>
+    <w:lsdException w:name="index 3" w:semiHidden="1" w:unhideWhenUsed="1"/>
+    <w:lsdException w:name="index 4" w:semiHidden="1" w:unhideWhenUsed="1"/>
+    <w:lsdException w:name="index 5" w:semiHidden="1" w:unhideWhenUsed="1"/>
+    <w:lsdException w:name="index 6" w:semiHidden="1" w:unhideWhenUsed="1"/>
+    <w:lsdException w:name="index 7" w:semiHidden="1" w:unhideWhenUsed="1"/>
+    <w:lsdException w:name="index 8" w:semiHidden="1" w:unhideWhenUsed="1"/>
+    <w:lsdException w:name="index 9" w:semiHidden="1" w:unhideWhenUsed="1"/>
+    <w:lsdException w:name="toc 1" w:semiHidden="1" w:uiPriority="39" w:unhideWhenUsed="1"/>
+    <w:lsdException w:name="toc 2" w:semiHidden="1" w:uiPriority="39" w:unhideWhenUsed="1"/>
+    <w:lsdException w:name="toc 3" w:semiHidden="1" w:uiPriority="39" w:unhideWhenUsed="1"/>
+    <w:lsdException w:name="toc 4" w:semiHidden="1" w:uiPriority="39" w:unhideWhenUsed="1"/>
+    <w:lsdException w:name="toc 5" w:semiHidden="1" w:uiPriority="39" w:unhideWhenUsed="1"/>
+    <w:lsdException w:name="toc 6" w:semiHidden="1" w:uiPriority="39" w:unhideWhenUsed="1"/>
+    <w:lsdException w:name="toc 7" w:semiHidden="1" w:uiPriority="39" w:unhideWhenUsed="1"/>
+    <w:lsdException w:name="toc 8" w:semiHidden="1" w:uiPriority="39" w:unhideWhenUsed="1"/>
+    <w:lsdException w:name="toc 9" w:semiHidden="1" w:uiPriority="39" w:unhideWhenUsed="1"/>
+    <w:lsdException w:name="Normal Indent" w:semiHidden="1" w:unhideWhenUsed="1"/>
+    <w:lsdException w:name="footnote text" w:semiHidden="1" w:unhideWhenUsed="1"/>
+    <w:lsdException w:name="annotation text" w:semiHidden="1" w:unhideWhenUsed="1"/>
+    <w:lsdException w:name="header" w:semiHidden="1" w:unhideWhenUsed="1"/>
+    <w:lsdException w:name="footer" w:semiHidden="1" w:unhideWhenUsed="1"/>
+    <w:lsdException w:name="index heading" w:semiHidden="1" w:unhideWhenUsed="1"/>
+    <w:lsdException w:name="caption" w:semiHidden="1" w:uiPriority="35" w:unhideWhenUsed="1" w:qFormat="1"/>
+    <w:lsdException w:name="table of figures" w:semiHidden="1" w:unhideWhenUsed="1"/>
+    <w:lsdException w:name="envelope address" w:semiHidden="1" w:unhideWhenUsed="1"/>
+    <w:lsdException w:name="envelope return" w:semiHidden="1" w:unhideWhenUsed="1"/>
+    <w:lsdException w:name="footnote reference" w:semiHidden="1" w:unhideWhenUsed="1"/>
+    <w:lsdException w:name="annotation reference" w:semiHidden="1" w:unhideWhenUsed="1"/>
+    <w:lsdException w:name="line number" w:semiHidden="1" w:unhideWhenUsed="1"/>
+    <w:lsdException w:name="page number" w:semiHidden="1" w:unhideWhenUsed="1"/>
+    <w:lsdException w:name="endnote reference" w:semiHidden="1" w:unhideWhenUsed="1"/>
+    <w:lsdException w:name="endnote text" w:semiHidden="1" w:unhideWhenUsed="1"/>
+    <w:lsdException w:name="table of authorities" w:semiHidden="1" w:unhideWhenUsed="1"/>
+    <w:lsdException w:name="macro" w:semiHidden="1" w:unhideWhenUsed="1"/>
+    <w:lsdException w:name="toa heading" w:semiHidden="1" w:unhideWhenUsed="1"/>
+    <w:lsdException w:name="List" w:semiHidden="1" w:unhideWhenUsed="1"/>
+    <w:lsdException w:name="List Bullet" w:semiHidden="1" w:unhideWhenUsed="1"/>
+    <w:lsdException w:name="List Number" w:semiHidden="1" w:unhideWhenUsed="1"/>
+    <w:lsdException w:name="List 2" w:semiHidden="1" w:unhideWhenUsed="1"/>
+    <w:lsdException w:name="List 3" w:semiHidden="1" w:unhideWhenUsed="1"/>
+    <w:lsdException w:name="List 4" w:semiHidden="1" w:unhideWhenUsed="1"/>
+    <w:lsdException w:name="List 5" w:semiHidden="1" w:unhideWhenUsed="1"/>
+    <w:lsdException w:name="List Bullet 2" w:semiHidden="1" w:unhideWhenUsed="1"/>
+    <w:lsdException w:name="List Bullet 3" w:semiHidden="1" w:unhideWhenUsed="1"/>
+    <w:lsdException w:name="List Bullet 4" w:semiHidden="1" w:unhideWhenUsed="1"/>
+    <w:lsdException w:name="List Bullet 5" w:semiHidden="1" w:unhideWhenUsed="1"/>
+    <w:lsdException w:name="List Number 2" w:semiHidden="1" w:unhideWhenUsed="1"/>
+    <w:lsdException w:name="List Number 3" w:semiHidden="1" w:unhideWhenUsed="1"/>
+    <w:lsdException w:name="List Number 4" w:semiHidden="1" w:unhideWhenUsed="1"/>
+    <w:lsdException w:name="List Number 5" w:semiHidden="1" w:unhideWhenUsed="1"/>
+    <w:lsdException w:name="Title" w:uiPriority="10" w:qFormat="1"/>
+    <w:lsdException w:name="Closing" w:semiHidden="1" w:unhideWhenUsed="1"/>
+    <w:lsdException w:name="Signature" w:semiHidden="1" w:unhideWhenUsed="1"/>
+    <w:lsdException w:name="Default Paragraph Font" w:semiHidden="1" w:uiPriority="1" w:unhideWhenUsed="1"/>
+    <w:lsdException w:name="Body Text" w:semiHidden="1" w:unhideWhenUsed="1"/>
+    <w:lsdException w:name="Body Text Indent" w:semiHidden="1" w:unhideWhenUsed="1"/>
+    <w:lsdException w:name="List Continue" w:semiHidden="1" w:unhideWhenUsed="1"/>
+    <w:lsdException w:name="List Continue 2" w:semiHidden="1" w:unhideWhenUsed="1"/>
+    <w:lsdException w:name="List Continue 3" w:semiHidden="1" w:unhideWhenUsed="1"/>
+    <w:lsdException w:name="List Continue 4" w:semiHidden="1" w:unhideWhenUsed="1"/>
+    <w:lsdException w:name="List Continue 5" w:semiHidden="1" w:unhideWhenUsed="1"/>
+    <w:lsdException w:name="Message Header" w:semiHidden="1" w:unhideWhenUsed="1"/>
+    <w:lsdException w:name="Subtitle" w:uiPriority="11" w:qFormat="1"/>
+    <w:lsdException w:name="Salutation" w:semiHidden="1" w:unhideWhenUsed="1"/>
+    <w:lsdException w:name="Date" w:semiHidden="1" w:unhideWhenUsed="1"/>
+    <w:lsdException w:name="Body Text First Indent" w:semiHidden="1" w:unhideWhenUsed="1"/>
+    <w:lsdException w:name="Body Text First Indent 2" w:semiHidden="1" w:unhideWhenUsed="1"/>
+    <w:lsdException w:name="Note Heading" w:semiHidden="1" w:unhideWhenUsed="1"/>
+    <w:lsdException w:name="Body Text 2" w:semiHidden="1" w:unhideWhenUsed="1"/>
+    <w:lsdException w:name="Body Text 3" w:semiHidden="1" w:unhideWhenUsed="1"/>
+    <w:lsdException w:name="Body Text Indent 2" w:semiHidden="1" w:unhideWhenUsed="1"/>
+    <w:lsdException w:name="Body Text Indent 3" w:semiHidden="1" w:unhideWhenUsed="1"/>
+    <w:lsdException w:name="Block Text" w:semiHidden="1" w:unhideWhenUsed="1"/>
+    <w:lsdException w:name="Hyperlink" w:semiHidden="1" w:unhideWhenUsed="1"/>
+    <w:lsdException w:name="FollowedHyperlink" w:semiHidden="1" w:unhideWhenUsed="1"/>
+    <w:lsdException w:name="Strong" w:uiPriority="22" w:qFormat="1"/>
+    <w:lsdException w:name="Emphasis" w:uiPriority="20" w:qFormat="1"/>
+    <w:lsdException w:name="Document Map" w:semiHidden="1" w:unhideWhenUsed="1"/>
+    <w:lsdException w:name="Plain Text" w:semiHidden="1" w:unhideWhenUsed="1"/>
+    <w:lsdException w:name="E-mail Signature" w:semiHidden="1" w:unhideWhenUsed="1"/>
+    <w:lsdException w:name="HTML Top of Form" w:semiHidden="1" w:unhideWhenUsed="1"/>
+    <w:lsdException w:name="HTML Bottom of Form" w:semiHidden="1" w:unhideWhenUsed="1"/>
+    <w:lsdException w:name="Normal (Web)" w:semiHidden="1" w:unhideWhenUsed="1"/>
+    <w:lsdException w:name="HTML Acronym" w:semiHidden="1" w:unhideWhenUsed="1"/>
+    <w:lsdException w:name="HTML Address" w:semiHidden="1" w:unhideWhenUsed="1"/>
+    <w:lsdException w:name="HTML Cite" w:semiHidden="1" w:unhideWhenUsed="1"/>
+    <w:lsdException w:name="HTML Code" w:semiHidden="1" w:unhideWhenUsed="1"/>
+    <w:lsdException w:name="HTML Definition" w:semiHidden="1" w:unhideWhenUsed="1"/>
+    <w:lsdException w:name="HTML Keyboard" w:semiHidden="1" w:unhideWhenUsed="1"/>
+    <w:lsdException w:name="HTML Preformatted" w:semiHidden="1" w:unhideWhenUsed="1"/>
+    <w:lsdException w:name="HTML Sample" w:semiHidden="1" w:unhideWhenUsed="1"/>
+    <w:lsdException w:name="HTML Typewriter" w:semiHidden="1" w:unhideWhenUsed="1"/>
+    <w:lsdException w:name="HTML Variable" w:semiHidden="1" w:unhideWhenUsed="1"/>
+    <w:lsdException w:name="Normal Table" w:semiHidden="1" w:unhideWhenUsed="1"/>
+    <w:lsdException w:name="annotation subject" w:semiHidden="1" w:unhideWhenUsed="1"/>
+    <w:lsdException w:name="No List" w:semiHidden="1" w:unhideWhenUsed="1"/>
+    <w:lsdException w:name="Outline List 1" w:semiHidden="1" w:unhideWhenUsed="1"/>
+    <w:lsdException w:name="Outline List 2" w:semiHidden="1" w:unhideWhenUsed="1"/>
+    <w:lsdException w:name="Outline List 3" w:semiHidden="1" w:unhideWhenUsed="1"/>
+    <w:lsdException w:name="Table Simple 1" w:semiHidden="1" w:unhideWhenUsed="1"/>
+    <w:lsdException w:name="Table Simple 2" w:semiHidden="1" w:unhideWhenUsed="1"/>
+    <w:lsdException w:name="Table Simple 3" w:semiHidden="1" w:unhideWhenUsed="1"/>
+    <w:lsdException w:name="Table Classic 1" w:semiHidden="1" w:unhideWhenUsed="1"/>
+    <w:lsdException w:name="Table Classic 2" w:semiHidden="1" w:unhideWhenUsed="1"/>
+    <w:lsdException w:name="Table Classic 3" w:semiHidden="1" w:unhideWhenUsed="1"/>
+    <w:lsdException w:name="Table Classic 4" w:semiHidden="1" w:unhideWhenUsed="1"/>
+    <w:lsdException w:name="Table Colorful 1" w:semiHidden="1" w:unhideWhenUsed="1"/>
+    <w:lsdException w:name="Table Colorful 2" w:semiHidden="1" w:unhideWhenUsed="1"/>
+    <w:lsdException w:name="Table Colorful 3" w:semiHidden="1" w:unhideWhenUsed="1"/>
+    <w:lsdException w:name="Table Columns 1" w:semiHidden="1" w:unhideWhenUsed="1"/>
+    <w:lsdException w:name="Table Columns 2" w:semiHidden="1" w:unhideWhenUsed="1"/>
+    <w:lsdException w:name="Table Columns 3" w:semiHidden="1" w:unhideWhenUsed="1"/>
+    <w:lsdException w:name="Table Columns 4" w:semiHidden="1" w:unhideWhenUsed="1"/>
+    <w:lsdException w:name="Table Columns 5" w:semiHidden="1" w:unhideWhenUsed="1"/>
+    <w:lsdException w:name="Table Grid 1" w:semiHidden="1" w:unhideWhenUsed="1"/>
+    <w:lsdException w:name="Table Grid 2" w:semiHidden="1" w:unhideWhenUsed="1"/>
+    <w:lsdException w:name="Table Grid 3" w:semiHidden="1" w:unhideWhenUsed="1"/>
+    <w:lsdException w:name="Table Grid 4" w:semiHidden="1" w:unhideWhenUsed="1"/>
+    <w:lsdException w:name="Table Grid 5" w:semiHidden="1" w:unhideWhenUsed="1"/>
+    <w:lsdException w:name="Table Grid 6" w:semiHidden="1" w:unhideWhenUsed="1"/>
+    <w:lsdException w:name="Table Grid 7" w:semiHidden="1" w:unhideWhenUsed="1"/>
+    <w:lsdException w:name="Table Grid 8" w:semiHidden="1" w:unhideWhenUsed="1"/>
+    <w:lsdException w:name="Table List 1" w:semiHidden="1" w:unhideWhenUsed="1"/>
+    <w:lsdException w:name="Table List 2" w:semiHidden="1" w:unhideWhenUsed="1"/>
+    <w:lsdException w:name="Table List 3" w:semiHidden="1" w:unhideWhenUsed="1"/>
+    <w:lsdException w:name="Table List 4" w:semiHidden="1" w:unhideWhenUsed="1"/>
+    <w:lsdException w:name="Table List 5" w:semiHidden="1" w:unhideWhenUsed="1"/>
+    <w:lsdException w:name="Table List 6" w:semiHidden="1" w:unhideWhenUsed="1"/>
+    <w:lsdException w:name="Table List 7" w:semiHidden="1" w:unhideWhenUsed="1"/>
+    <w:lsdException w:name="Table List 8" w:semiHidden="1" w:unhideWhenUsed="1"/>
+    <w:lsdException w:name="Table 3D effects 1" w:semiHidden="1" w:unhideWhenUsed="1"/>
+    <w:lsdException w:name="Table 3D effects 2" w:semiHidden="1" w:unhideWhenUsed="1"/>
+    <w:lsdException w:name="Table 3D effects 3" w:semiHidden="1" w:unhideWhenUsed="1"/>
+    <w:lsdException w:name="Table Contemporary" w:semiHidden="1" w:unhideWhenUsed="1"/>
+    <w:lsdException w:name="Table Elegant" w:semiHidden="1" w:unhideWhenUsed="1"/>
+    <w:lsdException w:name="Table Professional" w:semiHidden="1" w:unhideWhenUsed="1"/>
+    <w:lsdException w:name="Table Subtle 1" w:semiHidden="1" w:unhideWhenUsed="1"/>
+    <w:lsdException w:name="Table Subtle 2" w:semiHidden="1" w:unhideWhenUsed="1"/>
+    <w:lsdException w:name="Table Web 1" w:semiHidden="1" w:unhideWhenUsed="1"/>
+    <w:lsdException w:name="Table Web 2" w:semiHidden="1" w:unhideWhenUsed="1"/>
+    <w:lsdException w:name="Table Web 3" w:semiHidden="1" w:unhideWhenUsed="1"/>
+    <w:lsdException w:name="Balloon Text" w:semiHidden="1" w:unhideWhenUsed="1"/>
+    <w:lsdException w:name="Table Grid" w:uiPriority="39"/>
+    <w:lsdException w:name="Table Theme" w:semiHidden="1" w:unhideWhenUsed="1"/>
+    <w:lsdException w:name="Placeholder Text" w:semiHidden="1"/>
+    <w:lsdException w:name="No Spacing" w:uiPriority="1" w:qFormat="1"/>
+    <w:lsdException w:name="Light Shading" w:uiPriority="60"/>
+    <w:lsdException w:name="Light List" w:uiPriority="61"/>
+    <w:lsdException w:name="Light Grid" w:uiPriority="62"/>
+    <w:lsdException w:name="Medium Shading 1" w:uiPriority="63"/>
+    <w:lsdException w:name="Medium Shading 2" w:uiPriority="64"/>
+    <w:lsdException w:name="Medium List 1" w:uiPriority="65"/>
+    <w:lsdException w:name="Medium List 2" w:uiPriority="66"/>
+    <w:lsdException w:name="Medium Grid 1" w:uiPriority="67"/>
+    <w:lsdException w:name="Medium Grid 2" w:uiPriority="68"/>
+    <w:lsdException w:name="Medium Grid 3" w:uiPriority="69"/>
+    <w:lsdException w:name="Dark List" w:uiPriority="70"/>
+    <w:lsdException w:name="Colorful Shading" w:uiPriority="71"/>
+    <w:lsdException w:name="Colorful List" w:uiPriority="72"/>
+    <w:lsdException w:name="Colorful Grid" w:uiPriority="73"/>
+    <w:lsdException w:name="Light Shading Accent 1" w:uiPriority="60"/>
+    <w:lsdException w:name="Light List Accent 1" w:uiPriority="61"/>
+    <w:lsdException w:name="Light Grid Accent 1" w:uiPriority="62"/>
+    <w:lsdException w:name="Medium Shading 1 Accent 1" w:uiPriority="63"/>
+    <w:lsdException w:name="Medium Shading 2 Accent 1" w:uiPriority="64"/>
+    <w:lsdException w:name="Medium List 1 Accent 1" w:uiPriority="65"/>
+    <w:lsdException w:name="Revision" w:semiHidden="1"/>
+    <w:lsdException w:name="List Paragraph" w:uiPriority="34" w:qFormat="1"/>
+    <w:lsdException w:name="Quote" w:uiPriority="29" w:qFormat="1"/>
+    <w:lsdException w:name="Intense Quote" w:uiPriority="30" w:qFormat="1"/>
+    <w:lsdException w:name="Medium List 2 Accent 1" w:uiPriority="66"/>
+    <w:lsdException w:name="Medium Grid 1 Accent 1" w:uiPriority="67"/>
+    <w:lsdException w:name="Medium Grid 2 Accent 1" w:uiPriority="68"/>
+    <w:lsdException w:name="Medium Grid 3 Accent 1" w:uiPriority="69"/>
+    <w:lsdException w:name="Dark List Accent 1" w:uiPriority="70"/>
+    <w:lsdException w:name="Colorful Shading Accent 1" w:uiPriority="71"/>
+    <w:lsdException w:name="Colorful List Accent 1" w:uiPriority="72"/>
+    <w:lsdException w:name="Colorful Grid Accent 1" w:uiPriority="73"/>
+    <w:lsdException w:name="Light Shading Accent 2" w:uiPriority="60"/>
+    <w:lsdException w:name="Light List Accent 2" w:uiPriority="61"/>
+    <w:lsdException w:name="Light Grid Accent 2" w:uiPriority="62"/>
+    <w:lsdException w:name="Medium Shading 1 Accent 2" w:uiPriority="63"/>
+    <w:lsdException w:name="Medium Shading 2 Accent 2" w:uiPriority="64"/>
+    <w:lsdException w:name="Medium List 1 Accent 2" w:uiPriority="65"/>
+    <w:lsdException w:name="Medium List 2 Accent 2" w:uiPriority="66"/>
+    <w:lsdException w:name="Medium Grid 1 Accent 2" w:uiPriority="67"/>
+    <w:lsdException w:name="Medium Grid 2 Accent 2" w:uiPriority="68"/>
+    <w:lsdException w:name="Medium Grid 3 Accent 2" w:uiPriority="69"/>
+    <w:lsdException w:name="Dark List Accent 2" w:uiPriority="70"/>
+    <w:lsdException w:name="Colorful Shading Accent 2" w:uiPriority="71"/>
+    <w:lsdException w:name="Colorful List Accent 2" w:uiPriority="72"/>
+    <w:lsdException w:name="Colorful Grid Accent 2" w:uiPriority="73"/>
+    <w:lsdException w:name="Light Shading Accent 3" w:uiPriority="60"/>
+    <w:lsdException w:name="Light List Accent 3" w:uiPriority="61"/>
+    <w:lsdException w:name="Light Grid Accent 3" w:uiPriority="62"/>
+    <w:lsdException w:name="Medium Shading 1 Accent 3" w:uiPriority="63"/>
+    <w:lsdException w:name="Medium Shading 2 Accent 3" w:uiPriority="64"/>
+    <w:lsdException w:name="Medium List 1 Accent 3" w:uiPriority="65"/>
+    <w:lsdException w:name="Medium List 2 Accent 3" w:uiPriority="66"/>
+    <w:lsdException w:name="Medium Grid 1 Accent 3" w:uiPriority="67"/>
+    <w:lsdException w:name="Medium Grid 2 Accent 3" w:uiPriority="68"/>
+    <w:lsdException w:name="Medium Grid 3 Accent 3" w:uiPriority="69"/>
+    <w:lsdException w:name="Dark List Accent 3" w:uiPriority="70"/>
+    <w:lsdException w:name="Colorful Shading Accent 3" w:uiPriority="71"/>
+    <w:lsdException w:name="Colorful List Accent 3" w:uiPriority="72"/>
+    <w:lsdException w:name="Colorful Grid Accent 3" w:uiPriority="73"/>
+    <w:lsdException w:name="Light Shading Accent 4" w:uiPriority="60"/>
+    <w:lsdException w:name="Light List Accent 4" w:uiPriority="61"/>
+    <w:lsdException w:name="Light Grid Accent 4" w:uiPriority="62"/>
+    <w:lsdException w:name="Medium Shading 1 Accent 4" w:uiPriority="63"/>
+    <w:lsdException w:name="Medium Shading 2 Accent 4" w:uiPriority="64"/>
+    <w:lsdException w:name="Medium List 1 Accent 4" w:uiPriority="65"/>
+    <w:lsdException w:name="Medium List 2 Accent 4" w:uiPriority="66"/>
+    <w:lsdException w:name="Medium Grid 1 Accent 4" w:uiPriority="67"/>
+    <w:lsdException w:name="Medium Grid 2 Accent 4" w:uiPriority="68"/>
+    <w:lsdException w:name="Medium Grid 3 Accent 4" w:uiPriority="69"/>
+    <w:lsdException w:name="Dark List Accent 4" w:uiPriority="70"/>
+    <w:lsdException w:name="Colorful Shading Accent 4" w:uiPriority="71"/>
+    <w:lsdException w:name="Colorful List Accent 4" w:uiPriority="72"/>
+    <w:lsdException w:name="Colorful Grid Accent 4" w:uiPriority="73"/>
+    <w:lsdException w:name="Light Shading Accent 5" w:uiPriority="60"/>
+    <w:lsdException w:name="Light List Accent 5" w:uiPriority="61"/>
+    <w:lsdException w:name="Light Grid Accent 5" w:uiPriority="62"/>
+    <w:lsdException w:name="Medium Shading 1 Accent 5" w:uiPriority="63"/>
+    <w:lsdException w:name="Medium Shading 2 Accent 5" w:uiPriority="64"/>
+    <w:lsdException w:name="Medium List 1 Accent 5" w:uiPriority="65"/>
+    <w:lsdException w:name="Medium List 2 Accent 5" w:uiPriority="66"/>
+    <w:lsdException w:name="Medium Grid 1 Accent 5" w:uiPriority="67"/>
+    <w:lsdException w:name="Medium Grid 2 Accent 5" w:uiPriority="68"/>
+    <w:lsdException w:name="Medium Grid 3 Accent 5" w:uiPriority="69"/>
+    <w:lsdException w:name="Dark List Accent 5" w:uiPriority="70"/>
+    <w:lsdException w:name="Colorful Shading Accent 5" w:uiPriority="71"/>
+    <w:lsdException w:name="Colorful List Accent 5" w:uiPriority="72"/>
+    <w:lsdException w:name="Colorful Grid Accent 5" w:uiPriority="73"/>
+    <w:lsdException w:name="Light Shading Accent 6" w:uiPriority="60"/>
+    <w:lsdException w:name="Light List Accent 6" w:uiPriority="61"/>
+    <w:lsdException w:name="Light Grid Accent 6" w:uiPriority="62"/>
+    <w:lsdException w:name="Medium Shading 1 Accent 6" w:uiPriority="63"/>
+    <w:lsdException w:name="Medium Shading 2 Accent 6" w:uiPriority="64"/>
+    <w:lsdException w:name="Medium List 1 Accent 6" w:uiPriority="65"/>
+    <w:lsdException w:name="Medium List 2 Accent 6" w:uiPriority="66"/>
+    <w:lsdException w:name="Medium Grid 1 Accent 6" w:uiPriority="67"/>
+    <w:lsdException w:name="Medium Grid 2 Accent 6" w:uiPriority="68"/>
+    <w:lsdException w:name="Medium Grid 3 Accent 6" w:uiPriority="69"/>
+    <w:lsdException w:name="Dark List Accent 6" w:uiPriority="70"/>
+    <w:lsdException w:name="Colorful Shading Accent 6" w:uiPriority="71"/>
+    <w:lsdException w:name="Colorful List Accent 6" w:uiPriority="72"/>
+    <w:lsdException w:name="Colorful Grid Accent 6" w:uiPriority="73"/>
+    <w:lsdException w:name="Subtle Emphasis" w:uiPriority="19" w:qFormat="1"/>
+    <w:lsdException w:name="Intense Emphasis" w:uiPriority="21" w:qFormat="1"/>
+    <w:lsdException w:name="Subtle Reference" w:uiPriority="31" w:qFormat="1"/>
+    <w:lsdException w:name="Intense Reference" w:uiPriority="32" w:qFormat="1"/>
+    <w:lsdException w:name="Book Title" w:uiPriority="33" w:qFormat="1"/>
+    <w:lsdException w:name="Bibliography" w:semiHidden="1" w:uiPriority="37" w:unhideWhenUsed="1"/>
+    <w:lsdException w:name="TOC Heading" w:semiHidden="1" w:uiPriority="39" w:unhideWhenUsed="1" w:qFormat="1"/>
+    <w:lsdException w:name="Grid Table 3" w:semiHidden="1" w:unhideWhenUsed="1"/>
+    <w:lsdException w:name="Grid Table 4" w:uiPriority="49"/>
+    <w:lsdException w:name="Grid Table 5 Dark" w:uiPriority="50"/>
+    <w:lsdException w:name="Grid Table 6 Colorful" w:uiPriority="51"/>
+    <w:lsdException w:name="Grid Table 7 Colorful" w:uiPriority="52"/>
+    <w:lsdException w:name="Grid Table 1 Light Accent 1" w:uiPriority="46"/>
+    <w:lsdException w:name="Grid Table 2 Accent 1" w:uiPriority="47"/>
+    <w:lsdException w:name="Grid Table 3 Accent 1" w:uiPriority="48"/>
+    <w:lsdException w:name="Grid Table 4 Accent 1" w:uiPriority="49"/>
+    <w:lsdException w:name="Grid Table 5 Dark Accent 1" w:uiPriority="50"/>
+    <w:lsdException w:name="Grid Table 6 Colorful Accent 1" w:uiPriority="51"/>
+    <w:lsdException w:name="Grid Table 7 Colorful Accent 1" w:uiPriority="52"/>
+    <w:lsdException w:name="Grid Table 1 Light Accent 2" w:uiPriority="46"/>
+    <w:lsdException w:name="Grid Table 2 Accent 2" w:uiPriority="47"/>
+    <w:lsdException w:name="Grid Table 3 Accent 2" w:uiPriority="48"/>
+    <w:lsdException w:name="Grid Table 4 Accent 2" w:uiPriority="49"/>
+    <w:lsdException w:name="Grid Table 5 Dark Accent 2" w:uiPriority="50"/>
+    <w:lsdException w:name="Grid Table 6 Colorful Accent 2" w:uiPriority="51"/>
+    <w:lsdException w:name="Grid Table 7 Colorful Accent 2" w:uiPriority="52"/>
+    <w:lsdException w:name="Grid Table 1 Light Accent 3" w:uiPriority="46"/>
+    <w:lsdException w:name="Grid Table 2 Accent 3" w:uiPriority="47"/>
+    <w:lsdException w:name="Grid Table 3 Accent 3" w:uiPriority="48"/>
+    <w:lsdException w:name="Grid Table 4 Accent 3" w:uiPriority="49"/>
+    <w:lsdException w:name="Grid Table 5 Dark Accent 3" w:uiPriority="50"/>
+    <w:lsdException w:name="Grid Table 6 Colorful Accent 3" w:uiPriority="51"/>
+    <w:lsdException w:name="Grid Table 7 Colorful Accent 3" w:uiPriority="52"/>
+    <w:lsdException w:name="Grid Table 1 Light Accent 4" w:uiPriority="46"/>
+    <w:lsdException w:name="Grid Table 2 Accent 4" w:uiPriority="47"/>
+    <w:lsdException w:name="Grid Table 3 Accent 4" w:uiPriority="48"/>
+    <w:lsdException w:name="Grid Table 4 Accent 4" w:uiPriority="49"/>
+    <w:lsdException w:name="Grid Table 5 Dark Accent 4" w:uiPriority="50"/>
+    <w:lsdException w:name="Grid Table 6 Colorful Accent 4" w:uiPriority="51"/>
+    <w:lsdException w:name="Grid Table 7 Colorful Accent 4" w:uiPriority="52"/>
+    <w:lsdException w:name="Grid Table 1 Light Accent 5" w:uiPriority="46"/>
+    <w:lsdException w:name="Grid Table 2 Accent 5" w:uiPriority="47"/>
+    <w:lsdException w:name="Grid Table 3 Accent 5" w:uiPriority="48"/>
+    <w:lsdException w:name="Grid Table 4 Accent 5" w:uiPriority="49"/>
+    <w:lsdException w:name="Grid Table 5 Dark Accent 5" w:uiPriority="50"/>
+    <w:lsdException w:name="Grid Table 6 Colorful Accent 5" w:uiPriority="51"/>
+    <w:lsdException w:name="Grid Table 7 Colorful Accent 5" w:uiPriority="52"/>
+    <w:lsdException w:name="Grid Table 1 Light Accent 6" w:uiPriority="46"/>
+    <w:lsdException w:name="Grid Table 2 Accent 6" w:uiPriority="47"/>
+    <w:lsdException w:name="Grid Table 3 Accent 6" w:uiPriority="48"/>
+    <w:lsdException w:name="Grid Table 4 Accent 6" w:uiPriority="49"/>
+    <w:lsdException w:name="Grid Table 5 Dark Accent 6" w:uiPriority="50"/>
+    <w:lsdException w:name="Grid Table 6 Colorful Accent 6" w:uiPriority="51"/>
+    <w:lsdException w:name="Grid Table 7 Colorful Accent 6" w:uiPriority="52"/>
+    <w:lsdException w:name="List Table 1 Light" w:uiPriority="46"/>
+    <w:lsdException w:name="List Table 2" w:uiPriority="47"/>
+    <w:lsdException w:name="List Table 3" w:uiPriority="48"/>
+    <w:lsdException w:name="List Table 4" w:uiPriority="49"/>
+    <w:lsdException w:name="List Table 5 Dark" w:uiPriority="50"/>
+    <w:lsdException w:name="List Table 6 Colorful" w:uiPriority="51"/>
+    <w:lsdException w:name="List Table 7 Colorful" w:uiPriority="52"/>
+    <w:lsdException w:name="List Table 1 Light Accent 1" w:uiPriority="46"/>
+    <w:lsdException w:name="List Table 2 Accent 1" w:uiPriority="47"/>
+    <w:lsdException w:name="List Table 3 Accent 1" w:uiPriority="48"/>
+    <w:lsdException w:name="List Table 4 Accent 1" w:uiPriority="49"/>
+    <w:lsdException w:name="List Table 5 Dark Accent 1" w:uiPriority="50"/>
+    <w:lsdException w:name="List Table 6 Colorful Accent 1" w:uiPriority="51"/>
+    <w:lsdException w:name="List Table 7 Colorful Accent 1" w:uiPriority="52"/>
+    <w:lsdException w:name="List Table 1 Light Accent 2" w:uiPriority="46"/>
+    <w:lsdException w:name="List Table 2 Accent 2" w:uiPriority="47"/>
+    <w:lsdException w:name="List Table 3 Accent 2" w:uiPriority="48"/>
+    <w:lsdException w:name="List Table 4 Accent 2" w:uiPriority="49"/>
+    <w:lsdException w:name="List Table 5 Dark Accent 2" w:uiPriority="50"/>
+    <w:lsdException w:name="List Table 6 Colorful Accent 2" w:uiPriority="51"/>
+    <w:lsdException w:name="List Table 7 Colorful Accent 2" w:uiPriority="52"/>
+    <w:lsdException w:name="List Table 1 Light Accent 3" w:uiPriority="46"/>
+    <w:lsdException w:name="List Table 2 Accent 3" w:uiPriority="47"/>
+    <w:lsdException w:name="List Table 3 Accent 3" w:uiPriority="48"/>
+    <w:lsdException w:name="List Table 4 Accent 3" w:uiPriority="49"/>
+    <w:lsdException w:name="List Table 5 Dark Accent 3" w:uiPriority="50"/>
+    <w:lsdException w:name="List Table 6 Colorful Accent 3" w:uiPriority="51"/>
+    <w:lsdException w:name="List Table 7 Colorful Accent 3" w:uiPriority="52"/>
+    <w:lsdException w:name="List Table 1 Light Accent 4" w:uiPriority="46"/>
+    <w:lsdException w:name="List Table 2 Accent 4" w:uiPriority="47"/>
+    <w:lsdException w:name="List Table 3 Accent 4" w:uiPriority="48"/>
+    <w:lsdException w:name="List Table 4 Accent 4" w:uiPriority="49"/>
+    <w:lsdException w:name="List Table 5 Dark Accent 4" w:uiPriority="50"/>
+    <w:lsdException w:name="List Table 6 Colorful Accent 4" w:uiPriority="51"/>
+    <w:lsdException w:name="List Table 7 Colorful Accent 4" w:uiPriority="52"/>
+    <w:lsdException w:name="List Table 1 Light Accent 5" w:uiPriority="46"/>
+    <w:lsdException w:name="List Table 2 Accent 5" w:uiPriority="47"/>
+    <w:lsdException w:name="List Table 3 Accent 5" w:uiPriority="48"/>
+    <w:lsdException w:name="List Table 4 Accent 5" w:uiPriority="49"/>
+    <w:lsdException w:name="List Table 5 Dark Accent 5" w:uiPriority="50"/>
+    <w:lsdException w:name="List Table 6 Colorful Accent 5" w:uiPriority="51"/>
+    <w:lsdException w:name="List Table 7 Colorful Accent 5" w:uiPriority="52"/>
+    <w:lsdException w:name="List Table 1 Light Accent 6" w:uiPriority="46"/>
+    <w:lsdException w:name="List Table 2 Accent 6" w:uiPriority="47"/>
+    <w:lsdException w:name="List Table 3 Accent 6" w:uiPriority="48"/>
+    <w:lsdException w:name="List Table 4 Accent 6" w:uiPriority="49"/>
+    <w:lsdException w:name="List Table 5 Dark Accent 6" w:uiPriority="50"/>
+    <w:lsdException w:name="List Table 6 Colorful Accent 6" w:uiPriority="51"/>
+    <w:lsdException w:name="List Table 7 Colorful Accent 6" w:uiPriority="52"/>
+    <w:lsdException w:name="Mention" w:semiHidden="1" w:unhideWhenUsed="1"/>
   </w:latentStyles>
   <w:style w:type="paragraph" w:default="1" w:styleId="Normal">
     <w:name w:val="Normal"/>
@@ -7142,7 +7404,6 @@
       <w:spacing w:after="0" w:line="240" w:lineRule="auto"/>
     </w:pPr>
     <w:tblPr>
-      <w:tblInd w:w="0" w:type="dxa"/>
       <w:tblBorders>
         <w:top w:val="single" w:sz="4" w:space="0" w:color="auto"/>
         <w:left w:val="single" w:sz="4" w:space="0" w:color="auto"/>
@@ -7151,248 +7412,6 @@
         <w:insideH w:val="single" w:sz="4" w:space="0" w:color="auto"/>
         <w:insideV w:val="single" w:sz="4" w:space="0" w:color="auto"/>
       </w:tblBorders>
-      <w:tblCellMar>
-        <w:top w:w="0" w:type="dxa"/>
-        <w:left w:w="108" w:type="dxa"/>
-        <w:bottom w:w="0" w:type="dxa"/>
-        <w:right w:w="108" w:type="dxa"/>
-      </w:tblCellMar>
-    </w:tblPr>
-  </w:style>
-  <w:style w:type="paragraph" w:styleId="ListParagraph">
-    <w:name w:val="List Paragraph"/>
-    <w:basedOn w:val="Normal"/>
-    <w:uiPriority w:val="34"/>
-    <w:qFormat/>
-    <w:rsid w:val="003B7BB3"/>
-    <w:pPr>
-      <w:ind w:left="720"/>
-      <w:contextualSpacing/>
-    </w:pPr>
-  </w:style>
-</w:styles>
-</file>
-
-<file path=word/stylesWithEffects.xml><?xml version="1.0" encoding="utf-8"?>
-<w:styles xmlns:wpc="http://schemas.microsoft.com/office/word/2010/wordprocessingCanvas" xmlns:mo="http://schemas.microsoft.com/office/mac/office/2008/main" xmlns:mc="http://schemas.openxmlformats.org/markup-compatibility/2006" xmlns:mv="urn:schemas-microsoft-com:mac:vml" xmlns:o="urn:schemas-microsoft-com:office:office" xmlns:r="http://schemas.openxmlformats.org/officeDocument/2006/relationships" xmlns:m="http://schemas.openxmlformats.org/officeDocument/2006/math" xmlns:v="urn:schemas-microsoft-com:vml" xmlns:wp14="http://schemas.microsoft.com/office/word/2010/wordprocessingDrawing" xmlns:wp="http://schemas.openxmlformats.org/drawingml/2006/wordprocessingDrawing" xmlns:w10="urn:schemas-microsoft-com:office:word" xmlns:w="http://schemas.openxmlformats.org/wordprocessingml/2006/main" xmlns:w14="http://schemas.microsoft.com/office/word/2010/wordml" xmlns:wpg="http://schemas.microsoft.com/office/word/2010/wordprocessingGroup" xmlns:wpi="http://schemas.microsoft.com/office/word/2010/wordprocessingInk" xmlns:wne="http://schemas.microsoft.com/office/word/2006/wordml" xmlns:wps="http://schemas.microsoft.com/office/word/2010/wordprocessingShape" mc:Ignorable="w14 wp14">
-  <w:docDefaults>
-    <w:rPrDefault>
-      <w:rPr>
-        <w:rFonts w:asciiTheme="minorHAnsi" w:eastAsiaTheme="minorHAnsi" w:hAnsiTheme="minorHAnsi" w:cstheme="minorBidi"/>
-        <w:sz w:val="22"/>
-        <w:szCs w:val="22"/>
-        <w:lang w:val="en-GB" w:eastAsia="en-US" w:bidi="ar-SA"/>
-      </w:rPr>
-    </w:rPrDefault>
-    <w:pPrDefault>
-      <w:pPr>
-        <w:spacing w:after="160" w:line="259" w:lineRule="auto"/>
-      </w:pPr>
-    </w:pPrDefault>
-  </w:docDefaults>
-  <w:latentStyles w:defLockedState="0" w:defUIPriority="99" w:defSemiHidden="1" w:defUnhideWhenUsed="1" w:defQFormat="0" w:count="276">
-    <w:lsdException w:name="Normal" w:semiHidden="0" w:uiPriority="0" w:unhideWhenUsed="0" w:qFormat="1"/>
-    <w:lsdException w:name="heading 1" w:semiHidden="0" w:uiPriority="9" w:unhideWhenUsed="0" w:qFormat="1"/>
-    <w:lsdException w:name="heading 2" w:uiPriority="9" w:qFormat="1"/>
-    <w:lsdException w:name="heading 3" w:uiPriority="9" w:qFormat="1"/>
-    <w:lsdException w:name="heading 4" w:uiPriority="9" w:qFormat="1"/>
-    <w:lsdException w:name="heading 5" w:uiPriority="9" w:qFormat="1"/>
-    <w:lsdException w:name="heading 6" w:uiPriority="9" w:qFormat="1"/>
-    <w:lsdException w:name="heading 7" w:uiPriority="9" w:qFormat="1"/>
-    <w:lsdException w:name="heading 8" w:uiPriority="9" w:qFormat="1"/>
-    <w:lsdException w:name="heading 9" w:uiPriority="9" w:qFormat="1"/>
-    <w:lsdException w:name="toc 1" w:uiPriority="39"/>
-    <w:lsdException w:name="toc 2" w:uiPriority="39"/>
-    <w:lsdException w:name="toc 3" w:uiPriority="39"/>
-    <w:lsdException w:name="toc 4" w:uiPriority="39"/>
-    <w:lsdException w:name="toc 5" w:uiPriority="39"/>
-    <w:lsdException w:name="toc 6" w:uiPriority="39"/>
-    <w:lsdException w:name="toc 7" w:uiPriority="39"/>
-    <w:lsdException w:name="toc 8" w:uiPriority="39"/>
-    <w:lsdException w:name="toc 9" w:uiPriority="39"/>
-    <w:lsdException w:name="caption" w:uiPriority="35" w:qFormat="1"/>
-    <w:lsdException w:name="Title" w:semiHidden="0" w:uiPriority="10" w:unhideWhenUsed="0" w:qFormat="1"/>
-    <w:lsdException w:name="Default Paragraph Font" w:uiPriority="1"/>
-    <w:lsdException w:name="Subtitle" w:semiHidden="0" w:uiPriority="11" w:unhideWhenUsed="0" w:qFormat="1"/>
-    <w:lsdException w:name="Strong" w:semiHidden="0" w:uiPriority="22" w:unhideWhenUsed="0" w:qFormat="1"/>
-    <w:lsdException w:name="Emphasis" w:semiHidden="0" w:uiPriority="20" w:unhideWhenUsed="0" w:qFormat="1"/>
-    <w:lsdException w:name="Table Grid" w:semiHidden="0" w:uiPriority="39" w:unhideWhenUsed="0"/>
-    <w:lsdException w:name="Note Level 1" w:semiHidden="0" w:unhideWhenUsed="0"/>
-    <w:lsdException w:name="Note Level 2" w:semiHidden="0" w:unhideWhenUsed="0"/>
-    <w:lsdException w:name="Note Level 3" w:semiHidden="0" w:unhideWhenUsed="0"/>
-    <w:lsdException w:name="Note Level 4" w:semiHidden="0" w:unhideWhenUsed="0"/>
-    <w:lsdException w:name="Note Level 5" w:semiHidden="0" w:unhideWhenUsed="0"/>
-    <w:lsdException w:name="Note Level 6" w:semiHidden="0" w:unhideWhenUsed="0"/>
-    <w:lsdException w:name="Note Level 7" w:semiHidden="0" w:unhideWhenUsed="0"/>
-    <w:lsdException w:name="Note Level 8" w:semiHidden="0" w:unhideWhenUsed="0"/>
-    <w:lsdException w:name="Note Level 9" w:semiHidden="0" w:unhideWhenUsed="0"/>
-    <w:lsdException w:name="Placeholder Text" w:unhideWhenUsed="0"/>
-    <w:lsdException w:name="No Spacing" w:semiHidden="0" w:uiPriority="1" w:unhideWhenUsed="0" w:qFormat="1"/>
-    <w:lsdException w:name="Light Shading" w:semiHidden="0" w:uiPriority="60" w:unhideWhenUsed="0"/>
-    <w:lsdException w:name="Light List" w:semiHidden="0" w:uiPriority="61" w:unhideWhenUsed="0"/>
-    <w:lsdException w:name="Light Grid" w:semiHidden="0" w:uiPriority="62" w:unhideWhenUsed="0"/>
-    <w:lsdException w:name="Medium Shading 1" w:semiHidden="0" w:uiPriority="63" w:unhideWhenUsed="0"/>
-    <w:lsdException w:name="Medium Shading 2" w:semiHidden="0" w:uiPriority="64" w:unhideWhenUsed="0"/>
-    <w:lsdException w:name="Medium List 1" w:semiHidden="0" w:uiPriority="65" w:unhideWhenUsed="0"/>
-    <w:lsdException w:name="Medium List 2" w:semiHidden="0" w:uiPriority="66" w:unhideWhenUsed="0"/>
-    <w:lsdException w:name="Medium Grid 1" w:semiHidden="0" w:uiPriority="67" w:unhideWhenUsed="0"/>
-    <w:lsdException w:name="Medium Grid 2" w:semiHidden="0" w:uiPriority="68" w:unhideWhenUsed="0"/>
-    <w:lsdException w:name="Medium Grid 3" w:semiHidden="0" w:uiPriority="69" w:unhideWhenUsed="0"/>
-    <w:lsdException w:name="Dark List" w:semiHidden="0" w:uiPriority="70" w:unhideWhenUsed="0"/>
-    <w:lsdException w:name="Colorful Shading" w:semiHidden="0" w:uiPriority="71" w:unhideWhenUsed="0"/>
-    <w:lsdException w:name="Colorful List" w:semiHidden="0" w:uiPriority="72" w:unhideWhenUsed="0"/>
-    <w:lsdException w:name="Colorful Grid" w:semiHidden="0" w:uiPriority="73" w:unhideWhenUsed="0"/>
-    <w:lsdException w:name="Light Shading Accent 1" w:semiHidden="0" w:uiPriority="60" w:unhideWhenUsed="0"/>
-    <w:lsdException w:name="Light List Accent 1" w:semiHidden="0" w:uiPriority="61" w:unhideWhenUsed="0"/>
-    <w:lsdException w:name="Light Grid Accent 1" w:semiHidden="0" w:uiPriority="62" w:unhideWhenUsed="0"/>
-    <w:lsdException w:name="Medium Shading 1 Accent 1" w:semiHidden="0" w:uiPriority="63" w:unhideWhenUsed="0"/>
-    <w:lsdException w:name="Medium Shading 2 Accent 1" w:semiHidden="0" w:uiPriority="64" w:unhideWhenUsed="0"/>
-    <w:lsdException w:name="Medium List 1 Accent 1" w:semiHidden="0" w:uiPriority="65" w:unhideWhenUsed="0"/>
-    <w:lsdException w:name="Revision" w:unhideWhenUsed="0"/>
-    <w:lsdException w:name="List Paragraph" w:semiHidden="0" w:uiPriority="34" w:unhideWhenUsed="0" w:qFormat="1"/>
-    <w:lsdException w:name="Quote" w:semiHidden="0" w:uiPriority="29" w:unhideWhenUsed="0" w:qFormat="1"/>
-    <w:lsdException w:name="Intense Quote" w:semiHidden="0" w:uiPriority="30" w:unhideWhenUsed="0" w:qFormat="1"/>
-    <w:lsdException w:name="Medium List 2 Accent 1" w:semiHidden="0" w:uiPriority="66" w:unhideWhenUsed="0"/>
-    <w:lsdException w:name="Medium Grid 1 Accent 1" w:semiHidden="0" w:uiPriority="67" w:unhideWhenUsed="0"/>
-    <w:lsdException w:name="Medium Grid 2 Accent 1" w:semiHidden="0" w:uiPriority="68" w:unhideWhenUsed="0"/>
-    <w:lsdException w:name="Medium Grid 3 Accent 1" w:semiHidden="0" w:uiPriority="69" w:unhideWhenUsed="0"/>
-    <w:lsdException w:name="Dark List Accent 1" w:semiHidden="0" w:uiPriority="70" w:unhideWhenUsed="0"/>
-    <w:lsdException w:name="Colorful Shading Accent 1" w:semiHidden="0" w:uiPriority="71" w:unhideWhenUsed="0"/>
-    <w:lsdException w:name="Colorful List Accent 1" w:semiHidden="0" w:uiPriority="72" w:unhideWhenUsed="0"/>
-    <w:lsdException w:name="Colorful Grid Accent 1" w:semiHidden="0" w:uiPriority="73" w:unhideWhenUsed="0"/>
-    <w:lsdException w:name="Light Shading Accent 2" w:semiHidden="0" w:uiPriority="60" w:unhideWhenUsed="0"/>
-    <w:lsdException w:name="Light List Accent 2" w:semiHidden="0" w:uiPriority="61" w:unhideWhenUsed="0"/>
-    <w:lsdException w:name="Light Grid Accent 2" w:semiHidden="0" w:uiPriority="62" w:unhideWhenUsed="0"/>
-    <w:lsdException w:name="Medium Shading 1 Accent 2" w:semiHidden="0" w:uiPriority="63" w:unhideWhenUsed="0"/>
-    <w:lsdException w:name="Medium Shading 2 Accent 2" w:semiHidden="0" w:uiPriority="64" w:unhideWhenUsed="0"/>
-    <w:lsdException w:name="Medium List 1 Accent 2" w:semiHidden="0" w:uiPriority="65" w:unhideWhenUsed="0"/>
-    <w:lsdException w:name="Medium List 2 Accent 2" w:semiHidden="0" w:uiPriority="66" w:unhideWhenUsed="0"/>
-    <w:lsdException w:name="Medium Grid 1 Accent 2" w:semiHidden="0" w:uiPriority="67" w:unhideWhenUsed="0"/>
-    <w:lsdException w:name="Medium Grid 2 Accent 2" w:semiHidden="0" w:uiPriority="68" w:unhideWhenUsed="0"/>
-    <w:lsdException w:name="Medium Grid 3 Accent 2" w:semiHidden="0" w:uiPriority="69" w:unhideWhenUsed="0"/>
-    <w:lsdException w:name="Dark List Accent 2" w:semiHidden="0" w:uiPriority="70" w:unhideWhenUsed="0"/>
-    <w:lsdException w:name="Colorful Shading Accent 2" w:semiHidden="0" w:uiPriority="71" w:unhideWhenUsed="0"/>
-    <w:lsdException w:name="Colorful List Accent 2" w:semiHidden="0" w:uiPriority="72" w:unhideWhenUsed="0"/>
-    <w:lsdException w:name="Colorful Grid Accent 2" w:semiHidden="0" w:uiPriority="73" w:unhideWhenUsed="0"/>
-    <w:lsdException w:name="Light Shading Accent 3" w:semiHidden="0" w:uiPriority="60" w:unhideWhenUsed="0"/>
-    <w:lsdException w:name="Light List Accent 3" w:semiHidden="0" w:uiPriority="61" w:unhideWhenUsed="0"/>
-    <w:lsdException w:name="Light Grid Accent 3" w:semiHidden="0" w:uiPriority="62" w:unhideWhenUsed="0"/>
-    <w:lsdException w:name="Medium Shading 1 Accent 3" w:semiHidden="0" w:uiPriority="63" w:unhideWhenUsed="0"/>
-    <w:lsdException w:name="Medium Shading 2 Accent 3" w:semiHidden="0" w:uiPriority="64" w:unhideWhenUsed="0"/>
-    <w:lsdException w:name="Medium List 1 Accent 3" w:semiHidden="0" w:uiPriority="65" w:unhideWhenUsed="0"/>
-    <w:lsdException w:name="Medium List 2 Accent 3" w:semiHidden="0" w:uiPriority="66" w:unhideWhenUsed="0"/>
-    <w:lsdException w:name="Medium Grid 1 Accent 3" w:semiHidden="0" w:uiPriority="67" w:unhideWhenUsed="0"/>
-    <w:lsdException w:name="Medium Grid 2 Accent 3" w:semiHidden="0" w:uiPriority="68" w:unhideWhenUsed="0"/>
-    <w:lsdException w:name="Medium Grid 3 Accent 3" w:semiHidden="0" w:uiPriority="69" w:unhideWhenUsed="0"/>
-    <w:lsdException w:name="Dark List Accent 3" w:semiHidden="0" w:uiPriority="70" w:unhideWhenUsed="0"/>
-    <w:lsdException w:name="Colorful Shading Accent 3" w:semiHidden="0" w:uiPriority="71" w:unhideWhenUsed="0"/>
-    <w:lsdException w:name="Colorful List Accent 3" w:semiHidden="0" w:uiPriority="72" w:unhideWhenUsed="0"/>
-    <w:lsdException w:name="Colorful Grid Accent 3" w:semiHidden="0" w:uiPriority="73" w:unhideWhenUsed="0"/>
-    <w:lsdException w:name="Light Shading Accent 4" w:semiHidden="0" w:uiPriority="60" w:unhideWhenUsed="0"/>
-    <w:lsdException w:name="Light List Accent 4" w:semiHidden="0" w:uiPriority="61" w:unhideWhenUsed="0"/>
-    <w:lsdException w:name="Light Grid Accent 4" w:semiHidden="0" w:uiPriority="62" w:unhideWhenUsed="0"/>
-    <w:lsdException w:name="Medium Shading 1 Accent 4" w:semiHidden="0" w:uiPriority="63" w:unhideWhenUsed="0"/>
-    <w:lsdException w:name="Medium Shading 2 Accent 4" w:semiHidden="0" w:uiPriority="64" w:unhideWhenUsed="0"/>
-    <w:lsdException w:name="Medium List 1 Accent 4" w:semiHidden="0" w:uiPriority="65" w:unhideWhenUsed="0"/>
-    <w:lsdException w:name="Medium List 2 Accent 4" w:semiHidden="0" w:uiPriority="66" w:unhideWhenUsed="0"/>
-    <w:lsdException w:name="Medium Grid 1 Accent 4" w:semiHidden="0" w:uiPriority="67" w:unhideWhenUsed="0"/>
-    <w:lsdException w:name="Medium Grid 2 Accent 4" w:semiHidden="0" w:uiPriority="68" w:unhideWhenUsed="0"/>
-    <w:lsdException w:name="Medium Grid 3 Accent 4" w:semiHidden="0" w:uiPriority="69" w:unhideWhenUsed="0"/>
-    <w:lsdException w:name="Dark List Accent 4" w:semiHidden="0" w:uiPriority="70" w:unhideWhenUsed="0"/>
-    <w:lsdException w:name="Colorful Shading Accent 4" w:semiHidden="0" w:uiPriority="71" w:unhideWhenUsed="0"/>
-    <w:lsdException w:name="Colorful List Accent 4" w:semiHidden="0" w:uiPriority="72" w:unhideWhenUsed="0"/>
-    <w:lsdException w:name="Colorful Grid Accent 4" w:semiHidden="0" w:uiPriority="73" w:unhideWhenUsed="0"/>
-    <w:lsdException w:name="Light Shading Accent 5" w:semiHidden="0" w:uiPriority="60" w:unhideWhenUsed="0"/>
-    <w:lsdException w:name="Light List Accent 5" w:semiHidden="0" w:uiPriority="61" w:unhideWhenUsed="0"/>
-    <w:lsdException w:name="Light Grid Accent 5" w:semiHidden="0" w:uiPriority="62" w:unhideWhenUsed="0"/>
-    <w:lsdException w:name="Medium Shading 1 Accent 5" w:semiHidden="0" w:uiPriority="63" w:unhideWhenUsed="0"/>
-    <w:lsdException w:name="Medium Shading 2 Accent 5" w:semiHidden="0" w:uiPriority="64" w:unhideWhenUsed="0"/>
-    <w:lsdException w:name="Medium List 1 Accent 5" w:semiHidden="0" w:uiPriority="65" w:unhideWhenUsed="0"/>
-    <w:lsdException w:name="Medium List 2 Accent 5" w:semiHidden="0" w:uiPriority="66" w:unhideWhenUsed="0"/>
-    <w:lsdException w:name="Medium Grid 1 Accent 5" w:semiHidden="0" w:uiPriority="67" w:unhideWhenUsed="0"/>
-    <w:lsdException w:name="Medium Grid 2 Accent 5" w:semiHidden="0" w:uiPriority="68" w:unhideWhenUsed="0"/>
-    <w:lsdException w:name="Medium Grid 3 Accent 5" w:semiHidden="0" w:uiPriority="69" w:unhideWhenUsed="0"/>
-    <w:lsdException w:name="Dark List Accent 5" w:semiHidden="0" w:uiPriority="70" w:unhideWhenUsed="0"/>
-    <w:lsdException w:name="Colorful Shading Accent 5" w:semiHidden="0" w:uiPriority="71" w:unhideWhenUsed="0"/>
-    <w:lsdException w:name="Colorful List Accent 5" w:semiHidden="0" w:uiPriority="72" w:unhideWhenUsed="0"/>
-    <w:lsdException w:name="Colorful Grid Accent 5" w:semiHidden="0" w:uiPriority="73" w:unhideWhenUsed="0"/>
-    <w:lsdException w:name="Light Shading Accent 6" w:semiHidden="0" w:uiPriority="60" w:unhideWhenUsed="0"/>
-    <w:lsdException w:name="Light List Accent 6" w:semiHidden="0" w:uiPriority="61" w:unhideWhenUsed="0"/>
-    <w:lsdException w:name="Light Grid Accent 6" w:semiHidden="0" w:uiPriority="62" w:unhideWhenUsed="0"/>
-    <w:lsdException w:name="Medium Shading 1 Accent 6" w:semiHidden="0" w:uiPriority="63" w:unhideWhenUsed="0"/>
-    <w:lsdException w:name="Medium Shading 2 Accent 6" w:semiHidden="0" w:uiPriority="64" w:unhideWhenUsed="0"/>
-    <w:lsdException w:name="Medium List 1 Accent 6" w:semiHidden="0" w:uiPriority="65" w:unhideWhenUsed="0"/>
-    <w:lsdException w:name="Medium List 2 Accent 6" w:semiHidden="0" w:uiPriority="66" w:unhideWhenUsed="0"/>
-    <w:lsdException w:name="Medium Grid 1 Accent 6" w:semiHidden="0" w:uiPriority="67" w:unhideWhenUsed="0"/>
-    <w:lsdException w:name="Medium Grid 2 Accent 6" w:semiHidden="0" w:uiPriority="68" w:unhideWhenUsed="0"/>
-    <w:lsdException w:name="Medium Grid 3 Accent 6" w:semiHidden="0" w:uiPriority="69" w:unhideWhenUsed="0"/>
-    <w:lsdException w:name="Dark List Accent 6" w:semiHidden="0" w:uiPriority="70" w:unhideWhenUsed="0"/>
-    <w:lsdException w:name="Colorful Shading Accent 6" w:semiHidden="0" w:uiPriority="71" w:unhideWhenUsed="0"/>
-    <w:lsdException w:name="Colorful List Accent 6" w:semiHidden="0" w:uiPriority="72" w:unhideWhenUsed="0"/>
-    <w:lsdException w:name="Colorful Grid Accent 6" w:semiHidden="0" w:uiPriority="73" w:unhideWhenUsed="0"/>
-    <w:lsdException w:name="Subtle Emphasis" w:semiHidden="0" w:uiPriority="19" w:unhideWhenUsed="0" w:qFormat="1"/>
-    <w:lsdException w:name="Intense Emphasis" w:semiHidden="0" w:uiPriority="21" w:unhideWhenUsed="0" w:qFormat="1"/>
-    <w:lsdException w:name="Subtle Reference" w:semiHidden="0" w:uiPriority="31" w:unhideWhenUsed="0" w:qFormat="1"/>
-    <w:lsdException w:name="Intense Reference" w:semiHidden="0" w:uiPriority="32" w:unhideWhenUsed="0" w:qFormat="1"/>
-    <w:lsdException w:name="Book Title" w:semiHidden="0" w:uiPriority="33" w:unhideWhenUsed="0" w:qFormat="1"/>
-    <w:lsdException w:name="Bibliography" w:uiPriority="37"/>
-    <w:lsdException w:name="TOC Heading" w:uiPriority="39" w:qFormat="1"/>
-  </w:latentStyles>
-  <w:style w:type="paragraph" w:default="1" w:styleId="Normal">
-    <w:name w:val="Normal"/>
-    <w:qFormat/>
-  </w:style>
-  <w:style w:type="character" w:default="1" w:styleId="DefaultParagraphFont">
-    <w:name w:val="Default Paragraph Font"/>
-    <w:uiPriority w:val="1"/>
-    <w:semiHidden/>
-    <w:unhideWhenUsed/>
-  </w:style>
-  <w:style w:type="table" w:default="1" w:styleId="TableNormal">
-    <w:name w:val="Normal Table"/>
-    <w:uiPriority w:val="99"/>
-    <w:semiHidden/>
-    <w:unhideWhenUsed/>
-    <w:tblPr>
-      <w:tblInd w:w="0" w:type="dxa"/>
-      <w:tblCellMar>
-        <w:top w:w="0" w:type="dxa"/>
-        <w:left w:w="108" w:type="dxa"/>
-        <w:bottom w:w="0" w:type="dxa"/>
-        <w:right w:w="108" w:type="dxa"/>
-      </w:tblCellMar>
-    </w:tblPr>
-  </w:style>
-  <w:style w:type="numbering" w:default="1" w:styleId="NoList">
-    <w:name w:val="No List"/>
-    <w:uiPriority w:val="99"/>
-    <w:semiHidden/>
-    <w:unhideWhenUsed/>
-  </w:style>
-  <w:style w:type="table" w:styleId="TableGrid">
-    <w:name w:val="Table Grid"/>
-    <w:basedOn w:val="TableNormal"/>
-    <w:uiPriority w:val="39"/>
-    <w:rsid w:val="002C012C"/>
-    <w:pPr>
-      <w:spacing w:after="0" w:line="240" w:lineRule="auto"/>
-    </w:pPr>
-    <w:tblPr>
-      <w:tblInd w:w="0" w:type="dxa"/>
-      <w:tblBorders>
-        <w:top w:val="single" w:sz="4" w:space="0" w:color="auto"/>
-        <w:left w:val="single" w:sz="4" w:space="0" w:color="auto"/>
-        <w:bottom w:val="single" w:sz="4" w:space="0" w:color="auto"/>
-        <w:right w:val="single" w:sz="4" w:space="0" w:color="auto"/>
-        <w:insideH w:val="single" w:sz="4" w:space="0" w:color="auto"/>
-        <w:insideV w:val="single" w:sz="4" w:space="0" w:color="auto"/>
-      </w:tblBorders>
-      <w:tblCellMar>
-        <w:top w:w="0" w:type="dxa"/>
-        <w:left w:w="108" w:type="dxa"/>
-        <w:bottom w:w="0" w:type="dxa"/>
-        <w:right w:w="108" w:type="dxa"/>
-      </w:tblCellMar>
     </w:tblPr>
   </w:style>
   <w:style w:type="paragraph" w:styleId="ListParagraph">
@@ -7664,7 +7683,7 @@
   <a:extraClrSchemeLst/>
   <a:extLst>
     <a:ext uri="{05A4C25C-085E-4340-85A3-A5531E510DB2}">
-      <thm15:themeFamily xmlns:thm15="http://schemas.microsoft.com/office/thememl/2012/main" xmlns="" name="Office Theme" id="{62F939B6-93AF-4DB8-9C6B-D6C7DFDC589F}" vid="{4A3C46E8-61CC-4603-A589-7422A47A8E4A}"/>
+      <thm15:themeFamily xmlns:thm15="http://schemas.microsoft.com/office/thememl/2012/main" name="Office Theme" id="{62F939B6-93AF-4DB8-9C6B-D6C7DFDC589F}" vid="{4A3C46E8-61CC-4603-A589-7422A47A8E4A}"/>
     </a:ext>
   </a:extLst>
 </a:theme>

</xml_diff>

<commit_message>
Updated scrum sheet week 3 Thursday
</commit_message>
<xml_diff>
--- a/Scrum Management1.docx
+++ b/Scrum Management1.docx
@@ -1,6 +1,6 @@
 
 <file path=word/document.xml><?xml version="1.0" encoding="utf-8"?>
-<w:document xmlns:wpc="http://schemas.microsoft.com/office/word/2010/wordprocessingCanvas" xmlns:cx="http://schemas.microsoft.com/office/drawing/2014/chartex" xmlns:cx1="http://schemas.microsoft.com/office/drawing/2015/9/8/chartex" xmlns:cx2="http://schemas.microsoft.com/office/drawing/2015/10/21/chartex" xmlns:cx3="http://schemas.microsoft.com/office/drawing/2016/5/9/chartex" xmlns:cx4="http://schemas.microsoft.com/office/drawing/2016/5/10/chartex" xmlns:cx5="http://schemas.microsoft.com/office/drawing/2016/5/11/chartex" xmlns:mc="http://schemas.openxmlformats.org/markup-compatibility/2006" xmlns:o="urn:schemas-microsoft-com:office:office" xmlns:r="http://schemas.openxmlformats.org/officeDocument/2006/relationships" xmlns:m="http://schemas.openxmlformats.org/officeDocument/2006/math" xmlns:v="urn:schemas-microsoft-com:vml" xmlns:wp14="http://schemas.microsoft.com/office/word/2010/wordprocessingDrawing" xmlns:wp="http://schemas.openxmlformats.org/drawingml/2006/wordprocessingDrawing" xmlns:w10="urn:schemas-microsoft-com:office:word" xmlns:w="http://schemas.openxmlformats.org/wordprocessingml/2006/main" xmlns:w14="http://schemas.microsoft.com/office/word/2010/wordml" xmlns:w15="http://schemas.microsoft.com/office/word/2012/wordml" xmlns:w16se="http://schemas.microsoft.com/office/word/2015/wordml/symex" xmlns:wpg="http://schemas.microsoft.com/office/word/2010/wordprocessingGroup" xmlns:wpi="http://schemas.microsoft.com/office/word/2010/wordprocessingInk" xmlns:wne="http://schemas.microsoft.com/office/word/2006/wordml" xmlns:wps="http://schemas.microsoft.com/office/word/2010/wordprocessingShape" mc:Ignorable="w14 w15 w16se wp14">
+<w:document xmlns:wpc="http://schemas.microsoft.com/office/word/2010/wordprocessingCanvas" xmlns:mc="http://schemas.openxmlformats.org/markup-compatibility/2006" xmlns:o="urn:schemas-microsoft-com:office:office" xmlns:r="http://schemas.openxmlformats.org/officeDocument/2006/relationships" xmlns:m="http://schemas.openxmlformats.org/officeDocument/2006/math" xmlns:v="urn:schemas-microsoft-com:vml" xmlns:wp14="http://schemas.microsoft.com/office/word/2010/wordprocessingDrawing" xmlns:wp="http://schemas.openxmlformats.org/drawingml/2006/wordprocessingDrawing" xmlns:w10="urn:schemas-microsoft-com:office:word" xmlns:w="http://schemas.openxmlformats.org/wordprocessingml/2006/main" xmlns:w14="http://schemas.microsoft.com/office/word/2010/wordml" xmlns:wpg="http://schemas.microsoft.com/office/word/2010/wordprocessingGroup" xmlns:wpi="http://schemas.microsoft.com/office/word/2010/wordprocessingInk" xmlns:wne="http://schemas.microsoft.com/office/word/2006/wordml" xmlns:wps="http://schemas.microsoft.com/office/word/2010/wordprocessingShape" mc:Ignorable="w14 wp14">
   <w:body>
     <w:p>
       <w:pPr>
@@ -1067,6 +1067,7 @@
               <w:rPr>
                 <w:rFonts w:ascii="Times New Roman" w:hAnsi="Times New Roman" w:cs="Times New Roman"/>
               </w:rPr>
+              <w:lastRenderedPageBreak/>
               <w:t>KOLSUMA</w:t>
             </w:r>
           </w:p>
@@ -3757,6 +3758,54 @@
                 <w:rFonts w:ascii="Times New Roman" w:hAnsi="Times New Roman" w:cs="Times New Roman"/>
               </w:rPr>
             </w:pPr>
+            <w:r>
+              <w:rPr>
+                <w:rFonts w:ascii="Times New Roman" w:hAnsi="Times New Roman" w:cs="Times New Roman"/>
+              </w:rPr>
+              <w:t>-Not much done</w:t>
+            </w:r>
+          </w:p>
+          <w:p>
+            <w:pPr>
+              <w:rPr>
+                <w:rFonts w:ascii="Times New Roman" w:hAnsi="Times New Roman" w:cs="Times New Roman"/>
+              </w:rPr>
+            </w:pPr>
+            <w:r>
+              <w:rPr>
+                <w:rFonts w:ascii="Times New Roman" w:hAnsi="Times New Roman" w:cs="Times New Roman"/>
+              </w:rPr>
+              <w:t>-Signed up to Made in Brunel event after attending lab</w:t>
+            </w:r>
+          </w:p>
+          <w:p>
+            <w:pPr>
+              <w:rPr>
+                <w:rFonts w:ascii="Times New Roman" w:hAnsi="Times New Roman" w:cs="Times New Roman"/>
+              </w:rPr>
+            </w:pPr>
+            <w:r>
+              <w:rPr>
+                <w:rFonts w:ascii="Times New Roman" w:hAnsi="Times New Roman" w:cs="Times New Roman"/>
+              </w:rPr>
+              <w:t xml:space="preserve">-Helped </w:t>
+            </w:r>
+            <w:proofErr w:type="spellStart"/>
+            <w:r>
+              <w:rPr>
+                <w:rFonts w:ascii="Times New Roman" w:hAnsi="Times New Roman" w:cs="Times New Roman"/>
+              </w:rPr>
+              <w:t>Kolsuma</w:t>
+            </w:r>
+            <w:proofErr w:type="spellEnd"/>
+            <w:r>
+              <w:rPr>
+                <w:rFonts w:ascii="Times New Roman" w:hAnsi="Times New Roman" w:cs="Times New Roman"/>
+              </w:rPr>
+              <w:t xml:space="preserve"> integrate code for OCR but haven’t got it working yet</w:t>
+            </w:r>
+            <w:bookmarkStart w:id="0" w:name="_GoBack"/>
+            <w:bookmarkEnd w:id="0"/>
           </w:p>
         </w:tc>
         <w:tc>
@@ -4281,8 +4330,6 @@
               </w:rPr>
               <w:t>Not much done</w:t>
             </w:r>
-            <w:bookmarkStart w:id="0" w:name="_GoBack"/>
-            <w:bookmarkEnd w:id="0"/>
           </w:p>
         </w:tc>
         <w:tc>
@@ -6514,8 +6561,8 @@
 </file>
 
 <file path=word/numbering.xml><?xml version="1.0" encoding="utf-8"?>
-<w:numbering xmlns:wpc="http://schemas.microsoft.com/office/word/2010/wordprocessingCanvas" xmlns:cx="http://schemas.microsoft.com/office/drawing/2014/chartex" xmlns:cx1="http://schemas.microsoft.com/office/drawing/2015/9/8/chartex" xmlns:cx2="http://schemas.microsoft.com/office/drawing/2015/10/21/chartex" xmlns:cx3="http://schemas.microsoft.com/office/drawing/2016/5/9/chartex" xmlns:cx4="http://schemas.microsoft.com/office/drawing/2016/5/10/chartex" xmlns:cx5="http://schemas.microsoft.com/office/drawing/2016/5/11/chartex" xmlns:mc="http://schemas.openxmlformats.org/markup-compatibility/2006" xmlns:o="urn:schemas-microsoft-com:office:office" xmlns:r="http://schemas.openxmlformats.org/officeDocument/2006/relationships" xmlns:m="http://schemas.openxmlformats.org/officeDocument/2006/math" xmlns:v="urn:schemas-microsoft-com:vml" xmlns:wp14="http://schemas.microsoft.com/office/word/2010/wordprocessingDrawing" xmlns:wp="http://schemas.openxmlformats.org/drawingml/2006/wordprocessingDrawing" xmlns:w10="urn:schemas-microsoft-com:office:word" xmlns:w="http://schemas.openxmlformats.org/wordprocessingml/2006/main" xmlns:w14="http://schemas.microsoft.com/office/word/2010/wordml" xmlns:w15="http://schemas.microsoft.com/office/word/2012/wordml" xmlns:w16se="http://schemas.microsoft.com/office/word/2015/wordml/symex" xmlns:wpg="http://schemas.microsoft.com/office/word/2010/wordprocessingGroup" xmlns:wpi="http://schemas.microsoft.com/office/word/2010/wordprocessingInk" xmlns:wne="http://schemas.microsoft.com/office/word/2006/wordml" xmlns:wps="http://schemas.microsoft.com/office/word/2010/wordprocessingShape" mc:Ignorable="w14 w15 w16se wp14">
-  <w:abstractNum w:abstractNumId="0" w15:restartNumberingAfterBreak="0">
+<w:numbering xmlns:wpc="http://schemas.microsoft.com/office/word/2010/wordprocessingCanvas" xmlns:mc="http://schemas.openxmlformats.org/markup-compatibility/2006" xmlns:o="urn:schemas-microsoft-com:office:office" xmlns:r="http://schemas.openxmlformats.org/officeDocument/2006/relationships" xmlns:m="http://schemas.openxmlformats.org/officeDocument/2006/math" xmlns:v="urn:schemas-microsoft-com:vml" xmlns:wp14="http://schemas.microsoft.com/office/word/2010/wordprocessingDrawing" xmlns:wp="http://schemas.openxmlformats.org/drawingml/2006/wordprocessingDrawing" xmlns:w10="urn:schemas-microsoft-com:office:word" xmlns:w="http://schemas.openxmlformats.org/wordprocessingml/2006/main" xmlns:w14="http://schemas.microsoft.com/office/word/2010/wordml" xmlns:wpg="http://schemas.microsoft.com/office/word/2010/wordprocessingGroup" xmlns:wpi="http://schemas.microsoft.com/office/word/2010/wordprocessingInk" xmlns:wne="http://schemas.microsoft.com/office/word/2006/wordml" xmlns:wps="http://schemas.microsoft.com/office/word/2010/wordprocessingShape" mc:Ignorable="w14 wp14">
+  <w:abstractNum w:abstractNumId="0">
     <w:nsid w:val="313918E1"/>
     <w:multiLevelType w:val="hybridMultilevel"/>
     <w:tmpl w:val="92625E82"/>
@@ -6627,7 +6674,7 @@
       </w:rPr>
     </w:lvl>
   </w:abstractNum>
-  <w:abstractNum w:abstractNumId="1" w15:restartNumberingAfterBreak="0">
+  <w:abstractNum w:abstractNumId="1">
     <w:nsid w:val="53C27A68"/>
     <w:multiLevelType w:val="hybridMultilevel"/>
     <w:tmpl w:val="6A4A11EE"/>
@@ -6740,7 +6787,7 @@
       </w:rPr>
     </w:lvl>
   </w:abstractNum>
-  <w:abstractNum w:abstractNumId="2" w15:restartNumberingAfterBreak="0">
+  <w:abstractNum w:abstractNumId="2">
     <w:nsid w:val="55F44053"/>
     <w:multiLevelType w:val="hybridMultilevel"/>
     <w:tmpl w:val="EDC4200E"/>
@@ -6852,7 +6899,7 @@
       </w:rPr>
     </w:lvl>
   </w:abstractNum>
-  <w:abstractNum w:abstractNumId="3" w15:restartNumberingAfterBreak="0">
+  <w:abstractNum w:abstractNumId="3">
     <w:nsid w:val="6E2E355F"/>
     <w:multiLevelType w:val="hybridMultilevel"/>
     <w:tmpl w:val="7F7C2A90"/>
@@ -6980,7 +7027,7 @@
 </file>
 
 <file path=word/styles.xml><?xml version="1.0" encoding="utf-8"?>
-<w:styles xmlns:mc="http://schemas.openxmlformats.org/markup-compatibility/2006" xmlns:r="http://schemas.openxmlformats.org/officeDocument/2006/relationships" xmlns:w="http://schemas.openxmlformats.org/wordprocessingml/2006/main" xmlns:w14="http://schemas.microsoft.com/office/word/2010/wordml" xmlns:w15="http://schemas.microsoft.com/office/word/2012/wordml" xmlns:w16se="http://schemas.microsoft.com/office/word/2015/wordml/symex" mc:Ignorable="w14 w15 w16se">
+<w:styles xmlns:mc="http://schemas.openxmlformats.org/markup-compatibility/2006" xmlns:r="http://schemas.openxmlformats.org/officeDocument/2006/relationships" xmlns:w="http://schemas.openxmlformats.org/wordprocessingml/2006/main" xmlns:w14="http://schemas.microsoft.com/office/word/2010/wordml" mc:Ignorable="w14">
   <w:docDefaults>
     <w:rPrDefault>
       <w:rPr>
@@ -6996,369 +7043,370 @@
       </w:pPr>
     </w:pPrDefault>
   </w:docDefaults>
-  <w:latentStyles w:defLockedState="0" w:defUIPriority="99" w:defSemiHidden="0" w:defUnhideWhenUsed="0" w:defQFormat="0" w:count="374">
-    <w:lsdException w:name="Normal" w:uiPriority="0" w:qFormat="1"/>
-    <w:lsdException w:name="heading 1" w:uiPriority="9" w:qFormat="1"/>
-    <w:lsdException w:name="heading 2" w:semiHidden="1" w:uiPriority="9" w:unhideWhenUsed="1" w:qFormat="1"/>
-    <w:lsdException w:name="heading 3" w:semiHidden="1" w:uiPriority="9" w:unhideWhenUsed="1" w:qFormat="1"/>
-    <w:lsdException w:name="heading 4" w:semiHidden="1" w:uiPriority="9" w:unhideWhenUsed="1" w:qFormat="1"/>
-    <w:lsdException w:name="heading 5" w:semiHidden="1" w:uiPriority="9" w:unhideWhenUsed="1" w:qFormat="1"/>
-    <w:lsdException w:name="heading 6" w:semiHidden="1" w:uiPriority="9" w:unhideWhenUsed="1" w:qFormat="1"/>
-    <w:lsdException w:name="heading 7" w:semiHidden="1" w:uiPriority="9" w:unhideWhenUsed="1" w:qFormat="1"/>
-    <w:lsdException w:name="heading 8" w:semiHidden="1" w:uiPriority="9" w:unhideWhenUsed="1" w:qFormat="1"/>
-    <w:lsdException w:name="heading 9" w:semiHidden="1" w:uiPriority="9" w:unhideWhenUsed="1" w:qFormat="1"/>
-    <w:lsdException w:name="index 1" w:semiHidden="1" w:unhideWhenUsed="1"/>
-    <w:lsdException w:name="index 2" w:semiHidden="1" w:unhideWhenUsed="1"/>
-    <w:lsdException w:name="index 3" w:semiHidden="1" w:unhideWhenUsed="1"/>
-    <w:lsdException w:name="index 4" w:semiHidden="1" w:unhideWhenUsed="1"/>
-    <w:lsdException w:name="index 5" w:semiHidden="1" w:unhideWhenUsed="1"/>
-    <w:lsdException w:name="index 6" w:semiHidden="1" w:unhideWhenUsed="1"/>
-    <w:lsdException w:name="index 7" w:semiHidden="1" w:unhideWhenUsed="1"/>
-    <w:lsdException w:name="index 8" w:semiHidden="1" w:unhideWhenUsed="1"/>
-    <w:lsdException w:name="index 9" w:semiHidden="1" w:unhideWhenUsed="1"/>
-    <w:lsdException w:name="toc 1" w:semiHidden="1" w:uiPriority="39" w:unhideWhenUsed="1"/>
-    <w:lsdException w:name="toc 2" w:semiHidden="1" w:uiPriority="39" w:unhideWhenUsed="1"/>
-    <w:lsdException w:name="toc 3" w:semiHidden="1" w:uiPriority="39" w:unhideWhenUsed="1"/>
-    <w:lsdException w:name="toc 4" w:semiHidden="1" w:uiPriority="39" w:unhideWhenUsed="1"/>
-    <w:lsdException w:name="toc 5" w:semiHidden="1" w:uiPriority="39" w:unhideWhenUsed="1"/>
-    <w:lsdException w:name="toc 6" w:semiHidden="1" w:uiPriority="39" w:unhideWhenUsed="1"/>
-    <w:lsdException w:name="toc 7" w:semiHidden="1" w:uiPriority="39" w:unhideWhenUsed="1"/>
-    <w:lsdException w:name="toc 8" w:semiHidden="1" w:uiPriority="39" w:unhideWhenUsed="1"/>
-    <w:lsdException w:name="toc 9" w:semiHidden="1" w:uiPriority="39" w:unhideWhenUsed="1"/>
-    <w:lsdException w:name="Normal Indent" w:semiHidden="1" w:unhideWhenUsed="1"/>
-    <w:lsdException w:name="footnote text" w:semiHidden="1" w:unhideWhenUsed="1"/>
-    <w:lsdException w:name="annotation text" w:semiHidden="1" w:unhideWhenUsed="1"/>
-    <w:lsdException w:name="header" w:semiHidden="1" w:unhideWhenUsed="1"/>
-    <w:lsdException w:name="footer" w:semiHidden="1" w:unhideWhenUsed="1"/>
-    <w:lsdException w:name="index heading" w:semiHidden="1" w:unhideWhenUsed="1"/>
-    <w:lsdException w:name="caption" w:semiHidden="1" w:uiPriority="35" w:unhideWhenUsed="1" w:qFormat="1"/>
-    <w:lsdException w:name="table of figures" w:semiHidden="1" w:unhideWhenUsed="1"/>
-    <w:lsdException w:name="envelope address" w:semiHidden="1" w:unhideWhenUsed="1"/>
-    <w:lsdException w:name="envelope return" w:semiHidden="1" w:unhideWhenUsed="1"/>
-    <w:lsdException w:name="footnote reference" w:semiHidden="1" w:unhideWhenUsed="1"/>
-    <w:lsdException w:name="annotation reference" w:semiHidden="1" w:unhideWhenUsed="1"/>
-    <w:lsdException w:name="line number" w:semiHidden="1" w:unhideWhenUsed="1"/>
-    <w:lsdException w:name="page number" w:semiHidden="1" w:unhideWhenUsed="1"/>
-    <w:lsdException w:name="endnote reference" w:semiHidden="1" w:unhideWhenUsed="1"/>
-    <w:lsdException w:name="endnote text" w:semiHidden="1" w:unhideWhenUsed="1"/>
-    <w:lsdException w:name="table of authorities" w:semiHidden="1" w:unhideWhenUsed="1"/>
-    <w:lsdException w:name="macro" w:semiHidden="1" w:unhideWhenUsed="1"/>
-    <w:lsdException w:name="toa heading" w:semiHidden="1" w:unhideWhenUsed="1"/>
-    <w:lsdException w:name="List" w:semiHidden="1" w:unhideWhenUsed="1"/>
-    <w:lsdException w:name="List Bullet" w:semiHidden="1" w:unhideWhenUsed="1"/>
-    <w:lsdException w:name="List Number" w:semiHidden="1" w:unhideWhenUsed="1"/>
-    <w:lsdException w:name="List 2" w:semiHidden="1" w:unhideWhenUsed="1"/>
-    <w:lsdException w:name="List 3" w:semiHidden="1" w:unhideWhenUsed="1"/>
-    <w:lsdException w:name="List 4" w:semiHidden="1" w:unhideWhenUsed="1"/>
-    <w:lsdException w:name="List 5" w:semiHidden="1" w:unhideWhenUsed="1"/>
-    <w:lsdException w:name="List Bullet 2" w:semiHidden="1" w:unhideWhenUsed="1"/>
-    <w:lsdException w:name="List Bullet 3" w:semiHidden="1" w:unhideWhenUsed="1"/>
-    <w:lsdException w:name="List Bullet 4" w:semiHidden="1" w:unhideWhenUsed="1"/>
-    <w:lsdException w:name="List Bullet 5" w:semiHidden="1" w:unhideWhenUsed="1"/>
-    <w:lsdException w:name="List Number 2" w:semiHidden="1" w:unhideWhenUsed="1"/>
-    <w:lsdException w:name="List Number 3" w:semiHidden="1" w:unhideWhenUsed="1"/>
-    <w:lsdException w:name="List Number 4" w:semiHidden="1" w:unhideWhenUsed="1"/>
-    <w:lsdException w:name="List Number 5" w:semiHidden="1" w:unhideWhenUsed="1"/>
-    <w:lsdException w:name="Title" w:uiPriority="10" w:qFormat="1"/>
-    <w:lsdException w:name="Closing" w:semiHidden="1" w:unhideWhenUsed="1"/>
-    <w:lsdException w:name="Signature" w:semiHidden="1" w:unhideWhenUsed="1"/>
-    <w:lsdException w:name="Default Paragraph Font" w:semiHidden="1" w:uiPriority="1" w:unhideWhenUsed="1"/>
-    <w:lsdException w:name="Body Text" w:semiHidden="1" w:unhideWhenUsed="1"/>
-    <w:lsdException w:name="Body Text Indent" w:semiHidden="1" w:unhideWhenUsed="1"/>
-    <w:lsdException w:name="List Continue" w:semiHidden="1" w:unhideWhenUsed="1"/>
-    <w:lsdException w:name="List Continue 2" w:semiHidden="1" w:unhideWhenUsed="1"/>
-    <w:lsdException w:name="List Continue 3" w:semiHidden="1" w:unhideWhenUsed="1"/>
-    <w:lsdException w:name="List Continue 4" w:semiHidden="1" w:unhideWhenUsed="1"/>
-    <w:lsdException w:name="List Continue 5" w:semiHidden="1" w:unhideWhenUsed="1"/>
-    <w:lsdException w:name="Message Header" w:semiHidden="1" w:unhideWhenUsed="1"/>
-    <w:lsdException w:name="Subtitle" w:uiPriority="11" w:qFormat="1"/>
-    <w:lsdException w:name="Salutation" w:semiHidden="1" w:unhideWhenUsed="1"/>
-    <w:lsdException w:name="Date" w:semiHidden="1" w:unhideWhenUsed="1"/>
-    <w:lsdException w:name="Body Text First Indent" w:semiHidden="1" w:unhideWhenUsed="1"/>
-    <w:lsdException w:name="Body Text First Indent 2" w:semiHidden="1" w:unhideWhenUsed="1"/>
-    <w:lsdException w:name="Note Heading" w:semiHidden="1" w:unhideWhenUsed="1"/>
-    <w:lsdException w:name="Body Text 2" w:semiHidden="1" w:unhideWhenUsed="1"/>
-    <w:lsdException w:name="Body Text 3" w:semiHidden="1" w:unhideWhenUsed="1"/>
-    <w:lsdException w:name="Body Text Indent 2" w:semiHidden="1" w:unhideWhenUsed="1"/>
-    <w:lsdException w:name="Body Text Indent 3" w:semiHidden="1" w:unhideWhenUsed="1"/>
-    <w:lsdException w:name="Block Text" w:semiHidden="1" w:unhideWhenUsed="1"/>
-    <w:lsdException w:name="Hyperlink" w:semiHidden="1" w:unhideWhenUsed="1"/>
-    <w:lsdException w:name="FollowedHyperlink" w:semiHidden="1" w:unhideWhenUsed="1"/>
-    <w:lsdException w:name="Strong" w:uiPriority="22" w:qFormat="1"/>
-    <w:lsdException w:name="Emphasis" w:uiPriority="20" w:qFormat="1"/>
-    <w:lsdException w:name="Document Map" w:semiHidden="1" w:unhideWhenUsed="1"/>
-    <w:lsdException w:name="Plain Text" w:semiHidden="1" w:unhideWhenUsed="1"/>
-    <w:lsdException w:name="E-mail Signature" w:semiHidden="1" w:unhideWhenUsed="1"/>
-    <w:lsdException w:name="HTML Top of Form" w:semiHidden="1" w:unhideWhenUsed="1"/>
-    <w:lsdException w:name="HTML Bottom of Form" w:semiHidden="1" w:unhideWhenUsed="1"/>
-    <w:lsdException w:name="Normal (Web)" w:semiHidden="1" w:unhideWhenUsed="1"/>
-    <w:lsdException w:name="HTML Acronym" w:semiHidden="1" w:unhideWhenUsed="1"/>
-    <w:lsdException w:name="HTML Address" w:semiHidden="1" w:unhideWhenUsed="1"/>
-    <w:lsdException w:name="HTML Cite" w:semiHidden="1" w:unhideWhenUsed="1"/>
-    <w:lsdException w:name="HTML Code" w:semiHidden="1" w:unhideWhenUsed="1"/>
-    <w:lsdException w:name="HTML Definition" w:semiHidden="1" w:unhideWhenUsed="1"/>
-    <w:lsdException w:name="HTML Keyboard" w:semiHidden="1" w:unhideWhenUsed="1"/>
-    <w:lsdException w:name="HTML Preformatted" w:semiHidden="1" w:unhideWhenUsed="1"/>
-    <w:lsdException w:name="HTML Sample" w:semiHidden="1" w:unhideWhenUsed="1"/>
-    <w:lsdException w:name="HTML Typewriter" w:semiHidden="1" w:unhideWhenUsed="1"/>
-    <w:lsdException w:name="HTML Variable" w:semiHidden="1" w:unhideWhenUsed="1"/>
-    <w:lsdException w:name="annotation subject" w:semiHidden="1" w:unhideWhenUsed="1"/>
-    <w:lsdException w:name="No List" w:semiHidden="1" w:unhideWhenUsed="1"/>
-    <w:lsdException w:name="Outline List 1" w:semiHidden="1" w:unhideWhenUsed="1"/>
-    <w:lsdException w:name="Outline List 2" w:semiHidden="1" w:unhideWhenUsed="1"/>
-    <w:lsdException w:name="Outline List 3" w:semiHidden="1" w:unhideWhenUsed="1"/>
-    <w:lsdException w:name="Table Simple 1" w:semiHidden="1" w:unhideWhenUsed="1"/>
-    <w:lsdException w:name="Table Simple 2" w:semiHidden="1" w:unhideWhenUsed="1"/>
-    <w:lsdException w:name="Table Simple 3" w:semiHidden="1" w:unhideWhenUsed="1"/>
-    <w:lsdException w:name="Table Classic 1" w:semiHidden="1" w:unhideWhenUsed="1"/>
-    <w:lsdException w:name="Table Classic 2" w:semiHidden="1" w:unhideWhenUsed="1"/>
-    <w:lsdException w:name="Table Classic 3" w:semiHidden="1" w:unhideWhenUsed="1"/>
-    <w:lsdException w:name="Table Classic 4" w:semiHidden="1" w:unhideWhenUsed="1"/>
-    <w:lsdException w:name="Table Colorful 1" w:semiHidden="1" w:unhideWhenUsed="1"/>
-    <w:lsdException w:name="Table Colorful 2" w:semiHidden="1" w:unhideWhenUsed="1"/>
-    <w:lsdException w:name="Table Colorful 3" w:semiHidden="1" w:unhideWhenUsed="1"/>
-    <w:lsdException w:name="Table Columns 1" w:semiHidden="1" w:unhideWhenUsed="1"/>
-    <w:lsdException w:name="Table Columns 2" w:semiHidden="1" w:unhideWhenUsed="1"/>
-    <w:lsdException w:name="Table Columns 3" w:semiHidden="1" w:unhideWhenUsed="1"/>
-    <w:lsdException w:name="Table Columns 4" w:semiHidden="1" w:unhideWhenUsed="1"/>
-    <w:lsdException w:name="Table Columns 5" w:semiHidden="1" w:unhideWhenUsed="1"/>
-    <w:lsdException w:name="Table Grid 1" w:semiHidden="1" w:unhideWhenUsed="1"/>
-    <w:lsdException w:name="Table Grid 2" w:semiHidden="1" w:unhideWhenUsed="1"/>
-    <w:lsdException w:name="Table Grid 3" w:semiHidden="1" w:unhideWhenUsed="1"/>
-    <w:lsdException w:name="Table Grid 4" w:semiHidden="1" w:unhideWhenUsed="1"/>
-    <w:lsdException w:name="Table Grid 5" w:semiHidden="1" w:unhideWhenUsed="1"/>
-    <w:lsdException w:name="Table Grid 6" w:semiHidden="1" w:unhideWhenUsed="1"/>
-    <w:lsdException w:name="Table Grid 7" w:semiHidden="1" w:unhideWhenUsed="1"/>
-    <w:lsdException w:name="Table Grid 8" w:semiHidden="1" w:unhideWhenUsed="1"/>
-    <w:lsdException w:name="Table List 1" w:semiHidden="1" w:unhideWhenUsed="1"/>
-    <w:lsdException w:name="Table List 2" w:semiHidden="1" w:unhideWhenUsed="1"/>
-    <w:lsdException w:name="Table List 3" w:semiHidden="1" w:unhideWhenUsed="1"/>
-    <w:lsdException w:name="Table List 4" w:semiHidden="1" w:unhideWhenUsed="1"/>
-    <w:lsdException w:name="Table List 5" w:semiHidden="1" w:unhideWhenUsed="1"/>
-    <w:lsdException w:name="Table List 6" w:semiHidden="1" w:unhideWhenUsed="1"/>
-    <w:lsdException w:name="Table List 7" w:semiHidden="1" w:unhideWhenUsed="1"/>
-    <w:lsdException w:name="Table List 8" w:semiHidden="1" w:unhideWhenUsed="1"/>
-    <w:lsdException w:name="Table 3D effects 1" w:semiHidden="1" w:unhideWhenUsed="1"/>
-    <w:lsdException w:name="Table 3D effects 2" w:semiHidden="1" w:unhideWhenUsed="1"/>
-    <w:lsdException w:name="Table 3D effects 3" w:semiHidden="1" w:unhideWhenUsed="1"/>
-    <w:lsdException w:name="Table Contemporary" w:semiHidden="1" w:unhideWhenUsed="1"/>
-    <w:lsdException w:name="Table Elegant" w:semiHidden="1" w:unhideWhenUsed="1"/>
-    <w:lsdException w:name="Table Professional" w:semiHidden="1" w:unhideWhenUsed="1"/>
-    <w:lsdException w:name="Table Subtle 1" w:semiHidden="1" w:unhideWhenUsed="1"/>
-    <w:lsdException w:name="Table Subtle 2" w:semiHidden="1" w:unhideWhenUsed="1"/>
-    <w:lsdException w:name="Table Web 1" w:semiHidden="1" w:unhideWhenUsed="1"/>
-    <w:lsdException w:name="Table Web 3" w:semiHidden="1" w:unhideWhenUsed="1"/>
-    <w:lsdException w:name="Balloon Text" w:semiHidden="1" w:unhideWhenUsed="1"/>
-    <w:lsdException w:name="Table Grid" w:uiPriority="39"/>
-    <w:lsdException w:name="Placeholder Text" w:semiHidden="1"/>
-    <w:lsdException w:name="No Spacing" w:uiPriority="1" w:qFormat="1"/>
-    <w:lsdException w:name="Light Shading" w:uiPriority="60"/>
-    <w:lsdException w:name="Light List" w:uiPriority="61"/>
-    <w:lsdException w:name="Light Grid" w:uiPriority="62"/>
-    <w:lsdException w:name="Medium Shading 1" w:uiPriority="63"/>
-    <w:lsdException w:name="Medium Shading 2" w:uiPriority="64"/>
-    <w:lsdException w:name="Medium List 1" w:uiPriority="65"/>
-    <w:lsdException w:name="Medium List 2" w:uiPriority="66"/>
-    <w:lsdException w:name="Medium Grid 1" w:uiPriority="67"/>
-    <w:lsdException w:name="Medium Grid 2" w:uiPriority="68"/>
-    <w:lsdException w:name="Medium Grid 3" w:uiPriority="69"/>
-    <w:lsdException w:name="Dark List" w:uiPriority="70"/>
-    <w:lsdException w:name="Colorful Shading" w:uiPriority="71"/>
-    <w:lsdException w:name="Colorful List" w:uiPriority="72"/>
-    <w:lsdException w:name="Colorful Grid" w:uiPriority="73"/>
-    <w:lsdException w:name="Light Shading Accent 1" w:uiPriority="60"/>
-    <w:lsdException w:name="Light List Accent 1" w:uiPriority="61"/>
-    <w:lsdException w:name="Light Grid Accent 1" w:uiPriority="62"/>
-    <w:lsdException w:name="Medium Shading 1 Accent 1" w:uiPriority="63"/>
-    <w:lsdException w:name="Medium Shading 2 Accent 1" w:uiPriority="64"/>
-    <w:lsdException w:name="Medium List 1 Accent 1" w:uiPriority="65"/>
-    <w:lsdException w:name="Revision" w:semiHidden="1"/>
-    <w:lsdException w:name="List Paragraph" w:uiPriority="34" w:qFormat="1"/>
-    <w:lsdException w:name="Quote" w:uiPriority="29" w:qFormat="1"/>
-    <w:lsdException w:name="Intense Quote" w:uiPriority="30" w:qFormat="1"/>
-    <w:lsdException w:name="Medium List 2 Accent 1" w:uiPriority="66"/>
-    <w:lsdException w:name="Medium Grid 1 Accent 1" w:uiPriority="67"/>
-    <w:lsdException w:name="Medium Grid 2 Accent 1" w:uiPriority="68"/>
-    <w:lsdException w:name="Medium Grid 3 Accent 1" w:uiPriority="69"/>
-    <w:lsdException w:name="Dark List Accent 1" w:uiPriority="70"/>
-    <w:lsdException w:name="Colorful Shading Accent 1" w:uiPriority="71"/>
-    <w:lsdException w:name="Colorful List Accent 1" w:uiPriority="72"/>
-    <w:lsdException w:name="Colorful Grid Accent 1" w:uiPriority="73"/>
-    <w:lsdException w:name="Light Shading Accent 2" w:uiPriority="60"/>
-    <w:lsdException w:name="Light List Accent 2" w:uiPriority="61"/>
-    <w:lsdException w:name="Light Grid Accent 2" w:uiPriority="62"/>
-    <w:lsdException w:name="Medium Shading 1 Accent 2" w:uiPriority="63"/>
-    <w:lsdException w:name="Medium Shading 2 Accent 2" w:uiPriority="64"/>
-    <w:lsdException w:name="Medium List 1 Accent 2" w:uiPriority="65"/>
-    <w:lsdException w:name="Medium List 2 Accent 2" w:uiPriority="66"/>
-    <w:lsdException w:name="Medium Grid 1 Accent 2" w:uiPriority="67"/>
-    <w:lsdException w:name="Medium Grid 2 Accent 2" w:uiPriority="68"/>
-    <w:lsdException w:name="Medium Grid 3 Accent 2" w:uiPriority="69"/>
-    <w:lsdException w:name="Dark List Accent 2" w:uiPriority="70"/>
-    <w:lsdException w:name="Colorful Shading Accent 2" w:uiPriority="71"/>
-    <w:lsdException w:name="Colorful List Accent 2" w:uiPriority="72"/>
-    <w:lsdException w:name="Colorful Grid Accent 2" w:uiPriority="73"/>
-    <w:lsdException w:name="Light Shading Accent 3" w:uiPriority="60"/>
-    <w:lsdException w:name="Light List Accent 3" w:uiPriority="61"/>
-    <w:lsdException w:name="Light Grid Accent 3" w:uiPriority="62"/>
-    <w:lsdException w:name="Medium Shading 1 Accent 3" w:uiPriority="63"/>
-    <w:lsdException w:name="Medium Shading 2 Accent 3" w:uiPriority="64"/>
-    <w:lsdException w:name="Medium List 1 Accent 3" w:uiPriority="65"/>
-    <w:lsdException w:name="Medium List 2 Accent 3" w:uiPriority="66"/>
-    <w:lsdException w:name="Medium Grid 1 Accent 3" w:uiPriority="67"/>
-    <w:lsdException w:name="Medium Grid 2 Accent 3" w:uiPriority="68"/>
-    <w:lsdException w:name="Medium Grid 3 Accent 3" w:uiPriority="69"/>
-    <w:lsdException w:name="Dark List Accent 3" w:uiPriority="70"/>
-    <w:lsdException w:name="Colorful Shading Accent 3" w:uiPriority="71"/>
-    <w:lsdException w:name="Colorful List Accent 3" w:uiPriority="72"/>
-    <w:lsdException w:name="Colorful Grid Accent 3" w:uiPriority="73"/>
-    <w:lsdException w:name="Light Shading Accent 4" w:uiPriority="60"/>
-    <w:lsdException w:name="Light List Accent 4" w:uiPriority="61"/>
-    <w:lsdException w:name="Light Grid Accent 4" w:uiPriority="62"/>
-    <w:lsdException w:name="Medium Shading 1 Accent 4" w:uiPriority="63"/>
-    <w:lsdException w:name="Medium Shading 2 Accent 4" w:uiPriority="64"/>
-    <w:lsdException w:name="Medium List 1 Accent 4" w:uiPriority="65"/>
-    <w:lsdException w:name="Medium List 2 Accent 4" w:uiPriority="66"/>
-    <w:lsdException w:name="Medium Grid 1 Accent 4" w:uiPriority="67"/>
-    <w:lsdException w:name="Medium Grid 2 Accent 4" w:uiPriority="68"/>
-    <w:lsdException w:name="Medium Grid 3 Accent 4" w:uiPriority="69"/>
-    <w:lsdException w:name="Dark List Accent 4" w:uiPriority="70"/>
-    <w:lsdException w:name="Colorful Shading Accent 4" w:uiPriority="71"/>
-    <w:lsdException w:name="Colorful List Accent 4" w:uiPriority="72"/>
-    <w:lsdException w:name="Colorful Grid Accent 4" w:uiPriority="73"/>
-    <w:lsdException w:name="Light Shading Accent 5" w:uiPriority="60"/>
-    <w:lsdException w:name="Light List Accent 5" w:uiPriority="61"/>
-    <w:lsdException w:name="Light Grid Accent 5" w:uiPriority="62"/>
-    <w:lsdException w:name="Medium Shading 1 Accent 5" w:uiPriority="63"/>
-    <w:lsdException w:name="Medium Shading 2 Accent 5" w:uiPriority="64"/>
-    <w:lsdException w:name="Medium List 1 Accent 5" w:uiPriority="65"/>
-    <w:lsdException w:name="Medium List 2 Accent 5" w:uiPriority="66"/>
-    <w:lsdException w:name="Medium Grid 1 Accent 5" w:uiPriority="67"/>
-    <w:lsdException w:name="Medium Grid 2 Accent 5" w:uiPriority="68"/>
-    <w:lsdException w:name="Medium Grid 3 Accent 5" w:uiPriority="69"/>
-    <w:lsdException w:name="Dark List Accent 5" w:uiPriority="70"/>
-    <w:lsdException w:name="Colorful Shading Accent 5" w:uiPriority="71"/>
-    <w:lsdException w:name="Colorful List Accent 5" w:uiPriority="72"/>
-    <w:lsdException w:name="Colorful Grid Accent 5" w:uiPriority="73"/>
-    <w:lsdException w:name="Light Shading Accent 6" w:uiPriority="60"/>
-    <w:lsdException w:name="Light List Accent 6" w:uiPriority="61"/>
-    <w:lsdException w:name="Light Grid Accent 6" w:uiPriority="62"/>
-    <w:lsdException w:name="Medium Shading 1 Accent 6" w:uiPriority="63"/>
-    <w:lsdException w:name="Medium Shading 2 Accent 6" w:uiPriority="64"/>
-    <w:lsdException w:name="Medium List 1 Accent 6" w:uiPriority="65"/>
-    <w:lsdException w:name="Medium List 2 Accent 6" w:uiPriority="66"/>
-    <w:lsdException w:name="Medium Grid 1 Accent 6" w:uiPriority="67"/>
-    <w:lsdException w:name="Medium Grid 2 Accent 6" w:uiPriority="68"/>
-    <w:lsdException w:name="Medium Grid 3 Accent 6" w:uiPriority="69"/>
-    <w:lsdException w:name="Dark List Accent 6" w:uiPriority="70"/>
-    <w:lsdException w:name="Colorful Shading Accent 6" w:uiPriority="71"/>
-    <w:lsdException w:name="Colorful List Accent 6" w:uiPriority="72"/>
-    <w:lsdException w:name="Colorful Grid Accent 6" w:uiPriority="73"/>
-    <w:lsdException w:name="Subtle Emphasis" w:uiPriority="19" w:qFormat="1"/>
-    <w:lsdException w:name="Intense Emphasis" w:uiPriority="21" w:qFormat="1"/>
-    <w:lsdException w:name="Subtle Reference" w:uiPriority="31" w:qFormat="1"/>
-    <w:lsdException w:name="Intense Reference" w:uiPriority="32" w:qFormat="1"/>
-    <w:lsdException w:name="Book Title" w:uiPriority="33" w:qFormat="1"/>
-    <w:lsdException w:name="Bibliography" w:semiHidden="1" w:uiPriority="37" w:unhideWhenUsed="1"/>
-    <w:lsdException w:name="TOC Heading" w:semiHidden="1" w:uiPriority="39" w:unhideWhenUsed="1" w:qFormat="1"/>
-    <w:lsdException w:name="Grid Table 4" w:uiPriority="49"/>
-    <w:lsdException w:name="Grid Table 5 Dark" w:uiPriority="50"/>
-    <w:lsdException w:name="Grid Table 6 Colorful" w:uiPriority="51"/>
-    <w:lsdException w:name="Grid Table 7 Colorful" w:uiPriority="52"/>
-    <w:lsdException w:name="Grid Table 1 Light Accent 1" w:uiPriority="46"/>
-    <w:lsdException w:name="Grid Table 2 Accent 1" w:uiPriority="47"/>
-    <w:lsdException w:name="Grid Table 3 Accent 1" w:uiPriority="48"/>
-    <w:lsdException w:name="Grid Table 4 Accent 1" w:uiPriority="49"/>
-    <w:lsdException w:name="Grid Table 5 Dark Accent 1" w:uiPriority="50"/>
-    <w:lsdException w:name="Grid Table 6 Colorful Accent 1" w:uiPriority="51"/>
-    <w:lsdException w:name="Grid Table 7 Colorful Accent 1" w:uiPriority="52"/>
-    <w:lsdException w:name="Grid Table 1 Light Accent 2" w:uiPriority="46"/>
-    <w:lsdException w:name="Grid Table 2 Accent 2" w:uiPriority="47"/>
-    <w:lsdException w:name="Grid Table 3 Accent 2" w:uiPriority="48"/>
-    <w:lsdException w:name="Grid Table 4 Accent 2" w:uiPriority="49"/>
-    <w:lsdException w:name="Grid Table 5 Dark Accent 2" w:uiPriority="50"/>
-    <w:lsdException w:name="Grid Table 6 Colorful Accent 2" w:uiPriority="51"/>
-    <w:lsdException w:name="Grid Table 7 Colorful Accent 2" w:uiPriority="52"/>
-    <w:lsdException w:name="Grid Table 1 Light Accent 3" w:uiPriority="46"/>
-    <w:lsdException w:name="Grid Table 2 Accent 3" w:uiPriority="47"/>
-    <w:lsdException w:name="Grid Table 3 Accent 3" w:uiPriority="48"/>
-    <w:lsdException w:name="Grid Table 4 Accent 3" w:uiPriority="49"/>
-    <w:lsdException w:name="Grid Table 5 Dark Accent 3" w:uiPriority="50"/>
-    <w:lsdException w:name="Grid Table 6 Colorful Accent 3" w:uiPriority="51"/>
-    <w:lsdException w:name="Grid Table 7 Colorful Accent 3" w:uiPriority="52"/>
-    <w:lsdException w:name="Grid Table 1 Light Accent 4" w:uiPriority="46"/>
-    <w:lsdException w:name="Grid Table 2 Accent 4" w:uiPriority="47"/>
-    <w:lsdException w:name="Grid Table 3 Accent 4" w:uiPriority="48"/>
-    <w:lsdException w:name="Grid Table 4 Accent 4" w:uiPriority="49"/>
-    <w:lsdException w:name="Grid Table 5 Dark Accent 4" w:uiPriority="50"/>
-    <w:lsdException w:name="Grid Table 6 Colorful Accent 4" w:uiPriority="51"/>
-    <w:lsdException w:name="Grid Table 7 Colorful Accent 4" w:uiPriority="52"/>
-    <w:lsdException w:name="Grid Table 1 Light Accent 5" w:uiPriority="46"/>
-    <w:lsdException w:name="Grid Table 2 Accent 5" w:uiPriority="47"/>
-    <w:lsdException w:name="Grid Table 3 Accent 5" w:uiPriority="48"/>
-    <w:lsdException w:name="Grid Table 4 Accent 5" w:uiPriority="49"/>
-    <w:lsdException w:name="Grid Table 5 Dark Accent 5" w:uiPriority="50"/>
-    <w:lsdException w:name="Grid Table 6 Colorful Accent 5" w:uiPriority="51"/>
-    <w:lsdException w:name="Grid Table 7 Colorful Accent 5" w:uiPriority="52"/>
-    <w:lsdException w:name="Grid Table 1 Light Accent 6" w:uiPriority="46"/>
-    <w:lsdException w:name="Grid Table 2 Accent 6" w:uiPriority="47"/>
-    <w:lsdException w:name="Grid Table 3 Accent 6" w:uiPriority="48"/>
-    <w:lsdException w:name="Grid Table 4 Accent 6" w:uiPriority="49"/>
-    <w:lsdException w:name="Grid Table 5 Dark Accent 6" w:uiPriority="50"/>
-    <w:lsdException w:name="Grid Table 6 Colorful Accent 6" w:uiPriority="51"/>
-    <w:lsdException w:name="Grid Table 7 Colorful Accent 6" w:uiPriority="52"/>
-    <w:lsdException w:name="List Table 1 Light" w:uiPriority="46"/>
-    <w:lsdException w:name="List Table 2" w:uiPriority="47"/>
-    <w:lsdException w:name="List Table 3" w:uiPriority="48"/>
-    <w:lsdException w:name="List Table 4" w:uiPriority="49"/>
-    <w:lsdException w:name="List Table 5 Dark" w:uiPriority="50"/>
-    <w:lsdException w:name="List Table 6 Colorful" w:uiPriority="51"/>
-    <w:lsdException w:name="List Table 7 Colorful" w:uiPriority="52"/>
-    <w:lsdException w:name="List Table 1 Light Accent 1" w:uiPriority="46"/>
-    <w:lsdException w:name="List Table 2 Accent 1" w:uiPriority="47"/>
-    <w:lsdException w:name="List Table 3 Accent 1" w:uiPriority="48"/>
-    <w:lsdException w:name="List Table 4 Accent 1" w:uiPriority="49"/>
-    <w:lsdException w:name="List Table 5 Dark Accent 1" w:uiPriority="50"/>
-    <w:lsdException w:name="List Table 6 Colorful Accent 1" w:uiPriority="51"/>
-    <w:lsdException w:name="List Table 7 Colorful Accent 1" w:uiPriority="52"/>
-    <w:lsdException w:name="List Table 1 Light Accent 2" w:uiPriority="46"/>
-    <w:lsdException w:name="List Table 2 Accent 2" w:uiPriority="47"/>
-    <w:lsdException w:name="List Table 3 Accent 2" w:uiPriority="48"/>
-    <w:lsdException w:name="List Table 4 Accent 2" w:uiPriority="49"/>
-    <w:lsdException w:name="List Table 5 Dark Accent 2" w:uiPriority="50"/>
-    <w:lsdException w:name="List Table 6 Colorful Accent 2" w:uiPriority="51"/>
-    <w:lsdException w:name="List Table 7 Colorful Accent 2" w:uiPriority="52"/>
-    <w:lsdException w:name="List Table 1 Light Accent 3" w:uiPriority="46"/>
-    <w:lsdException w:name="List Table 2 Accent 3" w:uiPriority="47"/>
-    <w:lsdException w:name="List Table 3 Accent 3" w:uiPriority="48"/>
-    <w:lsdException w:name="List Table 4 Accent 3" w:uiPriority="49"/>
-    <w:lsdException w:name="List Table 5 Dark Accent 3" w:uiPriority="50"/>
-    <w:lsdException w:name="List Table 6 Colorful Accent 3" w:uiPriority="51"/>
-    <w:lsdException w:name="List Table 7 Colorful Accent 3" w:uiPriority="52"/>
-    <w:lsdException w:name="List Table 1 Light Accent 4" w:uiPriority="46"/>
-    <w:lsdException w:name="List Table 2 Accent 4" w:uiPriority="47"/>
-    <w:lsdException w:name="List Table 3 Accent 4" w:uiPriority="48"/>
-    <w:lsdException w:name="List Table 4 Accent 4" w:uiPriority="49"/>
-    <w:lsdException w:name="List Table 5 Dark Accent 4" w:uiPriority="50"/>
-    <w:lsdException w:name="List Table 6 Colorful Accent 4" w:uiPriority="51"/>
-    <w:lsdException w:name="List Table 7 Colorful Accent 4" w:uiPriority="52"/>
-    <w:lsdException w:name="List Table 1 Light Accent 5" w:uiPriority="46"/>
-    <w:lsdException w:name="List Table 2 Accent 5" w:uiPriority="47"/>
-    <w:lsdException w:name="List Table 3 Accent 5" w:uiPriority="48"/>
-    <w:lsdException w:name="List Table 4 Accent 5" w:uiPriority="49"/>
-    <w:lsdException w:name="List Table 5 Dark Accent 5" w:uiPriority="50"/>
-    <w:lsdException w:name="List Table 6 Colorful Accent 5" w:uiPriority="51"/>
-    <w:lsdException w:name="List Table 7 Colorful Accent 5" w:uiPriority="52"/>
-    <w:lsdException w:name="List Table 1 Light Accent 6" w:uiPriority="46"/>
-    <w:lsdException w:name="List Table 2 Accent 6" w:uiPriority="47"/>
-    <w:lsdException w:name="List Table 3 Accent 6" w:uiPriority="48"/>
-    <w:lsdException w:name="List Table 4 Accent 6" w:uiPriority="49"/>
-    <w:lsdException w:name="List Table 5 Dark Accent 6" w:uiPriority="50"/>
-    <w:lsdException w:name="List Table 6 Colorful Accent 6" w:uiPriority="51"/>
-    <w:lsdException w:name="List Table 7 Colorful Accent 6" w:uiPriority="52"/>
-    <w:lsdException w:name="Mention" w:semiHidden="1" w:unhideWhenUsed="1"/>
-    <w:lsdException w:name="Smart Hyperlink" w:semiHidden="1" w:unhideWhenUsed="1"/>
-    <w:lsdException w:name="Hashtag" w:semiHidden="1" w:unhideWhenUsed="1"/>
+  <w:latentStyles w:defLockedState="0" w:defUIPriority="99" w:defSemiHidden="1" w:defUnhideWhenUsed="1" w:defQFormat="0" w:count="267">
+    <w:lsdException w:name="Normal" w:semiHidden="0" w:uiPriority="0" w:unhideWhenUsed="0" w:qFormat="1"/>
+    <w:lsdException w:name="heading 1" w:semiHidden="0" w:uiPriority="9" w:unhideWhenUsed="0" w:qFormat="1"/>
+    <w:lsdException w:name="heading 2" w:uiPriority="9" w:qFormat="1"/>
+    <w:lsdException w:name="heading 3" w:uiPriority="9" w:qFormat="1"/>
+    <w:lsdException w:name="heading 4" w:uiPriority="9" w:qFormat="1"/>
+    <w:lsdException w:name="heading 5" w:uiPriority="9" w:qFormat="1"/>
+    <w:lsdException w:name="heading 6" w:uiPriority="9" w:qFormat="1"/>
+    <w:lsdException w:name="heading 7" w:uiPriority="9" w:qFormat="1"/>
+    <w:lsdException w:name="heading 8" w:uiPriority="9" w:qFormat="1"/>
+    <w:lsdException w:name="heading 9" w:uiPriority="9" w:qFormat="1"/>
+    <w:lsdException w:name="toc 1" w:uiPriority="39"/>
+    <w:lsdException w:name="toc 2" w:uiPriority="39"/>
+    <w:lsdException w:name="toc 3" w:uiPriority="39"/>
+    <w:lsdException w:name="toc 4" w:uiPriority="39"/>
+    <w:lsdException w:name="toc 5" w:uiPriority="39"/>
+    <w:lsdException w:name="toc 6" w:uiPriority="39"/>
+    <w:lsdException w:name="toc 7" w:uiPriority="39"/>
+    <w:lsdException w:name="toc 8" w:uiPriority="39"/>
+    <w:lsdException w:name="toc 9" w:uiPriority="39"/>
+    <w:lsdException w:name="caption" w:uiPriority="35" w:qFormat="1"/>
+    <w:lsdException w:name="Title" w:semiHidden="0" w:uiPriority="10" w:unhideWhenUsed="0" w:qFormat="1"/>
+    <w:lsdException w:name="Default Paragraph Font" w:uiPriority="1"/>
+    <w:lsdException w:name="Subtitle" w:semiHidden="0" w:uiPriority="11" w:unhideWhenUsed="0" w:qFormat="1"/>
+    <w:lsdException w:name="Strong" w:semiHidden="0" w:uiPriority="22" w:unhideWhenUsed="0" w:qFormat="1"/>
+    <w:lsdException w:name="Emphasis" w:semiHidden="0" w:uiPriority="20" w:unhideWhenUsed="0" w:qFormat="1"/>
+    <w:lsdException w:name="Normal Table" w:semiHidden="0" w:unhideWhenUsed="0"/>
+    <w:lsdException w:name="Table Web 2" w:semiHidden="0" w:unhideWhenUsed="0"/>
+    <w:lsdException w:name="Table Grid" w:semiHidden="0" w:uiPriority="39" w:unhideWhenUsed="0"/>
+    <w:lsdException w:name="Table Theme" w:semiHidden="0" w:unhideWhenUsed="0"/>
+    <w:lsdException w:name="Placeholder Text" w:unhideWhenUsed="0"/>
+    <w:lsdException w:name="No Spacing" w:semiHidden="0" w:uiPriority="1" w:unhideWhenUsed="0" w:qFormat="1"/>
+    <w:lsdException w:name="Light Shading" w:semiHidden="0" w:uiPriority="60" w:unhideWhenUsed="0"/>
+    <w:lsdException w:name="Light List" w:semiHidden="0" w:uiPriority="61" w:unhideWhenUsed="0"/>
+    <w:lsdException w:name="Light Grid" w:semiHidden="0" w:uiPriority="62" w:unhideWhenUsed="0"/>
+    <w:lsdException w:name="Medium Shading 1" w:semiHidden="0" w:uiPriority="63" w:unhideWhenUsed="0"/>
+    <w:lsdException w:name="Medium Shading 2" w:semiHidden="0" w:uiPriority="64" w:unhideWhenUsed="0"/>
+    <w:lsdException w:name="Medium List 1" w:semiHidden="0" w:uiPriority="65" w:unhideWhenUsed="0"/>
+    <w:lsdException w:name="Medium List 2" w:semiHidden="0" w:uiPriority="66" w:unhideWhenUsed="0"/>
+    <w:lsdException w:name="Medium Grid 1" w:semiHidden="0" w:uiPriority="67" w:unhideWhenUsed="0"/>
+    <w:lsdException w:name="Medium Grid 2" w:semiHidden="0" w:uiPriority="68" w:unhideWhenUsed="0"/>
+    <w:lsdException w:name="Medium Grid 3" w:semiHidden="0" w:uiPriority="69" w:unhideWhenUsed="0"/>
+    <w:lsdException w:name="Dark List" w:semiHidden="0" w:uiPriority="70" w:unhideWhenUsed="0"/>
+    <w:lsdException w:name="Colorful Shading" w:semiHidden="0" w:uiPriority="71" w:unhideWhenUsed="0"/>
+    <w:lsdException w:name="Colorful List" w:semiHidden="0" w:uiPriority="72" w:unhideWhenUsed="0"/>
+    <w:lsdException w:name="Colorful Grid" w:semiHidden="0" w:uiPriority="73" w:unhideWhenUsed="0"/>
+    <w:lsdException w:name="Light Shading Accent 1" w:semiHidden="0" w:uiPriority="60" w:unhideWhenUsed="0"/>
+    <w:lsdException w:name="Light List Accent 1" w:semiHidden="0" w:uiPriority="61" w:unhideWhenUsed="0"/>
+    <w:lsdException w:name="Light Grid Accent 1" w:semiHidden="0" w:uiPriority="62" w:unhideWhenUsed="0"/>
+    <w:lsdException w:name="Medium Shading 1 Accent 1" w:semiHidden="0" w:uiPriority="63" w:unhideWhenUsed="0"/>
+    <w:lsdException w:name="Medium Shading 2 Accent 1" w:semiHidden="0" w:uiPriority="64" w:unhideWhenUsed="0"/>
+    <w:lsdException w:name="Medium List 1 Accent 1" w:semiHidden="0" w:uiPriority="65" w:unhideWhenUsed="0"/>
+    <w:lsdException w:name="Revision" w:unhideWhenUsed="0"/>
+    <w:lsdException w:name="List Paragraph" w:semiHidden="0" w:uiPriority="34" w:unhideWhenUsed="0" w:qFormat="1"/>
+    <w:lsdException w:name="Quote" w:semiHidden="0" w:uiPriority="29" w:unhideWhenUsed="0" w:qFormat="1"/>
+    <w:lsdException w:name="Intense Quote" w:semiHidden="0" w:uiPriority="30" w:unhideWhenUsed="0" w:qFormat="1"/>
+    <w:lsdException w:name="Medium List 2 Accent 1" w:semiHidden="0" w:uiPriority="66" w:unhideWhenUsed="0"/>
+    <w:lsdException w:name="Medium Grid 1 Accent 1" w:semiHidden="0" w:uiPriority="67" w:unhideWhenUsed="0"/>
+    <w:lsdException w:name="Medium Grid 2 Accent 1" w:semiHidden="0" w:uiPriority="68" w:unhideWhenUsed="0"/>
+    <w:lsdException w:name="Medium Grid 3 Accent 1" w:semiHidden="0" w:uiPriority="69" w:unhideWhenUsed="0"/>
+    <w:lsdException w:name="Dark List Accent 1" w:semiHidden="0" w:uiPriority="70" w:unhideWhenUsed="0"/>
+    <w:lsdException w:name="Colorful Shading Accent 1" w:semiHidden="0" w:uiPriority="71" w:unhideWhenUsed="0"/>
+    <w:lsdException w:name="Colorful List Accent 1" w:semiHidden="0" w:uiPriority="72" w:unhideWhenUsed="0"/>
+    <w:lsdException w:name="Colorful Grid Accent 1" w:semiHidden="0" w:uiPriority="73" w:unhideWhenUsed="0"/>
+    <w:lsdException w:name="Light Shading Accent 2" w:semiHidden="0" w:uiPriority="60" w:unhideWhenUsed="0"/>
+    <w:lsdException w:name="Light List Accent 2" w:semiHidden="0" w:uiPriority="61" w:unhideWhenUsed="0"/>
+    <w:lsdException w:name="Light Grid Accent 2" w:semiHidden="0" w:uiPriority="62" w:unhideWhenUsed="0"/>
+    <w:lsdException w:name="Medium Shading 1 Accent 2" w:semiHidden="0" w:uiPriority="63" w:unhideWhenUsed="0"/>
+    <w:lsdException w:name="Medium Shading 2 Accent 2" w:semiHidden="0" w:uiPriority="64" w:unhideWhenUsed="0"/>
+    <w:lsdException w:name="Medium List 1 Accent 2" w:semiHidden="0" w:uiPriority="65" w:unhideWhenUsed="0"/>
+    <w:lsdException w:name="Medium List 2 Accent 2" w:semiHidden="0" w:uiPriority="66" w:unhideWhenUsed="0"/>
+    <w:lsdException w:name="Medium Grid 1 Accent 2" w:semiHidden="0" w:uiPriority="67" w:unhideWhenUsed="0"/>
+    <w:lsdException w:name="Medium Grid 2 Accent 2" w:semiHidden="0" w:uiPriority="68" w:unhideWhenUsed="0"/>
+    <w:lsdException w:name="Medium Grid 3 Accent 2" w:semiHidden="0" w:uiPriority="69" w:unhideWhenUsed="0"/>
+    <w:lsdException w:name="Dark List Accent 2" w:semiHidden="0" w:uiPriority="70" w:unhideWhenUsed="0"/>
+    <w:lsdException w:name="Colorful Shading Accent 2" w:semiHidden="0" w:uiPriority="71" w:unhideWhenUsed="0"/>
+    <w:lsdException w:name="Colorful List Accent 2" w:semiHidden="0" w:uiPriority="72" w:unhideWhenUsed="0"/>
+    <w:lsdException w:name="Colorful Grid Accent 2" w:semiHidden="0" w:uiPriority="73" w:unhideWhenUsed="0"/>
+    <w:lsdException w:name="Light Shading Accent 3" w:semiHidden="0" w:uiPriority="60" w:unhideWhenUsed="0"/>
+    <w:lsdException w:name="Light List Accent 3" w:semiHidden="0" w:uiPriority="61" w:unhideWhenUsed="0"/>
+    <w:lsdException w:name="Light Grid Accent 3" w:semiHidden="0" w:uiPriority="62" w:unhideWhenUsed="0"/>
+    <w:lsdException w:name="Medium Shading 1 Accent 3" w:semiHidden="0" w:uiPriority="63" w:unhideWhenUsed="0"/>
+    <w:lsdException w:name="Medium Shading 2 Accent 3" w:semiHidden="0" w:uiPriority="64" w:unhideWhenUsed="0"/>
+    <w:lsdException w:name="Medium List 1 Accent 3" w:semiHidden="0" w:uiPriority="65" w:unhideWhenUsed="0"/>
+    <w:lsdException w:name="Medium List 2 Accent 3" w:semiHidden="0" w:uiPriority="66" w:unhideWhenUsed="0"/>
+    <w:lsdException w:name="Medium Grid 1 Accent 3" w:semiHidden="0" w:uiPriority="67" w:unhideWhenUsed="0"/>
+    <w:lsdException w:name="Medium Grid 2 Accent 3" w:semiHidden="0" w:uiPriority="68" w:unhideWhenUsed="0"/>
+    <w:lsdException w:name="Medium Grid 3 Accent 3" w:semiHidden="0" w:uiPriority="69" w:unhideWhenUsed="0"/>
+    <w:lsdException w:name="Dark List Accent 3" w:semiHidden="0" w:uiPriority="70" w:unhideWhenUsed="0"/>
+    <w:lsdException w:name="Colorful Shading Accent 3" w:semiHidden="0" w:uiPriority="71" w:unhideWhenUsed="0"/>
+    <w:lsdException w:name="Colorful List Accent 3" w:semiHidden="0" w:uiPriority="72" w:unhideWhenUsed="0"/>
+    <w:lsdException w:name="Colorful Grid Accent 3" w:semiHidden="0" w:uiPriority="73" w:unhideWhenUsed="0"/>
+    <w:lsdException w:name="Light Shading Accent 4" w:semiHidden="0" w:uiPriority="60" w:unhideWhenUsed="0"/>
+    <w:lsdException w:name="Light List Accent 4" w:semiHidden="0" w:uiPriority="61" w:unhideWhenUsed="0"/>
+    <w:lsdException w:name="Light Grid Accent 4" w:semiHidden="0" w:uiPriority="62" w:unhideWhenUsed="0"/>
+    <w:lsdException w:name="Medium Shading 1 Accent 4" w:semiHidden="0" w:uiPriority="63" w:unhideWhenUsed="0"/>
+    <w:lsdException w:name="Medium Shading 2 Accent 4" w:semiHidden="0" w:uiPriority="64" w:unhideWhenUsed="0"/>
+    <w:lsdException w:name="Medium List 1 Accent 4" w:semiHidden="0" w:uiPriority="65" w:unhideWhenUsed="0"/>
+    <w:lsdException w:name="Medium List 2 Accent 4" w:semiHidden="0" w:uiPriority="66" w:unhideWhenUsed="0"/>
+    <w:lsdException w:name="Medium Grid 1 Accent 4" w:semiHidden="0" w:uiPriority="67" w:unhideWhenUsed="0"/>
+    <w:lsdException w:name="Medium Grid 2 Accent 4" w:semiHidden="0" w:uiPriority="68" w:unhideWhenUsed="0"/>
+    <w:lsdException w:name="Medium Grid 3 Accent 4" w:semiHidden="0" w:uiPriority="69" w:unhideWhenUsed="0"/>
+    <w:lsdException w:name="Dark List Accent 4" w:semiHidden="0" w:uiPriority="70" w:unhideWhenUsed="0"/>
+    <w:lsdException w:name="Colorful Shading Accent 4" w:semiHidden="0" w:uiPriority="71" w:unhideWhenUsed="0"/>
+    <w:lsdException w:name="Colorful List Accent 4" w:semiHidden="0" w:uiPriority="72" w:unhideWhenUsed="0"/>
+    <w:lsdException w:name="Colorful Grid Accent 4" w:semiHidden="0" w:uiPriority="73" w:unhideWhenUsed="0"/>
+    <w:lsdException w:name="Light Shading Accent 5" w:semiHidden="0" w:uiPriority="60" w:unhideWhenUsed="0"/>
+    <w:lsdException w:name="Light List Accent 5" w:semiHidden="0" w:uiPriority="61" w:unhideWhenUsed="0"/>
+    <w:lsdException w:name="Light Grid Accent 5" w:semiHidden="0" w:uiPriority="62" w:unhideWhenUsed="0"/>
+    <w:lsdException w:name="Medium Shading 1 Accent 5" w:semiHidden="0" w:uiPriority="63" w:unhideWhenUsed="0"/>
+    <w:lsdException w:name="Medium Shading 2 Accent 5" w:semiHidden="0" w:uiPriority="64" w:unhideWhenUsed="0"/>
+    <w:lsdException w:name="Medium List 1 Accent 5" w:semiHidden="0" w:uiPriority="65" w:unhideWhenUsed="0"/>
+    <w:lsdException w:name="Medium List 2 Accent 5" w:semiHidden="0" w:uiPriority="66" w:unhideWhenUsed="0"/>
+    <w:lsdException w:name="Medium Grid 1 Accent 5" w:semiHidden="0" w:uiPriority="67" w:unhideWhenUsed="0"/>
+    <w:lsdException w:name="Medium Grid 2 Accent 5" w:semiHidden="0" w:uiPriority="68" w:unhideWhenUsed="0"/>
+    <w:lsdException w:name="Medium Grid 3 Accent 5" w:semiHidden="0" w:uiPriority="69" w:unhideWhenUsed="0"/>
+    <w:lsdException w:name="Dark List Accent 5" w:semiHidden="0" w:uiPriority="70" w:unhideWhenUsed="0"/>
+    <w:lsdException w:name="Colorful Shading Accent 5" w:semiHidden="0" w:uiPriority="71" w:unhideWhenUsed="0"/>
+    <w:lsdException w:name="Colorful List Accent 5" w:semiHidden="0" w:uiPriority="72" w:unhideWhenUsed="0"/>
+    <w:lsdException w:name="Colorful Grid Accent 5" w:semiHidden="0" w:uiPriority="73" w:unhideWhenUsed="0"/>
+    <w:lsdException w:name="Light Shading Accent 6" w:semiHidden="0" w:uiPriority="60" w:unhideWhenUsed="0"/>
+    <w:lsdException w:name="Light List Accent 6" w:semiHidden="0" w:uiPriority="61" w:unhideWhenUsed="0"/>
+    <w:lsdException w:name="Light Grid Accent 6" w:semiHidden="0" w:uiPriority="62" w:unhideWhenUsed="0"/>
+    <w:lsdException w:name="Medium Shading 1 Accent 6" w:semiHidden="0" w:uiPriority="63" w:unhideWhenUsed="0"/>
+    <w:lsdException w:name="Medium Shading 2 Accent 6" w:semiHidden="0" w:uiPriority="64" w:unhideWhenUsed="0"/>
+    <w:lsdException w:name="Medium List 1 Accent 6" w:semiHidden="0" w:uiPriority="65" w:unhideWhenUsed="0"/>
+    <w:lsdException w:name="Medium List 2 Accent 6" w:semiHidden="0" w:uiPriority="66" w:unhideWhenUsed="0"/>
+    <w:lsdException w:name="Medium Grid 1 Accent 6" w:semiHidden="0" w:uiPriority="67" w:unhideWhenUsed="0"/>
+    <w:lsdException w:name="Medium Grid 2 Accent 6" w:semiHidden="0" w:uiPriority="68" w:unhideWhenUsed="0"/>
+    <w:lsdException w:name="Medium Grid 3 Accent 6" w:semiHidden="0" w:uiPriority="69" w:unhideWhenUsed="0"/>
+    <w:lsdException w:name="Dark List Accent 6" w:semiHidden="0" w:uiPriority="70" w:unhideWhenUsed="0"/>
+    <w:lsdException w:name="Colorful Shading Accent 6" w:semiHidden="0" w:uiPriority="71" w:unhideWhenUsed="0"/>
+    <w:lsdException w:name="Colorful List Accent 6" w:semiHidden="0" w:uiPriority="72" w:unhideWhenUsed="0"/>
+    <w:lsdException w:name="Colorful Grid Accent 6" w:semiHidden="0" w:uiPriority="73" w:unhideWhenUsed="0"/>
+    <w:lsdException w:name="Subtle Emphasis" w:semiHidden="0" w:uiPriority="19" w:unhideWhenUsed="0" w:qFormat="1"/>
+    <w:lsdException w:name="Intense Emphasis" w:semiHidden="0" w:uiPriority="21" w:unhideWhenUsed="0" w:qFormat="1"/>
+    <w:lsdException w:name="Subtle Reference" w:semiHidden="0" w:uiPriority="31" w:unhideWhenUsed="0" w:qFormat="1"/>
+    <w:lsdException w:name="Intense Reference" w:semiHidden="0" w:uiPriority="32" w:unhideWhenUsed="0" w:qFormat="1"/>
+    <w:lsdException w:name="Book Title" w:semiHidden="0" w:uiPriority="33" w:unhideWhenUsed="0" w:qFormat="1"/>
+    <w:lsdException w:name="Bibliography" w:uiPriority="37"/>
+    <w:lsdException w:name="TOC Heading" w:uiPriority="39" w:qFormat="1"/>
+  </w:latentStyles>
+  <w:style w:type="paragraph" w:default="1" w:styleId="Normal">
+    <w:name w:val="Normal"/>
+    <w:qFormat/>
+  </w:style>
+  <w:style w:type="character" w:default="1" w:styleId="DefaultParagraphFont">
+    <w:name w:val="Default Paragraph Font"/>
+    <w:uiPriority w:val="1"/>
+    <w:semiHidden/>
+    <w:unhideWhenUsed/>
+  </w:style>
+  <w:style w:type="table" w:default="1" w:styleId="TableNormal">
+    <w:name w:val="Normal Table"/>
+    <w:uiPriority w:val="99"/>
+    <w:semiHidden/>
+    <w:unhideWhenUsed/>
+    <w:tblPr>
+      <w:tblInd w:w="0" w:type="dxa"/>
+      <w:tblCellMar>
+        <w:top w:w="0" w:type="dxa"/>
+        <w:left w:w="108" w:type="dxa"/>
+        <w:bottom w:w="0" w:type="dxa"/>
+        <w:right w:w="108" w:type="dxa"/>
+      </w:tblCellMar>
+    </w:tblPr>
+  </w:style>
+  <w:style w:type="numbering" w:default="1" w:styleId="NoList">
+    <w:name w:val="No List"/>
+    <w:uiPriority w:val="99"/>
+    <w:semiHidden/>
+    <w:unhideWhenUsed/>
+  </w:style>
+  <w:style w:type="table" w:styleId="TableGrid">
+    <w:name w:val="Table Grid"/>
+    <w:basedOn w:val="TableNormal"/>
+    <w:uiPriority w:val="39"/>
+    <w:rsid w:val="002C012C"/>
+    <w:pPr>
+      <w:spacing w:after="0" w:line="240" w:lineRule="auto"/>
+    </w:pPr>
+    <w:tblPr>
+      <w:tblBorders>
+        <w:top w:val="single" w:sz="4" w:space="0" w:color="auto"/>
+        <w:left w:val="single" w:sz="4" w:space="0" w:color="auto"/>
+        <w:bottom w:val="single" w:sz="4" w:space="0" w:color="auto"/>
+        <w:right w:val="single" w:sz="4" w:space="0" w:color="auto"/>
+        <w:insideH w:val="single" w:sz="4" w:space="0" w:color="auto"/>
+        <w:insideV w:val="single" w:sz="4" w:space="0" w:color="auto"/>
+      </w:tblBorders>
+    </w:tblPr>
+  </w:style>
+  <w:style w:type="paragraph" w:styleId="ListParagraph">
+    <w:name w:val="List Paragraph"/>
+    <w:basedOn w:val="Normal"/>
+    <w:uiPriority w:val="34"/>
+    <w:qFormat/>
+    <w:rsid w:val="003B7BB3"/>
+    <w:pPr>
+      <w:ind w:left="720"/>
+      <w:contextualSpacing/>
+    </w:pPr>
+  </w:style>
+</w:styles>
+</file>
+
+<file path=word/stylesWithEffects.xml><?xml version="1.0" encoding="utf-8"?>
+<w:styles xmlns:wpc="http://schemas.microsoft.com/office/word/2010/wordprocessingCanvas" xmlns:mc="http://schemas.openxmlformats.org/markup-compatibility/2006" xmlns:o="urn:schemas-microsoft-com:office:office" xmlns:r="http://schemas.openxmlformats.org/officeDocument/2006/relationships" xmlns:m="http://schemas.openxmlformats.org/officeDocument/2006/math" xmlns:v="urn:schemas-microsoft-com:vml" xmlns:wp14="http://schemas.microsoft.com/office/word/2010/wordprocessingDrawing" xmlns:wp="http://schemas.openxmlformats.org/drawingml/2006/wordprocessingDrawing" xmlns:w10="urn:schemas-microsoft-com:office:word" xmlns:w="http://schemas.openxmlformats.org/wordprocessingml/2006/main" xmlns:w14="http://schemas.microsoft.com/office/word/2010/wordml" xmlns:wpg="http://schemas.microsoft.com/office/word/2010/wordprocessingGroup" xmlns:wpi="http://schemas.microsoft.com/office/word/2010/wordprocessingInk" xmlns:wne="http://schemas.microsoft.com/office/word/2006/wordml" xmlns:wps="http://schemas.microsoft.com/office/word/2010/wordprocessingShape" mc:Ignorable="w14 wp14">
+  <w:docDefaults>
+    <w:rPrDefault>
+      <w:rPr>
+        <w:rFonts w:asciiTheme="minorHAnsi" w:eastAsiaTheme="minorHAnsi" w:hAnsiTheme="minorHAnsi" w:cstheme="minorBidi"/>
+        <w:sz w:val="22"/>
+        <w:szCs w:val="22"/>
+        <w:lang w:val="en-GB" w:eastAsia="en-US" w:bidi="ar-SA"/>
+      </w:rPr>
+    </w:rPrDefault>
+    <w:pPrDefault>
+      <w:pPr>
+        <w:spacing w:after="160" w:line="259" w:lineRule="auto"/>
+      </w:pPr>
+    </w:pPrDefault>
+  </w:docDefaults>
+  <w:latentStyles w:defLockedState="0" w:defUIPriority="99" w:defSemiHidden="1" w:defUnhideWhenUsed="1" w:defQFormat="0" w:count="267">
+    <w:lsdException w:name="Normal" w:semiHidden="0" w:uiPriority="0" w:unhideWhenUsed="0" w:qFormat="1"/>
+    <w:lsdException w:name="heading 1" w:semiHidden="0" w:uiPriority="9" w:unhideWhenUsed="0" w:qFormat="1"/>
+    <w:lsdException w:name="heading 2" w:uiPriority="9" w:qFormat="1"/>
+    <w:lsdException w:name="heading 3" w:uiPriority="9" w:qFormat="1"/>
+    <w:lsdException w:name="heading 4" w:uiPriority="9" w:qFormat="1"/>
+    <w:lsdException w:name="heading 5" w:uiPriority="9" w:qFormat="1"/>
+    <w:lsdException w:name="heading 6" w:uiPriority="9" w:qFormat="1"/>
+    <w:lsdException w:name="heading 7" w:uiPriority="9" w:qFormat="1"/>
+    <w:lsdException w:name="heading 8" w:uiPriority="9" w:qFormat="1"/>
+    <w:lsdException w:name="heading 9" w:uiPriority="9" w:qFormat="1"/>
+    <w:lsdException w:name="toc 1" w:uiPriority="39"/>
+    <w:lsdException w:name="toc 2" w:uiPriority="39"/>
+    <w:lsdException w:name="toc 3" w:uiPriority="39"/>
+    <w:lsdException w:name="toc 4" w:uiPriority="39"/>
+    <w:lsdException w:name="toc 5" w:uiPriority="39"/>
+    <w:lsdException w:name="toc 6" w:uiPriority="39"/>
+    <w:lsdException w:name="toc 7" w:uiPriority="39"/>
+    <w:lsdException w:name="toc 8" w:uiPriority="39"/>
+    <w:lsdException w:name="toc 9" w:uiPriority="39"/>
+    <w:lsdException w:name="caption" w:uiPriority="35" w:qFormat="1"/>
+    <w:lsdException w:name="Title" w:semiHidden="0" w:uiPriority="10" w:unhideWhenUsed="0" w:qFormat="1"/>
+    <w:lsdException w:name="Default Paragraph Font" w:uiPriority="1"/>
+    <w:lsdException w:name="Subtitle" w:semiHidden="0" w:uiPriority="11" w:unhideWhenUsed="0" w:qFormat="1"/>
+    <w:lsdException w:name="Strong" w:semiHidden="0" w:uiPriority="22" w:unhideWhenUsed="0" w:qFormat="1"/>
+    <w:lsdException w:name="Emphasis" w:semiHidden="0" w:uiPriority="20" w:unhideWhenUsed="0" w:qFormat="1"/>
+    <w:lsdException w:name="Normal Table" w:semiHidden="0" w:unhideWhenUsed="0"/>
+    <w:lsdException w:name="Table Web 2" w:semiHidden="0" w:unhideWhenUsed="0"/>
+    <w:lsdException w:name="Table Grid" w:semiHidden="0" w:uiPriority="39" w:unhideWhenUsed="0"/>
+    <w:lsdException w:name="Table Theme" w:semiHidden="0" w:unhideWhenUsed="0"/>
+    <w:lsdException w:name="Placeholder Text" w:unhideWhenUsed="0"/>
+    <w:lsdException w:name="No Spacing" w:semiHidden="0" w:uiPriority="1" w:unhideWhenUsed="0" w:qFormat="1"/>
+    <w:lsdException w:name="Light Shading" w:semiHidden="0" w:uiPriority="60" w:unhideWhenUsed="0"/>
+    <w:lsdException w:name="Light List" w:semiHidden="0" w:uiPriority="61" w:unhideWhenUsed="0"/>
+    <w:lsdException w:name="Light Grid" w:semiHidden="0" w:uiPriority="62" w:unhideWhenUsed="0"/>
+    <w:lsdException w:name="Medium Shading 1" w:semiHidden="0" w:uiPriority="63" w:unhideWhenUsed="0"/>
+    <w:lsdException w:name="Medium Shading 2" w:semiHidden="0" w:uiPriority="64" w:unhideWhenUsed="0"/>
+    <w:lsdException w:name="Medium List 1" w:semiHidden="0" w:uiPriority="65" w:unhideWhenUsed="0"/>
+    <w:lsdException w:name="Medium List 2" w:semiHidden="0" w:uiPriority="66" w:unhideWhenUsed="0"/>
+    <w:lsdException w:name="Medium Grid 1" w:semiHidden="0" w:uiPriority="67" w:unhideWhenUsed="0"/>
+    <w:lsdException w:name="Medium Grid 2" w:semiHidden="0" w:uiPriority="68" w:unhideWhenUsed="0"/>
+    <w:lsdException w:name="Medium Grid 3" w:semiHidden="0" w:uiPriority="69" w:unhideWhenUsed="0"/>
+    <w:lsdException w:name="Dark List" w:semiHidden="0" w:uiPriority="70" w:unhideWhenUsed="0"/>
+    <w:lsdException w:name="Colorful Shading" w:semiHidden="0" w:uiPriority="71" w:unhideWhenUsed="0"/>
+    <w:lsdException w:name="Colorful List" w:semiHidden="0" w:uiPriority="72" w:unhideWhenUsed="0"/>
+    <w:lsdException w:name="Colorful Grid" w:semiHidden="0" w:uiPriority="73" w:unhideWhenUsed="0"/>
+    <w:lsdException w:name="Light Shading Accent 1" w:semiHidden="0" w:uiPriority="60" w:unhideWhenUsed="0"/>
+    <w:lsdException w:name="Light List Accent 1" w:semiHidden="0" w:uiPriority="61" w:unhideWhenUsed="0"/>
+    <w:lsdException w:name="Light Grid Accent 1" w:semiHidden="0" w:uiPriority="62" w:unhideWhenUsed="0"/>
+    <w:lsdException w:name="Medium Shading 1 Accent 1" w:semiHidden="0" w:uiPriority="63" w:unhideWhenUsed="0"/>
+    <w:lsdException w:name="Medium Shading 2 Accent 1" w:semiHidden="0" w:uiPriority="64" w:unhideWhenUsed="0"/>
+    <w:lsdException w:name="Medium List 1 Accent 1" w:semiHidden="0" w:uiPriority="65" w:unhideWhenUsed="0"/>
+    <w:lsdException w:name="Revision" w:unhideWhenUsed="0"/>
+    <w:lsdException w:name="List Paragraph" w:semiHidden="0" w:uiPriority="34" w:unhideWhenUsed="0" w:qFormat="1"/>
+    <w:lsdException w:name="Quote" w:semiHidden="0" w:uiPriority="29" w:unhideWhenUsed="0" w:qFormat="1"/>
+    <w:lsdException w:name="Intense Quote" w:semiHidden="0" w:uiPriority="30" w:unhideWhenUsed="0" w:qFormat="1"/>
+    <w:lsdException w:name="Medium List 2 Accent 1" w:semiHidden="0" w:uiPriority="66" w:unhideWhenUsed="0"/>
+    <w:lsdException w:name="Medium Grid 1 Accent 1" w:semiHidden="0" w:uiPriority="67" w:unhideWhenUsed="0"/>
+    <w:lsdException w:name="Medium Grid 2 Accent 1" w:semiHidden="0" w:uiPriority="68" w:unhideWhenUsed="0"/>
+    <w:lsdException w:name="Medium Grid 3 Accent 1" w:semiHidden="0" w:uiPriority="69" w:unhideWhenUsed="0"/>
+    <w:lsdException w:name="Dark List Accent 1" w:semiHidden="0" w:uiPriority="70" w:unhideWhenUsed="0"/>
+    <w:lsdException w:name="Colorful Shading Accent 1" w:semiHidden="0" w:uiPriority="71" w:unhideWhenUsed="0"/>
+    <w:lsdException w:name="Colorful List Accent 1" w:semiHidden="0" w:uiPriority="72" w:unhideWhenUsed="0"/>
+    <w:lsdException w:name="Colorful Grid Accent 1" w:semiHidden="0" w:uiPriority="73" w:unhideWhenUsed="0"/>
+    <w:lsdException w:name="Light Shading Accent 2" w:semiHidden="0" w:uiPriority="60" w:unhideWhenUsed="0"/>
+    <w:lsdException w:name="Light List Accent 2" w:semiHidden="0" w:uiPriority="61" w:unhideWhenUsed="0"/>
+    <w:lsdException w:name="Light Grid Accent 2" w:semiHidden="0" w:uiPriority="62" w:unhideWhenUsed="0"/>
+    <w:lsdException w:name="Medium Shading 1 Accent 2" w:semiHidden="0" w:uiPriority="63" w:unhideWhenUsed="0"/>
+    <w:lsdException w:name="Medium Shading 2 Accent 2" w:semiHidden="0" w:uiPriority="64" w:unhideWhenUsed="0"/>
+    <w:lsdException w:name="Medium List 1 Accent 2" w:semiHidden="0" w:uiPriority="65" w:unhideWhenUsed="0"/>
+    <w:lsdException w:name="Medium List 2 Accent 2" w:semiHidden="0" w:uiPriority="66" w:unhideWhenUsed="0"/>
+    <w:lsdException w:name="Medium Grid 1 Accent 2" w:semiHidden="0" w:uiPriority="67" w:unhideWhenUsed="0"/>
+    <w:lsdException w:name="Medium Grid 2 Accent 2" w:semiHidden="0" w:uiPriority="68" w:unhideWhenUsed="0"/>
+    <w:lsdException w:name="Medium Grid 3 Accent 2" w:semiHidden="0" w:uiPriority="69" w:unhideWhenUsed="0"/>
+    <w:lsdException w:name="Dark List Accent 2" w:semiHidden="0" w:uiPriority="70" w:unhideWhenUsed="0"/>
+    <w:lsdException w:name="Colorful Shading Accent 2" w:semiHidden="0" w:uiPriority="71" w:unhideWhenUsed="0"/>
+    <w:lsdException w:name="Colorful List Accent 2" w:semiHidden="0" w:uiPriority="72" w:unhideWhenUsed="0"/>
+    <w:lsdException w:name="Colorful Grid Accent 2" w:semiHidden="0" w:uiPriority="73" w:unhideWhenUsed="0"/>
+    <w:lsdException w:name="Light Shading Accent 3" w:semiHidden="0" w:uiPriority="60" w:unhideWhenUsed="0"/>
+    <w:lsdException w:name="Light List Accent 3" w:semiHidden="0" w:uiPriority="61" w:unhideWhenUsed="0"/>
+    <w:lsdException w:name="Light Grid Accent 3" w:semiHidden="0" w:uiPriority="62" w:unhideWhenUsed="0"/>
+    <w:lsdException w:name="Medium Shading 1 Accent 3" w:semiHidden="0" w:uiPriority="63" w:unhideWhenUsed="0"/>
+    <w:lsdException w:name="Medium Shading 2 Accent 3" w:semiHidden="0" w:uiPriority="64" w:unhideWhenUsed="0"/>
+    <w:lsdException w:name="Medium List 1 Accent 3" w:semiHidden="0" w:uiPriority="65" w:unhideWhenUsed="0"/>
+    <w:lsdException w:name="Medium List 2 Accent 3" w:semiHidden="0" w:uiPriority="66" w:unhideWhenUsed="0"/>
+    <w:lsdException w:name="Medium Grid 1 Accent 3" w:semiHidden="0" w:uiPriority="67" w:unhideWhenUsed="0"/>
+    <w:lsdException w:name="Medium Grid 2 Accent 3" w:semiHidden="0" w:uiPriority="68" w:unhideWhenUsed="0"/>
+    <w:lsdException w:name="Medium Grid 3 Accent 3" w:semiHidden="0" w:uiPriority="69" w:unhideWhenUsed="0"/>
+    <w:lsdException w:name="Dark List Accent 3" w:semiHidden="0" w:uiPriority="70" w:unhideWhenUsed="0"/>
+    <w:lsdException w:name="Colorful Shading Accent 3" w:semiHidden="0" w:uiPriority="71" w:unhideWhenUsed="0"/>
+    <w:lsdException w:name="Colorful List Accent 3" w:semiHidden="0" w:uiPriority="72" w:unhideWhenUsed="0"/>
+    <w:lsdException w:name="Colorful Grid Accent 3" w:semiHidden="0" w:uiPriority="73" w:unhideWhenUsed="0"/>
+    <w:lsdException w:name="Light Shading Accent 4" w:semiHidden="0" w:uiPriority="60" w:unhideWhenUsed="0"/>
+    <w:lsdException w:name="Light List Accent 4" w:semiHidden="0" w:uiPriority="61" w:unhideWhenUsed="0"/>
+    <w:lsdException w:name="Light Grid Accent 4" w:semiHidden="0" w:uiPriority="62" w:unhideWhenUsed="0"/>
+    <w:lsdException w:name="Medium Shading 1 Accent 4" w:semiHidden="0" w:uiPriority="63" w:unhideWhenUsed="0"/>
+    <w:lsdException w:name="Medium Shading 2 Accent 4" w:semiHidden="0" w:uiPriority="64" w:unhideWhenUsed="0"/>
+    <w:lsdException w:name="Medium List 1 Accent 4" w:semiHidden="0" w:uiPriority="65" w:unhideWhenUsed="0"/>
+    <w:lsdException w:name="Medium List 2 Accent 4" w:semiHidden="0" w:uiPriority="66" w:unhideWhenUsed="0"/>
+    <w:lsdException w:name="Medium Grid 1 Accent 4" w:semiHidden="0" w:uiPriority="67" w:unhideWhenUsed="0"/>
+    <w:lsdException w:name="Medium Grid 2 Accent 4" w:semiHidden="0" w:uiPriority="68" w:unhideWhenUsed="0"/>
+    <w:lsdException w:name="Medium Grid 3 Accent 4" w:semiHidden="0" w:uiPriority="69" w:unhideWhenUsed="0"/>
+    <w:lsdException w:name="Dark List Accent 4" w:semiHidden="0" w:uiPriority="70" w:unhideWhenUsed="0"/>
+    <w:lsdException w:name="Colorful Shading Accent 4" w:semiHidden="0" w:uiPriority="71" w:unhideWhenUsed="0"/>
+    <w:lsdException w:name="Colorful List Accent 4" w:semiHidden="0" w:uiPriority="72" w:unhideWhenUsed="0"/>
+    <w:lsdException w:name="Colorful Grid Accent 4" w:semiHidden="0" w:uiPriority="73" w:unhideWhenUsed="0"/>
+    <w:lsdException w:name="Light Shading Accent 5" w:semiHidden="0" w:uiPriority="60" w:unhideWhenUsed="0"/>
+    <w:lsdException w:name="Light List Accent 5" w:semiHidden="0" w:uiPriority="61" w:unhideWhenUsed="0"/>
+    <w:lsdException w:name="Light Grid Accent 5" w:semiHidden="0" w:uiPriority="62" w:unhideWhenUsed="0"/>
+    <w:lsdException w:name="Medium Shading 1 Accent 5" w:semiHidden="0" w:uiPriority="63" w:unhideWhenUsed="0"/>
+    <w:lsdException w:name="Medium Shading 2 Accent 5" w:semiHidden="0" w:uiPriority="64" w:unhideWhenUsed="0"/>
+    <w:lsdException w:name="Medium List 1 Accent 5" w:semiHidden="0" w:uiPriority="65" w:unhideWhenUsed="0"/>
+    <w:lsdException w:name="Medium List 2 Accent 5" w:semiHidden="0" w:uiPriority="66" w:unhideWhenUsed="0"/>
+    <w:lsdException w:name="Medium Grid 1 Accent 5" w:semiHidden="0" w:uiPriority="67" w:unhideWhenUsed="0"/>
+    <w:lsdException w:name="Medium Grid 2 Accent 5" w:semiHidden="0" w:uiPriority="68" w:unhideWhenUsed="0"/>
+    <w:lsdException w:name="Medium Grid 3 Accent 5" w:semiHidden="0" w:uiPriority="69" w:unhideWhenUsed="0"/>
+    <w:lsdException w:name="Dark List Accent 5" w:semiHidden="0" w:uiPriority="70" w:unhideWhenUsed="0"/>
+    <w:lsdException w:name="Colorful Shading Accent 5" w:semiHidden="0" w:uiPriority="71" w:unhideWhenUsed="0"/>
+    <w:lsdException w:name="Colorful List Accent 5" w:semiHidden="0" w:uiPriority="72" w:unhideWhenUsed="0"/>
+    <w:lsdException w:name="Colorful Grid Accent 5" w:semiHidden="0" w:uiPriority="73" w:unhideWhenUsed="0"/>
+    <w:lsdException w:name="Light Shading Accent 6" w:semiHidden="0" w:uiPriority="60" w:unhideWhenUsed="0"/>
+    <w:lsdException w:name="Light List Accent 6" w:semiHidden="0" w:uiPriority="61" w:unhideWhenUsed="0"/>
+    <w:lsdException w:name="Light Grid Accent 6" w:semiHidden="0" w:uiPriority="62" w:unhideWhenUsed="0"/>
+    <w:lsdException w:name="Medium Shading 1 Accent 6" w:semiHidden="0" w:uiPriority="63" w:unhideWhenUsed="0"/>
+    <w:lsdException w:name="Medium Shading 2 Accent 6" w:semiHidden="0" w:uiPriority="64" w:unhideWhenUsed="0"/>
+    <w:lsdException w:name="Medium List 1 Accent 6" w:semiHidden="0" w:uiPriority="65" w:unhideWhenUsed="0"/>
+    <w:lsdException w:name="Medium List 2 Accent 6" w:semiHidden="0" w:uiPriority="66" w:unhideWhenUsed="0"/>
+    <w:lsdException w:name="Medium Grid 1 Accent 6" w:semiHidden="0" w:uiPriority="67" w:unhideWhenUsed="0"/>
+    <w:lsdException w:name="Medium Grid 2 Accent 6" w:semiHidden="0" w:uiPriority="68" w:unhideWhenUsed="0"/>
+    <w:lsdException w:name="Medium Grid 3 Accent 6" w:semiHidden="0" w:uiPriority="69" w:unhideWhenUsed="0"/>
+    <w:lsdException w:name="Dark List Accent 6" w:semiHidden="0" w:uiPriority="70" w:unhideWhenUsed="0"/>
+    <w:lsdException w:name="Colorful Shading Accent 6" w:semiHidden="0" w:uiPriority="71" w:unhideWhenUsed="0"/>
+    <w:lsdException w:name="Colorful List Accent 6" w:semiHidden="0" w:uiPriority="72" w:unhideWhenUsed="0"/>
+    <w:lsdException w:name="Colorful Grid Accent 6" w:semiHidden="0" w:uiPriority="73" w:unhideWhenUsed="0"/>
+    <w:lsdException w:name="Subtle Emphasis" w:semiHidden="0" w:uiPriority="19" w:unhideWhenUsed="0" w:qFormat="1"/>
+    <w:lsdException w:name="Intense Emphasis" w:semiHidden="0" w:uiPriority="21" w:unhideWhenUsed="0" w:qFormat="1"/>
+    <w:lsdException w:name="Subtle Reference" w:semiHidden="0" w:uiPriority="31" w:unhideWhenUsed="0" w:qFormat="1"/>
+    <w:lsdException w:name="Intense Reference" w:semiHidden="0" w:uiPriority="32" w:unhideWhenUsed="0" w:qFormat="1"/>
+    <w:lsdException w:name="Book Title" w:semiHidden="0" w:uiPriority="33" w:unhideWhenUsed="0" w:qFormat="1"/>
+    <w:lsdException w:name="Bibliography" w:uiPriority="37"/>
+    <w:lsdException w:name="TOC Heading" w:uiPriority="39" w:qFormat="1"/>
   </w:latentStyles>
   <w:style w:type="paragraph" w:default="1" w:styleId="Normal">
     <w:name w:val="Normal"/>
@@ -7679,7 +7727,7 @@
   <a:extraClrSchemeLst/>
   <a:extLst>
     <a:ext uri="{05A4C25C-085E-4340-85A3-A5531E510DB2}">
-      <thm15:themeFamily xmlns:thm15="http://schemas.microsoft.com/office/thememl/2012/main" name="Office Theme" id="{62F939B6-93AF-4DB8-9C6B-D6C7DFDC589F}" vid="{4A3C46E8-61CC-4603-A589-7422A47A8E4A}"/>
+      <thm15:themeFamily xmlns:thm15="http://schemas.microsoft.com/office/thememl/2012/main" xmlns="" name="Office Theme" id="{62F939B6-93AF-4DB8-9C6B-D6C7DFDC589F}" vid="{4A3C46E8-61CC-4603-A589-7422A47A8E4A}"/>
     </a:ext>
   </a:extLst>
 </a:theme>

</xml_diff>